<commit_message>
Add design pattern explanations
</commit_message>
<xml_diff>
--- a/Textual explanation.docx
+++ b/Textual explanation.docx
@@ -179,7 +179,7 @@
     </w:p>
     <w:p>
       <w:pPr>
-        <w:pStyle w:val="a6"/>
+        <w:pStyle w:val="Subtitle"/>
         <w:rPr>
           <w:rFonts w:ascii="Arial" w:hAnsi="Arial" w:cs="Arial"/>
         </w:rPr>
@@ -299,29 +299,27 @@
     <w:p>
       <w:pPr>
         <w:rPr>
+          <w:rFonts w:ascii="Arial" w:hAnsi="Arial" w:cs="Arial"/>
+        </w:rPr>
+      </w:pPr>
+      <w:r>
+        <w:rPr>
           <w:rFonts w:ascii="Arial" w:hAnsi="Arial" w:cs="Arial" w:hint="eastAsia"/>
         </w:rPr>
-      </w:pPr>
-      <w:r>
-        <w:rPr>
-          <w:rFonts w:ascii="Arial" w:hAnsi="Arial" w:cs="Arial" w:hint="eastAsia"/>
-        </w:rPr>
         <w:t>T</w:t>
       </w:r>
       <w:r>
         <w:rPr>
           <w:rFonts w:ascii="Arial" w:hAnsi="Arial" w:cs="Arial"/>
         </w:rPr>
-        <w:t xml:space="preserve">he design </w:t>
-      </w:r>
-      <w:proofErr w:type="gramStart"/>
-      <w:r>
-        <w:rPr>
-          <w:rFonts w:ascii="Arial" w:hAnsi="Arial" w:cs="Arial"/>
-        </w:rPr>
-        <w:t>include</w:t>
-      </w:r>
-      <w:proofErr w:type="gramEnd"/>
+        <w:t>he design include</w:t>
+      </w:r>
+      <w:r>
+        <w:rPr>
+          <w:rFonts w:ascii="Arial" w:hAnsi="Arial" w:cs="Arial"/>
+        </w:rPr>
+        <w:t>s</w:t>
+      </w:r>
       <w:r>
         <w:rPr>
           <w:rFonts w:ascii="Arial" w:hAnsi="Arial" w:cs="Arial"/>
@@ -418,7 +416,7 @@
       <w:pPr>
         <w:ind w:leftChars="100" w:left="240"/>
         <w:rPr>
-          <w:rFonts w:ascii="Arial" w:hAnsi="Arial" w:cs="Arial" w:hint="eastAsia"/>
+          <w:rFonts w:ascii="Arial" w:hAnsi="Arial" w:cs="Arial"/>
         </w:rPr>
       </w:pPr>
       <w:r>
@@ -486,32 +484,14 @@
       <w:pPr>
         <w:ind w:leftChars="100" w:left="240"/>
         <w:rPr>
-          <w:rFonts w:ascii="Arial" w:hAnsi="Arial" w:cs="Arial" w:hint="eastAsia"/>
-        </w:rPr>
-      </w:pPr>
-      <w:r>
-        <w:rPr>
-          <w:rFonts w:ascii="Arial" w:hAnsi="Arial" w:cs="Arial"/>
-        </w:rPr>
-        <w:t>Powered</w:t>
-      </w:r>
-      <w:r>
-        <w:rPr>
-          <w:rFonts w:ascii="Arial" w:hAnsi="Arial" w:cs="Arial"/>
-        </w:rPr>
-        <w:t xml:space="preserve"> </w:t>
-      </w:r>
-      <w:r>
-        <w:rPr>
-          <w:rFonts w:ascii="Arial" w:hAnsi="Arial" w:cs="Arial"/>
-        </w:rPr>
-        <w:t>On</w:t>
-      </w:r>
-      <w:r>
-        <w:rPr>
-          <w:rFonts w:ascii="Arial" w:hAnsi="Arial" w:cs="Arial"/>
-        </w:rPr>
-        <w:t xml:space="preserve"> </w:t>
+          <w:rFonts w:ascii="Arial" w:hAnsi="Arial" w:cs="Arial"/>
+        </w:rPr>
+      </w:pPr>
+      <w:r>
+        <w:rPr>
+          <w:rFonts w:ascii="Arial" w:hAnsi="Arial" w:cs="Arial"/>
+        </w:rPr>
+        <w:t xml:space="preserve">Self-Test </w:t>
       </w:r>
       <w:r>
         <w:rPr>
@@ -547,123 +527,124 @@
         <w:rPr>
           <w:rFonts w:ascii="Arial" w:hAnsi="Arial" w:cs="Arial"/>
         </w:rPr>
-        <w:t>The AED is switched on and ready for use.</w:t>
-      </w:r>
+        <w:tab/>
+      </w:r>
+      <w:r>
+        <w:rPr>
+          <w:rFonts w:ascii="Arial" w:hAnsi="Arial" w:cs="Arial"/>
+        </w:rPr>
+        <w:t>The AED performs a self-test to ensure its functioning correctly</w:t>
+      </w:r>
+      <w:r>
+        <w:rPr>
+          <w:rFonts w:ascii="Arial" w:hAnsi="Arial" w:cs="Arial"/>
+        </w:rPr>
+        <w:t xml:space="preserve"> with </w:t>
+      </w:r>
+      <w:r>
+        <w:rPr>
+          <w:rFonts w:ascii="Arial" w:hAnsi="Arial" w:cs="Arial"/>
+        </w:rPr>
+        <w:t>d</w:t>
+      </w:r>
+      <w:r>
+        <w:rPr>
+          <w:rFonts w:ascii="Arial" w:hAnsi="Arial" w:cs="Arial"/>
+        </w:rPr>
+        <w:t xml:space="preserve">evice status </w:t>
+      </w:r>
+      <w:proofErr w:type="gramStart"/>
+      <w:r>
+        <w:rPr>
+          <w:rFonts w:ascii="Arial" w:hAnsi="Arial" w:cs="Arial"/>
+        </w:rPr>
+        <w:t>indicators</w:t>
+      </w:r>
+      <w:proofErr w:type="gramEnd"/>
     </w:p>
     <w:p>
       <w:pPr>
-        <w:ind w:leftChars="100" w:left="240"/>
-        <w:rPr>
-          <w:rFonts w:ascii="Arial" w:hAnsi="Arial" w:cs="Arial"/>
-        </w:rPr>
-      </w:pPr>
-      <w:r>
-        <w:rPr>
-          <w:rFonts w:ascii="Arial" w:hAnsi="Arial" w:cs="Arial"/>
-        </w:rPr>
-        <w:t xml:space="preserve">Self-Test </w:t>
-      </w:r>
-      <w:r>
-        <w:rPr>
-          <w:rFonts w:ascii="Arial" w:hAnsi="Arial" w:cs="Arial"/>
-        </w:rPr>
-        <w:t xml:space="preserve">State: </w:t>
-      </w:r>
-      <w:r>
-        <w:rPr>
-          <w:rFonts w:ascii="Arial" w:hAnsi="Arial" w:cs="Arial"/>
-        </w:rPr>
-        <w:tab/>
-      </w:r>
-      <w:r>
-        <w:rPr>
-          <w:rFonts w:ascii="Arial" w:hAnsi="Arial" w:cs="Arial"/>
-        </w:rPr>
-        <w:tab/>
-      </w:r>
-      <w:r>
-        <w:rPr>
-          <w:rFonts w:ascii="Arial" w:hAnsi="Arial" w:cs="Arial"/>
-        </w:rPr>
-        <w:tab/>
-      </w:r>
-      <w:r>
-        <w:rPr>
-          <w:rFonts w:ascii="Arial" w:hAnsi="Arial" w:cs="Arial"/>
-        </w:rPr>
-        <w:tab/>
-      </w:r>
-      <w:r>
-        <w:rPr>
-          <w:rFonts w:ascii="Arial" w:hAnsi="Arial" w:cs="Arial"/>
-        </w:rPr>
-        <w:tab/>
-      </w:r>
-      <w:r>
-        <w:rPr>
-          <w:rFonts w:ascii="Arial" w:hAnsi="Arial" w:cs="Arial"/>
-        </w:rPr>
-        <w:t xml:space="preserve">The AED performs a self-test to ensure </w:t>
-      </w:r>
-      <w:proofErr w:type="spellStart"/>
-      <w:r>
-        <w:rPr>
-          <w:rFonts w:ascii="Arial" w:hAnsi="Arial" w:cs="Arial"/>
-        </w:rPr>
-        <w:t>it's</w:t>
-      </w:r>
-      <w:proofErr w:type="spellEnd"/>
-      <w:r>
-        <w:rPr>
-          <w:rFonts w:ascii="Arial" w:hAnsi="Arial" w:cs="Arial"/>
-        </w:rPr>
-        <w:t xml:space="preserve"> functioning correctly</w:t>
-      </w:r>
-      <w:r>
-        <w:rPr>
-          <w:rFonts w:ascii="Arial" w:hAnsi="Arial" w:cs="Arial"/>
-        </w:rPr>
-        <w:t xml:space="preserve"> with </w:t>
-      </w:r>
-      <w:r>
-        <w:rPr>
-          <w:rFonts w:ascii="Arial" w:hAnsi="Arial" w:cs="Arial"/>
-        </w:rPr>
-        <w:t>Device status indicators</w:t>
+        <w:ind w:leftChars="1500" w:left="3600" w:firstLine="180"/>
+        <w:rPr>
+          <w:rFonts w:ascii="Arial" w:hAnsi="Arial" w:cs="Arial"/>
+        </w:rPr>
+      </w:pPr>
+      <w:r>
+        <w:rPr>
+          <w:rFonts w:ascii="Arial" w:hAnsi="Arial" w:cs="Arial"/>
+        </w:rPr>
+        <w:t>(e.g., battery, electrode placement)</w:t>
+      </w:r>
+      <w:r>
+        <w:rPr>
+          <w:rFonts w:ascii="Arial" w:hAnsi="Arial" w:cs="Arial"/>
+        </w:rPr>
+        <w:t>.</w:t>
       </w:r>
     </w:p>
     <w:p>
       <w:pPr>
-        <w:ind w:leftChars="1500" w:left="3600" w:firstLine="180"/>
-        <w:rPr>
-          <w:rFonts w:ascii="Arial" w:hAnsi="Arial" w:cs="Arial" w:hint="eastAsia"/>
-        </w:rPr>
-      </w:pPr>
-      <w:r>
-        <w:rPr>
-          <w:rFonts w:ascii="Arial" w:hAnsi="Arial" w:cs="Arial"/>
-        </w:rPr>
-        <w:t>(e.g., battery, electrode placement)</w:t>
-      </w:r>
-      <w:r>
-        <w:rPr>
-          <w:rFonts w:ascii="Arial" w:hAnsi="Arial" w:cs="Arial"/>
-        </w:rPr>
-        <w:t>.</w:t>
+        <w:ind w:leftChars="100" w:left="240"/>
+        <w:rPr>
+          <w:rFonts w:ascii="Arial" w:hAnsi="Arial" w:cs="Arial"/>
+        </w:rPr>
+      </w:pPr>
+      <w:r>
+        <w:rPr>
+          <w:rFonts w:ascii="Arial" w:hAnsi="Arial" w:cs="Arial"/>
+        </w:rPr>
+        <w:t>Check</w:t>
+      </w:r>
+      <w:r>
+        <w:rPr>
+          <w:rFonts w:ascii="Arial" w:hAnsi="Arial" w:cs="Arial"/>
+        </w:rPr>
+        <w:t xml:space="preserve"> </w:t>
+      </w:r>
+      <w:r>
+        <w:rPr>
+          <w:rFonts w:ascii="Arial" w:hAnsi="Arial" w:cs="Arial"/>
+        </w:rPr>
+        <w:t>Responsiveness</w:t>
+      </w:r>
+      <w:r>
+        <w:rPr>
+          <w:rFonts w:ascii="Arial" w:hAnsi="Arial" w:cs="Arial"/>
+        </w:rPr>
+        <w:t xml:space="preserve"> </w:t>
+      </w:r>
+      <w:r>
+        <w:rPr>
+          <w:rFonts w:ascii="Arial" w:hAnsi="Arial" w:cs="Arial"/>
+        </w:rPr>
+        <w:t xml:space="preserve">State: </w:t>
+      </w:r>
+      <w:r>
+        <w:rPr>
+          <w:rFonts w:ascii="Arial" w:hAnsi="Arial" w:cs="Arial"/>
+        </w:rPr>
+        <w:tab/>
+        <w:t>Instruct</w:t>
+      </w:r>
+      <w:r>
+        <w:rPr>
+          <w:rFonts w:ascii="Arial" w:hAnsi="Arial" w:cs="Arial"/>
+        </w:rPr>
+        <w:t xml:space="preserve"> the operator to check if the patient is responsive.</w:t>
       </w:r>
     </w:p>
     <w:p>
       <w:pPr>
         <w:ind w:leftChars="100" w:left="240"/>
         <w:rPr>
-          <w:rFonts w:ascii="Arial" w:hAnsi="Arial" w:cs="Arial" w:hint="eastAsia"/>
-        </w:rPr>
-      </w:pPr>
-      <w:r>
-        <w:rPr>
-          <w:rFonts w:ascii="Arial" w:hAnsi="Arial" w:cs="Arial"/>
-        </w:rPr>
-        <w:t>Check</w:t>
+          <w:rFonts w:ascii="Arial" w:hAnsi="Arial" w:cs="Arial"/>
+        </w:rPr>
+      </w:pPr>
+      <w:r>
+        <w:rPr>
+          <w:rFonts w:ascii="Arial" w:hAnsi="Arial" w:cs="Arial"/>
+        </w:rPr>
+        <w:t>Call</w:t>
       </w:r>
       <w:r>
         <w:rPr>
@@ -675,7 +656,7 @@
         <w:rPr>
           <w:rFonts w:ascii="Arial" w:hAnsi="Arial" w:cs="Arial"/>
         </w:rPr>
-        <w:t>Responsiveness</w:t>
+        <w:t>For</w:t>
       </w:r>
       <w:r>
         <w:rPr>
@@ -687,6 +668,18 @@
         <w:rPr>
           <w:rFonts w:ascii="Arial" w:hAnsi="Arial" w:cs="Arial"/>
         </w:rPr>
+        <w:t>Help</w:t>
+      </w:r>
+      <w:r>
+        <w:rPr>
+          <w:rFonts w:ascii="Arial" w:hAnsi="Arial" w:cs="Arial"/>
+        </w:rPr>
+        <w:t xml:space="preserve"> </w:t>
+      </w:r>
+      <w:r>
+        <w:rPr>
+          <w:rFonts w:ascii="Arial" w:hAnsi="Arial" w:cs="Arial"/>
+        </w:rPr>
         <w:t xml:space="preserve">State: </w:t>
       </w:r>
       <w:r>
@@ -699,27 +692,40 @@
         <w:rPr>
           <w:rFonts w:ascii="Arial" w:hAnsi="Arial" w:cs="Arial"/>
         </w:rPr>
+        <w:tab/>
+      </w:r>
+      <w:r>
+        <w:rPr>
+          <w:rFonts w:ascii="Arial" w:hAnsi="Arial" w:cs="Arial"/>
+        </w:rPr>
+        <w:tab/>
+      </w:r>
+      <w:r>
+        <w:rPr>
+          <w:rFonts w:ascii="Arial" w:hAnsi="Arial" w:cs="Arial"/>
+        </w:rPr>
+        <w:tab/>
         <w:t>Instruct</w:t>
       </w:r>
       <w:r>
         <w:rPr>
           <w:rFonts w:ascii="Arial" w:hAnsi="Arial" w:cs="Arial"/>
         </w:rPr>
-        <w:t xml:space="preserve"> the operator to check if the patient is responsive.</w:t>
+        <w:t xml:space="preserve"> the user to call for emergency assistance.</w:t>
       </w:r>
     </w:p>
     <w:p>
       <w:pPr>
         <w:ind w:leftChars="100" w:left="240"/>
         <w:rPr>
-          <w:rFonts w:ascii="Arial" w:hAnsi="Arial" w:cs="Arial" w:hint="eastAsia"/>
-        </w:rPr>
-      </w:pPr>
-      <w:r>
-        <w:rPr>
-          <w:rFonts w:ascii="Arial" w:hAnsi="Arial" w:cs="Arial"/>
-        </w:rPr>
-        <w:t>Call</w:t>
+          <w:rFonts w:ascii="Arial" w:hAnsi="Arial" w:cs="Arial"/>
+        </w:rPr>
+      </w:pPr>
+      <w:r>
+        <w:rPr>
+          <w:rFonts w:ascii="Arial" w:hAnsi="Arial" w:cs="Arial"/>
+        </w:rPr>
+        <w:t>Attach</w:t>
       </w:r>
       <w:r>
         <w:rPr>
@@ -731,7 +737,7 @@
         <w:rPr>
           <w:rFonts w:ascii="Arial" w:hAnsi="Arial" w:cs="Arial"/>
         </w:rPr>
-        <w:t>For</w:t>
+        <w:t>Defibrillator</w:t>
       </w:r>
       <w:r>
         <w:rPr>
@@ -743,7 +749,7 @@
         <w:rPr>
           <w:rFonts w:ascii="Arial" w:hAnsi="Arial" w:cs="Arial"/>
         </w:rPr>
-        <w:t>Help</w:t>
+        <w:t>Pads</w:t>
       </w:r>
       <w:r>
         <w:rPr>
@@ -767,40 +773,21 @@
         <w:rPr>
           <w:rFonts w:ascii="Arial" w:hAnsi="Arial" w:cs="Arial"/>
         </w:rPr>
-        <w:tab/>
-      </w:r>
-      <w:r>
-        <w:rPr>
-          <w:rFonts w:ascii="Arial" w:hAnsi="Arial" w:cs="Arial"/>
-        </w:rPr>
-        <w:tab/>
-      </w:r>
-      <w:r>
-        <w:rPr>
-          <w:rFonts w:ascii="Arial" w:hAnsi="Arial" w:cs="Arial"/>
-        </w:rPr>
-        <w:tab/>
-        <w:t>Instruct</w:t>
-      </w:r>
-      <w:r>
-        <w:rPr>
-          <w:rFonts w:ascii="Arial" w:hAnsi="Arial" w:cs="Arial"/>
-        </w:rPr>
-        <w:t xml:space="preserve"> the user to call for emergency assistance.</w:t>
+        <w:t>This state indicates the need to attach defibrillator pads to the patient's chest.</w:t>
       </w:r>
     </w:p>
     <w:p>
       <w:pPr>
-        <w:ind w:leftChars="100" w:left="240"/>
-        <w:rPr>
-          <w:rFonts w:ascii="Arial" w:hAnsi="Arial" w:cs="Arial"/>
-        </w:rPr>
-      </w:pPr>
-      <w:r>
-        <w:rPr>
-          <w:rFonts w:ascii="Arial" w:hAnsi="Arial" w:cs="Arial"/>
-        </w:rPr>
-        <w:t>Attach</w:t>
+        <w:ind w:leftChars="100" w:left="3840" w:hangingChars="1500" w:hanging="3600"/>
+        <w:rPr>
+          <w:rFonts w:ascii="Arial" w:hAnsi="Arial" w:cs="Arial"/>
+        </w:rPr>
+      </w:pPr>
+      <w:r>
+        <w:rPr>
+          <w:rFonts w:ascii="Arial" w:hAnsi="Arial" w:cs="Arial"/>
+        </w:rPr>
+        <w:t>Analyzing</w:t>
       </w:r>
       <w:r>
         <w:rPr>
@@ -812,30 +799,6 @@
         <w:rPr>
           <w:rFonts w:ascii="Arial" w:hAnsi="Arial" w:cs="Arial"/>
         </w:rPr>
-        <w:t>Defibrillator</w:t>
-      </w:r>
-      <w:r>
-        <w:rPr>
-          <w:rFonts w:ascii="Arial" w:hAnsi="Arial" w:cs="Arial"/>
-        </w:rPr>
-        <w:t xml:space="preserve"> </w:t>
-      </w:r>
-      <w:r>
-        <w:rPr>
-          <w:rFonts w:ascii="Arial" w:hAnsi="Arial" w:cs="Arial"/>
-        </w:rPr>
-        <w:t>Pads</w:t>
-      </w:r>
-      <w:r>
-        <w:rPr>
-          <w:rFonts w:ascii="Arial" w:hAnsi="Arial" w:cs="Arial"/>
-        </w:rPr>
-        <w:t xml:space="preserve"> </w:t>
-      </w:r>
-      <w:r>
-        <w:rPr>
-          <w:rFonts w:ascii="Arial" w:hAnsi="Arial" w:cs="Arial"/>
-        </w:rPr>
         <w:t xml:space="preserve">State: </w:t>
       </w:r>
       <w:r>
@@ -848,7 +811,67 @@
         <w:rPr>
           <w:rFonts w:ascii="Arial" w:hAnsi="Arial" w:cs="Arial"/>
         </w:rPr>
-        <w:t>This state indicates the need to attach defibrillator pads to the patient's chest.</w:t>
+        <w:t xml:space="preserve">The AED </w:t>
+      </w:r>
+      <w:r>
+        <w:rPr>
+          <w:rFonts w:ascii="Arial" w:hAnsi="Arial" w:cs="Arial"/>
+        </w:rPr>
+        <w:t>analyzes</w:t>
+      </w:r>
+      <w:r>
+        <w:rPr>
+          <w:rFonts w:ascii="Arial" w:hAnsi="Arial" w:cs="Arial"/>
+        </w:rPr>
+        <w:t xml:space="preserve"> the patient's heart rhythm to determine if a shock is needed</w:t>
+      </w:r>
+      <w:r>
+        <w:rPr>
+          <w:rFonts w:ascii="Arial" w:hAnsi="Arial" w:cs="Arial"/>
+        </w:rPr>
+        <w:t xml:space="preserve"> with </w:t>
+      </w:r>
+      <w:r>
+        <w:rPr>
+          <w:rFonts w:ascii="Arial" w:hAnsi="Arial" w:cs="Arial"/>
+        </w:rPr>
+        <w:t>Cardia</w:t>
+      </w:r>
+      <w:r>
+        <w:rPr>
+          <w:rFonts w:ascii="Arial" w:hAnsi="Arial" w:cs="Arial"/>
+        </w:rPr>
+        <w:t xml:space="preserve">c </w:t>
+      </w:r>
+      <w:r>
+        <w:rPr>
+          <w:rFonts w:ascii="Arial" w:hAnsi="Arial" w:cs="Arial"/>
+        </w:rPr>
+        <w:t>arrhythmia diagnosis results</w:t>
+      </w:r>
+      <w:r>
+        <w:rPr>
+          <w:rFonts w:ascii="Arial" w:hAnsi="Arial" w:cs="Arial"/>
+        </w:rPr>
+        <w:t xml:space="preserve"> (</w:t>
+      </w:r>
+      <w:r>
+        <w:rPr>
+          <w:rFonts w:ascii="Arial" w:hAnsi="Arial" w:cs="Arial"/>
+        </w:rPr>
+        <w:t>shockable-non-shockable</w:t>
+      </w:r>
+      <w:r>
+        <w:rPr>
+          <w:rFonts w:ascii="Arial" w:hAnsi="Arial" w:cs="Arial"/>
+        </w:rPr>
+        <w:t>)</w:t>
+      </w:r>
+      <w:r>
+        <w:rPr>
+          <w:rFonts w:ascii="Arial" w:hAnsi="Arial" w:cs="Arial"/>
+        </w:rPr>
+        <w:t>.</w:t>
       </w:r>
     </w:p>
     <w:p>
@@ -862,100 +885,64 @@
         <w:rPr>
           <w:rFonts w:ascii="Arial" w:hAnsi="Arial" w:cs="Arial"/>
         </w:rPr>
-        <w:t>Analyzing</w:t>
-      </w:r>
-      <w:r>
-        <w:rPr>
-          <w:rFonts w:ascii="Arial" w:hAnsi="Arial" w:cs="Arial"/>
-        </w:rPr>
-        <w:t xml:space="preserve"> </w:t>
-      </w:r>
-      <w:r>
-        <w:rPr>
-          <w:rFonts w:ascii="Arial" w:hAnsi="Arial" w:cs="Arial"/>
-        </w:rPr>
-        <w:t xml:space="preserve">State: </w:t>
-      </w:r>
-      <w:r>
-        <w:rPr>
-          <w:rFonts w:ascii="Arial" w:hAnsi="Arial" w:cs="Arial"/>
-        </w:rPr>
         <w:tab/>
       </w:r>
       <w:r>
         <w:rPr>
           <w:rFonts w:ascii="Arial" w:hAnsi="Arial" w:cs="Arial"/>
         </w:rPr>
-        <w:t xml:space="preserve">The AED </w:t>
-      </w:r>
-      <w:r>
-        <w:rPr>
-          <w:rFonts w:ascii="Arial" w:hAnsi="Arial" w:cs="Arial"/>
-        </w:rPr>
-        <w:t>analyzes</w:t>
-      </w:r>
-      <w:r>
-        <w:rPr>
-          <w:rFonts w:ascii="Arial" w:hAnsi="Arial" w:cs="Arial"/>
-        </w:rPr>
-        <w:t xml:space="preserve"> the patient's heart rhythm to determine if a shock is needed</w:t>
-      </w:r>
-      <w:r>
-        <w:rPr>
-          <w:rFonts w:ascii="Arial" w:hAnsi="Arial" w:cs="Arial"/>
-        </w:rPr>
-        <w:t xml:space="preserve"> with </w:t>
-      </w:r>
-      <w:r>
-        <w:rPr>
-          <w:rFonts w:ascii="Arial" w:hAnsi="Arial" w:cs="Arial"/>
-        </w:rPr>
-        <w:t>Cardia</w:t>
-      </w:r>
-      <w:r>
-        <w:rPr>
-          <w:rFonts w:ascii="Arial" w:hAnsi="Arial" w:cs="Arial"/>
-        </w:rPr>
-        <w:t xml:space="preserve">c </w:t>
-      </w:r>
-      <w:r>
-        <w:rPr>
-          <w:rFonts w:ascii="Arial" w:hAnsi="Arial" w:cs="Arial"/>
-        </w:rPr>
-        <w:t>arrhythmia diagnosis results</w:t>
-      </w:r>
-      <w:r>
-        <w:rPr>
-          <w:rFonts w:ascii="Arial" w:hAnsi="Arial" w:cs="Arial"/>
-        </w:rPr>
-        <w:t xml:space="preserve"> (</w:t>
-      </w:r>
-      <w:r>
-        <w:rPr>
-          <w:rFonts w:ascii="Arial" w:hAnsi="Arial" w:cs="Arial"/>
-        </w:rPr>
-        <w:t>shockable-non-shockable</w:t>
-      </w:r>
-      <w:r>
-        <w:rPr>
-          <w:rFonts w:ascii="Arial" w:hAnsi="Arial" w:cs="Arial"/>
-        </w:rPr>
-        <w:t>)</w:t>
-      </w:r>
-      <w:r>
-        <w:rPr>
-          <w:rFonts w:ascii="Arial" w:hAnsi="Arial" w:cs="Arial"/>
-        </w:rPr>
-        <w:t>.</w:t>
+        <w:t xml:space="preserve">Include a display panel to show the simulated ECG </w:t>
+      </w:r>
+      <w:r>
+        <w:rPr>
+          <w:rFonts w:ascii="Arial" w:hAnsi="Arial" w:cs="Arial"/>
+        </w:rPr>
+        <w:t xml:space="preserve">diagram </w:t>
+      </w:r>
+      <w:r>
+        <w:rPr>
+          <w:rFonts w:ascii="Arial" w:hAnsi="Arial" w:cs="Arial"/>
+        </w:rPr>
+        <w:t>and device status.</w:t>
       </w:r>
     </w:p>
     <w:p>
       <w:pPr>
-        <w:ind w:leftChars="100" w:left="3840" w:hangingChars="1500" w:hanging="3600"/>
-        <w:rPr>
-          <w:rFonts w:ascii="Arial" w:hAnsi="Arial" w:cs="Arial" w:hint="eastAsia"/>
-        </w:rPr>
-      </w:pPr>
+        <w:ind w:leftChars="100" w:left="240"/>
+        <w:rPr>
+          <w:rFonts w:ascii="Arial" w:hAnsi="Arial" w:cs="Arial"/>
+        </w:rPr>
+      </w:pPr>
+      <w:r>
+        <w:rPr>
+          <w:rFonts w:ascii="Arial" w:hAnsi="Arial" w:cs="Arial"/>
+        </w:rPr>
+        <w:t>Perform</w:t>
+      </w:r>
+      <w:r>
+        <w:rPr>
+          <w:rFonts w:ascii="Arial" w:hAnsi="Arial" w:cs="Arial"/>
+        </w:rPr>
+        <w:t xml:space="preserve"> </w:t>
+      </w:r>
+      <w:r>
+        <w:rPr>
+          <w:rFonts w:ascii="Arial" w:hAnsi="Arial" w:cs="Arial"/>
+        </w:rPr>
+        <w:t>CPR</w:t>
+      </w:r>
+      <w:r>
+        <w:rPr>
+          <w:rFonts w:ascii="Arial" w:hAnsi="Arial" w:cs="Arial"/>
+        </w:rPr>
+        <w:t xml:space="preserve"> </w:t>
+      </w:r>
+      <w:r>
+        <w:rPr>
+          <w:rFonts w:ascii="Arial" w:hAnsi="Arial" w:cs="Arial"/>
+        </w:rPr>
+        <w:t>State:</w:t>
+      </w:r>
       <w:r>
         <w:rPr>
           <w:rFonts w:ascii="Arial" w:hAnsi="Arial" w:cs="Arial"/>
@@ -966,19 +953,49 @@
         <w:rPr>
           <w:rFonts w:ascii="Arial" w:hAnsi="Arial" w:cs="Arial"/>
         </w:rPr>
-        <w:t xml:space="preserve">Include a display panel to show the simulated ECG </w:t>
-      </w:r>
-      <w:r>
-        <w:rPr>
-          <w:rFonts w:ascii="Arial" w:hAnsi="Arial" w:cs="Arial"/>
-        </w:rPr>
-        <w:t xml:space="preserve">diagram </w:t>
-      </w:r>
-      <w:r>
-        <w:rPr>
-          <w:rFonts w:ascii="Arial" w:hAnsi="Arial" w:cs="Arial"/>
-        </w:rPr>
-        <w:t>and device status.</w:t>
+        <w:tab/>
+      </w:r>
+      <w:r>
+        <w:rPr>
+          <w:rFonts w:ascii="Arial" w:hAnsi="Arial" w:cs="Arial"/>
+        </w:rPr>
+        <w:tab/>
+      </w:r>
+      <w:r>
+        <w:rPr>
+          <w:rFonts w:ascii="Arial" w:hAnsi="Arial" w:cs="Arial"/>
+        </w:rPr>
+        <w:tab/>
+      </w:r>
+      <w:r>
+        <w:rPr>
+          <w:rFonts w:ascii="Arial" w:hAnsi="Arial" w:cs="Arial"/>
+        </w:rPr>
+        <w:t>Guiding the operator to perform CPR on the patient</w:t>
+      </w:r>
+      <w:r>
+        <w:rPr>
+          <w:rFonts w:ascii="Arial" w:hAnsi="Arial" w:cs="Arial"/>
+        </w:rPr>
+        <w:t xml:space="preserve"> with </w:t>
+      </w:r>
+      <w:r>
+        <w:rPr>
+          <w:rFonts w:ascii="Arial" w:hAnsi="Arial" w:cs="Arial"/>
+        </w:rPr>
+        <w:t>Real-time CPR feedback</w:t>
+      </w:r>
+      <w:r>
+        <w:rPr>
+          <w:rFonts w:ascii="Arial" w:hAnsi="Arial" w:cs="Arial"/>
+        </w:rPr>
+        <w:t>.</w:t>
+      </w:r>
+      <w:r>
+        <w:rPr>
+          <w:rFonts w:ascii="Arial" w:hAnsi="Arial" w:cs="Arial"/>
+        </w:rPr>
+        <w:t xml:space="preserve"> </w:t>
       </w:r>
     </w:p>
     <w:p>
@@ -992,36 +1009,6 @@
         <w:rPr>
           <w:rFonts w:ascii="Arial" w:hAnsi="Arial" w:cs="Arial"/>
         </w:rPr>
-        <w:t>Perform</w:t>
-      </w:r>
-      <w:r>
-        <w:rPr>
-          <w:rFonts w:ascii="Arial" w:hAnsi="Arial" w:cs="Arial"/>
-        </w:rPr>
-        <w:t xml:space="preserve"> </w:t>
-      </w:r>
-      <w:r>
-        <w:rPr>
-          <w:rFonts w:ascii="Arial" w:hAnsi="Arial" w:cs="Arial"/>
-        </w:rPr>
-        <w:t>CPR</w:t>
-      </w:r>
-      <w:r>
-        <w:rPr>
-          <w:rFonts w:ascii="Arial" w:hAnsi="Arial" w:cs="Arial"/>
-        </w:rPr>
-        <w:t xml:space="preserve"> </w:t>
-      </w:r>
-      <w:r>
-        <w:rPr>
-          <w:rFonts w:ascii="Arial" w:hAnsi="Arial" w:cs="Arial"/>
-        </w:rPr>
-        <w:t>State:</w:t>
-      </w:r>
-      <w:r>
-        <w:rPr>
-          <w:rFonts w:ascii="Arial" w:hAnsi="Arial" w:cs="Arial"/>
-        </w:rPr>
         <w:tab/>
       </w:r>
       <w:r>
@@ -1046,121 +1033,91 @@
         <w:rPr>
           <w:rFonts w:ascii="Arial" w:hAnsi="Arial" w:cs="Arial"/>
         </w:rPr>
-        <w:t>Guiding the operator to perform CPR on the patient</w:t>
-      </w:r>
-      <w:r>
-        <w:rPr>
-          <w:rFonts w:ascii="Arial" w:hAnsi="Arial" w:cs="Arial"/>
-        </w:rPr>
-        <w:t xml:space="preserve"> with </w:t>
-      </w:r>
-      <w:r>
-        <w:rPr>
-          <w:rFonts w:ascii="Arial" w:hAnsi="Arial" w:cs="Arial"/>
-        </w:rPr>
-        <w:t>Real-time CPR feedback</w:t>
-      </w:r>
-      <w:r>
-        <w:rPr>
-          <w:rFonts w:ascii="Arial" w:hAnsi="Arial" w:cs="Arial"/>
-        </w:rPr>
-        <w:t>.</w:t>
-      </w:r>
-      <w:r>
-        <w:rPr>
-          <w:rFonts w:ascii="Arial" w:hAnsi="Arial" w:cs="Arial"/>
-        </w:rPr>
-        <w:t xml:space="preserve"> </w:t>
+        <w:tab/>
+      </w:r>
+      <w:r>
+        <w:rPr>
+          <w:rFonts w:ascii="Arial" w:hAnsi="Arial" w:cs="Arial"/>
+        </w:rPr>
+        <w:tab/>
+      </w:r>
+      <w:r>
+        <w:rPr>
+          <w:rFonts w:ascii="Arial" w:hAnsi="Arial" w:cs="Arial"/>
+        </w:rPr>
+        <w:tab/>
+      </w:r>
+      <w:r>
+        <w:rPr>
+          <w:rFonts w:ascii="Arial" w:hAnsi="Arial" w:cs="Arial"/>
+        </w:rPr>
+        <w:tab/>
+      </w:r>
+      <w:r>
+        <w:rPr>
+          <w:rFonts w:ascii="Arial" w:hAnsi="Arial" w:cs="Arial"/>
+        </w:rPr>
+        <w:tab/>
+        <w:t>Also, s</w:t>
+      </w:r>
+      <w:r>
+        <w:rPr>
+          <w:rFonts w:ascii="Arial" w:hAnsi="Arial" w:cs="Arial"/>
+        </w:rPr>
+        <w:t>imulate the measurement and assessment of chest compressions</w:t>
       </w:r>
     </w:p>
     <w:p>
       <w:pPr>
-        <w:ind w:leftChars="100" w:left="240"/>
-        <w:rPr>
-          <w:rFonts w:ascii="Arial" w:hAnsi="Arial" w:cs="Arial" w:hint="eastAsia"/>
-        </w:rPr>
-      </w:pPr>
-      <w:r>
-        <w:rPr>
-          <w:rFonts w:ascii="Arial" w:hAnsi="Arial" w:cs="Arial"/>
-        </w:rPr>
-        <w:tab/>
-      </w:r>
-      <w:r>
-        <w:rPr>
-          <w:rFonts w:ascii="Arial" w:hAnsi="Arial" w:cs="Arial"/>
-        </w:rPr>
-        <w:tab/>
-      </w:r>
-      <w:r>
-        <w:rPr>
-          <w:rFonts w:ascii="Arial" w:hAnsi="Arial" w:cs="Arial"/>
-        </w:rPr>
-        <w:tab/>
-      </w:r>
-      <w:r>
-        <w:rPr>
-          <w:rFonts w:ascii="Arial" w:hAnsi="Arial" w:cs="Arial"/>
-        </w:rPr>
-        <w:tab/>
-      </w:r>
-      <w:r>
-        <w:rPr>
-          <w:rFonts w:ascii="Arial" w:hAnsi="Arial" w:cs="Arial"/>
-        </w:rPr>
-        <w:tab/>
-      </w:r>
-      <w:r>
-        <w:rPr>
-          <w:rFonts w:ascii="Arial" w:hAnsi="Arial" w:cs="Arial"/>
-        </w:rPr>
-        <w:tab/>
-      </w:r>
-      <w:r>
-        <w:rPr>
-          <w:rFonts w:ascii="Arial" w:hAnsi="Arial" w:cs="Arial"/>
-        </w:rPr>
-        <w:tab/>
-      </w:r>
-      <w:r>
-        <w:rPr>
-          <w:rFonts w:ascii="Arial" w:hAnsi="Arial" w:cs="Arial"/>
-        </w:rPr>
-        <w:tab/>
-      </w:r>
-      <w:r>
-        <w:rPr>
-          <w:rFonts w:ascii="Arial" w:hAnsi="Arial" w:cs="Arial"/>
-        </w:rPr>
-        <w:tab/>
-        <w:t>Also, s</w:t>
-      </w:r>
-      <w:r>
-        <w:rPr>
-          <w:rFonts w:ascii="Arial" w:hAnsi="Arial" w:cs="Arial"/>
-        </w:rPr>
-        <w:t>imulate the measurement and assessment of chest compressions</w:t>
+        <w:ind w:left="3360" w:firstLine="420"/>
+        <w:jc w:val="both"/>
+        <w:rPr>
+          <w:rFonts w:ascii="Arial" w:hAnsi="Arial" w:cs="Arial"/>
+        </w:rPr>
+      </w:pPr>
+      <w:r>
+        <w:rPr>
+          <w:rFonts w:ascii="Arial" w:hAnsi="Arial" w:cs="Arial"/>
+        </w:rPr>
+        <w:t xml:space="preserve">And loop back to </w:t>
+      </w:r>
+      <w:r>
+        <w:rPr>
+          <w:rFonts w:ascii="Arial" w:hAnsi="Arial" w:cs="Arial"/>
+        </w:rPr>
+        <w:t>Analyzing</w:t>
+      </w:r>
+      <w:r>
+        <w:rPr>
+          <w:rFonts w:ascii="Arial" w:hAnsi="Arial" w:cs="Arial"/>
+        </w:rPr>
+        <w:t xml:space="preserve"> </w:t>
+      </w:r>
+      <w:r>
+        <w:rPr>
+          <w:rFonts w:ascii="Arial" w:hAnsi="Arial" w:cs="Arial"/>
+        </w:rPr>
+        <w:t>State</w:t>
+      </w:r>
+      <w:r>
+        <w:rPr>
+          <w:rFonts w:ascii="Arial" w:hAnsi="Arial" w:cs="Arial"/>
+        </w:rPr>
+        <w:t xml:space="preserve"> until the end program cases are active to power off the program.</w:t>
       </w:r>
     </w:p>
     <w:p>
       <w:pPr>
-        <w:ind w:left="3360" w:firstLine="420"/>
-        <w:jc w:val="both"/>
-        <w:rPr>
-          <w:rFonts w:ascii="Arial" w:hAnsi="Arial" w:cs="Arial" w:hint="eastAsia"/>
-        </w:rPr>
-      </w:pPr>
-      <w:r>
-        <w:rPr>
-          <w:rFonts w:ascii="Arial" w:hAnsi="Arial" w:cs="Arial"/>
-        </w:rPr>
-        <w:t xml:space="preserve">And loop back to </w:t>
-      </w:r>
-      <w:r>
-        <w:rPr>
-          <w:rFonts w:ascii="Arial" w:hAnsi="Arial" w:cs="Arial"/>
-        </w:rPr>
-        <w:t>Analyzing</w:t>
+        <w:ind w:leftChars="100" w:left="240"/>
+        <w:rPr>
+          <w:rFonts w:ascii="Arial" w:hAnsi="Arial" w:cs="Arial"/>
+        </w:rPr>
+      </w:pPr>
+      <w:r>
+        <w:rPr>
+          <w:rFonts w:ascii="Arial" w:hAnsi="Arial" w:cs="Arial"/>
+        </w:rPr>
+        <w:t>Powered</w:t>
       </w:r>
       <w:r>
         <w:rPr>
@@ -1172,13 +1129,49 @@
         <w:rPr>
           <w:rFonts w:ascii="Arial" w:hAnsi="Arial" w:cs="Arial"/>
         </w:rPr>
-        <w:t>State</w:t>
-      </w:r>
-      <w:r>
-        <w:rPr>
-          <w:rFonts w:ascii="Arial" w:hAnsi="Arial" w:cs="Arial"/>
-        </w:rPr>
-        <w:t xml:space="preserve"> until the end program cases are active to power off the program.</w:t>
+        <w:t>Off</w:t>
+      </w:r>
+      <w:r>
+        <w:rPr>
+          <w:rFonts w:ascii="Arial" w:hAnsi="Arial" w:cs="Arial"/>
+        </w:rPr>
+        <w:t xml:space="preserve"> </w:t>
+      </w:r>
+      <w:r>
+        <w:rPr>
+          <w:rFonts w:ascii="Arial" w:hAnsi="Arial" w:cs="Arial"/>
+        </w:rPr>
+        <w:t xml:space="preserve">State: </w:t>
+      </w:r>
+      <w:r>
+        <w:rPr>
+          <w:rFonts w:ascii="Arial" w:hAnsi="Arial" w:cs="Arial"/>
+        </w:rPr>
+        <w:tab/>
+      </w:r>
+      <w:r>
+        <w:rPr>
+          <w:rFonts w:ascii="Arial" w:hAnsi="Arial" w:cs="Arial"/>
+        </w:rPr>
+        <w:tab/>
+      </w:r>
+      <w:r>
+        <w:rPr>
+          <w:rFonts w:ascii="Arial" w:hAnsi="Arial" w:cs="Arial"/>
+        </w:rPr>
+        <w:tab/>
+      </w:r>
+      <w:r>
+        <w:rPr>
+          <w:rFonts w:ascii="Arial" w:hAnsi="Arial" w:cs="Arial"/>
+        </w:rPr>
+        <w:tab/>
+      </w:r>
+      <w:r>
+        <w:rPr>
+          <w:rFonts w:ascii="Arial" w:hAnsi="Arial" w:cs="Arial"/>
+        </w:rPr>
+        <w:t>The AED is turned off.</w:t>
       </w:r>
     </w:p>
     <w:p>
@@ -1188,66 +1181,6 @@
           <w:rFonts w:ascii="Arial" w:hAnsi="Arial" w:cs="Arial"/>
         </w:rPr>
       </w:pPr>
-      <w:r>
-        <w:rPr>
-          <w:rFonts w:ascii="Arial" w:hAnsi="Arial" w:cs="Arial"/>
-        </w:rPr>
-        <w:t>Powered</w:t>
-      </w:r>
-      <w:r>
-        <w:rPr>
-          <w:rFonts w:ascii="Arial" w:hAnsi="Arial" w:cs="Arial"/>
-        </w:rPr>
-        <w:t xml:space="preserve"> </w:t>
-      </w:r>
-      <w:r>
-        <w:rPr>
-          <w:rFonts w:ascii="Arial" w:hAnsi="Arial" w:cs="Arial"/>
-        </w:rPr>
-        <w:t>Off</w:t>
-      </w:r>
-      <w:r>
-        <w:rPr>
-          <w:rFonts w:ascii="Arial" w:hAnsi="Arial" w:cs="Arial"/>
-        </w:rPr>
-        <w:t xml:space="preserve"> </w:t>
-      </w:r>
-      <w:r>
-        <w:rPr>
-          <w:rFonts w:ascii="Arial" w:hAnsi="Arial" w:cs="Arial"/>
-        </w:rPr>
-        <w:t xml:space="preserve">State: </w:t>
-      </w:r>
-      <w:r>
-        <w:rPr>
-          <w:rFonts w:ascii="Arial" w:hAnsi="Arial" w:cs="Arial"/>
-        </w:rPr>
-        <w:tab/>
-      </w:r>
-      <w:r>
-        <w:rPr>
-          <w:rFonts w:ascii="Arial" w:hAnsi="Arial" w:cs="Arial"/>
-        </w:rPr>
-        <w:tab/>
-      </w:r>
-      <w:r>
-        <w:rPr>
-          <w:rFonts w:ascii="Arial" w:hAnsi="Arial" w:cs="Arial"/>
-        </w:rPr>
-        <w:tab/>
-      </w:r>
-      <w:r>
-        <w:rPr>
-          <w:rFonts w:ascii="Arial" w:hAnsi="Arial" w:cs="Arial"/>
-        </w:rPr>
-        <w:tab/>
-      </w:r>
-      <w:r>
-        <w:rPr>
-          <w:rFonts w:ascii="Arial" w:hAnsi="Arial" w:cs="Arial"/>
-        </w:rPr>
-        <w:t>The AED is turned off.</w:t>
-      </w:r>
     </w:p>
     <w:p>
       <w:pPr>
@@ -1259,44 +1192,326 @@
     </w:p>
     <w:p>
       <w:pPr>
-        <w:ind w:leftChars="100" w:left="240"/>
-        <w:rPr>
-          <w:rFonts w:ascii="Arial" w:hAnsi="Arial" w:cs="Arial"/>
-        </w:rPr>
-      </w:pPr>
+        <w:jc w:val="center"/>
+        <w:rPr>
+          <w:rFonts w:ascii="Arial" w:hAnsi="Arial" w:cs="Arial"/>
+        </w:rPr>
+      </w:pPr>
+      <w:r>
+        <w:rPr>
+          <w:rFonts w:ascii="Arial" w:hAnsi="Arial" w:cs="Arial"/>
+          <w:highlight w:val="yellow"/>
+        </w:rPr>
+        <w:t xml:space="preserve">The demo video can be found </w:t>
+      </w:r>
+      <w:r>
+        <w:rPr>
+          <w:rFonts w:ascii="Arial" w:hAnsi="Arial" w:cs="Arial"/>
+          <w:highlight w:val="yellow"/>
+          <w:u w:val="single"/>
+        </w:rPr>
+        <w:t xml:space="preserve">here. </w:t>
+      </w:r>
+      <w:r>
+        <w:rPr>
+          <w:rFonts w:ascii="Arial" w:hAnsi="Arial" w:cs="Arial"/>
+        </w:rPr>
+        <w:br w:type="page"/>
+      </w:r>
     </w:p>
     <w:p>
       <w:pPr>
-        <w:jc w:val="center"/>
-        <w:rPr>
-          <w:rFonts w:ascii="Arial" w:hAnsi="Arial" w:cs="Arial"/>
-        </w:rPr>
-      </w:pPr>
-      <w:r>
-        <w:rPr>
-          <w:rFonts w:ascii="Arial" w:hAnsi="Arial" w:cs="Arial"/>
-          <w:highlight w:val="yellow"/>
-        </w:rPr>
-        <w:t xml:space="preserve">The demo video can be found </w:t>
-      </w:r>
-      <w:r>
-        <w:rPr>
-          <w:rFonts w:ascii="Arial" w:hAnsi="Arial" w:cs="Arial"/>
-          <w:highlight w:val="yellow"/>
-          <w:u w:val="single"/>
-        </w:rPr>
-        <w:t xml:space="preserve">here. </w:t>
-      </w:r>
-      <w:r>
-        <w:rPr>
-          <w:rFonts w:ascii="Arial" w:hAnsi="Arial" w:cs="Arial"/>
-        </w:rPr>
-        <w:br w:type="page"/>
+        <w:rPr>
+          <w:rFonts w:ascii="Arial" w:hAnsi="Arial" w:cs="Arial"/>
+          <w:b/>
+          <w:bCs/>
+        </w:rPr>
+      </w:pPr>
+      <w:r>
+        <w:rPr>
+          <w:rFonts w:ascii="Arial" w:hAnsi="Arial" w:cs="Arial"/>
+          <w:b/>
+          <w:bCs/>
+        </w:rPr>
+        <w:lastRenderedPageBreak/>
+        <w:t>State Pattern</w:t>
       </w:r>
     </w:p>
     <w:p>
       <w:pPr>
-        <w:pStyle w:val="a6"/>
+        <w:rPr>
+          <w:rFonts w:ascii="Arial" w:hAnsi="Arial" w:cs="Arial"/>
+        </w:rPr>
+      </w:pPr>
+      <w:r>
+        <w:rPr>
+          <w:rFonts w:ascii="Arial" w:hAnsi="Arial" w:cs="Arial"/>
+        </w:rPr>
+        <w:t xml:space="preserve">The state pattern was used because the program’s </w:t>
+      </w:r>
+      <w:proofErr w:type="spellStart"/>
+      <w:r>
+        <w:rPr>
+          <w:rFonts w:ascii="Arial" w:hAnsi="Arial" w:cs="Arial"/>
+        </w:rPr>
+        <w:t>behaviour</w:t>
+      </w:r>
+      <w:proofErr w:type="spellEnd"/>
+      <w:r>
+        <w:rPr>
+          <w:rFonts w:ascii="Arial" w:hAnsi="Arial" w:cs="Arial"/>
+        </w:rPr>
+        <w:t xml:space="preserve"> changed depending on which step of the process the AED was in. We used the approach of creating separate classes for each of the states and having them inherit a single abstract state class. State-specific logic is moved into their corresponding classes to keep the code organized. The current state is kept track of in the </w:t>
+      </w:r>
+      <w:proofErr w:type="spellStart"/>
+      <w:r>
+        <w:rPr>
+          <w:rFonts w:ascii="Arial" w:hAnsi="Arial" w:cs="Arial"/>
+        </w:rPr>
+        <w:t>MainWindow</w:t>
+      </w:r>
+      <w:proofErr w:type="spellEnd"/>
+      <w:r>
+        <w:rPr>
+          <w:rFonts w:ascii="Arial" w:hAnsi="Arial" w:cs="Arial"/>
+        </w:rPr>
+        <w:t xml:space="preserve"> class and the state is changed by calling </w:t>
+      </w:r>
+      <w:proofErr w:type="spellStart"/>
+      <w:proofErr w:type="gramStart"/>
+      <w:r>
+        <w:rPr>
+          <w:rFonts w:ascii="Arial" w:hAnsi="Arial" w:cs="Arial"/>
+        </w:rPr>
+        <w:t>changeState</w:t>
+      </w:r>
+      <w:proofErr w:type="spellEnd"/>
+      <w:r>
+        <w:rPr>
+          <w:rFonts w:ascii="Arial" w:hAnsi="Arial" w:cs="Arial"/>
+        </w:rPr>
+        <w:t>(</w:t>
+      </w:r>
+      <w:proofErr w:type="gramEnd"/>
+      <w:r>
+        <w:rPr>
+          <w:rFonts w:ascii="Arial" w:hAnsi="Arial" w:cs="Arial"/>
+        </w:rPr>
+        <w:t xml:space="preserve">) on an instance of </w:t>
+      </w:r>
+      <w:proofErr w:type="spellStart"/>
+      <w:r>
+        <w:rPr>
+          <w:rFonts w:ascii="Arial" w:hAnsi="Arial" w:cs="Arial"/>
+        </w:rPr>
+        <w:t>MainWindow</w:t>
+      </w:r>
+      <w:proofErr w:type="spellEnd"/>
+      <w:r>
+        <w:rPr>
+          <w:rFonts w:ascii="Arial" w:hAnsi="Arial" w:cs="Arial"/>
+        </w:rPr>
+        <w:t xml:space="preserve"> and passing a new instance of a state.</w:t>
+      </w:r>
+    </w:p>
+    <w:p>
+      <w:pPr>
+        <w:rPr>
+          <w:rFonts w:ascii="Arial" w:hAnsi="Arial" w:cs="Arial"/>
+        </w:rPr>
+      </w:pPr>
+    </w:p>
+    <w:p>
+      <w:pPr>
+        <w:rPr>
+          <w:rFonts w:ascii="Arial" w:hAnsi="Arial" w:cs="Arial"/>
+        </w:rPr>
+      </w:pPr>
+      <w:r>
+        <w:rPr>
+          <w:rFonts w:ascii="Arial" w:hAnsi="Arial" w:cs="Arial"/>
+        </w:rPr>
+        <w:t xml:space="preserve">The state classes have two special methods called </w:t>
+      </w:r>
+      <w:proofErr w:type="gramStart"/>
+      <w:r>
+        <w:rPr>
+          <w:rFonts w:ascii="Arial" w:hAnsi="Arial" w:cs="Arial"/>
+        </w:rPr>
+        <w:t>execute(</w:t>
+      </w:r>
+      <w:proofErr w:type="gramEnd"/>
+      <w:r>
+        <w:rPr>
+          <w:rFonts w:ascii="Arial" w:hAnsi="Arial" w:cs="Arial"/>
+        </w:rPr>
+        <w:t xml:space="preserve">) and initialize(). </w:t>
+      </w:r>
+      <w:proofErr w:type="gramStart"/>
+      <w:r>
+        <w:rPr>
+          <w:rFonts w:ascii="Arial" w:hAnsi="Arial" w:cs="Arial"/>
+        </w:rPr>
+        <w:t>execute(</w:t>
+      </w:r>
+      <w:proofErr w:type="gramEnd"/>
+      <w:r>
+        <w:rPr>
+          <w:rFonts w:ascii="Arial" w:hAnsi="Arial" w:cs="Arial"/>
+        </w:rPr>
+        <w:t xml:space="preserve">) is the main method that’s called by the </w:t>
+      </w:r>
+      <w:proofErr w:type="spellStart"/>
+      <w:r>
+        <w:rPr>
+          <w:rFonts w:ascii="Arial" w:hAnsi="Arial" w:cs="Arial"/>
+        </w:rPr>
+        <w:t>mainWindow</w:t>
+      </w:r>
+      <w:proofErr w:type="spellEnd"/>
+      <w:r>
+        <w:rPr>
+          <w:rFonts w:ascii="Arial" w:hAnsi="Arial" w:cs="Arial"/>
+        </w:rPr>
+        <w:t xml:space="preserve"> when the state changes. When used with the </w:t>
+      </w:r>
+      <w:proofErr w:type="spellStart"/>
+      <w:r>
+        <w:rPr>
+          <w:rFonts w:ascii="Arial" w:hAnsi="Arial" w:cs="Arial"/>
+        </w:rPr>
+        <w:t>IntermediateState</w:t>
+      </w:r>
+      <w:proofErr w:type="spellEnd"/>
+      <w:r>
+        <w:rPr>
+          <w:rFonts w:ascii="Arial" w:hAnsi="Arial" w:cs="Arial"/>
+        </w:rPr>
+        <w:t xml:space="preserve"> class, the method can change </w:t>
+      </w:r>
+      <w:proofErr w:type="spellStart"/>
+      <w:r>
+        <w:rPr>
+          <w:rFonts w:ascii="Arial" w:hAnsi="Arial" w:cs="Arial"/>
+        </w:rPr>
+        <w:t>behaviour</w:t>
+      </w:r>
+      <w:proofErr w:type="spellEnd"/>
+      <w:r>
+        <w:rPr>
+          <w:rFonts w:ascii="Arial" w:hAnsi="Arial" w:cs="Arial"/>
+        </w:rPr>
+        <w:t xml:space="preserve"> depending on its current step. </w:t>
+      </w:r>
+      <w:proofErr w:type="gramStart"/>
+      <w:r>
+        <w:rPr>
+          <w:rFonts w:ascii="Arial" w:hAnsi="Arial" w:cs="Arial"/>
+        </w:rPr>
+        <w:t>initialize(</w:t>
+      </w:r>
+      <w:proofErr w:type="gramEnd"/>
+      <w:r>
+        <w:rPr>
+          <w:rFonts w:ascii="Arial" w:hAnsi="Arial" w:cs="Arial"/>
+        </w:rPr>
+        <w:t xml:space="preserve">) is similar to a constructor method and is called right after the state instance is initialized. The main purpose for the initialize method is to call the </w:t>
+      </w:r>
+      <w:proofErr w:type="gramStart"/>
+      <w:r>
+        <w:rPr>
+          <w:rFonts w:ascii="Arial" w:hAnsi="Arial" w:cs="Arial"/>
+        </w:rPr>
+        <w:t>execute(</w:t>
+      </w:r>
+      <w:proofErr w:type="gramEnd"/>
+      <w:r>
+        <w:rPr>
+          <w:rFonts w:ascii="Arial" w:hAnsi="Arial" w:cs="Arial"/>
+        </w:rPr>
+        <w:t xml:space="preserve">) method (if used). The reason as to why the method exists is because problems arise when calling </w:t>
+      </w:r>
+      <w:proofErr w:type="gramStart"/>
+      <w:r>
+        <w:rPr>
+          <w:rFonts w:ascii="Arial" w:hAnsi="Arial" w:cs="Arial"/>
+        </w:rPr>
+        <w:t>execute(</w:t>
+      </w:r>
+      <w:proofErr w:type="gramEnd"/>
+      <w:r>
+        <w:rPr>
+          <w:rFonts w:ascii="Arial" w:hAnsi="Arial" w:cs="Arial"/>
+        </w:rPr>
+        <w:t>) on one state while in another state.</w:t>
+      </w:r>
+    </w:p>
+    <w:p>
+      <w:pPr>
+        <w:rPr>
+          <w:rFonts w:ascii="Arial" w:hAnsi="Arial" w:cs="Arial"/>
+        </w:rPr>
+      </w:pPr>
+    </w:p>
+    <w:p>
+      <w:pPr>
+        <w:rPr>
+          <w:rFonts w:ascii="Arial" w:hAnsi="Arial" w:cs="Arial"/>
+          <w:b/>
+          <w:bCs/>
+        </w:rPr>
+      </w:pPr>
+      <w:r>
+        <w:rPr>
+          <w:rFonts w:ascii="Arial" w:hAnsi="Arial" w:cs="Arial"/>
+          <w:b/>
+          <w:bCs/>
+        </w:rPr>
+        <w:t>Observer Pattern</w:t>
+      </w:r>
+    </w:p>
+    <w:p>
+      <w:pPr>
+        <w:rPr>
+          <w:rFonts w:ascii="Arial" w:eastAsiaTheme="minorEastAsia" w:hAnsi="Arial" w:cs="Arial"/>
+          <w:b/>
+          <w:bCs/>
+          <w:kern w:val="28"/>
+          <w:sz w:val="32"/>
+          <w:szCs w:val="32"/>
+          <w:lang w:val="en-CA"/>
+        </w:rPr>
+      </w:pPr>
+      <w:r>
+        <w:rPr>
+          <w:rFonts w:ascii="Arial" w:hAnsi="Arial" w:cs="Arial"/>
+        </w:rPr>
+        <w:t xml:space="preserve">The observer pattern is incorporated using Qt’s signals and slots. We used it to subscribe events emitted by buttons, combo boxes, spin boxes, etc. We’ve also defined new signals inside of the </w:t>
+      </w:r>
+      <w:proofErr w:type="spellStart"/>
+      <w:r>
+        <w:rPr>
+          <w:rFonts w:ascii="Arial" w:hAnsi="Arial" w:cs="Arial"/>
+        </w:rPr>
+        <w:t>MainWindow</w:t>
+      </w:r>
+      <w:proofErr w:type="spellEnd"/>
+      <w:r>
+        <w:rPr>
+          <w:rFonts w:ascii="Arial" w:hAnsi="Arial" w:cs="Arial"/>
+        </w:rPr>
+        <w:t xml:space="preserve"> to notify subscribers of changes to its state.</w:t>
+      </w:r>
+      <w:r>
+        <w:rPr>
+          <w:rFonts w:ascii="Arial" w:hAnsi="Arial" w:cs="Arial"/>
+        </w:rPr>
+        <w:br w:type="page"/>
+      </w:r>
+    </w:p>
+    <w:p>
+      <w:pPr>
+        <w:pStyle w:val="Subtitle"/>
         <w:rPr>
           <w:rFonts w:ascii="Arial" w:hAnsi="Arial" w:cs="Arial"/>
         </w:rPr>
@@ -1324,7 +1539,7 @@
     </w:p>
     <w:tbl>
       <w:tblPr>
-        <w:tblStyle w:val="a8"/>
+        <w:tblStyle w:val="TableGrid"/>
         <w:tblW w:w="0" w:type="auto"/>
         <w:tblLook w:val="04A0" w:firstRow="1" w:lastRow="0" w:firstColumn="1" w:lastColumn="0" w:noHBand="0" w:noVBand="1"/>
       </w:tblPr>
@@ -1340,7 +1555,7 @@
           <w:p>
             <w:pPr>
               <w:rPr>
-                <w:rStyle w:val="aa"/>
+                <w:rStyle w:val="Emphasis"/>
                 <w:rFonts w:ascii="Arial" w:hAnsi="Arial" w:cs="Arial"/>
                 <w:i w:val="0"/>
                 <w:iCs w:val="0"/>
@@ -1361,7 +1576,7 @@
           <w:p>
             <w:pPr>
               <w:rPr>
-                <w:rStyle w:val="aa"/>
+                <w:rStyle w:val="Emphasis"/>
                 <w:rFonts w:ascii="Arial" w:hAnsi="Arial" w:cs="Arial"/>
                 <w:i w:val="0"/>
                 <w:iCs w:val="0"/>
@@ -1369,7 +1584,7 @@
             </w:pPr>
             <w:r>
               <w:rPr>
-                <w:rStyle w:val="aa"/>
+                <w:rStyle w:val="Emphasis"/>
                 <w:rFonts w:ascii="Arial" w:hAnsi="Arial" w:cs="Arial"/>
                 <w:i w:val="0"/>
                 <w:iCs w:val="0"/>
@@ -1480,7 +1695,7 @@
           </w:tcPr>
           <w:p>
             <w:pPr>
-              <w:pStyle w:val="ab"/>
+              <w:pStyle w:val="ListParagraph"/>
               <w:numPr>
                 <w:ilvl w:val="0"/>
                 <w:numId w:val="5"/>
@@ -1562,7 +1777,7 @@
           </w:tcPr>
           <w:p>
             <w:pPr>
-              <w:pStyle w:val="ab"/>
+              <w:pStyle w:val="ListParagraph"/>
               <w:numPr>
                 <w:ilvl w:val="0"/>
                 <w:numId w:val="4"/>
@@ -1593,7 +1808,7 @@
           </w:p>
           <w:p>
             <w:pPr>
-              <w:pStyle w:val="ab"/>
+              <w:pStyle w:val="ListParagraph"/>
               <w:numPr>
                 <w:ilvl w:val="0"/>
                 <w:numId w:val="4"/>
@@ -1624,7 +1839,7 @@
           </w:p>
           <w:p>
             <w:pPr>
-              <w:pStyle w:val="ab"/>
+              <w:pStyle w:val="ListParagraph"/>
               <w:numPr>
                 <w:ilvl w:val="0"/>
                 <w:numId w:val="4"/>
@@ -1643,7 +1858,7 @@
           </w:p>
           <w:p>
             <w:pPr>
-              <w:pStyle w:val="ab"/>
+              <w:pStyle w:val="ListParagraph"/>
               <w:numPr>
                 <w:ilvl w:val="0"/>
                 <w:numId w:val="4"/>
@@ -1662,7 +1877,7 @@
           </w:p>
           <w:p>
             <w:pPr>
-              <w:pStyle w:val="ab"/>
+              <w:pStyle w:val="ListParagraph"/>
               <w:numPr>
                 <w:ilvl w:val="0"/>
                 <w:numId w:val="4"/>
@@ -1681,7 +1896,7 @@
           </w:p>
           <w:p>
             <w:pPr>
-              <w:pStyle w:val="ab"/>
+              <w:pStyle w:val="ListParagraph"/>
               <w:numPr>
                 <w:ilvl w:val="0"/>
                 <w:numId w:val="4"/>
@@ -1700,7 +1915,7 @@
           </w:p>
           <w:p>
             <w:pPr>
-              <w:pStyle w:val="ab"/>
+              <w:pStyle w:val="ListParagraph"/>
               <w:numPr>
                 <w:ilvl w:val="0"/>
                 <w:numId w:val="4"/>
@@ -1719,7 +1934,7 @@
           </w:p>
           <w:p>
             <w:pPr>
-              <w:pStyle w:val="ab"/>
+              <w:pStyle w:val="ListParagraph"/>
               <w:numPr>
                 <w:ilvl w:val="0"/>
                 <w:numId w:val="4"/>
@@ -1738,7 +1953,7 @@
           </w:p>
           <w:p>
             <w:pPr>
-              <w:pStyle w:val="ab"/>
+              <w:pStyle w:val="ListParagraph"/>
               <w:numPr>
                 <w:ilvl w:val="0"/>
                 <w:numId w:val="4"/>
@@ -1757,7 +1972,7 @@
           </w:p>
           <w:p>
             <w:pPr>
-              <w:pStyle w:val="ab"/>
+              <w:pStyle w:val="ListParagraph"/>
               <w:numPr>
                 <w:ilvl w:val="0"/>
                 <w:numId w:val="4"/>
@@ -1776,7 +1991,7 @@
           </w:p>
           <w:p>
             <w:pPr>
-              <w:pStyle w:val="ab"/>
+              <w:pStyle w:val="ListParagraph"/>
               <w:numPr>
                 <w:ilvl w:val="0"/>
                 <w:numId w:val="4"/>
@@ -1795,7 +2010,7 @@
           </w:p>
           <w:p>
             <w:pPr>
-              <w:pStyle w:val="ab"/>
+              <w:pStyle w:val="ListParagraph"/>
               <w:numPr>
                 <w:ilvl w:val="0"/>
                 <w:numId w:val="4"/>
@@ -1827,7 +2042,7 @@
           </w:p>
           <w:p>
             <w:pPr>
-              <w:pStyle w:val="ab"/>
+              <w:pStyle w:val="ListParagraph"/>
               <w:numPr>
                 <w:ilvl w:val="0"/>
                 <w:numId w:val="4"/>
@@ -1846,7 +2061,7 @@
           </w:p>
           <w:p>
             <w:pPr>
-              <w:pStyle w:val="ab"/>
+              <w:pStyle w:val="ListParagraph"/>
               <w:numPr>
                 <w:ilvl w:val="0"/>
                 <w:numId w:val="4"/>
@@ -1877,7 +2092,7 @@
           </w:p>
           <w:p>
             <w:pPr>
-              <w:pStyle w:val="ab"/>
+              <w:pStyle w:val="ListParagraph"/>
               <w:numPr>
                 <w:ilvl w:val="0"/>
                 <w:numId w:val="4"/>
@@ -1896,7 +2111,7 @@
           </w:p>
           <w:p>
             <w:pPr>
-              <w:pStyle w:val="ab"/>
+              <w:pStyle w:val="ListParagraph"/>
               <w:numPr>
                 <w:ilvl w:val="0"/>
                 <w:numId w:val="4"/>
@@ -1915,7 +2130,7 @@
           </w:p>
           <w:p>
             <w:pPr>
-              <w:pStyle w:val="ab"/>
+              <w:pStyle w:val="ListParagraph"/>
               <w:numPr>
                 <w:ilvl w:val="0"/>
                 <w:numId w:val="4"/>
@@ -1934,7 +2149,7 @@
           </w:p>
           <w:p>
             <w:pPr>
-              <w:pStyle w:val="ab"/>
+              <w:pStyle w:val="ListParagraph"/>
               <w:numPr>
                 <w:ilvl w:val="0"/>
                 <w:numId w:val="3"/>
@@ -1948,19 +2163,7 @@
               <w:rPr>
                 <w:rFonts w:ascii="Arial" w:hAnsi="Arial" w:cs="Arial"/>
               </w:rPr>
-              <w:t>18.</w:t>
-            </w:r>
-            <w:r>
-              <w:rPr>
-                <w:rFonts w:ascii="Arial" w:hAnsi="Arial" w:cs="Arial"/>
-              </w:rPr>
-              <w:t xml:space="preserve"> </w:t>
-            </w:r>
-            <w:r>
-              <w:rPr>
-                <w:rFonts w:ascii="Arial" w:hAnsi="Arial" w:cs="Arial"/>
-              </w:rPr>
-              <w:t>Keep repeating steps 15-16 until emergency services arrive.[3]</w:t>
+              <w:t>18. Keep repeating steps 15-16 until emergency services arrive.[3]</w:t>
             </w:r>
           </w:p>
         </w:tc>
@@ -1980,6 +2183,7 @@
               <w:rPr>
                 <w:rFonts w:ascii="Arial" w:hAnsi="Arial" w:cs="Arial"/>
               </w:rPr>
+              <w:lastRenderedPageBreak/>
               <w:t>Extensions</w:t>
             </w:r>
           </w:p>
@@ -2153,24 +2357,12 @@
               <w:rPr>
                 <w:rFonts w:ascii="Arial" w:hAnsi="Arial" w:cs="Arial"/>
               </w:rPr>
-              <w:t>1</w:t>
-            </w:r>
-            <w:r>
-              <w:rPr>
-                <w:rFonts w:ascii="Arial" w:hAnsi="Arial" w:cs="Arial"/>
-              </w:rPr>
-              <w:t xml:space="preserve">6. </w:t>
-            </w:r>
-            <w:r>
-              <w:rPr>
-                <w:rFonts w:ascii="Arial" w:hAnsi="Arial" w:cs="Arial"/>
-              </w:rPr>
-              <w:t>When giving compressions the AED will output either one of these 3 messages:</w:t>
-            </w:r>
-          </w:p>
-          <w:p>
-            <w:pPr>
-              <w:pStyle w:val="ab"/>
+              <w:t>16. When giving compressions the AED will output either one of these 3 messages:</w:t>
+            </w:r>
+          </w:p>
+          <w:p>
+            <w:pPr>
+              <w:pStyle w:val="ListParagraph"/>
               <w:numPr>
                 <w:ilvl w:val="0"/>
                 <w:numId w:val="2"/>
@@ -2207,7 +2399,7 @@
           </w:p>
           <w:p>
             <w:pPr>
-              <w:pStyle w:val="ab"/>
+              <w:pStyle w:val="ListParagraph"/>
               <w:numPr>
                 <w:ilvl w:val="0"/>
                 <w:numId w:val="2"/>
@@ -2238,7 +2430,7 @@
           </w:p>
           <w:p>
             <w:pPr>
-              <w:pStyle w:val="ab"/>
+              <w:pStyle w:val="ListParagraph"/>
               <w:numPr>
                 <w:ilvl w:val="0"/>
                 <w:numId w:val="2"/>
@@ -2280,7 +2472,7 @@
     </w:p>
     <w:tbl>
       <w:tblPr>
-        <w:tblStyle w:val="a8"/>
+        <w:tblStyle w:val="TableGrid"/>
         <w:tblW w:w="0" w:type="auto"/>
         <w:tblLook w:val="04A0" w:firstRow="1" w:lastRow="0" w:firstColumn="1" w:lastColumn="0" w:noHBand="0" w:noVBand="1"/>
       </w:tblPr>
@@ -2296,7 +2488,7 @@
           <w:p>
             <w:pPr>
               <w:rPr>
-                <w:rStyle w:val="aa"/>
+                <w:rStyle w:val="Emphasis"/>
                 <w:rFonts w:ascii="Arial" w:hAnsi="Arial" w:cs="Arial"/>
                 <w:i w:val="0"/>
                 <w:iCs w:val="0"/>
@@ -2307,13 +2499,7 @@
                 <w:rFonts w:ascii="Arial" w:hAnsi="Arial" w:cs="Arial"/>
               </w:rPr>
               <w:lastRenderedPageBreak/>
-              <w:t>UC-0</w:t>
-            </w:r>
-            <w:r>
-              <w:rPr>
-                <w:rFonts w:ascii="Arial" w:hAnsi="Arial" w:cs="Arial"/>
-              </w:rPr>
-              <w:t>2</w:t>
+              <w:t>UC-02</w:t>
             </w:r>
           </w:p>
         </w:tc>
@@ -2324,7 +2510,7 @@
           <w:p>
             <w:pPr>
               <w:rPr>
-                <w:rStyle w:val="aa"/>
+                <w:rStyle w:val="Emphasis"/>
                 <w:rFonts w:ascii="Arial" w:hAnsi="Arial" w:cs="Arial"/>
                 <w:i w:val="0"/>
                 <w:iCs w:val="0"/>
@@ -2332,7 +2518,7 @@
             </w:pPr>
             <w:r>
               <w:rPr>
-                <w:rStyle w:val="aa"/>
+                <w:rStyle w:val="Emphasis"/>
                 <w:rFonts w:ascii="Arial" w:hAnsi="Arial" w:cs="Arial"/>
                 <w:i w:val="0"/>
                 <w:iCs w:val="0"/>
@@ -2531,7 +2717,7 @@
           </w:tcPr>
           <w:p>
             <w:pPr>
-              <w:pStyle w:val="ab"/>
+              <w:pStyle w:val="ListParagraph"/>
               <w:numPr>
                 <w:ilvl w:val="0"/>
                 <w:numId w:val="7"/>
@@ -2550,7 +2736,7 @@
           </w:p>
           <w:p>
             <w:pPr>
-              <w:pStyle w:val="ab"/>
+              <w:pStyle w:val="ListParagraph"/>
               <w:numPr>
                 <w:ilvl w:val="0"/>
                 <w:numId w:val="7"/>
@@ -2569,7 +2755,7 @@
           </w:p>
           <w:p>
             <w:pPr>
-              <w:pStyle w:val="ab"/>
+              <w:pStyle w:val="ListParagraph"/>
               <w:numPr>
                 <w:ilvl w:val="0"/>
                 <w:numId w:val="7"/>
@@ -2588,7 +2774,7 @@
           </w:p>
           <w:p>
             <w:pPr>
-              <w:pStyle w:val="ab"/>
+              <w:pStyle w:val="ListParagraph"/>
               <w:numPr>
                 <w:ilvl w:val="1"/>
                 <w:numId w:val="6"/>
@@ -2607,7 +2793,7 @@
           </w:p>
           <w:p>
             <w:pPr>
-              <w:pStyle w:val="ab"/>
+              <w:pStyle w:val="ListParagraph"/>
               <w:numPr>
                 <w:ilvl w:val="0"/>
                 <w:numId w:val="7"/>
@@ -2626,7 +2812,7 @@
           </w:p>
           <w:p>
             <w:pPr>
-              <w:pStyle w:val="ab"/>
+              <w:pStyle w:val="ListParagraph"/>
               <w:numPr>
                 <w:ilvl w:val="0"/>
                 <w:numId w:val="7"/>
@@ -2645,7 +2831,7 @@
           </w:p>
           <w:p>
             <w:pPr>
-              <w:pStyle w:val="ab"/>
+              <w:pStyle w:val="ListParagraph"/>
               <w:numPr>
                 <w:ilvl w:val="0"/>
                 <w:numId w:val="7"/>
@@ -2676,7 +2862,7 @@
           </w:p>
           <w:p>
             <w:pPr>
-              <w:pStyle w:val="ab"/>
+              <w:pStyle w:val="ListParagraph"/>
               <w:numPr>
                 <w:ilvl w:val="0"/>
                 <w:numId w:val="7"/>
@@ -2781,7 +2967,7 @@
     </w:p>
     <w:tbl>
       <w:tblPr>
-        <w:tblStyle w:val="a8"/>
+        <w:tblStyle w:val="TableGrid"/>
         <w:tblW w:w="0" w:type="auto"/>
         <w:tblLook w:val="04A0" w:firstRow="1" w:lastRow="0" w:firstColumn="1" w:lastColumn="0" w:noHBand="0" w:noVBand="1"/>
       </w:tblPr>
@@ -2797,7 +2983,7 @@
           <w:p>
             <w:pPr>
               <w:rPr>
-                <w:rStyle w:val="aa"/>
+                <w:rStyle w:val="Emphasis"/>
                 <w:rFonts w:ascii="Arial" w:hAnsi="Arial" w:cs="Arial"/>
                 <w:i w:val="0"/>
                 <w:iCs w:val="0"/>
@@ -2807,13 +2993,7 @@
               <w:rPr>
                 <w:rFonts w:ascii="Arial" w:hAnsi="Arial" w:cs="Arial"/>
               </w:rPr>
-              <w:t>UC-0</w:t>
-            </w:r>
-            <w:r>
-              <w:rPr>
-                <w:rFonts w:ascii="Arial" w:hAnsi="Arial" w:cs="Arial"/>
-              </w:rPr>
-              <w:t>3</w:t>
+              <w:t>UC-03</w:t>
             </w:r>
           </w:p>
         </w:tc>
@@ -2824,7 +3004,7 @@
           <w:p>
             <w:pPr>
               <w:rPr>
-                <w:rStyle w:val="aa"/>
+                <w:rStyle w:val="Emphasis"/>
                 <w:rFonts w:ascii="Arial" w:hAnsi="Arial" w:cs="Arial"/>
                 <w:i w:val="0"/>
                 <w:iCs w:val="0"/>
@@ -2832,7 +3012,7 @@
             </w:pPr>
             <w:r>
               <w:rPr>
-                <w:rStyle w:val="aa"/>
+                <w:rStyle w:val="Emphasis"/>
                 <w:rFonts w:ascii="Arial" w:hAnsi="Arial" w:cs="Arial"/>
                 <w:i w:val="0"/>
                 <w:iCs w:val="0"/>
@@ -3013,7 +3193,7 @@
           </w:tcPr>
           <w:p>
             <w:pPr>
-              <w:pStyle w:val="ab"/>
+              <w:pStyle w:val="ListParagraph"/>
               <w:numPr>
                 <w:ilvl w:val="0"/>
                 <w:numId w:val="9"/>
@@ -3032,7 +3212,7 @@
           </w:p>
           <w:p>
             <w:pPr>
-              <w:pStyle w:val="ab"/>
+              <w:pStyle w:val="ListParagraph"/>
               <w:numPr>
                 <w:ilvl w:val="0"/>
                 <w:numId w:val="9"/>
@@ -3051,7 +3231,7 @@
           </w:p>
           <w:p>
             <w:pPr>
-              <w:pStyle w:val="ab"/>
+              <w:pStyle w:val="ListParagraph"/>
               <w:numPr>
                 <w:ilvl w:val="0"/>
                 <w:numId w:val="9"/>
@@ -3082,7 +3262,7 @@
           </w:p>
           <w:p>
             <w:pPr>
-              <w:pStyle w:val="ab"/>
+              <w:pStyle w:val="ListParagraph"/>
               <w:numPr>
                 <w:ilvl w:val="0"/>
                 <w:numId w:val="9"/>
@@ -3101,7 +3281,7 @@
           </w:p>
           <w:p>
             <w:pPr>
-              <w:pStyle w:val="ab"/>
+              <w:pStyle w:val="ListParagraph"/>
               <w:numPr>
                 <w:ilvl w:val="0"/>
                 <w:numId w:val="9"/>
@@ -3209,7 +3389,7 @@
     </w:p>
     <w:tbl>
       <w:tblPr>
-        <w:tblStyle w:val="a8"/>
+        <w:tblStyle w:val="TableGrid"/>
         <w:tblW w:w="0" w:type="auto"/>
         <w:tblLook w:val="04A0" w:firstRow="1" w:lastRow="0" w:firstColumn="1" w:lastColumn="0" w:noHBand="0" w:noVBand="1"/>
       </w:tblPr>
@@ -3225,7 +3405,7 @@
           <w:p>
             <w:pPr>
               <w:rPr>
-                <w:rStyle w:val="aa"/>
+                <w:rStyle w:val="Emphasis"/>
                 <w:rFonts w:ascii="Arial" w:hAnsi="Arial" w:cs="Arial"/>
                 <w:i w:val="0"/>
                 <w:iCs w:val="0"/>
@@ -3235,13 +3415,7 @@
               <w:rPr>
                 <w:rFonts w:ascii="Arial" w:hAnsi="Arial" w:cs="Arial"/>
               </w:rPr>
-              <w:t>UC-0</w:t>
-            </w:r>
-            <w:r>
-              <w:rPr>
-                <w:rFonts w:ascii="Arial" w:hAnsi="Arial" w:cs="Arial"/>
-              </w:rPr>
-              <w:t>4</w:t>
+              <w:t>UC-04</w:t>
             </w:r>
           </w:p>
         </w:tc>
@@ -3252,7 +3426,7 @@
           <w:p>
             <w:pPr>
               <w:rPr>
-                <w:rStyle w:val="aa"/>
+                <w:rStyle w:val="Emphasis"/>
                 <w:rFonts w:ascii="Arial" w:hAnsi="Arial" w:cs="Arial"/>
                 <w:i w:val="0"/>
                 <w:iCs w:val="0"/>
@@ -3260,7 +3434,7 @@
             </w:pPr>
             <w:r>
               <w:rPr>
-                <w:rStyle w:val="aa"/>
+                <w:rStyle w:val="Emphasis"/>
                 <w:rFonts w:ascii="Arial" w:hAnsi="Arial" w:cs="Arial"/>
                 <w:i w:val="0"/>
                 <w:iCs w:val="0"/>
@@ -3449,19 +3623,7 @@
               <w:rPr>
                 <w:rFonts w:ascii="Arial" w:hAnsi="Arial" w:cs="Arial"/>
               </w:rPr>
-              <w:t>AED has been powered o</w:t>
-            </w:r>
-            <w:r>
-              <w:rPr>
-                <w:rFonts w:ascii="Arial" w:hAnsi="Arial" w:cs="Arial"/>
-              </w:rPr>
-              <w:t>ff</w:t>
-            </w:r>
-            <w:r>
-              <w:rPr>
-                <w:rFonts w:ascii="Arial" w:hAnsi="Arial" w:cs="Arial"/>
-              </w:rPr>
-              <w:t>.</w:t>
+              <w:t>AED has been powered off.</w:t>
             </w:r>
           </w:p>
         </w:tc>
@@ -3491,7 +3653,7 @@
           </w:tcPr>
           <w:p>
             <w:pPr>
-              <w:pStyle w:val="ab"/>
+              <w:pStyle w:val="ListParagraph"/>
               <w:numPr>
                 <w:ilvl w:val="0"/>
                 <w:numId w:val="10"/>
@@ -3516,7 +3678,7 @@
           </w:p>
           <w:p>
             <w:pPr>
-              <w:pStyle w:val="ab"/>
+              <w:pStyle w:val="ListParagraph"/>
               <w:numPr>
                 <w:ilvl w:val="0"/>
                 <w:numId w:val="10"/>
@@ -3657,7 +3819,7 @@
     </w:p>
     <w:p>
       <w:pPr>
-        <w:pStyle w:val="a6"/>
+        <w:pStyle w:val="Subtitle"/>
         <w:rPr>
           <w:rFonts w:ascii="Arial" w:hAnsi="Arial" w:cs="Arial"/>
         </w:rPr>
@@ -3758,7 +3920,7 @@
     </w:p>
     <w:p>
       <w:pPr>
-        <w:pStyle w:val="a6"/>
+        <w:pStyle w:val="Subtitle"/>
         <w:rPr>
           <w:rFonts w:ascii="Arial" w:hAnsi="Arial" w:cs="Arial"/>
         </w:rPr>
@@ -3768,37 +3930,7 @@
           <w:rFonts w:ascii="Arial" w:hAnsi="Arial" w:cs="Arial"/>
         </w:rPr>
         <w:lastRenderedPageBreak/>
-        <w:t xml:space="preserve"> </w:t>
-      </w:r>
-      <w:r>
-        <w:rPr>
-          <w:rFonts w:ascii="Arial" w:hAnsi="Arial" w:cs="Arial"/>
-        </w:rPr>
-        <w:t>Normal</w:t>
-      </w:r>
-      <w:r>
-        <w:rPr>
-          <w:rFonts w:ascii="Arial" w:hAnsi="Arial" w:cs="Arial"/>
-        </w:rPr>
-        <w:t xml:space="preserve"> </w:t>
-      </w:r>
-      <w:r>
-        <w:rPr>
-          <w:rFonts w:ascii="Arial" w:hAnsi="Arial" w:cs="Arial"/>
-        </w:rPr>
-        <w:t>Sequence</w:t>
-      </w:r>
-      <w:r>
-        <w:rPr>
-          <w:rFonts w:ascii="Arial" w:hAnsi="Arial" w:cs="Arial"/>
-        </w:rPr>
-        <w:t xml:space="preserve"> </w:t>
-      </w:r>
-      <w:r>
-        <w:rPr>
-          <w:rFonts w:ascii="Arial" w:hAnsi="Arial" w:cs="Arial"/>
-        </w:rPr>
-        <w:t>Diagram</w:t>
+        <w:t xml:space="preserve"> Normal Sequence Diagram</w:t>
       </w:r>
       <w:r>
         <w:rPr>
@@ -3811,7 +3943,7 @@
       <w:pPr>
         <w:jc w:val="center"/>
         <w:rPr>
-          <w:rFonts w:ascii="Arial" w:hAnsi="Arial" w:cs="Arial" w:hint="eastAsia"/>
+          <w:rFonts w:ascii="Arial" w:hAnsi="Arial" w:cs="Arial"/>
         </w:rPr>
       </w:pPr>
       <w:r>
@@ -3836,7 +3968,7 @@
     <w:p>
       <w:pPr>
         <w:rPr>
-          <w:rFonts w:ascii="Arial" w:hAnsi="Arial" w:cs="Arial" w:hint="eastAsia"/>
+          <w:rFonts w:ascii="Arial" w:hAnsi="Arial" w:cs="Arial"/>
         </w:rPr>
       </w:pPr>
     </w:p>
@@ -3855,7 +3987,7 @@
     </w:p>
     <w:p>
       <w:pPr>
-        <w:pStyle w:val="a6"/>
+        <w:pStyle w:val="Subtitle"/>
         <w:rPr>
           <w:rFonts w:ascii="Arial" w:hAnsi="Arial" w:cs="Arial"/>
         </w:rPr>
@@ -3865,19 +3997,7 @@
           <w:rFonts w:ascii="Arial" w:hAnsi="Arial" w:cs="Arial"/>
         </w:rPr>
         <w:lastRenderedPageBreak/>
-        <w:t>Safety feature sequence diagrams</w:t>
-      </w:r>
-      <w:r>
-        <w:rPr>
-          <w:rFonts w:ascii="Arial" w:hAnsi="Arial" w:cs="Arial"/>
-        </w:rPr>
-        <w:t xml:space="preserve"> - </w:t>
-      </w:r>
-      <w:r>
-        <w:rPr>
-          <w:rFonts w:ascii="Arial" w:hAnsi="Arial" w:cs="Arial"/>
-        </w:rPr>
-        <w:t>Install Electrodes</w:t>
+        <w:t>Safety feature sequence diagrams - Install Electrodes</w:t>
       </w:r>
       <w:r>
         <w:rPr>
@@ -3886,13 +4006,7 @@
         <w:t>:</w:t>
       </w:r>
     </w:p>
-    <w:p>
-      <w:pPr>
-        <w:rPr>
-          <w:rFonts w:hint="eastAsia"/>
-        </w:rPr>
-      </w:pPr>
-    </w:p>
+    <w:p/>
     <w:p>
       <w:pPr>
         <w:jc w:val="center"/>
@@ -4033,7 +4147,7 @@
           <w:noProof/>
         </w:rPr>
         <w:drawing>
-          <wp:inline distT="0" distB="0" distL="0" distR="0" wp14:anchorId="72466A4B" wp14:editId="42157284">
+          <wp:inline distT="0" distB="0" distL="0" distR="0" wp14:anchorId="72466A4B" wp14:editId="3B2E2193">
             <wp:extent cx="8863330" cy="3471545"/>
             <wp:effectExtent l="0" t="0" r="1270" b="0"/>
             <wp:docPr id="1080304999" name="图片 4" descr="图形用户界面, 应用程序&#10;&#10;描述已自动生成"/>
@@ -4090,7 +4204,7 @@
     </w:p>
     <w:p>
       <w:pPr>
-        <w:pStyle w:val="a6"/>
+        <w:pStyle w:val="Subtitle"/>
         <w:rPr>
           <w:rFonts w:ascii="Arial" w:hAnsi="Arial" w:cs="Arial"/>
         </w:rPr>
@@ -4100,28 +4214,10 @@
           <w:rFonts w:ascii="Arial" w:hAnsi="Arial" w:cs="Arial"/>
         </w:rPr>
         <w:lastRenderedPageBreak/>
-        <w:t>Safety feature sequence diagrams - Low Batter</w:t>
-      </w:r>
-      <w:r>
-        <w:rPr>
-          <w:rFonts w:ascii="Arial" w:hAnsi="Arial" w:cs="Arial"/>
-        </w:rPr>
-        <w:t>y</w:t>
-      </w:r>
-      <w:r>
-        <w:rPr>
-          <w:rFonts w:ascii="Arial" w:hAnsi="Arial" w:cs="Arial"/>
-        </w:rPr>
-        <w:t>:</w:t>
+        <w:t>Safety feature sequence diagrams - Low Battery:</w:t>
       </w:r>
     </w:p>
-    <w:p>
-      <w:pPr>
-        <w:rPr>
-          <w:rFonts w:hint="eastAsia"/>
-        </w:rPr>
-      </w:pPr>
-    </w:p>
+    <w:p/>
     <w:p>
       <w:pPr>
         <w:jc w:val="center"/>
@@ -4216,7 +4312,7 @@
       <w:pPr>
         <w:jc w:val="center"/>
         <w:rPr>
-          <w:rFonts w:ascii="Arial" w:hAnsi="Arial" w:cs="Arial" w:hint="eastAsia"/>
+          <w:rFonts w:ascii="Arial" w:hAnsi="Arial" w:cs="Arial"/>
         </w:rPr>
       </w:pPr>
     </w:p>
@@ -4232,7 +4328,7 @@
           <w:noProof/>
         </w:rPr>
         <w:drawing>
-          <wp:inline distT="0" distB="0" distL="0" distR="0" wp14:anchorId="7795926A" wp14:editId="73529470">
+          <wp:inline distT="0" distB="0" distL="0" distR="0" wp14:anchorId="7795926A" wp14:editId="15C4D50D">
             <wp:extent cx="8863330" cy="2289810"/>
             <wp:effectExtent l="0" t="0" r="1270" b="0"/>
             <wp:docPr id="462651100" name="图片 5" descr="图形用户界面, 应用程序, Teams&#10;&#10;描述已自动生成"/>
@@ -4289,7 +4385,7 @@
     </w:p>
     <w:p>
       <w:pPr>
-        <w:pStyle w:val="a6"/>
+        <w:pStyle w:val="Subtitle"/>
         <w:rPr>
           <w:rFonts w:ascii="Arial" w:hAnsi="Arial" w:cs="Arial"/>
         </w:rPr>
@@ -4299,19 +4395,7 @@
           <w:rFonts w:ascii="Arial" w:hAnsi="Arial" w:cs="Arial"/>
         </w:rPr>
         <w:lastRenderedPageBreak/>
-        <w:t>State</w:t>
-      </w:r>
-      <w:r>
-        <w:rPr>
-          <w:rFonts w:ascii="Arial" w:hAnsi="Arial" w:cs="Arial"/>
-        </w:rPr>
-        <w:t xml:space="preserve"> </w:t>
-      </w:r>
-      <w:r>
-        <w:rPr>
-          <w:rFonts w:ascii="Arial" w:hAnsi="Arial" w:cs="Arial"/>
-        </w:rPr>
-        <w:t>Diagram</w:t>
+        <w:t>State Diagram</w:t>
       </w:r>
       <w:r>
         <w:rPr>
@@ -4390,7 +4474,7 @@
     </w:p>
     <w:p>
       <w:pPr>
-        <w:pStyle w:val="a6"/>
+        <w:pStyle w:val="Subtitle"/>
         <w:rPr>
           <w:rFonts w:ascii="Arial" w:hAnsi="Arial" w:cs="Arial"/>
         </w:rPr>
@@ -4448,7 +4532,7 @@
           </w:tcPr>
           <w:p>
             <w:pPr>
-              <w:pStyle w:val="a3"/>
+              <w:pStyle w:val="NormalWeb"/>
               <w:spacing w:before="0" w:beforeAutospacing="0" w:after="0" w:afterAutospacing="0"/>
               <w:rPr>
                 <w:rFonts w:ascii="Arial" w:hAnsi="Arial" w:cs="Arial"/>
@@ -4484,7 +4568,7 @@
           </w:tcPr>
           <w:p>
             <w:pPr>
-              <w:pStyle w:val="a3"/>
+              <w:pStyle w:val="NormalWeb"/>
               <w:spacing w:before="0" w:beforeAutospacing="0" w:after="0" w:afterAutospacing="0"/>
               <w:rPr>
                 <w:rFonts w:ascii="Arial" w:hAnsi="Arial" w:cs="Arial"/>
@@ -4520,7 +4604,7 @@
           </w:tcPr>
           <w:p>
             <w:pPr>
-              <w:pStyle w:val="a3"/>
+              <w:pStyle w:val="NormalWeb"/>
               <w:spacing w:before="0" w:beforeAutospacing="0" w:after="0" w:afterAutospacing="0"/>
               <w:rPr>
                 <w:rFonts w:ascii="Arial" w:hAnsi="Arial" w:cs="Arial"/>
@@ -4556,7 +4640,7 @@
           </w:tcPr>
           <w:p>
             <w:pPr>
-              <w:pStyle w:val="a3"/>
+              <w:pStyle w:val="NormalWeb"/>
               <w:spacing w:before="0" w:beforeAutospacing="0" w:after="0" w:afterAutospacing="0"/>
               <w:rPr>
                 <w:rFonts w:ascii="Arial" w:hAnsi="Arial" w:cs="Arial"/>
@@ -4592,7 +4676,7 @@
           </w:tcPr>
           <w:p>
             <w:pPr>
-              <w:pStyle w:val="a3"/>
+              <w:pStyle w:val="NormalWeb"/>
               <w:spacing w:before="0" w:beforeAutospacing="0" w:after="0" w:afterAutospacing="0"/>
               <w:rPr>
                 <w:rFonts w:ascii="Arial" w:hAnsi="Arial" w:cs="Arial"/>
@@ -4628,7 +4712,7 @@
           </w:tcPr>
           <w:p>
             <w:pPr>
-              <w:pStyle w:val="a3"/>
+              <w:pStyle w:val="NormalWeb"/>
               <w:spacing w:before="0" w:beforeAutospacing="0" w:after="0" w:afterAutospacing="0"/>
               <w:rPr>
                 <w:rFonts w:ascii="Arial" w:hAnsi="Arial" w:cs="Arial"/>
@@ -4667,7 +4751,7 @@
           </w:tcPr>
           <w:p>
             <w:pPr>
-              <w:pStyle w:val="a3"/>
+              <w:pStyle w:val="NormalWeb"/>
               <w:spacing w:before="0" w:beforeAutospacing="0" w:after="0" w:afterAutospacing="0"/>
               <w:jc w:val="both"/>
               <w:rPr>
@@ -4705,7 +4789,7 @@
           </w:tcPr>
           <w:p>
             <w:pPr>
-              <w:pStyle w:val="a3"/>
+              <w:pStyle w:val="NormalWeb"/>
               <w:spacing w:before="0" w:beforeAutospacing="0" w:after="0" w:afterAutospacing="0"/>
               <w:rPr>
                 <w:rFonts w:ascii="Arial" w:hAnsi="Arial" w:cs="Arial"/>
@@ -4762,7 +4846,7 @@
           </w:tcPr>
           <w:p>
             <w:pPr>
-              <w:pStyle w:val="a3"/>
+              <w:pStyle w:val="NormalWeb"/>
               <w:spacing w:before="0" w:beforeAutospacing="0" w:after="0" w:afterAutospacing="0"/>
               <w:rPr>
                 <w:rFonts w:ascii="Arial" w:hAnsi="Arial" w:cs="Arial"/>
@@ -4799,7 +4883,7 @@
           </w:tcPr>
           <w:p>
             <w:pPr>
-              <w:pStyle w:val="a3"/>
+              <w:pStyle w:val="NormalWeb"/>
               <w:spacing w:before="0" w:beforeAutospacing="0" w:after="0" w:afterAutospacing="0"/>
               <w:rPr>
                 <w:rFonts w:ascii="Arial" w:hAnsi="Arial" w:cs="Arial"/>
@@ -4831,65 +4915,20 @@
           </w:p>
           <w:p>
             <w:pPr>
-              <w:pStyle w:val="a3"/>
-              <w:spacing w:before="0" w:beforeAutospacing="0" w:after="0" w:afterAutospacing="0"/>
-              <w:rPr>
-                <w:rFonts w:ascii="Arial" w:hAnsi="Arial" w:cs="Arial"/>
-              </w:rPr>
-            </w:pPr>
-            <w:r>
-              <w:rPr>
-                <w:rFonts w:ascii="Arial" w:hAnsi="Arial" w:cs="Arial"/>
-                <w:color w:val="000000"/>
-                <w:sz w:val="22"/>
-                <w:szCs w:val="22"/>
-              </w:rPr>
-              <w:t>P</w:t>
-            </w:r>
-            <w:r>
-              <w:rPr>
-                <w:rFonts w:ascii="Arial" w:hAnsi="Arial" w:cs="Arial"/>
-                <w:color w:val="000000"/>
-                <w:sz w:val="22"/>
-                <w:szCs w:val="22"/>
-              </w:rPr>
-              <w:t>atient</w:t>
-            </w:r>
-            <w:r>
-              <w:rPr>
-                <w:rFonts w:ascii="Arial" w:hAnsi="Arial" w:cs="Arial"/>
-                <w:color w:val="000000"/>
-                <w:sz w:val="22"/>
-                <w:szCs w:val="22"/>
-              </w:rPr>
-              <w:t xml:space="preserve"> </w:t>
-            </w:r>
-            <w:r>
-              <w:rPr>
-                <w:rFonts w:ascii="Arial" w:hAnsi="Arial" w:cs="Arial"/>
-                <w:color w:val="000000"/>
-                <w:sz w:val="22"/>
-                <w:szCs w:val="22"/>
-              </w:rPr>
-              <w:t>status</w:t>
-            </w:r>
-            <w:r>
-              <w:rPr>
-                <w:rFonts w:ascii="Arial" w:hAnsi="Arial" w:cs="Arial"/>
-                <w:color w:val="000000"/>
-                <w:sz w:val="22"/>
-                <w:szCs w:val="22"/>
-              </w:rPr>
-              <w:t xml:space="preserve"> </w:t>
-            </w:r>
-            <w:r>
-              <w:rPr>
-                <w:rFonts w:ascii="Arial" w:hAnsi="Arial" w:cs="Arial"/>
-                <w:color w:val="000000"/>
-                <w:sz w:val="22"/>
-                <w:szCs w:val="22"/>
-              </w:rPr>
-              <w:t>widget</w:t>
+              <w:pStyle w:val="NormalWeb"/>
+              <w:spacing w:before="0" w:beforeAutospacing="0" w:after="0" w:afterAutospacing="0"/>
+              <w:rPr>
+                <w:rFonts w:ascii="Arial" w:hAnsi="Arial" w:cs="Arial"/>
+              </w:rPr>
+            </w:pPr>
+            <w:r>
+              <w:rPr>
+                <w:rFonts w:ascii="Arial" w:hAnsi="Arial" w:cs="Arial"/>
+                <w:color w:val="000000"/>
+                <w:sz w:val="22"/>
+                <w:szCs w:val="22"/>
+              </w:rPr>
+              <w:t>Patient status widget</w:t>
             </w:r>
           </w:p>
         </w:tc>
@@ -4912,7 +4951,7 @@
           </w:tcPr>
           <w:p>
             <w:pPr>
-              <w:pStyle w:val="a3"/>
+              <w:pStyle w:val="NormalWeb"/>
               <w:spacing w:before="0" w:beforeAutospacing="0" w:after="0" w:afterAutospacing="0"/>
               <w:rPr>
                 <w:rFonts w:ascii="Arial" w:hAnsi="Arial" w:cs="Arial"/>
@@ -4949,40 +4988,20 @@
           </w:tcPr>
           <w:p>
             <w:pPr>
-              <w:pStyle w:val="a3"/>
-              <w:spacing w:before="0" w:beforeAutospacing="0" w:after="0" w:afterAutospacing="0"/>
-              <w:rPr>
-                <w:rFonts w:ascii="Arial" w:hAnsi="Arial" w:cs="Arial"/>
-              </w:rPr>
-            </w:pPr>
-            <w:r>
-              <w:rPr>
-                <w:rFonts w:ascii="Arial" w:hAnsi="Arial" w:cs="Arial"/>
-                <w:color w:val="000000"/>
-                <w:sz w:val="22"/>
-                <w:szCs w:val="22"/>
-              </w:rPr>
-              <w:t xml:space="preserve">Develop a module to simulate the AED's capability to diagnose cardiac arrhythmias, specifically ventricular </w:t>
-            </w:r>
-            <w:proofErr w:type="gramStart"/>
-            <w:r>
-              <w:rPr>
-                <w:rFonts w:ascii="Arial" w:hAnsi="Arial" w:cs="Arial"/>
-                <w:color w:val="000000"/>
-                <w:sz w:val="22"/>
-                <w:szCs w:val="22"/>
-              </w:rPr>
-              <w:t>fibrillation</w:t>
-            </w:r>
-            <w:proofErr w:type="gramEnd"/>
-            <w:r>
-              <w:rPr>
-                <w:rFonts w:ascii="Arial" w:hAnsi="Arial" w:cs="Arial"/>
-                <w:color w:val="000000"/>
-                <w:sz w:val="22"/>
-                <w:szCs w:val="22"/>
-              </w:rPr>
-              <w:t xml:space="preserve"> and ventricular tachycardia.</w:t>
+              <w:pStyle w:val="NormalWeb"/>
+              <w:spacing w:before="0" w:beforeAutospacing="0" w:after="0" w:afterAutospacing="0"/>
+              <w:rPr>
+                <w:rFonts w:ascii="Arial" w:hAnsi="Arial" w:cs="Arial"/>
+              </w:rPr>
+            </w:pPr>
+            <w:r>
+              <w:rPr>
+                <w:rFonts w:ascii="Arial" w:hAnsi="Arial" w:cs="Arial"/>
+                <w:color w:val="000000"/>
+                <w:sz w:val="22"/>
+                <w:szCs w:val="22"/>
+              </w:rPr>
+              <w:t>Develop a module to simulate the AED's capability to diagnose cardiac arrhythmias, specifically ventricular fibrillation and ventricular tachycardia.</w:t>
             </w:r>
           </w:p>
         </w:tc>
@@ -5008,7 +5027,7 @@
           </w:tcPr>
           <w:p>
             <w:pPr>
-              <w:pStyle w:val="a3"/>
+              <w:pStyle w:val="NormalWeb"/>
               <w:spacing w:before="0" w:beforeAutospacing="0" w:after="0" w:afterAutospacing="0"/>
               <w:jc w:val="both"/>
               <w:rPr>
@@ -5046,7 +5065,7 @@
           </w:tcPr>
           <w:p>
             <w:pPr>
-              <w:pStyle w:val="a3"/>
+              <w:pStyle w:val="NormalWeb"/>
               <w:spacing w:before="0" w:beforeAutospacing="0" w:after="0" w:afterAutospacing="0"/>
               <w:rPr>
                 <w:rFonts w:ascii="Arial" w:hAnsi="Arial" w:cs="Arial"/>
@@ -5103,7 +5122,7 @@
           </w:tcPr>
           <w:p>
             <w:pPr>
-              <w:pStyle w:val="a3"/>
+              <w:pStyle w:val="NormalWeb"/>
               <w:spacing w:before="0" w:beforeAutospacing="0" w:after="0" w:afterAutospacing="0"/>
               <w:rPr>
                 <w:rFonts w:ascii="Arial" w:hAnsi="Arial" w:cs="Arial"/>
@@ -5140,7 +5159,7 @@
           </w:tcPr>
           <w:p>
             <w:pPr>
-              <w:pStyle w:val="a3"/>
+              <w:pStyle w:val="NormalWeb"/>
               <w:spacing w:before="0" w:beforeAutospacing="0" w:after="0" w:afterAutospacing="0"/>
               <w:rPr>
                 <w:rFonts w:ascii="Arial" w:hAnsi="Arial" w:cs="Arial"/>
@@ -5169,7 +5188,7 @@
           </w:p>
           <w:p>
             <w:pPr>
-              <w:pStyle w:val="a3"/>
+              <w:pStyle w:val="NormalWeb"/>
               <w:spacing w:before="0" w:beforeAutospacing="0" w:after="0" w:afterAutospacing="0"/>
               <w:rPr>
                 <w:rFonts w:ascii="Arial" w:hAnsi="Arial" w:cs="Arial"/>
@@ -5207,7 +5226,7 @@
           </w:tcPr>
           <w:p>
             <w:pPr>
-              <w:pStyle w:val="a3"/>
+              <w:pStyle w:val="NormalWeb"/>
               <w:spacing w:before="0" w:beforeAutospacing="0" w:after="0" w:afterAutospacing="0"/>
               <w:rPr>
                 <w:rFonts w:ascii="Arial" w:hAnsi="Arial" w:cs="Arial"/>
@@ -5244,7 +5263,7 @@
           </w:tcPr>
           <w:p>
             <w:pPr>
-              <w:pStyle w:val="a3"/>
+              <w:pStyle w:val="NormalWeb"/>
               <w:spacing w:before="0" w:beforeAutospacing="0" w:after="0" w:afterAutospacing="0"/>
               <w:rPr>
                 <w:rFonts w:ascii="Arial" w:hAnsi="Arial" w:cs="Arial"/>
@@ -5283,7 +5302,7 @@
           </w:tcPr>
           <w:p>
             <w:pPr>
-              <w:pStyle w:val="a3"/>
+              <w:pStyle w:val="NormalWeb"/>
               <w:spacing w:before="0" w:beforeAutospacing="0" w:after="0" w:afterAutospacing="0"/>
               <w:jc w:val="both"/>
               <w:rPr>
@@ -5321,7 +5340,7 @@
           </w:tcPr>
           <w:p>
             <w:pPr>
-              <w:pStyle w:val="a3"/>
+              <w:pStyle w:val="NormalWeb"/>
               <w:spacing w:before="0" w:beforeAutospacing="0" w:after="0" w:afterAutospacing="0"/>
               <w:rPr>
                 <w:rFonts w:ascii="Arial" w:hAnsi="Arial" w:cs="Arial"/>
@@ -5378,7 +5397,7 @@
           </w:tcPr>
           <w:p>
             <w:pPr>
-              <w:pStyle w:val="a3"/>
+              <w:pStyle w:val="NormalWeb"/>
               <w:spacing w:before="0" w:beforeAutospacing="0" w:after="0" w:afterAutospacing="0"/>
               <w:rPr>
                 <w:rFonts w:ascii="Arial" w:hAnsi="Arial" w:cs="Arial"/>
@@ -5415,7 +5434,7 @@
           </w:tcPr>
           <w:p>
             <w:pPr>
-              <w:pStyle w:val="a3"/>
+              <w:pStyle w:val="NormalWeb"/>
               <w:spacing w:before="0" w:beforeAutospacing="0" w:after="0" w:afterAutospacing="0"/>
               <w:rPr>
                 <w:rFonts w:ascii="Arial" w:hAnsi="Arial" w:cs="Arial"/>
@@ -5444,7 +5463,7 @@
           </w:p>
           <w:p>
             <w:pPr>
-              <w:pStyle w:val="a3"/>
+              <w:pStyle w:val="NormalWeb"/>
               <w:spacing w:before="0" w:beforeAutospacing="0" w:after="0" w:afterAutospacing="0"/>
               <w:rPr>
                 <w:rFonts w:ascii="Arial" w:hAnsi="Arial" w:cs="Arial"/>
@@ -5480,7 +5499,7 @@
           </w:tcPr>
           <w:p>
             <w:pPr>
-              <w:pStyle w:val="a3"/>
+              <w:pStyle w:val="NormalWeb"/>
               <w:spacing w:before="0" w:beforeAutospacing="0" w:after="0" w:afterAutospacing="0"/>
               <w:rPr>
                 <w:rFonts w:ascii="Arial" w:hAnsi="Arial" w:cs="Arial"/>
@@ -5517,7 +5536,7 @@
           </w:tcPr>
           <w:p>
             <w:pPr>
-              <w:pStyle w:val="a3"/>
+              <w:pStyle w:val="NormalWeb"/>
               <w:spacing w:before="0" w:beforeAutospacing="0" w:after="0" w:afterAutospacing="0"/>
               <w:rPr>
                 <w:rFonts w:ascii="Arial" w:hAnsi="Arial" w:cs="Arial"/>
@@ -5556,7 +5575,7 @@
           </w:tcPr>
           <w:p>
             <w:pPr>
-              <w:pStyle w:val="a3"/>
+              <w:pStyle w:val="NormalWeb"/>
               <w:spacing w:before="0" w:beforeAutospacing="0" w:after="0" w:afterAutospacing="0"/>
               <w:jc w:val="both"/>
               <w:rPr>
@@ -5594,7 +5613,7 @@
           </w:tcPr>
           <w:p>
             <w:pPr>
-              <w:pStyle w:val="a3"/>
+              <w:pStyle w:val="NormalWeb"/>
               <w:spacing w:before="0" w:beforeAutospacing="0" w:after="0" w:afterAutospacing="0"/>
               <w:rPr>
                 <w:rFonts w:ascii="Arial" w:hAnsi="Arial" w:cs="Arial"/>
@@ -5651,7 +5670,7 @@
           </w:tcPr>
           <w:p>
             <w:pPr>
-              <w:pStyle w:val="a3"/>
+              <w:pStyle w:val="NormalWeb"/>
               <w:spacing w:before="0" w:beforeAutospacing="0" w:after="0" w:afterAutospacing="0"/>
               <w:rPr>
                 <w:rFonts w:ascii="Arial" w:hAnsi="Arial" w:cs="Arial"/>
@@ -5688,7 +5707,7 @@
           </w:tcPr>
           <w:p>
             <w:pPr>
-              <w:pStyle w:val="a3"/>
+              <w:pStyle w:val="NormalWeb"/>
               <w:spacing w:before="0" w:beforeAutospacing="0" w:after="0" w:afterAutospacing="0"/>
               <w:rPr>
                 <w:rFonts w:ascii="Arial" w:hAnsi="Arial" w:cs="Arial"/>
@@ -5717,7 +5736,7 @@
           </w:p>
           <w:p>
             <w:pPr>
-              <w:pStyle w:val="a3"/>
+              <w:pStyle w:val="NormalWeb"/>
               <w:spacing w:before="0" w:beforeAutospacing="0" w:after="0" w:afterAutospacing="0"/>
               <w:rPr>
                 <w:rFonts w:ascii="Arial" w:hAnsi="Arial" w:cs="Arial"/>
@@ -5763,7 +5782,7 @@
           </w:p>
           <w:p>
             <w:pPr>
-              <w:pStyle w:val="a3"/>
+              <w:pStyle w:val="NormalWeb"/>
               <w:spacing w:before="0" w:beforeAutospacing="0" w:after="0" w:afterAutospacing="0"/>
               <w:rPr>
                 <w:rFonts w:ascii="Arial" w:hAnsi="Arial" w:cs="Arial"/>
@@ -5800,7 +5819,7 @@
           </w:tcPr>
           <w:p>
             <w:pPr>
-              <w:pStyle w:val="a3"/>
+              <w:pStyle w:val="NormalWeb"/>
               <w:spacing w:before="0" w:beforeAutospacing="0" w:after="0" w:afterAutospacing="0"/>
               <w:rPr>
                 <w:rFonts w:ascii="Arial" w:hAnsi="Arial" w:cs="Arial"/>
@@ -5898,7 +5917,7 @@
           </w:tcPr>
           <w:p>
             <w:pPr>
-              <w:pStyle w:val="a3"/>
+              <w:pStyle w:val="NormalWeb"/>
               <w:spacing w:before="0" w:beforeAutospacing="0" w:after="0" w:afterAutospacing="0"/>
               <w:jc w:val="both"/>
               <w:rPr>
@@ -5912,6 +5931,7 @@
                 <w:sz w:val="22"/>
                 <w:szCs w:val="22"/>
               </w:rPr>
+              <w:lastRenderedPageBreak/>
               <w:t xml:space="preserve"> 5</w:t>
             </w:r>
           </w:p>
@@ -5936,7 +5956,7 @@
           </w:tcPr>
           <w:p>
             <w:pPr>
-              <w:pStyle w:val="a3"/>
+              <w:pStyle w:val="NormalWeb"/>
               <w:spacing w:before="0" w:beforeAutospacing="0" w:after="0" w:afterAutospacing="0"/>
               <w:rPr>
                 <w:rFonts w:ascii="Arial" w:hAnsi="Arial" w:cs="Arial"/>
@@ -5993,7 +6013,7 @@
           </w:tcPr>
           <w:p>
             <w:pPr>
-              <w:pStyle w:val="a3"/>
+              <w:pStyle w:val="NormalWeb"/>
               <w:spacing w:before="0" w:beforeAutospacing="0" w:after="0" w:afterAutospacing="0"/>
               <w:rPr>
                 <w:rFonts w:ascii="Arial" w:hAnsi="Arial" w:cs="Arial"/>
@@ -6030,7 +6050,7 @@
           </w:tcPr>
           <w:p>
             <w:pPr>
-              <w:pStyle w:val="a3"/>
+              <w:pStyle w:val="NormalWeb"/>
               <w:spacing w:before="0" w:beforeAutospacing="0" w:after="0" w:afterAutospacing="0"/>
               <w:rPr>
                 <w:rFonts w:ascii="Arial" w:hAnsi="Arial" w:cs="Arial"/>
@@ -6077,7 +6097,7 @@
           </w:tcPr>
           <w:p>
             <w:pPr>
-              <w:pStyle w:val="a3"/>
+              <w:pStyle w:val="NormalWeb"/>
               <w:spacing w:before="0" w:beforeAutospacing="0" w:after="0" w:afterAutospacing="0"/>
               <w:rPr>
                 <w:rFonts w:ascii="Arial" w:hAnsi="Arial" w:cs="Arial"/>
@@ -6114,7 +6134,7 @@
           </w:tcPr>
           <w:p>
             <w:pPr>
-              <w:pStyle w:val="a3"/>
+              <w:pStyle w:val="NormalWeb"/>
               <w:spacing w:before="0" w:beforeAutospacing="0" w:after="0" w:afterAutospacing="0"/>
               <w:rPr>
                 <w:rFonts w:ascii="Arial" w:hAnsi="Arial" w:cs="Arial"/>
@@ -6238,7 +6258,7 @@
           </w:tcPr>
           <w:p>
             <w:pPr>
-              <w:pStyle w:val="a3"/>
+              <w:pStyle w:val="NormalWeb"/>
               <w:spacing w:before="0" w:beforeAutospacing="0" w:after="0" w:afterAutospacing="0"/>
               <w:jc w:val="both"/>
               <w:rPr>
@@ -6276,7 +6296,7 @@
           </w:tcPr>
           <w:p>
             <w:pPr>
-              <w:pStyle w:val="a3"/>
+              <w:pStyle w:val="NormalWeb"/>
               <w:spacing w:before="0" w:beforeAutospacing="0" w:after="0" w:afterAutospacing="0"/>
               <w:rPr>
                 <w:rFonts w:ascii="Arial" w:hAnsi="Arial" w:cs="Arial"/>
@@ -6333,7 +6353,7 @@
           </w:tcPr>
           <w:p>
             <w:pPr>
-              <w:pStyle w:val="a3"/>
+              <w:pStyle w:val="NormalWeb"/>
               <w:spacing w:before="0" w:beforeAutospacing="0" w:after="0" w:afterAutospacing="0"/>
               <w:rPr>
                 <w:rFonts w:ascii="Arial" w:hAnsi="Arial" w:cs="Arial"/>
@@ -6370,7 +6390,7 @@
           </w:tcPr>
           <w:p>
             <w:pPr>
-              <w:pStyle w:val="a3"/>
+              <w:pStyle w:val="NormalWeb"/>
               <w:spacing w:before="0" w:beforeAutospacing="0" w:after="0" w:afterAutospacing="0"/>
               <w:rPr>
                 <w:rFonts w:ascii="Arial" w:hAnsi="Arial" w:cs="Arial"/>
@@ -6408,7 +6428,7 @@
           </w:tcPr>
           <w:p>
             <w:pPr>
-              <w:pStyle w:val="a3"/>
+              <w:pStyle w:val="NormalWeb"/>
               <w:shd w:val="clear" w:color="auto" w:fill="FFFFFF"/>
               <w:spacing w:before="240" w:beforeAutospacing="0" w:after="240" w:afterAutospacing="0"/>
               <w:rPr>
@@ -6446,7 +6466,7 @@
           </w:tcPr>
           <w:p>
             <w:pPr>
-              <w:pStyle w:val="a3"/>
+              <w:pStyle w:val="NormalWeb"/>
               <w:spacing w:before="0" w:beforeAutospacing="0" w:after="0" w:afterAutospacing="0"/>
               <w:rPr>
                 <w:rFonts w:ascii="Arial" w:hAnsi="Arial" w:cs="Arial"/>
@@ -6485,7 +6505,7 @@
           </w:tcPr>
           <w:p>
             <w:pPr>
-              <w:pStyle w:val="a3"/>
+              <w:pStyle w:val="NormalWeb"/>
               <w:spacing w:before="0" w:beforeAutospacing="0" w:after="0" w:afterAutospacing="0"/>
               <w:jc w:val="both"/>
               <w:rPr>
@@ -6523,7 +6543,7 @@
           </w:tcPr>
           <w:p>
             <w:pPr>
-              <w:pStyle w:val="a3"/>
+              <w:pStyle w:val="NormalWeb"/>
               <w:spacing w:before="0" w:beforeAutospacing="0" w:after="0" w:afterAutospacing="0"/>
               <w:rPr>
                 <w:rFonts w:ascii="Arial" w:hAnsi="Arial" w:cs="Arial"/>
@@ -6580,7 +6600,7 @@
           </w:tcPr>
           <w:p>
             <w:pPr>
-              <w:pStyle w:val="a3"/>
+              <w:pStyle w:val="NormalWeb"/>
               <w:spacing w:before="0" w:beforeAutospacing="0" w:after="0" w:afterAutospacing="0"/>
               <w:rPr>
                 <w:rFonts w:ascii="Arial" w:hAnsi="Arial" w:cs="Arial"/>
@@ -6617,7 +6637,7 @@
           </w:tcPr>
           <w:p>
             <w:pPr>
-              <w:pStyle w:val="a3"/>
+              <w:pStyle w:val="NormalWeb"/>
               <w:spacing w:before="0" w:beforeAutospacing="0" w:after="0" w:afterAutospacing="0"/>
               <w:rPr>
                 <w:rFonts w:ascii="Arial" w:hAnsi="Arial" w:cs="Arial"/>
@@ -6664,7 +6684,7 @@
           </w:tcPr>
           <w:p>
             <w:pPr>
-              <w:pStyle w:val="a3"/>
+              <w:pStyle w:val="NormalWeb"/>
               <w:spacing w:before="0" w:beforeAutospacing="0" w:after="0" w:afterAutospacing="0"/>
               <w:rPr>
                 <w:rFonts w:ascii="Arial" w:hAnsi="Arial" w:cs="Arial"/>
@@ -6721,7 +6741,7 @@
           </w:tcPr>
           <w:p>
             <w:pPr>
-              <w:pStyle w:val="a3"/>
+              <w:pStyle w:val="NormalWeb"/>
               <w:spacing w:before="0" w:beforeAutospacing="0" w:after="0" w:afterAutospacing="0"/>
               <w:rPr>
                 <w:rFonts w:ascii="Arial" w:hAnsi="Arial" w:cs="Arial"/>
@@ -6760,7 +6780,7 @@
           </w:tcPr>
           <w:p>
             <w:pPr>
-              <w:pStyle w:val="a3"/>
+              <w:pStyle w:val="NormalWeb"/>
               <w:spacing w:before="0" w:beforeAutospacing="0" w:after="0" w:afterAutospacing="0"/>
               <w:jc w:val="both"/>
               <w:rPr>
@@ -6798,7 +6818,7 @@
           </w:tcPr>
           <w:p>
             <w:pPr>
-              <w:pStyle w:val="a3"/>
+              <w:pStyle w:val="NormalWeb"/>
               <w:spacing w:before="0" w:beforeAutospacing="0" w:after="0" w:afterAutospacing="0"/>
               <w:rPr>
                 <w:rFonts w:ascii="Arial" w:hAnsi="Arial" w:cs="Arial"/>
@@ -6855,7 +6875,7 @@
           </w:tcPr>
           <w:p>
             <w:pPr>
-              <w:pStyle w:val="a3"/>
+              <w:pStyle w:val="NormalWeb"/>
               <w:spacing w:before="0" w:beforeAutospacing="0" w:after="0" w:afterAutospacing="0"/>
               <w:rPr>
                 <w:rFonts w:ascii="Arial" w:hAnsi="Arial" w:cs="Arial"/>
@@ -6892,7 +6912,7 @@
           </w:tcPr>
           <w:p>
             <w:pPr>
-              <w:pStyle w:val="a3"/>
+              <w:pStyle w:val="NormalWeb"/>
               <w:spacing w:before="0" w:beforeAutospacing="0" w:after="0" w:afterAutospacing="0"/>
               <w:rPr>
                 <w:rFonts w:ascii="Arial" w:hAnsi="Arial" w:cs="Arial"/>
@@ -6921,7 +6941,7 @@
           </w:p>
           <w:p>
             <w:pPr>
-              <w:pStyle w:val="a3"/>
+              <w:pStyle w:val="NormalWeb"/>
               <w:spacing w:before="0" w:beforeAutospacing="0" w:after="0" w:afterAutospacing="0"/>
               <w:rPr>
                 <w:rFonts w:ascii="Arial" w:hAnsi="Arial" w:cs="Arial"/>
@@ -6959,7 +6979,7 @@
           </w:tcPr>
           <w:p>
             <w:pPr>
-              <w:pStyle w:val="a3"/>
+              <w:pStyle w:val="NormalWeb"/>
               <w:spacing w:before="0" w:beforeAutospacing="0" w:after="0" w:afterAutospacing="0"/>
               <w:rPr>
                 <w:rFonts w:ascii="Arial" w:hAnsi="Arial" w:cs="Arial"/>
@@ -6996,7 +7016,7 @@
           </w:tcPr>
           <w:p>
             <w:pPr>
-              <w:pStyle w:val="a3"/>
+              <w:pStyle w:val="NormalWeb"/>
               <w:spacing w:before="0" w:beforeAutospacing="0" w:after="0" w:afterAutospacing="0"/>
               <w:rPr>
                 <w:rFonts w:ascii="Arial" w:hAnsi="Arial" w:cs="Arial"/>
@@ -7035,7 +7055,7 @@
           </w:tcPr>
           <w:p>
             <w:pPr>
-              <w:pStyle w:val="a3"/>
+              <w:pStyle w:val="NormalWeb"/>
               <w:spacing w:before="0" w:beforeAutospacing="0" w:after="0" w:afterAutospacing="0"/>
               <w:jc w:val="both"/>
               <w:rPr>
@@ -7073,7 +7093,7 @@
           </w:tcPr>
           <w:p>
             <w:pPr>
-              <w:pStyle w:val="a3"/>
+              <w:pStyle w:val="NormalWeb"/>
               <w:spacing w:before="0" w:beforeAutospacing="0" w:after="0" w:afterAutospacing="0"/>
               <w:rPr>
                 <w:rFonts w:ascii="Arial" w:hAnsi="Arial" w:cs="Arial"/>
@@ -7130,7 +7150,7 @@
           </w:tcPr>
           <w:p>
             <w:pPr>
-              <w:pStyle w:val="a3"/>
+              <w:pStyle w:val="NormalWeb"/>
               <w:spacing w:before="0" w:beforeAutospacing="0" w:after="0" w:afterAutospacing="0"/>
               <w:rPr>
                 <w:rFonts w:ascii="Arial" w:hAnsi="Arial" w:cs="Arial"/>
@@ -7167,7 +7187,7 @@
           </w:tcPr>
           <w:p>
             <w:pPr>
-              <w:pStyle w:val="a3"/>
+              <w:pStyle w:val="NormalWeb"/>
               <w:spacing w:before="0" w:beforeAutospacing="0" w:after="0" w:afterAutospacing="0"/>
               <w:rPr>
                 <w:rFonts w:ascii="Arial" w:hAnsi="Arial" w:cs="Arial"/>
@@ -7196,7 +7216,7 @@
           </w:p>
           <w:p>
             <w:pPr>
-              <w:pStyle w:val="a3"/>
+              <w:pStyle w:val="NormalWeb"/>
               <w:spacing w:before="0" w:beforeAutospacing="0" w:after="0" w:afterAutospacing="0"/>
               <w:rPr>
                 <w:rFonts w:ascii="Arial" w:hAnsi="Arial" w:cs="Arial"/>
@@ -7234,7 +7254,7 @@
           </w:tcPr>
           <w:p>
             <w:pPr>
-              <w:pStyle w:val="a3"/>
+              <w:pStyle w:val="NormalWeb"/>
               <w:spacing w:before="0" w:beforeAutospacing="0" w:after="0" w:afterAutospacing="0"/>
               <w:rPr>
                 <w:rFonts w:ascii="Arial" w:hAnsi="Arial" w:cs="Arial"/>
@@ -7271,7 +7291,7 @@
           </w:tcPr>
           <w:p>
             <w:pPr>
-              <w:pStyle w:val="a3"/>
+              <w:pStyle w:val="NormalWeb"/>
               <w:spacing w:before="0" w:beforeAutospacing="0" w:after="0" w:afterAutospacing="0"/>
               <w:rPr>
                 <w:rFonts w:ascii="Arial" w:hAnsi="Arial" w:cs="Arial"/>
@@ -7310,7 +7330,7 @@
           </w:tcPr>
           <w:p>
             <w:pPr>
-              <w:pStyle w:val="a3"/>
+              <w:pStyle w:val="NormalWeb"/>
               <w:spacing w:before="0" w:beforeAutospacing="0" w:after="0" w:afterAutospacing="0"/>
               <w:jc w:val="both"/>
               <w:rPr>
@@ -7349,7 +7369,7 @@
           </w:tcPr>
           <w:p>
             <w:pPr>
-              <w:pStyle w:val="a3"/>
+              <w:pStyle w:val="NormalWeb"/>
               <w:spacing w:before="0" w:beforeAutospacing="0" w:after="0" w:afterAutospacing="0"/>
               <w:rPr>
                 <w:rFonts w:ascii="Arial" w:hAnsi="Arial" w:cs="Arial"/>
@@ -7406,7 +7426,7 @@
           </w:tcPr>
           <w:p>
             <w:pPr>
-              <w:pStyle w:val="a3"/>
+              <w:pStyle w:val="NormalWeb"/>
               <w:spacing w:before="0" w:beforeAutospacing="0" w:after="0" w:afterAutospacing="0"/>
               <w:rPr>
                 <w:rFonts w:ascii="Arial" w:hAnsi="Arial" w:cs="Arial"/>
@@ -7443,7 +7463,7 @@
           </w:tcPr>
           <w:p>
             <w:pPr>
-              <w:pStyle w:val="a3"/>
+              <w:pStyle w:val="NormalWeb"/>
               <w:spacing w:before="0" w:beforeAutospacing="0" w:after="0" w:afterAutospacing="0"/>
               <w:rPr>
                 <w:rFonts w:ascii="Arial" w:hAnsi="Arial" w:cs="Arial"/>
@@ -7472,65 +7492,20 @@
           </w:p>
           <w:p>
             <w:pPr>
-              <w:pStyle w:val="a3"/>
-              <w:spacing w:before="0" w:beforeAutospacing="0" w:after="0" w:afterAutospacing="0"/>
-              <w:rPr>
-                <w:rFonts w:ascii="Arial" w:hAnsi="Arial" w:cs="Arial"/>
-              </w:rPr>
-            </w:pPr>
-            <w:r>
-              <w:rPr>
-                <w:rFonts w:ascii="Arial" w:hAnsi="Arial" w:cs="Arial"/>
-                <w:color w:val="000000"/>
-                <w:sz w:val="22"/>
-                <w:szCs w:val="22"/>
-              </w:rPr>
-              <w:t>I</w:t>
-            </w:r>
-            <w:r>
-              <w:rPr>
-                <w:rFonts w:ascii="Arial" w:hAnsi="Arial" w:cs="Arial"/>
-                <w:color w:val="000000"/>
-                <w:sz w:val="22"/>
-                <w:szCs w:val="22"/>
-              </w:rPr>
-              <w:t>nstall</w:t>
-            </w:r>
-            <w:r>
-              <w:rPr>
-                <w:rFonts w:ascii="Arial" w:hAnsi="Arial" w:cs="Arial"/>
-                <w:color w:val="000000"/>
-                <w:sz w:val="22"/>
-                <w:szCs w:val="22"/>
-              </w:rPr>
-              <w:t xml:space="preserve"> </w:t>
-            </w:r>
-            <w:r>
-              <w:rPr>
-                <w:rFonts w:ascii="Arial" w:hAnsi="Arial" w:cs="Arial"/>
-                <w:color w:val="000000"/>
-                <w:sz w:val="22"/>
-                <w:szCs w:val="22"/>
-              </w:rPr>
-              <w:t>electrodes</w:t>
-            </w:r>
-            <w:r>
-              <w:rPr>
-                <w:rFonts w:ascii="Arial" w:hAnsi="Arial" w:cs="Arial"/>
-                <w:color w:val="000000"/>
-                <w:sz w:val="22"/>
-                <w:szCs w:val="22"/>
-              </w:rPr>
-              <w:t xml:space="preserve"> </w:t>
-            </w:r>
-            <w:r>
-              <w:rPr>
-                <w:rFonts w:ascii="Arial" w:hAnsi="Arial" w:cs="Arial"/>
-                <w:color w:val="000000"/>
-                <w:sz w:val="22"/>
-                <w:szCs w:val="22"/>
-              </w:rPr>
-              <w:t>widget</w:t>
+              <w:pStyle w:val="NormalWeb"/>
+              <w:spacing w:before="0" w:beforeAutospacing="0" w:after="0" w:afterAutospacing="0"/>
+              <w:rPr>
+                <w:rFonts w:ascii="Arial" w:hAnsi="Arial" w:cs="Arial"/>
+              </w:rPr>
+            </w:pPr>
+            <w:r>
+              <w:rPr>
+                <w:rFonts w:ascii="Arial" w:hAnsi="Arial" w:cs="Arial"/>
+                <w:color w:val="000000"/>
+                <w:sz w:val="22"/>
+                <w:szCs w:val="22"/>
+              </w:rPr>
+              <w:t>Install electrodes widget</w:t>
             </w:r>
           </w:p>
           <w:p>
@@ -7560,7 +7535,7 @@
           </w:tcPr>
           <w:p>
             <w:pPr>
-              <w:pStyle w:val="a3"/>
+              <w:pStyle w:val="NormalWeb"/>
               <w:spacing w:before="0" w:beforeAutospacing="0" w:after="0" w:afterAutospacing="0"/>
               <w:rPr>
                 <w:rFonts w:ascii="Arial" w:hAnsi="Arial" w:cs="Arial"/>
@@ -7597,7 +7572,7 @@
           </w:tcPr>
           <w:p>
             <w:pPr>
-              <w:pStyle w:val="a3"/>
+              <w:pStyle w:val="NormalWeb"/>
               <w:spacing w:before="0" w:beforeAutospacing="0" w:after="0" w:afterAutospacing="0"/>
               <w:rPr>
                 <w:rFonts w:ascii="Arial" w:hAnsi="Arial" w:cs="Arial"/>
@@ -7636,7 +7611,7 @@
           </w:tcPr>
           <w:p>
             <w:pPr>
-              <w:pStyle w:val="a3"/>
+              <w:pStyle w:val="NormalWeb"/>
               <w:spacing w:before="0" w:beforeAutospacing="0" w:after="0" w:afterAutospacing="0"/>
               <w:jc w:val="both"/>
               <w:rPr>
@@ -7674,7 +7649,7 @@
           </w:tcPr>
           <w:p>
             <w:pPr>
-              <w:pStyle w:val="a3"/>
+              <w:pStyle w:val="NormalWeb"/>
               <w:spacing w:before="0" w:beforeAutospacing="0" w:after="0" w:afterAutospacing="0"/>
               <w:rPr>
                 <w:rFonts w:ascii="Arial" w:hAnsi="Arial" w:cs="Arial"/>
@@ -7731,7 +7706,7 @@
           </w:tcPr>
           <w:p>
             <w:pPr>
-              <w:pStyle w:val="a3"/>
+              <w:pStyle w:val="NormalWeb"/>
               <w:spacing w:before="0" w:beforeAutospacing="0" w:after="0" w:afterAutospacing="0"/>
               <w:rPr>
                 <w:rFonts w:ascii="Arial" w:hAnsi="Arial" w:cs="Arial"/>
@@ -7768,7 +7743,7 @@
           </w:tcPr>
           <w:p>
             <w:pPr>
-              <w:pStyle w:val="a3"/>
+              <w:pStyle w:val="NormalWeb"/>
               <w:spacing w:before="0" w:beforeAutospacing="0" w:after="0" w:afterAutospacing="0"/>
               <w:rPr>
                 <w:rFonts w:ascii="Arial" w:hAnsi="Arial" w:cs="Arial"/>
@@ -7797,7 +7772,7 @@
           </w:p>
           <w:p>
             <w:pPr>
-              <w:pStyle w:val="a3"/>
+              <w:pStyle w:val="NormalWeb"/>
               <w:spacing w:before="0" w:beforeAutospacing="0" w:after="0" w:afterAutospacing="0"/>
               <w:rPr>
                 <w:rFonts w:ascii="Arial" w:hAnsi="Arial" w:cs="Arial"/>
@@ -7835,7 +7810,7 @@
           </w:tcPr>
           <w:p>
             <w:pPr>
-              <w:pStyle w:val="a3"/>
+              <w:pStyle w:val="NormalWeb"/>
               <w:spacing w:before="0" w:beforeAutospacing="0" w:after="0" w:afterAutospacing="0"/>
               <w:rPr>
                 <w:rFonts w:ascii="Arial" w:hAnsi="Arial" w:cs="Arial"/>
@@ -7872,7 +7847,7 @@
           </w:tcPr>
           <w:p>
             <w:pPr>
-              <w:pStyle w:val="a3"/>
+              <w:pStyle w:val="NormalWeb"/>
               <w:spacing w:before="0" w:beforeAutospacing="0" w:after="0" w:afterAutospacing="0"/>
               <w:rPr>
                 <w:rFonts w:ascii="Arial" w:hAnsi="Arial" w:cs="Arial"/>
@@ -7911,7 +7886,7 @@
           </w:tcPr>
           <w:p>
             <w:pPr>
-              <w:pStyle w:val="a3"/>
+              <w:pStyle w:val="NormalWeb"/>
               <w:spacing w:before="0" w:beforeAutospacing="0" w:after="0" w:afterAutospacing="0"/>
               <w:jc w:val="both"/>
               <w:rPr>
@@ -7949,7 +7924,7 @@
           </w:tcPr>
           <w:p>
             <w:pPr>
-              <w:pStyle w:val="a3"/>
+              <w:pStyle w:val="NormalWeb"/>
               <w:spacing w:before="0" w:beforeAutospacing="0" w:after="0" w:afterAutospacing="0"/>
               <w:rPr>
                 <w:rFonts w:ascii="Arial" w:hAnsi="Arial" w:cs="Arial"/>
@@ -8006,7 +7981,7 @@
           </w:tcPr>
           <w:p>
             <w:pPr>
-              <w:pStyle w:val="a3"/>
+              <w:pStyle w:val="NormalWeb"/>
               <w:spacing w:before="0" w:beforeAutospacing="0" w:after="0" w:afterAutospacing="0"/>
               <w:rPr>
                 <w:rFonts w:ascii="Arial" w:hAnsi="Arial" w:cs="Arial"/>
@@ -8043,7 +8018,7 @@
           </w:tcPr>
           <w:p>
             <w:pPr>
-              <w:pStyle w:val="a3"/>
+              <w:pStyle w:val="NormalWeb"/>
               <w:spacing w:before="0" w:beforeAutospacing="0" w:after="0" w:afterAutospacing="0"/>
               <w:rPr>
                 <w:rFonts w:ascii="Arial" w:hAnsi="Arial" w:cs="Arial"/>
@@ -8072,47 +8047,20 @@
           </w:p>
           <w:p>
             <w:pPr>
-              <w:pStyle w:val="a3"/>
-              <w:spacing w:before="0" w:beforeAutospacing="0" w:after="0" w:afterAutospacing="0"/>
-              <w:rPr>
-                <w:rFonts w:ascii="Arial" w:hAnsi="Arial" w:cs="Arial"/>
-              </w:rPr>
-            </w:pPr>
-            <w:r>
-              <w:rPr>
-                <w:rFonts w:ascii="Arial" w:hAnsi="Arial" w:cs="Arial"/>
-                <w:color w:val="000000"/>
-                <w:sz w:val="22"/>
-                <w:szCs w:val="22"/>
-              </w:rPr>
-              <w:t xml:space="preserve">Attached fibrillatory </w:t>
-            </w:r>
-            <w:r>
-              <w:rPr>
-                <w:rFonts w:ascii="Arial" w:hAnsi="Arial" w:cs="Arial"/>
-                <w:color w:val="000000"/>
-                <w:sz w:val="22"/>
-                <w:szCs w:val="22"/>
-              </w:rPr>
-              <w:t>pads</w:t>
-            </w:r>
-            <w:r>
-              <w:rPr>
-                <w:rFonts w:ascii="Arial" w:hAnsi="Arial" w:cs="Arial"/>
-                <w:color w:val="000000"/>
-                <w:sz w:val="22"/>
-                <w:szCs w:val="22"/>
-              </w:rPr>
-              <w:t xml:space="preserve"> </w:t>
-            </w:r>
-            <w:r>
-              <w:rPr>
-                <w:rFonts w:ascii="Arial" w:hAnsi="Arial" w:cs="Arial"/>
-                <w:color w:val="000000"/>
-                <w:sz w:val="22"/>
-                <w:szCs w:val="22"/>
-              </w:rPr>
-              <w:t>state</w:t>
+              <w:pStyle w:val="NormalWeb"/>
+              <w:spacing w:before="0" w:beforeAutospacing="0" w:after="0" w:afterAutospacing="0"/>
+              <w:rPr>
+                <w:rFonts w:ascii="Arial" w:hAnsi="Arial" w:cs="Arial"/>
+              </w:rPr>
+            </w:pPr>
+            <w:r>
+              <w:rPr>
+                <w:rFonts w:ascii="Arial" w:hAnsi="Arial" w:cs="Arial"/>
+                <w:color w:val="000000"/>
+                <w:sz w:val="22"/>
+                <w:szCs w:val="22"/>
+              </w:rPr>
+              <w:t>Attached fibrillatory pads state</w:t>
             </w:r>
           </w:p>
         </w:tc>
@@ -8135,7 +8083,7 @@
           </w:tcPr>
           <w:p>
             <w:pPr>
-              <w:pStyle w:val="a3"/>
+              <w:pStyle w:val="NormalWeb"/>
               <w:spacing w:before="0" w:beforeAutospacing="0" w:after="0" w:afterAutospacing="0"/>
               <w:rPr>
                 <w:rFonts w:ascii="Arial" w:hAnsi="Arial" w:cs="Arial"/>
@@ -8172,7 +8120,7 @@
           </w:tcPr>
           <w:p>
             <w:pPr>
-              <w:pStyle w:val="a3"/>
+              <w:pStyle w:val="NormalWeb"/>
               <w:spacing w:before="0" w:beforeAutospacing="0" w:after="0" w:afterAutospacing="0"/>
               <w:rPr>
                 <w:rFonts w:ascii="Arial" w:hAnsi="Arial" w:cs="Arial"/>
@@ -8211,7 +8159,7 @@
           </w:tcPr>
           <w:p>
             <w:pPr>
-              <w:pStyle w:val="a3"/>
+              <w:pStyle w:val="NormalWeb"/>
               <w:spacing w:before="0" w:beforeAutospacing="0" w:after="0" w:afterAutospacing="0"/>
               <w:jc w:val="both"/>
               <w:rPr>
@@ -8249,7 +8197,7 @@
           </w:tcPr>
           <w:p>
             <w:pPr>
-              <w:pStyle w:val="a3"/>
+              <w:pStyle w:val="NormalWeb"/>
               <w:spacing w:before="0" w:beforeAutospacing="0" w:after="0" w:afterAutospacing="0"/>
               <w:rPr>
                 <w:rFonts w:ascii="Arial" w:hAnsi="Arial" w:cs="Arial"/>
@@ -8306,7 +8254,7 @@
           </w:tcPr>
           <w:p>
             <w:pPr>
-              <w:pStyle w:val="a3"/>
+              <w:pStyle w:val="NormalWeb"/>
               <w:spacing w:before="0" w:beforeAutospacing="0" w:after="0" w:afterAutospacing="0"/>
               <w:rPr>
                 <w:rFonts w:ascii="Arial" w:hAnsi="Arial" w:cs="Arial"/>
@@ -8343,7 +8291,7 @@
           </w:tcPr>
           <w:p>
             <w:pPr>
-              <w:pStyle w:val="a3"/>
+              <w:pStyle w:val="NormalWeb"/>
               <w:spacing w:before="0" w:beforeAutospacing="0" w:after="0" w:afterAutospacing="0"/>
               <w:rPr>
                 <w:rFonts w:ascii="Arial" w:hAnsi="Arial" w:cs="Arial"/>
@@ -8372,7 +8320,7 @@
           </w:p>
           <w:p>
             <w:pPr>
-              <w:pStyle w:val="a3"/>
+              <w:pStyle w:val="NormalWeb"/>
               <w:spacing w:before="0" w:beforeAutospacing="0" w:after="0" w:afterAutospacing="0"/>
               <w:rPr>
                 <w:rFonts w:ascii="Arial" w:hAnsi="Arial" w:cs="Arial"/>
@@ -8410,7 +8358,7 @@
           </w:tcPr>
           <w:p>
             <w:pPr>
-              <w:pStyle w:val="a3"/>
+              <w:pStyle w:val="NormalWeb"/>
               <w:spacing w:before="0" w:beforeAutospacing="0" w:after="0" w:afterAutospacing="0"/>
               <w:rPr>
                 <w:rFonts w:ascii="Arial" w:hAnsi="Arial" w:cs="Arial"/>
@@ -8447,7 +8395,7 @@
           </w:tcPr>
           <w:p>
             <w:pPr>
-              <w:pStyle w:val="a3"/>
+              <w:pStyle w:val="NormalWeb"/>
               <w:spacing w:before="0" w:beforeAutospacing="0" w:after="0" w:afterAutospacing="0"/>
               <w:rPr>
                 <w:rFonts w:ascii="Arial" w:hAnsi="Arial" w:cs="Arial"/>
@@ -8486,7 +8434,7 @@
           </w:tcPr>
           <w:p>
             <w:pPr>
-              <w:pStyle w:val="a3"/>
+              <w:pStyle w:val="NormalWeb"/>
               <w:spacing w:before="0" w:beforeAutospacing="0" w:after="0" w:afterAutospacing="0"/>
               <w:jc w:val="both"/>
               <w:rPr>
@@ -8524,7 +8472,7 @@
           </w:tcPr>
           <w:p>
             <w:pPr>
-              <w:pStyle w:val="a3"/>
+              <w:pStyle w:val="NormalWeb"/>
               <w:spacing w:before="0" w:beforeAutospacing="0" w:after="0" w:afterAutospacing="0"/>
               <w:rPr>
                 <w:rFonts w:ascii="Arial" w:hAnsi="Arial" w:cs="Arial"/>
@@ -8581,7 +8529,7 @@
           </w:tcPr>
           <w:p>
             <w:pPr>
-              <w:pStyle w:val="a3"/>
+              <w:pStyle w:val="NormalWeb"/>
               <w:spacing w:before="0" w:beforeAutospacing="0" w:after="0" w:afterAutospacing="0"/>
               <w:rPr>
                 <w:rFonts w:ascii="Arial" w:hAnsi="Arial" w:cs="Arial"/>
@@ -8618,7 +8566,7 @@
           </w:tcPr>
           <w:p>
             <w:pPr>
-              <w:pStyle w:val="a3"/>
+              <w:pStyle w:val="NormalWeb"/>
               <w:spacing w:before="0" w:beforeAutospacing="0" w:after="0" w:afterAutospacing="0"/>
               <w:rPr>
                 <w:rFonts w:ascii="Arial" w:hAnsi="Arial" w:cs="Arial"/>
@@ -8647,55 +8595,28 @@
           </w:p>
           <w:p>
             <w:pPr>
-              <w:pStyle w:val="a3"/>
-              <w:spacing w:before="0" w:beforeAutospacing="0" w:after="0" w:afterAutospacing="0"/>
-              <w:rPr>
-                <w:rFonts w:ascii="Arial" w:hAnsi="Arial" w:cs="Arial"/>
-                <w:color w:val="000000"/>
-                <w:sz w:val="22"/>
-                <w:szCs w:val="22"/>
-              </w:rPr>
-            </w:pPr>
-            <w:r>
-              <w:rPr>
-                <w:rFonts w:ascii="Arial" w:hAnsi="Arial" w:cs="Arial"/>
-                <w:color w:val="000000"/>
-                <w:sz w:val="22"/>
-                <w:szCs w:val="22"/>
-              </w:rPr>
-              <w:t xml:space="preserve">Attached fibrillatory </w:t>
-            </w:r>
-            <w:r>
-              <w:rPr>
-                <w:rFonts w:ascii="Arial" w:hAnsi="Arial" w:cs="Arial"/>
-                <w:color w:val="000000"/>
-                <w:sz w:val="22"/>
-                <w:szCs w:val="22"/>
-              </w:rPr>
-              <w:t>pads</w:t>
-            </w:r>
-            <w:r>
-              <w:rPr>
-                <w:rFonts w:ascii="Arial" w:hAnsi="Arial" w:cs="Arial"/>
-                <w:color w:val="000000"/>
-                <w:sz w:val="22"/>
-                <w:szCs w:val="22"/>
-              </w:rPr>
-              <w:t xml:space="preserve"> </w:t>
-            </w:r>
-            <w:r>
-              <w:rPr>
-                <w:rFonts w:ascii="Arial" w:hAnsi="Arial" w:cs="Arial"/>
-                <w:color w:val="000000"/>
-                <w:sz w:val="22"/>
-                <w:szCs w:val="22"/>
-              </w:rPr>
-              <w:t>state, </w:t>
-            </w:r>
-          </w:p>
-          <w:p>
-            <w:pPr>
-              <w:pStyle w:val="a3"/>
+              <w:pStyle w:val="NormalWeb"/>
+              <w:spacing w:before="0" w:beforeAutospacing="0" w:after="0" w:afterAutospacing="0"/>
+              <w:rPr>
+                <w:rFonts w:ascii="Arial" w:hAnsi="Arial" w:cs="Arial"/>
+                <w:color w:val="000000"/>
+                <w:sz w:val="22"/>
+                <w:szCs w:val="22"/>
+              </w:rPr>
+            </w:pPr>
+            <w:r>
+              <w:rPr>
+                <w:rFonts w:ascii="Arial" w:hAnsi="Arial" w:cs="Arial"/>
+                <w:color w:val="000000"/>
+                <w:sz w:val="22"/>
+                <w:szCs w:val="22"/>
+              </w:rPr>
+              <w:t>Attached fibrillatory pads state, </w:t>
+            </w:r>
+          </w:p>
+          <w:p>
+            <w:pPr>
+              <w:pStyle w:val="NormalWeb"/>
               <w:spacing w:before="0" w:beforeAutospacing="0" w:after="0" w:afterAutospacing="0"/>
               <w:rPr>
                 <w:rFonts w:ascii="Arial" w:hAnsi="Arial" w:cs="Arial"/>
@@ -8733,7 +8654,7 @@
           </w:tcPr>
           <w:p>
             <w:pPr>
-              <w:pStyle w:val="a3"/>
+              <w:pStyle w:val="NormalWeb"/>
               <w:spacing w:before="0" w:beforeAutospacing="0" w:after="0" w:afterAutospacing="0"/>
               <w:rPr>
                 <w:rFonts w:ascii="Arial" w:hAnsi="Arial" w:cs="Arial"/>
@@ -8770,7 +8691,7 @@
           </w:tcPr>
           <w:p>
             <w:pPr>
-              <w:pStyle w:val="a3"/>
+              <w:pStyle w:val="NormalWeb"/>
               <w:spacing w:before="0" w:beforeAutospacing="0" w:after="0" w:afterAutospacing="0"/>
               <w:rPr>
                 <w:rFonts w:ascii="Arial" w:hAnsi="Arial" w:cs="Arial"/>
@@ -8809,7 +8730,7 @@
           </w:tcPr>
           <w:p>
             <w:pPr>
-              <w:pStyle w:val="a3"/>
+              <w:pStyle w:val="NormalWeb"/>
               <w:spacing w:before="0" w:beforeAutospacing="0" w:after="0" w:afterAutospacing="0"/>
               <w:jc w:val="both"/>
               <w:rPr>
@@ -8847,7 +8768,7 @@
           </w:tcPr>
           <w:p>
             <w:pPr>
-              <w:pStyle w:val="a3"/>
+              <w:pStyle w:val="NormalWeb"/>
               <w:spacing w:before="0" w:beforeAutospacing="0" w:after="0" w:afterAutospacing="0"/>
               <w:rPr>
                 <w:rFonts w:ascii="Arial" w:hAnsi="Arial" w:cs="Arial"/>
@@ -8904,7 +8825,7 @@
           </w:tcPr>
           <w:p>
             <w:pPr>
-              <w:pStyle w:val="a3"/>
+              <w:pStyle w:val="NormalWeb"/>
               <w:spacing w:before="0" w:beforeAutospacing="0" w:after="0" w:afterAutospacing="0"/>
               <w:rPr>
                 <w:rFonts w:ascii="Arial" w:hAnsi="Arial" w:cs="Arial"/>
@@ -8941,7 +8862,7 @@
           </w:tcPr>
           <w:p>
             <w:pPr>
-              <w:pStyle w:val="a3"/>
+              <w:pStyle w:val="NormalWeb"/>
               <w:spacing w:before="0" w:beforeAutospacing="0" w:after="0" w:afterAutospacing="0"/>
               <w:rPr>
                 <w:rFonts w:ascii="Arial" w:hAnsi="Arial" w:cs="Arial"/>
@@ -8970,7 +8891,7 @@
           </w:p>
           <w:p>
             <w:pPr>
-              <w:pStyle w:val="a3"/>
+              <w:pStyle w:val="NormalWeb"/>
               <w:spacing w:before="0" w:beforeAutospacing="0" w:after="0" w:afterAutospacing="0"/>
               <w:rPr>
                 <w:rFonts w:ascii="Arial" w:hAnsi="Arial" w:cs="Arial"/>
@@ -9008,7 +8929,7 @@
           </w:tcPr>
           <w:p>
             <w:pPr>
-              <w:pStyle w:val="a3"/>
+              <w:pStyle w:val="NormalWeb"/>
               <w:spacing w:before="0" w:beforeAutospacing="0" w:after="0" w:afterAutospacing="0"/>
               <w:rPr>
                 <w:rFonts w:ascii="Arial" w:hAnsi="Arial" w:cs="Arial"/>
@@ -9045,7 +8966,7 @@
           </w:tcPr>
           <w:p>
             <w:pPr>
-              <w:pStyle w:val="a3"/>
+              <w:pStyle w:val="NormalWeb"/>
               <w:spacing w:before="0" w:beforeAutospacing="0" w:after="0" w:afterAutospacing="0"/>
               <w:rPr>
                 <w:rFonts w:ascii="Arial" w:hAnsi="Arial" w:cs="Arial"/>
@@ -9084,7 +9005,7 @@
           </w:tcPr>
           <w:p>
             <w:pPr>
-              <w:pStyle w:val="a3"/>
+              <w:pStyle w:val="NormalWeb"/>
               <w:spacing w:before="0" w:beforeAutospacing="0" w:after="0" w:afterAutospacing="0"/>
               <w:jc w:val="both"/>
               <w:rPr>
@@ -9123,7 +9044,7 @@
           </w:tcPr>
           <w:p>
             <w:pPr>
-              <w:pStyle w:val="a3"/>
+              <w:pStyle w:val="NormalWeb"/>
               <w:spacing w:before="0" w:beforeAutospacing="0" w:after="0" w:afterAutospacing="0"/>
               <w:rPr>
                 <w:rFonts w:ascii="Arial" w:hAnsi="Arial" w:cs="Arial"/>
@@ -9180,7 +9101,7 @@
           </w:tcPr>
           <w:p>
             <w:pPr>
-              <w:pStyle w:val="a3"/>
+              <w:pStyle w:val="NormalWeb"/>
               <w:spacing w:before="0" w:beforeAutospacing="0" w:after="0" w:afterAutospacing="0"/>
               <w:rPr>
                 <w:rFonts w:ascii="Arial" w:hAnsi="Arial" w:cs="Arial"/>
@@ -9217,7 +9138,7 @@
           </w:tcPr>
           <w:p>
             <w:pPr>
-              <w:pStyle w:val="a3"/>
+              <w:pStyle w:val="NormalWeb"/>
               <w:spacing w:before="0" w:beforeAutospacing="0" w:after="0" w:afterAutospacing="0"/>
               <w:rPr>
                 <w:rFonts w:ascii="Arial" w:hAnsi="Arial" w:cs="Arial"/>
@@ -9246,7 +9167,7 @@
           </w:p>
           <w:p>
             <w:pPr>
-              <w:pStyle w:val="a3"/>
+              <w:pStyle w:val="NormalWeb"/>
               <w:spacing w:before="0" w:beforeAutospacing="0" w:after="0" w:afterAutospacing="0"/>
               <w:rPr>
                 <w:rFonts w:ascii="Arial" w:hAnsi="Arial" w:cs="Arial"/>
@@ -9284,7 +9205,7 @@
           </w:tcPr>
           <w:p>
             <w:pPr>
-              <w:pStyle w:val="a3"/>
+              <w:pStyle w:val="NormalWeb"/>
               <w:spacing w:before="0" w:beforeAutospacing="0" w:after="0" w:afterAutospacing="0"/>
               <w:rPr>
                 <w:rFonts w:ascii="Arial" w:hAnsi="Arial" w:cs="Arial"/>
@@ -9321,7 +9242,7 @@
           </w:tcPr>
           <w:p>
             <w:pPr>
-              <w:pStyle w:val="a3"/>
+              <w:pStyle w:val="NormalWeb"/>
               <w:spacing w:before="0" w:beforeAutospacing="0" w:after="0" w:afterAutospacing="0"/>
               <w:rPr>
                 <w:rFonts w:ascii="Arial" w:hAnsi="Arial" w:cs="Arial"/>
@@ -9360,7 +9281,7 @@
           </w:tcPr>
           <w:p>
             <w:pPr>
-              <w:pStyle w:val="a3"/>
+              <w:pStyle w:val="NormalWeb"/>
               <w:spacing w:before="0" w:beforeAutospacing="0" w:after="0" w:afterAutospacing="0"/>
               <w:jc w:val="both"/>
               <w:rPr>
@@ -9398,7 +9319,7 @@
           </w:tcPr>
           <w:p>
             <w:pPr>
-              <w:pStyle w:val="a3"/>
+              <w:pStyle w:val="NormalWeb"/>
               <w:spacing w:before="0" w:beforeAutospacing="0" w:after="0" w:afterAutospacing="0"/>
               <w:rPr>
                 <w:rFonts w:ascii="Arial" w:hAnsi="Arial" w:cs="Arial"/>
@@ -9455,7 +9376,7 @@
           </w:tcPr>
           <w:p>
             <w:pPr>
-              <w:pStyle w:val="a3"/>
+              <w:pStyle w:val="NormalWeb"/>
               <w:spacing w:before="0" w:beforeAutospacing="0" w:after="0" w:afterAutospacing="0"/>
               <w:rPr>
                 <w:rFonts w:ascii="Arial" w:hAnsi="Arial" w:cs="Arial"/>
@@ -9492,7 +9413,7 @@
           </w:tcPr>
           <w:p>
             <w:pPr>
-              <w:pStyle w:val="a3"/>
+              <w:pStyle w:val="NormalWeb"/>
               <w:spacing w:before="0" w:beforeAutospacing="0" w:after="0" w:afterAutospacing="0"/>
               <w:rPr>
                 <w:rFonts w:ascii="Arial" w:hAnsi="Arial" w:cs="Arial"/>
@@ -9521,7 +9442,7 @@
           </w:p>
           <w:p>
             <w:pPr>
-              <w:pStyle w:val="a3"/>
+              <w:pStyle w:val="NormalWeb"/>
               <w:spacing w:before="0" w:beforeAutospacing="0" w:after="0" w:afterAutospacing="0"/>
               <w:rPr>
                 <w:rFonts w:ascii="Arial" w:hAnsi="Arial" w:cs="Arial"/>
@@ -9559,7 +9480,7 @@
           </w:tcPr>
           <w:p>
             <w:pPr>
-              <w:pStyle w:val="a3"/>
+              <w:pStyle w:val="NormalWeb"/>
               <w:spacing w:before="0" w:beforeAutospacing="0" w:after="0" w:afterAutospacing="0"/>
               <w:rPr>
                 <w:rFonts w:ascii="Arial" w:hAnsi="Arial" w:cs="Arial"/>
@@ -9605,7 +9526,7 @@
           </w:tcPr>
           <w:p>
             <w:pPr>
-              <w:pStyle w:val="a3"/>
+              <w:pStyle w:val="NormalWeb"/>
               <w:spacing w:before="0" w:beforeAutospacing="0" w:after="0" w:afterAutospacing="0"/>
               <w:rPr>
                 <w:rFonts w:ascii="Arial" w:hAnsi="Arial" w:cs="Arial"/>
@@ -9644,7 +9565,7 @@
           </w:tcPr>
           <w:p>
             <w:pPr>
-              <w:pStyle w:val="a3"/>
+              <w:pStyle w:val="NormalWeb"/>
               <w:spacing w:before="0" w:beforeAutospacing="0" w:after="0" w:afterAutospacing="0"/>
               <w:jc w:val="both"/>
               <w:rPr>
@@ -9682,7 +9603,7 @@
           </w:tcPr>
           <w:p>
             <w:pPr>
-              <w:pStyle w:val="a3"/>
+              <w:pStyle w:val="NormalWeb"/>
               <w:spacing w:before="0" w:beforeAutospacing="0" w:after="0" w:afterAutospacing="0"/>
               <w:rPr>
                 <w:rFonts w:ascii="Arial" w:hAnsi="Arial" w:cs="Arial"/>
@@ -9739,7 +9660,7 @@
           </w:tcPr>
           <w:p>
             <w:pPr>
-              <w:pStyle w:val="a3"/>
+              <w:pStyle w:val="NormalWeb"/>
               <w:spacing w:before="0" w:beforeAutospacing="0" w:after="0" w:afterAutospacing="0"/>
               <w:rPr>
                 <w:rFonts w:ascii="Arial" w:hAnsi="Arial" w:cs="Arial"/>
@@ -9776,7 +9697,7 @@
           </w:tcPr>
           <w:p>
             <w:pPr>
-              <w:pStyle w:val="a3"/>
+              <w:pStyle w:val="NormalWeb"/>
               <w:spacing w:before="0" w:beforeAutospacing="0" w:after="0" w:afterAutospacing="0"/>
               <w:rPr>
                 <w:rFonts w:ascii="Arial" w:hAnsi="Arial" w:cs="Arial"/>
@@ -9805,7 +9726,7 @@
           </w:p>
           <w:p>
             <w:pPr>
-              <w:pStyle w:val="a3"/>
+              <w:pStyle w:val="NormalWeb"/>
               <w:spacing w:before="0" w:beforeAutospacing="0" w:after="0" w:afterAutospacing="0"/>
               <w:rPr>
                 <w:rFonts w:ascii="Arial" w:hAnsi="Arial" w:cs="Arial"/>
@@ -9843,7 +9764,7 @@
           </w:tcPr>
           <w:p>
             <w:pPr>
-              <w:pStyle w:val="a3"/>
+              <w:pStyle w:val="NormalWeb"/>
               <w:spacing w:before="0" w:beforeAutospacing="0" w:after="0" w:afterAutospacing="0"/>
               <w:rPr>
                 <w:rFonts w:ascii="Arial" w:hAnsi="Arial" w:cs="Arial"/>
@@ -9880,7 +9801,7 @@
           </w:tcPr>
           <w:p>
             <w:pPr>
-              <w:pStyle w:val="a3"/>
+              <w:pStyle w:val="NormalWeb"/>
               <w:spacing w:before="0" w:beforeAutospacing="0" w:after="0" w:afterAutospacing="0"/>
               <w:rPr>
                 <w:rFonts w:ascii="Arial" w:hAnsi="Arial" w:cs="Arial"/>
@@ -9919,7 +9840,7 @@
           </w:tcPr>
           <w:p>
             <w:pPr>
-              <w:pStyle w:val="a3"/>
+              <w:pStyle w:val="NormalWeb"/>
               <w:spacing w:before="0" w:beforeAutospacing="0" w:after="0" w:afterAutospacing="0"/>
               <w:jc w:val="both"/>
               <w:rPr>
@@ -9957,7 +9878,7 @@
           </w:tcPr>
           <w:p>
             <w:pPr>
-              <w:pStyle w:val="a3"/>
+              <w:pStyle w:val="NormalWeb"/>
               <w:spacing w:before="0" w:beforeAutospacing="0" w:after="0" w:afterAutospacing="0"/>
               <w:rPr>
                 <w:rFonts w:ascii="Arial" w:hAnsi="Arial" w:cs="Arial"/>
@@ -10014,7 +9935,7 @@
           </w:tcPr>
           <w:p>
             <w:pPr>
-              <w:pStyle w:val="a3"/>
+              <w:pStyle w:val="NormalWeb"/>
               <w:spacing w:before="0" w:beforeAutospacing="0" w:after="0" w:afterAutospacing="0"/>
               <w:rPr>
                 <w:rFonts w:ascii="Arial" w:hAnsi="Arial" w:cs="Arial"/>
@@ -10051,7 +9972,7 @@
           </w:tcPr>
           <w:p>
             <w:pPr>
-              <w:pStyle w:val="a3"/>
+              <w:pStyle w:val="NormalWeb"/>
               <w:spacing w:before="0" w:beforeAutospacing="0" w:after="0" w:afterAutospacing="0"/>
               <w:rPr>
                 <w:rFonts w:ascii="Arial" w:hAnsi="Arial" w:cs="Arial"/>
@@ -10080,7 +10001,7 @@
           </w:p>
           <w:p>
             <w:pPr>
-              <w:pStyle w:val="a3"/>
+              <w:pStyle w:val="NormalWeb"/>
               <w:spacing w:before="0" w:beforeAutospacing="0" w:after="0" w:afterAutospacing="0"/>
               <w:rPr>
                 <w:rFonts w:ascii="Arial" w:hAnsi="Arial" w:cs="Arial"/>
@@ -10118,7 +10039,7 @@
           </w:tcPr>
           <w:p>
             <w:pPr>
-              <w:pStyle w:val="a3"/>
+              <w:pStyle w:val="NormalWeb"/>
               <w:spacing w:before="0" w:beforeAutospacing="0" w:after="0" w:afterAutospacing="0"/>
               <w:rPr>
                 <w:rFonts w:ascii="Arial" w:hAnsi="Arial" w:cs="Arial"/>
@@ -10155,7 +10076,7 @@
           </w:tcPr>
           <w:p>
             <w:pPr>
-              <w:pStyle w:val="a3"/>
+              <w:pStyle w:val="NormalWeb"/>
               <w:spacing w:before="0" w:beforeAutospacing="0" w:after="0" w:afterAutospacing="0"/>
               <w:rPr>
                 <w:rFonts w:ascii="Arial" w:hAnsi="Arial" w:cs="Arial"/>
@@ -10194,7 +10115,7 @@
           </w:tcPr>
           <w:p>
             <w:pPr>
-              <w:pStyle w:val="a3"/>
+              <w:pStyle w:val="NormalWeb"/>
               <w:spacing w:before="0" w:beforeAutospacing="0" w:after="0" w:afterAutospacing="0"/>
               <w:jc w:val="both"/>
               <w:rPr>
@@ -10232,7 +10153,7 @@
           </w:tcPr>
           <w:p>
             <w:pPr>
-              <w:pStyle w:val="a3"/>
+              <w:pStyle w:val="NormalWeb"/>
               <w:spacing w:before="0" w:beforeAutospacing="0" w:after="0" w:afterAutospacing="0"/>
               <w:rPr>
                 <w:rFonts w:ascii="Arial" w:hAnsi="Arial" w:cs="Arial"/>
@@ -10289,7 +10210,7 @@
           </w:tcPr>
           <w:p>
             <w:pPr>
-              <w:pStyle w:val="a3"/>
+              <w:pStyle w:val="NormalWeb"/>
               <w:spacing w:before="0" w:beforeAutospacing="0" w:after="0" w:afterAutospacing="0"/>
               <w:rPr>
                 <w:rFonts w:ascii="Arial" w:hAnsi="Arial" w:cs="Arial"/>
@@ -10326,7 +10247,7 @@
           </w:tcPr>
           <w:p>
             <w:pPr>
-              <w:pStyle w:val="a3"/>
+              <w:pStyle w:val="NormalWeb"/>
               <w:spacing w:before="0" w:beforeAutospacing="0" w:after="0" w:afterAutospacing="0"/>
               <w:rPr>
                 <w:rFonts w:ascii="Arial" w:hAnsi="Arial" w:cs="Arial"/>
@@ -10355,7 +10276,7 @@
           </w:p>
           <w:p>
             <w:pPr>
-              <w:pStyle w:val="a3"/>
+              <w:pStyle w:val="NormalWeb"/>
               <w:spacing w:before="0" w:beforeAutospacing="0" w:after="0" w:afterAutospacing="0"/>
               <w:rPr>
                 <w:rFonts w:ascii="Arial" w:hAnsi="Arial" w:cs="Arial"/>
@@ -10393,7 +10314,7 @@
           </w:tcPr>
           <w:p>
             <w:pPr>
-              <w:pStyle w:val="a3"/>
+              <w:pStyle w:val="NormalWeb"/>
               <w:spacing w:before="0" w:beforeAutospacing="0" w:after="0" w:afterAutospacing="0"/>
               <w:rPr>
                 <w:rFonts w:ascii="Arial" w:hAnsi="Arial" w:cs="Arial"/>
@@ -10430,7 +10351,7 @@
           </w:tcPr>
           <w:p>
             <w:pPr>
-              <w:pStyle w:val="a3"/>
+              <w:pStyle w:val="NormalWeb"/>
               <w:spacing w:before="0" w:beforeAutospacing="0" w:after="0" w:afterAutospacing="0"/>
               <w:rPr>
                 <w:rFonts w:ascii="Arial" w:hAnsi="Arial" w:cs="Arial"/>
@@ -10469,7 +10390,7 @@
           </w:tcPr>
           <w:p>
             <w:pPr>
-              <w:pStyle w:val="a3"/>
+              <w:pStyle w:val="NormalWeb"/>
               <w:spacing w:before="0" w:beforeAutospacing="0" w:after="0" w:afterAutospacing="0"/>
               <w:jc w:val="both"/>
               <w:rPr>
@@ -10507,7 +10428,7 @@
           </w:tcPr>
           <w:p>
             <w:pPr>
-              <w:pStyle w:val="a3"/>
+              <w:pStyle w:val="NormalWeb"/>
               <w:spacing w:before="0" w:beforeAutospacing="0" w:after="0" w:afterAutospacing="0"/>
               <w:rPr>
                 <w:rFonts w:ascii="Arial" w:hAnsi="Arial" w:cs="Arial"/>
@@ -10564,7 +10485,7 @@
           </w:tcPr>
           <w:p>
             <w:pPr>
-              <w:pStyle w:val="a3"/>
+              <w:pStyle w:val="NormalWeb"/>
               <w:spacing w:before="0" w:beforeAutospacing="0" w:after="0" w:afterAutospacing="0"/>
               <w:rPr>
                 <w:rFonts w:ascii="Arial" w:hAnsi="Arial" w:cs="Arial"/>
@@ -10601,7 +10522,7 @@
           </w:tcPr>
           <w:p>
             <w:pPr>
-              <w:pStyle w:val="a3"/>
+              <w:pStyle w:val="NormalWeb"/>
               <w:spacing w:before="0" w:beforeAutospacing="0" w:after="0" w:afterAutospacing="0"/>
               <w:rPr>
                 <w:rFonts w:ascii="Arial" w:hAnsi="Arial" w:cs="Arial"/>
@@ -10630,7 +10551,7 @@
           </w:p>
           <w:p>
             <w:pPr>
-              <w:pStyle w:val="a3"/>
+              <w:pStyle w:val="NormalWeb"/>
               <w:spacing w:before="0" w:beforeAutospacing="0" w:after="0" w:afterAutospacing="0"/>
               <w:rPr>
                 <w:rFonts w:ascii="Arial" w:hAnsi="Arial" w:cs="Arial"/>
@@ -10668,7 +10589,7 @@
           </w:tcPr>
           <w:p>
             <w:pPr>
-              <w:pStyle w:val="a3"/>
+              <w:pStyle w:val="NormalWeb"/>
               <w:spacing w:before="0" w:beforeAutospacing="0" w:after="0" w:afterAutospacing="0"/>
               <w:rPr>
                 <w:rFonts w:ascii="Arial" w:hAnsi="Arial" w:cs="Arial"/>
@@ -10705,7 +10626,7 @@
           </w:tcPr>
           <w:p>
             <w:pPr>
-              <w:pStyle w:val="a3"/>
+              <w:pStyle w:val="NormalWeb"/>
               <w:spacing w:before="0" w:beforeAutospacing="0" w:after="0" w:afterAutospacing="0"/>
               <w:rPr>
                 <w:rFonts w:ascii="Arial" w:hAnsi="Arial" w:cs="Arial"/>
@@ -10744,7 +10665,7 @@
           </w:tcPr>
           <w:p>
             <w:pPr>
-              <w:pStyle w:val="a3"/>
+              <w:pStyle w:val="NormalWeb"/>
               <w:spacing w:before="0" w:beforeAutospacing="0" w:after="0" w:afterAutospacing="0"/>
               <w:jc w:val="both"/>
               <w:rPr>
@@ -10783,7 +10704,7 @@
           </w:tcPr>
           <w:p>
             <w:pPr>
-              <w:pStyle w:val="a3"/>
+              <w:pStyle w:val="NormalWeb"/>
               <w:spacing w:before="0" w:beforeAutospacing="0" w:after="0" w:afterAutospacing="0"/>
               <w:rPr>
                 <w:rFonts w:ascii="Arial" w:hAnsi="Arial" w:cs="Arial"/>
@@ -10840,7 +10761,7 @@
           </w:tcPr>
           <w:p>
             <w:pPr>
-              <w:pStyle w:val="a3"/>
+              <w:pStyle w:val="NormalWeb"/>
               <w:spacing w:before="0" w:beforeAutospacing="0" w:after="0" w:afterAutospacing="0"/>
               <w:rPr>
                 <w:rFonts w:ascii="Arial" w:hAnsi="Arial" w:cs="Arial"/>
@@ -10877,7 +10798,7 @@
           </w:tcPr>
           <w:p>
             <w:pPr>
-              <w:pStyle w:val="a3"/>
+              <w:pStyle w:val="NormalWeb"/>
               <w:spacing w:before="0" w:beforeAutospacing="0" w:after="0" w:afterAutospacing="0"/>
               <w:rPr>
                 <w:rFonts w:ascii="Arial" w:hAnsi="Arial" w:cs="Arial"/>
@@ -10906,7 +10827,7 @@
           </w:p>
           <w:p>
             <w:pPr>
-              <w:pStyle w:val="a3"/>
+              <w:pStyle w:val="NormalWeb"/>
               <w:spacing w:before="0" w:beforeAutospacing="0" w:after="0" w:afterAutospacing="0"/>
               <w:rPr>
                 <w:rFonts w:ascii="Arial" w:hAnsi="Arial" w:cs="Arial"/>
@@ -10944,7 +10865,7 @@
           </w:tcPr>
           <w:p>
             <w:pPr>
-              <w:pStyle w:val="a3"/>
+              <w:pStyle w:val="NormalWeb"/>
               <w:spacing w:before="0" w:beforeAutospacing="0" w:after="0" w:afterAutospacing="0"/>
               <w:rPr>
                 <w:rFonts w:ascii="Arial" w:hAnsi="Arial" w:cs="Arial"/>
@@ -10981,7 +10902,7 @@
           </w:tcPr>
           <w:p>
             <w:pPr>
-              <w:pStyle w:val="a3"/>
+              <w:pStyle w:val="NormalWeb"/>
               <w:spacing w:before="0" w:beforeAutospacing="0" w:after="0" w:afterAutospacing="0"/>
               <w:rPr>
                 <w:rFonts w:ascii="Arial" w:hAnsi="Arial" w:cs="Arial"/>
@@ -11020,7 +10941,7 @@
           </w:tcPr>
           <w:p>
             <w:pPr>
-              <w:pStyle w:val="a3"/>
+              <w:pStyle w:val="NormalWeb"/>
               <w:spacing w:before="0" w:beforeAutospacing="0" w:after="0" w:afterAutospacing="0"/>
               <w:jc w:val="both"/>
               <w:rPr>
@@ -11058,7 +10979,7 @@
           </w:tcPr>
           <w:p>
             <w:pPr>
-              <w:pStyle w:val="a3"/>
+              <w:pStyle w:val="NormalWeb"/>
               <w:spacing w:before="0" w:beforeAutospacing="0" w:after="0" w:afterAutospacing="0"/>
               <w:rPr>
                 <w:rFonts w:ascii="Arial" w:hAnsi="Arial" w:cs="Arial"/>
@@ -11115,7 +11036,7 @@
           </w:tcPr>
           <w:p>
             <w:pPr>
-              <w:pStyle w:val="a3"/>
+              <w:pStyle w:val="NormalWeb"/>
               <w:spacing w:before="0" w:beforeAutospacing="0" w:after="0" w:afterAutospacing="0"/>
               <w:rPr>
                 <w:rFonts w:ascii="Arial" w:hAnsi="Arial" w:cs="Arial"/>
@@ -11152,7 +11073,7 @@
           </w:tcPr>
           <w:p>
             <w:pPr>
-              <w:pStyle w:val="a3"/>
+              <w:pStyle w:val="NormalWeb"/>
               <w:spacing w:before="0" w:beforeAutospacing="0" w:after="0" w:afterAutospacing="0"/>
               <w:rPr>
                 <w:rFonts w:ascii="Arial" w:hAnsi="Arial" w:cs="Arial"/>
@@ -11181,7 +11102,7 @@
           </w:p>
           <w:p>
             <w:pPr>
-              <w:pStyle w:val="a3"/>
+              <w:pStyle w:val="NormalWeb"/>
               <w:spacing w:before="0" w:beforeAutospacing="0" w:after="0" w:afterAutospacing="0"/>
               <w:rPr>
                 <w:rFonts w:ascii="Arial" w:hAnsi="Arial" w:cs="Arial"/>
@@ -11219,7 +11140,7 @@
           </w:tcPr>
           <w:p>
             <w:pPr>
-              <w:pStyle w:val="a3"/>
+              <w:pStyle w:val="NormalWeb"/>
               <w:spacing w:before="0" w:beforeAutospacing="0" w:after="0" w:afterAutospacing="0"/>
               <w:rPr>
                 <w:rFonts w:ascii="Arial" w:hAnsi="Arial" w:cs="Arial"/>
@@ -11276,7 +11197,7 @@
           </w:tcPr>
           <w:p>
             <w:pPr>
-              <w:pStyle w:val="a3"/>
+              <w:pStyle w:val="NormalWeb"/>
               <w:spacing w:before="0" w:beforeAutospacing="0" w:after="0" w:afterAutospacing="0"/>
               <w:rPr>
                 <w:rFonts w:ascii="Arial" w:hAnsi="Arial" w:cs="Arial"/>
@@ -11324,7 +11245,7 @@
     </w:p>
     <w:p>
       <w:pPr>
-        <w:pStyle w:val="a6"/>
+        <w:pStyle w:val="Subtitle"/>
         <w:rPr>
           <w:rFonts w:ascii="Arial" w:hAnsi="Arial" w:cs="Arial"/>
         </w:rPr>
@@ -11347,7 +11268,7 @@
     <w:p>
       <w:pPr>
         <w:rPr>
-          <w:rFonts w:ascii="Arial" w:hAnsi="Arial" w:cs="Arial" w:hint="eastAsia"/>
+          <w:rFonts w:ascii="Arial" w:hAnsi="Arial" w:cs="Arial"/>
         </w:rPr>
       </w:pPr>
     </w:p>
@@ -12315,7 +12236,7 @@
   <w:docDefaults>
     <w:rPrDefault>
       <w:rPr>
-        <w:rFonts w:ascii="Arial" w:eastAsia="宋体" w:hAnsi="Arial" w:cs="Times New Roman (正文 CS 字体)"/>
+        <w:rFonts w:ascii="Arial" w:eastAsia="SimSun" w:hAnsi="Arial" w:cs="Times New Roman (正文 CS 字体)"/>
         <w:color w:val="000000" w:themeColor="text1"/>
         <w:kern w:val="2"/>
         <w:sz w:val="22"/>
@@ -12703,22 +12624,22 @@
     <w:lsdException w:name="Unresolved Mention" w:semiHidden="1" w:unhideWhenUsed="1"/>
     <w:lsdException w:name="Smart Link" w:semiHidden="1" w:unhideWhenUsed="1"/>
   </w:latentStyles>
-  <w:style w:type="paragraph" w:default="1" w:styleId="a">
+  <w:style w:type="paragraph" w:default="1" w:styleId="Normal">
     <w:name w:val="Normal"/>
     <w:qFormat/>
     <w:rsid w:val="00034AC7"/>
     <w:rPr>
-      <w:rFonts w:ascii="宋体" w:hAnsi="宋体" w:cs="宋体"/>
+      <w:rFonts w:ascii="SimSun" w:hAnsi="SimSun" w:cs="SimSun"/>
       <w:color w:val="auto"/>
       <w:kern w:val="0"/>
       <w:sz w:val="24"/>
     </w:rPr>
   </w:style>
-  <w:style w:type="paragraph" w:styleId="1">
+  <w:style w:type="paragraph" w:styleId="Heading1">
     <w:name w:val="heading 1"/>
-    <w:basedOn w:val="a"/>
-    <w:next w:val="a"/>
-    <w:link w:val="10"/>
+    <w:basedOn w:val="Normal"/>
+    <w:next w:val="Normal"/>
+    <w:link w:val="Heading1Char"/>
     <w:uiPriority w:val="9"/>
     <w:qFormat/>
     <w:rsid w:val="00EA2C08"/>
@@ -12736,11 +12657,11 @@
       <w:szCs w:val="44"/>
     </w:rPr>
   </w:style>
-  <w:style w:type="paragraph" w:styleId="2">
+  <w:style w:type="paragraph" w:styleId="Heading2">
     <w:name w:val="heading 2"/>
-    <w:basedOn w:val="a"/>
-    <w:next w:val="a"/>
-    <w:link w:val="20"/>
+    <w:basedOn w:val="Normal"/>
+    <w:next w:val="Normal"/>
+    <w:link w:val="Heading2Char"/>
     <w:uiPriority w:val="9"/>
     <w:unhideWhenUsed/>
     <w:qFormat/>
@@ -12759,11 +12680,11 @@
       <w:szCs w:val="32"/>
     </w:rPr>
   </w:style>
-  <w:style w:type="paragraph" w:styleId="3">
+  <w:style w:type="paragraph" w:styleId="Heading3">
     <w:name w:val="heading 3"/>
-    <w:basedOn w:val="a"/>
-    <w:next w:val="a"/>
-    <w:link w:val="30"/>
+    <w:basedOn w:val="Normal"/>
+    <w:next w:val="Normal"/>
+    <w:link w:val="Heading3Char"/>
     <w:uiPriority w:val="9"/>
     <w:unhideWhenUsed/>
     <w:qFormat/>
@@ -12781,13 +12702,13 @@
       <w:szCs w:val="32"/>
     </w:rPr>
   </w:style>
-  <w:style w:type="character" w:default="1" w:styleId="a0">
+  <w:style w:type="character" w:default="1" w:styleId="DefaultParagraphFont">
     <w:name w:val="Default Paragraph Font"/>
     <w:uiPriority w:val="1"/>
     <w:semiHidden/>
     <w:unhideWhenUsed/>
   </w:style>
-  <w:style w:type="table" w:default="1" w:styleId="a1">
+  <w:style w:type="table" w:default="1" w:styleId="TableNormal">
     <w:name w:val="Normal Table"/>
     <w:uiPriority w:val="99"/>
     <w:semiHidden/>
@@ -12802,16 +12723,16 @@
       </w:tblCellMar>
     </w:tblPr>
   </w:style>
-  <w:style w:type="numbering" w:default="1" w:styleId="a2">
+  <w:style w:type="numbering" w:default="1" w:styleId="NoList">
     <w:name w:val="No List"/>
     <w:uiPriority w:val="99"/>
     <w:semiHidden/>
     <w:unhideWhenUsed/>
   </w:style>
-  <w:style w:type="character" w:customStyle="1" w:styleId="10">
-    <w:name w:val="标题 1 字符"/>
-    <w:basedOn w:val="a0"/>
-    <w:link w:val="1"/>
+  <w:style w:type="character" w:customStyle="1" w:styleId="Heading1Char">
+    <w:name w:val="Heading 1 Char"/>
+    <w:basedOn w:val="DefaultParagraphFont"/>
+    <w:link w:val="Heading1"/>
     <w:uiPriority w:val="9"/>
     <w:rsid w:val="00EA2C08"/>
     <w:rPr>
@@ -12822,9 +12743,9 @@
       <w:szCs w:val="44"/>
     </w:rPr>
   </w:style>
-  <w:style w:type="paragraph" w:styleId="a3">
+  <w:style w:type="paragraph" w:styleId="NormalWeb">
     <w:name w:val="Normal (Web)"/>
-    <w:basedOn w:val="a"/>
+    <w:basedOn w:val="Normal"/>
     <w:uiPriority w:val="99"/>
     <w:semiHidden/>
     <w:unhideWhenUsed/>
@@ -12833,11 +12754,11 @@
       <w:spacing w:before="100" w:beforeAutospacing="1" w:after="100" w:afterAutospacing="1"/>
     </w:pPr>
   </w:style>
-  <w:style w:type="paragraph" w:styleId="a4">
+  <w:style w:type="paragraph" w:styleId="Title">
     <w:name w:val="Title"/>
-    <w:basedOn w:val="a"/>
-    <w:next w:val="a"/>
-    <w:link w:val="a5"/>
+    <w:basedOn w:val="Normal"/>
+    <w:next w:val="Normal"/>
+    <w:link w:val="TitleChar"/>
     <w:uiPriority w:val="10"/>
     <w:qFormat/>
     <w:rsid w:val="00EA2C08"/>
@@ -12854,10 +12775,10 @@
       <w:szCs w:val="32"/>
     </w:rPr>
   </w:style>
-  <w:style w:type="character" w:customStyle="1" w:styleId="a5">
-    <w:name w:val="标题 字符"/>
-    <w:basedOn w:val="a0"/>
-    <w:link w:val="a4"/>
+  <w:style w:type="character" w:customStyle="1" w:styleId="TitleChar">
+    <w:name w:val="Title Char"/>
+    <w:basedOn w:val="DefaultParagraphFont"/>
+    <w:link w:val="Title"/>
     <w:uiPriority w:val="10"/>
     <w:rsid w:val="00EA2C08"/>
     <w:rPr>
@@ -12868,10 +12789,10 @@
       <w:szCs w:val="32"/>
     </w:rPr>
   </w:style>
-  <w:style w:type="character" w:customStyle="1" w:styleId="20">
-    <w:name w:val="标题 2 字符"/>
-    <w:basedOn w:val="a0"/>
-    <w:link w:val="2"/>
+  <w:style w:type="character" w:customStyle="1" w:styleId="Heading2Char">
+    <w:name w:val="Heading 2 Char"/>
+    <w:basedOn w:val="DefaultParagraphFont"/>
+    <w:link w:val="Heading2"/>
     <w:uiPriority w:val="9"/>
     <w:rsid w:val="00EA2C08"/>
     <w:rPr>
@@ -12882,11 +12803,11 @@
       <w:szCs w:val="32"/>
     </w:rPr>
   </w:style>
-  <w:style w:type="paragraph" w:styleId="a6">
+  <w:style w:type="paragraph" w:styleId="Subtitle">
     <w:name w:val="Subtitle"/>
-    <w:basedOn w:val="a"/>
-    <w:next w:val="a"/>
-    <w:link w:val="a7"/>
+    <w:basedOn w:val="Normal"/>
+    <w:next w:val="Normal"/>
+    <w:link w:val="SubtitleChar"/>
     <w:uiPriority w:val="11"/>
     <w:qFormat/>
     <w:rsid w:val="00EA2C08"/>
@@ -12904,10 +12825,10 @@
       <w:szCs w:val="32"/>
     </w:rPr>
   </w:style>
-  <w:style w:type="character" w:customStyle="1" w:styleId="a7">
-    <w:name w:val="副标题 字符"/>
-    <w:basedOn w:val="a0"/>
-    <w:link w:val="a6"/>
+  <w:style w:type="character" w:customStyle="1" w:styleId="SubtitleChar">
+    <w:name w:val="Subtitle Char"/>
+    <w:basedOn w:val="DefaultParagraphFont"/>
+    <w:link w:val="Subtitle"/>
     <w:uiPriority w:val="11"/>
     <w:rsid w:val="00EA2C08"/>
     <w:rPr>
@@ -12919,9 +12840,9 @@
       <w:szCs w:val="32"/>
     </w:rPr>
   </w:style>
-  <w:style w:type="table" w:styleId="a8">
+  <w:style w:type="table" w:styleId="TableGrid">
     <w:name w:val="Table Grid"/>
-    <w:basedOn w:val="a1"/>
+    <w:basedOn w:val="TableNormal"/>
     <w:uiPriority w:val="39"/>
     <w:rsid w:val="00EA2C08"/>
     <w:tblPr>
@@ -12935,10 +12856,10 @@
       </w:tblBorders>
     </w:tblPr>
   </w:style>
-  <w:style w:type="character" w:customStyle="1" w:styleId="30">
-    <w:name w:val="标题 3 字符"/>
-    <w:basedOn w:val="a0"/>
-    <w:link w:val="3"/>
+  <w:style w:type="character" w:customStyle="1" w:styleId="Heading3Char">
+    <w:name w:val="Heading 3 Char"/>
+    <w:basedOn w:val="DefaultParagraphFont"/>
+    <w:link w:val="Heading3"/>
     <w:uiPriority w:val="9"/>
     <w:rsid w:val="0014755A"/>
     <w:rPr>
@@ -12948,9 +12869,9 @@
       <w:szCs w:val="32"/>
     </w:rPr>
   </w:style>
-  <w:style w:type="character" w:styleId="a9">
+  <w:style w:type="character" w:styleId="SubtleEmphasis">
     <w:name w:val="Subtle Emphasis"/>
-    <w:basedOn w:val="a0"/>
+    <w:basedOn w:val="DefaultParagraphFont"/>
     <w:uiPriority w:val="19"/>
     <w:qFormat/>
     <w:rsid w:val="0014755A"/>
@@ -12960,9 +12881,9 @@
       <w:color w:val="404040" w:themeColor="text1" w:themeTint="BF"/>
     </w:rPr>
   </w:style>
-  <w:style w:type="character" w:styleId="aa">
+  <w:style w:type="character" w:styleId="Emphasis">
     <w:name w:val="Emphasis"/>
-    <w:basedOn w:val="a0"/>
+    <w:basedOn w:val="DefaultParagraphFont"/>
     <w:uiPriority w:val="20"/>
     <w:qFormat/>
     <w:rsid w:val="0014755A"/>
@@ -12971,9 +12892,9 @@
       <w:iCs/>
     </w:rPr>
   </w:style>
-  <w:style w:type="paragraph" w:styleId="ab">
+  <w:style w:type="paragraph" w:styleId="ListParagraph">
     <w:name w:val="List Paragraph"/>
-    <w:basedOn w:val="a"/>
+    <w:basedOn w:val="Normal"/>
     <w:uiPriority w:val="34"/>
     <w:qFormat/>
     <w:rsid w:val="0014755A"/>

</xml_diff>

<commit_message>
Add design pattern explanations (#41)
</commit_message>
<xml_diff>
--- a/Textual explanation.docx
+++ b/Textual explanation.docx
@@ -179,7 +179,7 @@
     </w:p>
     <w:p>
       <w:pPr>
-        <w:pStyle w:val="a6"/>
+        <w:pStyle w:val="Subtitle"/>
         <w:rPr>
           <w:rFonts w:ascii="Arial" w:hAnsi="Arial" w:cs="Arial"/>
         </w:rPr>
@@ -299,29 +299,27 @@
     <w:p>
       <w:pPr>
         <w:rPr>
+          <w:rFonts w:ascii="Arial" w:hAnsi="Arial" w:cs="Arial"/>
+        </w:rPr>
+      </w:pPr>
+      <w:r>
+        <w:rPr>
           <w:rFonts w:ascii="Arial" w:hAnsi="Arial" w:cs="Arial" w:hint="eastAsia"/>
         </w:rPr>
-      </w:pPr>
-      <w:r>
-        <w:rPr>
-          <w:rFonts w:ascii="Arial" w:hAnsi="Arial" w:cs="Arial" w:hint="eastAsia"/>
-        </w:rPr>
         <w:t>T</w:t>
       </w:r>
       <w:r>
         <w:rPr>
           <w:rFonts w:ascii="Arial" w:hAnsi="Arial" w:cs="Arial"/>
         </w:rPr>
-        <w:t xml:space="preserve">he design </w:t>
-      </w:r>
-      <w:proofErr w:type="gramStart"/>
-      <w:r>
-        <w:rPr>
-          <w:rFonts w:ascii="Arial" w:hAnsi="Arial" w:cs="Arial"/>
-        </w:rPr>
-        <w:t>include</w:t>
-      </w:r>
-      <w:proofErr w:type="gramEnd"/>
+        <w:t>he design include</w:t>
+      </w:r>
+      <w:r>
+        <w:rPr>
+          <w:rFonts w:ascii="Arial" w:hAnsi="Arial" w:cs="Arial"/>
+        </w:rPr>
+        <w:t>s</w:t>
+      </w:r>
       <w:r>
         <w:rPr>
           <w:rFonts w:ascii="Arial" w:hAnsi="Arial" w:cs="Arial"/>
@@ -418,7 +416,7 @@
       <w:pPr>
         <w:ind w:leftChars="100" w:left="240"/>
         <w:rPr>
-          <w:rFonts w:ascii="Arial" w:hAnsi="Arial" w:cs="Arial" w:hint="eastAsia"/>
+          <w:rFonts w:ascii="Arial" w:hAnsi="Arial" w:cs="Arial"/>
         </w:rPr>
       </w:pPr>
       <w:r>
@@ -486,32 +484,14 @@
       <w:pPr>
         <w:ind w:leftChars="100" w:left="240"/>
         <w:rPr>
-          <w:rFonts w:ascii="Arial" w:hAnsi="Arial" w:cs="Arial" w:hint="eastAsia"/>
-        </w:rPr>
-      </w:pPr>
-      <w:r>
-        <w:rPr>
-          <w:rFonts w:ascii="Arial" w:hAnsi="Arial" w:cs="Arial"/>
-        </w:rPr>
-        <w:t>Powered</w:t>
-      </w:r>
-      <w:r>
-        <w:rPr>
-          <w:rFonts w:ascii="Arial" w:hAnsi="Arial" w:cs="Arial"/>
-        </w:rPr>
-        <w:t xml:space="preserve"> </w:t>
-      </w:r>
-      <w:r>
-        <w:rPr>
-          <w:rFonts w:ascii="Arial" w:hAnsi="Arial" w:cs="Arial"/>
-        </w:rPr>
-        <w:t>On</w:t>
-      </w:r>
-      <w:r>
-        <w:rPr>
-          <w:rFonts w:ascii="Arial" w:hAnsi="Arial" w:cs="Arial"/>
-        </w:rPr>
-        <w:t xml:space="preserve"> </w:t>
+          <w:rFonts w:ascii="Arial" w:hAnsi="Arial" w:cs="Arial"/>
+        </w:rPr>
+      </w:pPr>
+      <w:r>
+        <w:rPr>
+          <w:rFonts w:ascii="Arial" w:hAnsi="Arial" w:cs="Arial"/>
+        </w:rPr>
+        <w:t xml:space="preserve">Self-Test </w:t>
       </w:r>
       <w:r>
         <w:rPr>
@@ -547,123 +527,124 @@
         <w:rPr>
           <w:rFonts w:ascii="Arial" w:hAnsi="Arial" w:cs="Arial"/>
         </w:rPr>
-        <w:t>The AED is switched on and ready for use.</w:t>
-      </w:r>
+        <w:tab/>
+      </w:r>
+      <w:r>
+        <w:rPr>
+          <w:rFonts w:ascii="Arial" w:hAnsi="Arial" w:cs="Arial"/>
+        </w:rPr>
+        <w:t>The AED performs a self-test to ensure its functioning correctly</w:t>
+      </w:r>
+      <w:r>
+        <w:rPr>
+          <w:rFonts w:ascii="Arial" w:hAnsi="Arial" w:cs="Arial"/>
+        </w:rPr>
+        <w:t xml:space="preserve"> with </w:t>
+      </w:r>
+      <w:r>
+        <w:rPr>
+          <w:rFonts w:ascii="Arial" w:hAnsi="Arial" w:cs="Arial"/>
+        </w:rPr>
+        <w:t>d</w:t>
+      </w:r>
+      <w:r>
+        <w:rPr>
+          <w:rFonts w:ascii="Arial" w:hAnsi="Arial" w:cs="Arial"/>
+        </w:rPr>
+        <w:t xml:space="preserve">evice status </w:t>
+      </w:r>
+      <w:proofErr w:type="gramStart"/>
+      <w:r>
+        <w:rPr>
+          <w:rFonts w:ascii="Arial" w:hAnsi="Arial" w:cs="Arial"/>
+        </w:rPr>
+        <w:t>indicators</w:t>
+      </w:r>
+      <w:proofErr w:type="gramEnd"/>
     </w:p>
     <w:p>
       <w:pPr>
-        <w:ind w:leftChars="100" w:left="240"/>
-        <w:rPr>
-          <w:rFonts w:ascii="Arial" w:hAnsi="Arial" w:cs="Arial"/>
-        </w:rPr>
-      </w:pPr>
-      <w:r>
-        <w:rPr>
-          <w:rFonts w:ascii="Arial" w:hAnsi="Arial" w:cs="Arial"/>
-        </w:rPr>
-        <w:t xml:space="preserve">Self-Test </w:t>
-      </w:r>
-      <w:r>
-        <w:rPr>
-          <w:rFonts w:ascii="Arial" w:hAnsi="Arial" w:cs="Arial"/>
-        </w:rPr>
-        <w:t xml:space="preserve">State: </w:t>
-      </w:r>
-      <w:r>
-        <w:rPr>
-          <w:rFonts w:ascii="Arial" w:hAnsi="Arial" w:cs="Arial"/>
-        </w:rPr>
-        <w:tab/>
-      </w:r>
-      <w:r>
-        <w:rPr>
-          <w:rFonts w:ascii="Arial" w:hAnsi="Arial" w:cs="Arial"/>
-        </w:rPr>
-        <w:tab/>
-      </w:r>
-      <w:r>
-        <w:rPr>
-          <w:rFonts w:ascii="Arial" w:hAnsi="Arial" w:cs="Arial"/>
-        </w:rPr>
-        <w:tab/>
-      </w:r>
-      <w:r>
-        <w:rPr>
-          <w:rFonts w:ascii="Arial" w:hAnsi="Arial" w:cs="Arial"/>
-        </w:rPr>
-        <w:tab/>
-      </w:r>
-      <w:r>
-        <w:rPr>
-          <w:rFonts w:ascii="Arial" w:hAnsi="Arial" w:cs="Arial"/>
-        </w:rPr>
-        <w:tab/>
-      </w:r>
-      <w:r>
-        <w:rPr>
-          <w:rFonts w:ascii="Arial" w:hAnsi="Arial" w:cs="Arial"/>
-        </w:rPr>
-        <w:t xml:space="preserve">The AED performs a self-test to ensure </w:t>
-      </w:r>
-      <w:proofErr w:type="spellStart"/>
-      <w:r>
-        <w:rPr>
-          <w:rFonts w:ascii="Arial" w:hAnsi="Arial" w:cs="Arial"/>
-        </w:rPr>
-        <w:t>it's</w:t>
-      </w:r>
-      <w:proofErr w:type="spellEnd"/>
-      <w:r>
-        <w:rPr>
-          <w:rFonts w:ascii="Arial" w:hAnsi="Arial" w:cs="Arial"/>
-        </w:rPr>
-        <w:t xml:space="preserve"> functioning correctly</w:t>
-      </w:r>
-      <w:r>
-        <w:rPr>
-          <w:rFonts w:ascii="Arial" w:hAnsi="Arial" w:cs="Arial"/>
-        </w:rPr>
-        <w:t xml:space="preserve"> with </w:t>
-      </w:r>
-      <w:r>
-        <w:rPr>
-          <w:rFonts w:ascii="Arial" w:hAnsi="Arial" w:cs="Arial"/>
-        </w:rPr>
-        <w:t>Device status indicators</w:t>
+        <w:ind w:leftChars="1500" w:left="3600" w:firstLine="180"/>
+        <w:rPr>
+          <w:rFonts w:ascii="Arial" w:hAnsi="Arial" w:cs="Arial"/>
+        </w:rPr>
+      </w:pPr>
+      <w:r>
+        <w:rPr>
+          <w:rFonts w:ascii="Arial" w:hAnsi="Arial" w:cs="Arial"/>
+        </w:rPr>
+        <w:t>(e.g., battery, electrode placement)</w:t>
+      </w:r>
+      <w:r>
+        <w:rPr>
+          <w:rFonts w:ascii="Arial" w:hAnsi="Arial" w:cs="Arial"/>
+        </w:rPr>
+        <w:t>.</w:t>
       </w:r>
     </w:p>
     <w:p>
       <w:pPr>
-        <w:ind w:leftChars="1500" w:left="3600" w:firstLine="180"/>
-        <w:rPr>
-          <w:rFonts w:ascii="Arial" w:hAnsi="Arial" w:cs="Arial" w:hint="eastAsia"/>
-        </w:rPr>
-      </w:pPr>
-      <w:r>
-        <w:rPr>
-          <w:rFonts w:ascii="Arial" w:hAnsi="Arial" w:cs="Arial"/>
-        </w:rPr>
-        <w:t>(e.g., battery, electrode placement)</w:t>
-      </w:r>
-      <w:r>
-        <w:rPr>
-          <w:rFonts w:ascii="Arial" w:hAnsi="Arial" w:cs="Arial"/>
-        </w:rPr>
-        <w:t>.</w:t>
+        <w:ind w:leftChars="100" w:left="240"/>
+        <w:rPr>
+          <w:rFonts w:ascii="Arial" w:hAnsi="Arial" w:cs="Arial"/>
+        </w:rPr>
+      </w:pPr>
+      <w:r>
+        <w:rPr>
+          <w:rFonts w:ascii="Arial" w:hAnsi="Arial" w:cs="Arial"/>
+        </w:rPr>
+        <w:t>Check</w:t>
+      </w:r>
+      <w:r>
+        <w:rPr>
+          <w:rFonts w:ascii="Arial" w:hAnsi="Arial" w:cs="Arial"/>
+        </w:rPr>
+        <w:t xml:space="preserve"> </w:t>
+      </w:r>
+      <w:r>
+        <w:rPr>
+          <w:rFonts w:ascii="Arial" w:hAnsi="Arial" w:cs="Arial"/>
+        </w:rPr>
+        <w:t>Responsiveness</w:t>
+      </w:r>
+      <w:r>
+        <w:rPr>
+          <w:rFonts w:ascii="Arial" w:hAnsi="Arial" w:cs="Arial"/>
+        </w:rPr>
+        <w:t xml:space="preserve"> </w:t>
+      </w:r>
+      <w:r>
+        <w:rPr>
+          <w:rFonts w:ascii="Arial" w:hAnsi="Arial" w:cs="Arial"/>
+        </w:rPr>
+        <w:t xml:space="preserve">State: </w:t>
+      </w:r>
+      <w:r>
+        <w:rPr>
+          <w:rFonts w:ascii="Arial" w:hAnsi="Arial" w:cs="Arial"/>
+        </w:rPr>
+        <w:tab/>
+        <w:t>Instruct</w:t>
+      </w:r>
+      <w:r>
+        <w:rPr>
+          <w:rFonts w:ascii="Arial" w:hAnsi="Arial" w:cs="Arial"/>
+        </w:rPr>
+        <w:t xml:space="preserve"> the operator to check if the patient is responsive.</w:t>
       </w:r>
     </w:p>
     <w:p>
       <w:pPr>
         <w:ind w:leftChars="100" w:left="240"/>
         <w:rPr>
-          <w:rFonts w:ascii="Arial" w:hAnsi="Arial" w:cs="Arial" w:hint="eastAsia"/>
-        </w:rPr>
-      </w:pPr>
-      <w:r>
-        <w:rPr>
-          <w:rFonts w:ascii="Arial" w:hAnsi="Arial" w:cs="Arial"/>
-        </w:rPr>
-        <w:t>Check</w:t>
+          <w:rFonts w:ascii="Arial" w:hAnsi="Arial" w:cs="Arial"/>
+        </w:rPr>
+      </w:pPr>
+      <w:r>
+        <w:rPr>
+          <w:rFonts w:ascii="Arial" w:hAnsi="Arial" w:cs="Arial"/>
+        </w:rPr>
+        <w:t>Call</w:t>
       </w:r>
       <w:r>
         <w:rPr>
@@ -675,7 +656,7 @@
         <w:rPr>
           <w:rFonts w:ascii="Arial" w:hAnsi="Arial" w:cs="Arial"/>
         </w:rPr>
-        <w:t>Responsiveness</w:t>
+        <w:t>For</w:t>
       </w:r>
       <w:r>
         <w:rPr>
@@ -687,6 +668,18 @@
         <w:rPr>
           <w:rFonts w:ascii="Arial" w:hAnsi="Arial" w:cs="Arial"/>
         </w:rPr>
+        <w:t>Help</w:t>
+      </w:r>
+      <w:r>
+        <w:rPr>
+          <w:rFonts w:ascii="Arial" w:hAnsi="Arial" w:cs="Arial"/>
+        </w:rPr>
+        <w:t xml:space="preserve"> </w:t>
+      </w:r>
+      <w:r>
+        <w:rPr>
+          <w:rFonts w:ascii="Arial" w:hAnsi="Arial" w:cs="Arial"/>
+        </w:rPr>
         <w:t xml:space="preserve">State: </w:t>
       </w:r>
       <w:r>
@@ -699,27 +692,40 @@
         <w:rPr>
           <w:rFonts w:ascii="Arial" w:hAnsi="Arial" w:cs="Arial"/>
         </w:rPr>
+        <w:tab/>
+      </w:r>
+      <w:r>
+        <w:rPr>
+          <w:rFonts w:ascii="Arial" w:hAnsi="Arial" w:cs="Arial"/>
+        </w:rPr>
+        <w:tab/>
+      </w:r>
+      <w:r>
+        <w:rPr>
+          <w:rFonts w:ascii="Arial" w:hAnsi="Arial" w:cs="Arial"/>
+        </w:rPr>
+        <w:tab/>
         <w:t>Instruct</w:t>
       </w:r>
       <w:r>
         <w:rPr>
           <w:rFonts w:ascii="Arial" w:hAnsi="Arial" w:cs="Arial"/>
         </w:rPr>
-        <w:t xml:space="preserve"> the operator to check if the patient is responsive.</w:t>
+        <w:t xml:space="preserve"> the user to call for emergency assistance.</w:t>
       </w:r>
     </w:p>
     <w:p>
       <w:pPr>
         <w:ind w:leftChars="100" w:left="240"/>
         <w:rPr>
-          <w:rFonts w:ascii="Arial" w:hAnsi="Arial" w:cs="Arial" w:hint="eastAsia"/>
-        </w:rPr>
-      </w:pPr>
-      <w:r>
-        <w:rPr>
-          <w:rFonts w:ascii="Arial" w:hAnsi="Arial" w:cs="Arial"/>
-        </w:rPr>
-        <w:t>Call</w:t>
+          <w:rFonts w:ascii="Arial" w:hAnsi="Arial" w:cs="Arial"/>
+        </w:rPr>
+      </w:pPr>
+      <w:r>
+        <w:rPr>
+          <w:rFonts w:ascii="Arial" w:hAnsi="Arial" w:cs="Arial"/>
+        </w:rPr>
+        <w:t>Attach</w:t>
       </w:r>
       <w:r>
         <w:rPr>
@@ -731,7 +737,7 @@
         <w:rPr>
           <w:rFonts w:ascii="Arial" w:hAnsi="Arial" w:cs="Arial"/>
         </w:rPr>
-        <w:t>For</w:t>
+        <w:t>Defibrillator</w:t>
       </w:r>
       <w:r>
         <w:rPr>
@@ -743,7 +749,7 @@
         <w:rPr>
           <w:rFonts w:ascii="Arial" w:hAnsi="Arial" w:cs="Arial"/>
         </w:rPr>
-        <w:t>Help</w:t>
+        <w:t>Pads</w:t>
       </w:r>
       <w:r>
         <w:rPr>
@@ -767,40 +773,21 @@
         <w:rPr>
           <w:rFonts w:ascii="Arial" w:hAnsi="Arial" w:cs="Arial"/>
         </w:rPr>
-        <w:tab/>
-      </w:r>
-      <w:r>
-        <w:rPr>
-          <w:rFonts w:ascii="Arial" w:hAnsi="Arial" w:cs="Arial"/>
-        </w:rPr>
-        <w:tab/>
-      </w:r>
-      <w:r>
-        <w:rPr>
-          <w:rFonts w:ascii="Arial" w:hAnsi="Arial" w:cs="Arial"/>
-        </w:rPr>
-        <w:tab/>
-        <w:t>Instruct</w:t>
-      </w:r>
-      <w:r>
-        <w:rPr>
-          <w:rFonts w:ascii="Arial" w:hAnsi="Arial" w:cs="Arial"/>
-        </w:rPr>
-        <w:t xml:space="preserve"> the user to call for emergency assistance.</w:t>
+        <w:t>This state indicates the need to attach defibrillator pads to the patient's chest.</w:t>
       </w:r>
     </w:p>
     <w:p>
       <w:pPr>
-        <w:ind w:leftChars="100" w:left="240"/>
-        <w:rPr>
-          <w:rFonts w:ascii="Arial" w:hAnsi="Arial" w:cs="Arial"/>
-        </w:rPr>
-      </w:pPr>
-      <w:r>
-        <w:rPr>
-          <w:rFonts w:ascii="Arial" w:hAnsi="Arial" w:cs="Arial"/>
-        </w:rPr>
-        <w:t>Attach</w:t>
+        <w:ind w:leftChars="100" w:left="3840" w:hangingChars="1500" w:hanging="3600"/>
+        <w:rPr>
+          <w:rFonts w:ascii="Arial" w:hAnsi="Arial" w:cs="Arial"/>
+        </w:rPr>
+      </w:pPr>
+      <w:r>
+        <w:rPr>
+          <w:rFonts w:ascii="Arial" w:hAnsi="Arial" w:cs="Arial"/>
+        </w:rPr>
+        <w:t>Analyzing</w:t>
       </w:r>
       <w:r>
         <w:rPr>
@@ -812,30 +799,6 @@
         <w:rPr>
           <w:rFonts w:ascii="Arial" w:hAnsi="Arial" w:cs="Arial"/>
         </w:rPr>
-        <w:t>Defibrillator</w:t>
-      </w:r>
-      <w:r>
-        <w:rPr>
-          <w:rFonts w:ascii="Arial" w:hAnsi="Arial" w:cs="Arial"/>
-        </w:rPr>
-        <w:t xml:space="preserve"> </w:t>
-      </w:r>
-      <w:r>
-        <w:rPr>
-          <w:rFonts w:ascii="Arial" w:hAnsi="Arial" w:cs="Arial"/>
-        </w:rPr>
-        <w:t>Pads</w:t>
-      </w:r>
-      <w:r>
-        <w:rPr>
-          <w:rFonts w:ascii="Arial" w:hAnsi="Arial" w:cs="Arial"/>
-        </w:rPr>
-        <w:t xml:space="preserve"> </w:t>
-      </w:r>
-      <w:r>
-        <w:rPr>
-          <w:rFonts w:ascii="Arial" w:hAnsi="Arial" w:cs="Arial"/>
-        </w:rPr>
         <w:t xml:space="preserve">State: </w:t>
       </w:r>
       <w:r>
@@ -848,7 +811,67 @@
         <w:rPr>
           <w:rFonts w:ascii="Arial" w:hAnsi="Arial" w:cs="Arial"/>
         </w:rPr>
-        <w:t>This state indicates the need to attach defibrillator pads to the patient's chest.</w:t>
+        <w:t xml:space="preserve">The AED </w:t>
+      </w:r>
+      <w:r>
+        <w:rPr>
+          <w:rFonts w:ascii="Arial" w:hAnsi="Arial" w:cs="Arial"/>
+        </w:rPr>
+        <w:t>analyzes</w:t>
+      </w:r>
+      <w:r>
+        <w:rPr>
+          <w:rFonts w:ascii="Arial" w:hAnsi="Arial" w:cs="Arial"/>
+        </w:rPr>
+        <w:t xml:space="preserve"> the patient's heart rhythm to determine if a shock is needed</w:t>
+      </w:r>
+      <w:r>
+        <w:rPr>
+          <w:rFonts w:ascii="Arial" w:hAnsi="Arial" w:cs="Arial"/>
+        </w:rPr>
+        <w:t xml:space="preserve"> with </w:t>
+      </w:r>
+      <w:r>
+        <w:rPr>
+          <w:rFonts w:ascii="Arial" w:hAnsi="Arial" w:cs="Arial"/>
+        </w:rPr>
+        <w:t>Cardia</w:t>
+      </w:r>
+      <w:r>
+        <w:rPr>
+          <w:rFonts w:ascii="Arial" w:hAnsi="Arial" w:cs="Arial"/>
+        </w:rPr>
+        <w:t xml:space="preserve">c </w:t>
+      </w:r>
+      <w:r>
+        <w:rPr>
+          <w:rFonts w:ascii="Arial" w:hAnsi="Arial" w:cs="Arial"/>
+        </w:rPr>
+        <w:t>arrhythmia diagnosis results</w:t>
+      </w:r>
+      <w:r>
+        <w:rPr>
+          <w:rFonts w:ascii="Arial" w:hAnsi="Arial" w:cs="Arial"/>
+        </w:rPr>
+        <w:t xml:space="preserve"> (</w:t>
+      </w:r>
+      <w:r>
+        <w:rPr>
+          <w:rFonts w:ascii="Arial" w:hAnsi="Arial" w:cs="Arial"/>
+        </w:rPr>
+        <w:t>shockable-non-shockable</w:t>
+      </w:r>
+      <w:r>
+        <w:rPr>
+          <w:rFonts w:ascii="Arial" w:hAnsi="Arial" w:cs="Arial"/>
+        </w:rPr>
+        <w:t>)</w:t>
+      </w:r>
+      <w:r>
+        <w:rPr>
+          <w:rFonts w:ascii="Arial" w:hAnsi="Arial" w:cs="Arial"/>
+        </w:rPr>
+        <w:t>.</w:t>
       </w:r>
     </w:p>
     <w:p>
@@ -862,100 +885,64 @@
         <w:rPr>
           <w:rFonts w:ascii="Arial" w:hAnsi="Arial" w:cs="Arial"/>
         </w:rPr>
-        <w:t>Analyzing</w:t>
-      </w:r>
-      <w:r>
-        <w:rPr>
-          <w:rFonts w:ascii="Arial" w:hAnsi="Arial" w:cs="Arial"/>
-        </w:rPr>
-        <w:t xml:space="preserve"> </w:t>
-      </w:r>
-      <w:r>
-        <w:rPr>
-          <w:rFonts w:ascii="Arial" w:hAnsi="Arial" w:cs="Arial"/>
-        </w:rPr>
-        <w:t xml:space="preserve">State: </w:t>
-      </w:r>
-      <w:r>
-        <w:rPr>
-          <w:rFonts w:ascii="Arial" w:hAnsi="Arial" w:cs="Arial"/>
-        </w:rPr>
         <w:tab/>
       </w:r>
       <w:r>
         <w:rPr>
           <w:rFonts w:ascii="Arial" w:hAnsi="Arial" w:cs="Arial"/>
         </w:rPr>
-        <w:t xml:space="preserve">The AED </w:t>
-      </w:r>
-      <w:r>
-        <w:rPr>
-          <w:rFonts w:ascii="Arial" w:hAnsi="Arial" w:cs="Arial"/>
-        </w:rPr>
-        <w:t>analyzes</w:t>
-      </w:r>
-      <w:r>
-        <w:rPr>
-          <w:rFonts w:ascii="Arial" w:hAnsi="Arial" w:cs="Arial"/>
-        </w:rPr>
-        <w:t xml:space="preserve"> the patient's heart rhythm to determine if a shock is needed</w:t>
-      </w:r>
-      <w:r>
-        <w:rPr>
-          <w:rFonts w:ascii="Arial" w:hAnsi="Arial" w:cs="Arial"/>
-        </w:rPr>
-        <w:t xml:space="preserve"> with </w:t>
-      </w:r>
-      <w:r>
-        <w:rPr>
-          <w:rFonts w:ascii="Arial" w:hAnsi="Arial" w:cs="Arial"/>
-        </w:rPr>
-        <w:t>Cardia</w:t>
-      </w:r>
-      <w:r>
-        <w:rPr>
-          <w:rFonts w:ascii="Arial" w:hAnsi="Arial" w:cs="Arial"/>
-        </w:rPr>
-        <w:t xml:space="preserve">c </w:t>
-      </w:r>
-      <w:r>
-        <w:rPr>
-          <w:rFonts w:ascii="Arial" w:hAnsi="Arial" w:cs="Arial"/>
-        </w:rPr>
-        <w:t>arrhythmia diagnosis results</w:t>
-      </w:r>
-      <w:r>
-        <w:rPr>
-          <w:rFonts w:ascii="Arial" w:hAnsi="Arial" w:cs="Arial"/>
-        </w:rPr>
-        <w:t xml:space="preserve"> (</w:t>
-      </w:r>
-      <w:r>
-        <w:rPr>
-          <w:rFonts w:ascii="Arial" w:hAnsi="Arial" w:cs="Arial"/>
-        </w:rPr>
-        <w:t>shockable-non-shockable</w:t>
-      </w:r>
-      <w:r>
-        <w:rPr>
-          <w:rFonts w:ascii="Arial" w:hAnsi="Arial" w:cs="Arial"/>
-        </w:rPr>
-        <w:t>)</w:t>
-      </w:r>
-      <w:r>
-        <w:rPr>
-          <w:rFonts w:ascii="Arial" w:hAnsi="Arial" w:cs="Arial"/>
-        </w:rPr>
-        <w:t>.</w:t>
+        <w:t xml:space="preserve">Include a display panel to show the simulated ECG </w:t>
+      </w:r>
+      <w:r>
+        <w:rPr>
+          <w:rFonts w:ascii="Arial" w:hAnsi="Arial" w:cs="Arial"/>
+        </w:rPr>
+        <w:t xml:space="preserve">diagram </w:t>
+      </w:r>
+      <w:r>
+        <w:rPr>
+          <w:rFonts w:ascii="Arial" w:hAnsi="Arial" w:cs="Arial"/>
+        </w:rPr>
+        <w:t>and device status.</w:t>
       </w:r>
     </w:p>
     <w:p>
       <w:pPr>
-        <w:ind w:leftChars="100" w:left="3840" w:hangingChars="1500" w:hanging="3600"/>
-        <w:rPr>
-          <w:rFonts w:ascii="Arial" w:hAnsi="Arial" w:cs="Arial" w:hint="eastAsia"/>
-        </w:rPr>
-      </w:pPr>
+        <w:ind w:leftChars="100" w:left="240"/>
+        <w:rPr>
+          <w:rFonts w:ascii="Arial" w:hAnsi="Arial" w:cs="Arial"/>
+        </w:rPr>
+      </w:pPr>
+      <w:r>
+        <w:rPr>
+          <w:rFonts w:ascii="Arial" w:hAnsi="Arial" w:cs="Arial"/>
+        </w:rPr>
+        <w:t>Perform</w:t>
+      </w:r>
+      <w:r>
+        <w:rPr>
+          <w:rFonts w:ascii="Arial" w:hAnsi="Arial" w:cs="Arial"/>
+        </w:rPr>
+        <w:t xml:space="preserve"> </w:t>
+      </w:r>
+      <w:r>
+        <w:rPr>
+          <w:rFonts w:ascii="Arial" w:hAnsi="Arial" w:cs="Arial"/>
+        </w:rPr>
+        <w:t>CPR</w:t>
+      </w:r>
+      <w:r>
+        <w:rPr>
+          <w:rFonts w:ascii="Arial" w:hAnsi="Arial" w:cs="Arial"/>
+        </w:rPr>
+        <w:t xml:space="preserve"> </w:t>
+      </w:r>
+      <w:r>
+        <w:rPr>
+          <w:rFonts w:ascii="Arial" w:hAnsi="Arial" w:cs="Arial"/>
+        </w:rPr>
+        <w:t>State:</w:t>
+      </w:r>
       <w:r>
         <w:rPr>
           <w:rFonts w:ascii="Arial" w:hAnsi="Arial" w:cs="Arial"/>
@@ -966,19 +953,49 @@
         <w:rPr>
           <w:rFonts w:ascii="Arial" w:hAnsi="Arial" w:cs="Arial"/>
         </w:rPr>
-        <w:t xml:space="preserve">Include a display panel to show the simulated ECG </w:t>
-      </w:r>
-      <w:r>
-        <w:rPr>
-          <w:rFonts w:ascii="Arial" w:hAnsi="Arial" w:cs="Arial"/>
-        </w:rPr>
-        <w:t xml:space="preserve">diagram </w:t>
-      </w:r>
-      <w:r>
-        <w:rPr>
-          <w:rFonts w:ascii="Arial" w:hAnsi="Arial" w:cs="Arial"/>
-        </w:rPr>
-        <w:t>and device status.</w:t>
+        <w:tab/>
+      </w:r>
+      <w:r>
+        <w:rPr>
+          <w:rFonts w:ascii="Arial" w:hAnsi="Arial" w:cs="Arial"/>
+        </w:rPr>
+        <w:tab/>
+      </w:r>
+      <w:r>
+        <w:rPr>
+          <w:rFonts w:ascii="Arial" w:hAnsi="Arial" w:cs="Arial"/>
+        </w:rPr>
+        <w:tab/>
+      </w:r>
+      <w:r>
+        <w:rPr>
+          <w:rFonts w:ascii="Arial" w:hAnsi="Arial" w:cs="Arial"/>
+        </w:rPr>
+        <w:t>Guiding the operator to perform CPR on the patient</w:t>
+      </w:r>
+      <w:r>
+        <w:rPr>
+          <w:rFonts w:ascii="Arial" w:hAnsi="Arial" w:cs="Arial"/>
+        </w:rPr>
+        <w:t xml:space="preserve"> with </w:t>
+      </w:r>
+      <w:r>
+        <w:rPr>
+          <w:rFonts w:ascii="Arial" w:hAnsi="Arial" w:cs="Arial"/>
+        </w:rPr>
+        <w:t>Real-time CPR feedback</w:t>
+      </w:r>
+      <w:r>
+        <w:rPr>
+          <w:rFonts w:ascii="Arial" w:hAnsi="Arial" w:cs="Arial"/>
+        </w:rPr>
+        <w:t>.</w:t>
+      </w:r>
+      <w:r>
+        <w:rPr>
+          <w:rFonts w:ascii="Arial" w:hAnsi="Arial" w:cs="Arial"/>
+        </w:rPr>
+        <w:t xml:space="preserve"> </w:t>
       </w:r>
     </w:p>
     <w:p>
@@ -992,36 +1009,6 @@
         <w:rPr>
           <w:rFonts w:ascii="Arial" w:hAnsi="Arial" w:cs="Arial"/>
         </w:rPr>
-        <w:t>Perform</w:t>
-      </w:r>
-      <w:r>
-        <w:rPr>
-          <w:rFonts w:ascii="Arial" w:hAnsi="Arial" w:cs="Arial"/>
-        </w:rPr>
-        <w:t xml:space="preserve"> </w:t>
-      </w:r>
-      <w:r>
-        <w:rPr>
-          <w:rFonts w:ascii="Arial" w:hAnsi="Arial" w:cs="Arial"/>
-        </w:rPr>
-        <w:t>CPR</w:t>
-      </w:r>
-      <w:r>
-        <w:rPr>
-          <w:rFonts w:ascii="Arial" w:hAnsi="Arial" w:cs="Arial"/>
-        </w:rPr>
-        <w:t xml:space="preserve"> </w:t>
-      </w:r>
-      <w:r>
-        <w:rPr>
-          <w:rFonts w:ascii="Arial" w:hAnsi="Arial" w:cs="Arial"/>
-        </w:rPr>
-        <w:t>State:</w:t>
-      </w:r>
-      <w:r>
-        <w:rPr>
-          <w:rFonts w:ascii="Arial" w:hAnsi="Arial" w:cs="Arial"/>
-        </w:rPr>
         <w:tab/>
       </w:r>
       <w:r>
@@ -1046,121 +1033,91 @@
         <w:rPr>
           <w:rFonts w:ascii="Arial" w:hAnsi="Arial" w:cs="Arial"/>
         </w:rPr>
-        <w:t>Guiding the operator to perform CPR on the patient</w:t>
-      </w:r>
-      <w:r>
-        <w:rPr>
-          <w:rFonts w:ascii="Arial" w:hAnsi="Arial" w:cs="Arial"/>
-        </w:rPr>
-        <w:t xml:space="preserve"> with </w:t>
-      </w:r>
-      <w:r>
-        <w:rPr>
-          <w:rFonts w:ascii="Arial" w:hAnsi="Arial" w:cs="Arial"/>
-        </w:rPr>
-        <w:t>Real-time CPR feedback</w:t>
-      </w:r>
-      <w:r>
-        <w:rPr>
-          <w:rFonts w:ascii="Arial" w:hAnsi="Arial" w:cs="Arial"/>
-        </w:rPr>
-        <w:t>.</w:t>
-      </w:r>
-      <w:r>
-        <w:rPr>
-          <w:rFonts w:ascii="Arial" w:hAnsi="Arial" w:cs="Arial"/>
-        </w:rPr>
-        <w:t xml:space="preserve"> </w:t>
+        <w:tab/>
+      </w:r>
+      <w:r>
+        <w:rPr>
+          <w:rFonts w:ascii="Arial" w:hAnsi="Arial" w:cs="Arial"/>
+        </w:rPr>
+        <w:tab/>
+      </w:r>
+      <w:r>
+        <w:rPr>
+          <w:rFonts w:ascii="Arial" w:hAnsi="Arial" w:cs="Arial"/>
+        </w:rPr>
+        <w:tab/>
+      </w:r>
+      <w:r>
+        <w:rPr>
+          <w:rFonts w:ascii="Arial" w:hAnsi="Arial" w:cs="Arial"/>
+        </w:rPr>
+        <w:tab/>
+      </w:r>
+      <w:r>
+        <w:rPr>
+          <w:rFonts w:ascii="Arial" w:hAnsi="Arial" w:cs="Arial"/>
+        </w:rPr>
+        <w:tab/>
+        <w:t>Also, s</w:t>
+      </w:r>
+      <w:r>
+        <w:rPr>
+          <w:rFonts w:ascii="Arial" w:hAnsi="Arial" w:cs="Arial"/>
+        </w:rPr>
+        <w:t>imulate the measurement and assessment of chest compressions</w:t>
       </w:r>
     </w:p>
     <w:p>
       <w:pPr>
-        <w:ind w:leftChars="100" w:left="240"/>
-        <w:rPr>
-          <w:rFonts w:ascii="Arial" w:hAnsi="Arial" w:cs="Arial" w:hint="eastAsia"/>
-        </w:rPr>
-      </w:pPr>
-      <w:r>
-        <w:rPr>
-          <w:rFonts w:ascii="Arial" w:hAnsi="Arial" w:cs="Arial"/>
-        </w:rPr>
-        <w:tab/>
-      </w:r>
-      <w:r>
-        <w:rPr>
-          <w:rFonts w:ascii="Arial" w:hAnsi="Arial" w:cs="Arial"/>
-        </w:rPr>
-        <w:tab/>
-      </w:r>
-      <w:r>
-        <w:rPr>
-          <w:rFonts w:ascii="Arial" w:hAnsi="Arial" w:cs="Arial"/>
-        </w:rPr>
-        <w:tab/>
-      </w:r>
-      <w:r>
-        <w:rPr>
-          <w:rFonts w:ascii="Arial" w:hAnsi="Arial" w:cs="Arial"/>
-        </w:rPr>
-        <w:tab/>
-      </w:r>
-      <w:r>
-        <w:rPr>
-          <w:rFonts w:ascii="Arial" w:hAnsi="Arial" w:cs="Arial"/>
-        </w:rPr>
-        <w:tab/>
-      </w:r>
-      <w:r>
-        <w:rPr>
-          <w:rFonts w:ascii="Arial" w:hAnsi="Arial" w:cs="Arial"/>
-        </w:rPr>
-        <w:tab/>
-      </w:r>
-      <w:r>
-        <w:rPr>
-          <w:rFonts w:ascii="Arial" w:hAnsi="Arial" w:cs="Arial"/>
-        </w:rPr>
-        <w:tab/>
-      </w:r>
-      <w:r>
-        <w:rPr>
-          <w:rFonts w:ascii="Arial" w:hAnsi="Arial" w:cs="Arial"/>
-        </w:rPr>
-        <w:tab/>
-      </w:r>
-      <w:r>
-        <w:rPr>
-          <w:rFonts w:ascii="Arial" w:hAnsi="Arial" w:cs="Arial"/>
-        </w:rPr>
-        <w:tab/>
-        <w:t>Also, s</w:t>
-      </w:r>
-      <w:r>
-        <w:rPr>
-          <w:rFonts w:ascii="Arial" w:hAnsi="Arial" w:cs="Arial"/>
-        </w:rPr>
-        <w:t>imulate the measurement and assessment of chest compressions</w:t>
+        <w:ind w:left="3360" w:firstLine="420"/>
+        <w:jc w:val="both"/>
+        <w:rPr>
+          <w:rFonts w:ascii="Arial" w:hAnsi="Arial" w:cs="Arial"/>
+        </w:rPr>
+      </w:pPr>
+      <w:r>
+        <w:rPr>
+          <w:rFonts w:ascii="Arial" w:hAnsi="Arial" w:cs="Arial"/>
+        </w:rPr>
+        <w:t xml:space="preserve">And loop back to </w:t>
+      </w:r>
+      <w:r>
+        <w:rPr>
+          <w:rFonts w:ascii="Arial" w:hAnsi="Arial" w:cs="Arial"/>
+        </w:rPr>
+        <w:t>Analyzing</w:t>
+      </w:r>
+      <w:r>
+        <w:rPr>
+          <w:rFonts w:ascii="Arial" w:hAnsi="Arial" w:cs="Arial"/>
+        </w:rPr>
+        <w:t xml:space="preserve"> </w:t>
+      </w:r>
+      <w:r>
+        <w:rPr>
+          <w:rFonts w:ascii="Arial" w:hAnsi="Arial" w:cs="Arial"/>
+        </w:rPr>
+        <w:t>State</w:t>
+      </w:r>
+      <w:r>
+        <w:rPr>
+          <w:rFonts w:ascii="Arial" w:hAnsi="Arial" w:cs="Arial"/>
+        </w:rPr>
+        <w:t xml:space="preserve"> until the end program cases are active to power off the program.</w:t>
       </w:r>
     </w:p>
     <w:p>
       <w:pPr>
-        <w:ind w:left="3360" w:firstLine="420"/>
-        <w:jc w:val="both"/>
-        <w:rPr>
-          <w:rFonts w:ascii="Arial" w:hAnsi="Arial" w:cs="Arial" w:hint="eastAsia"/>
-        </w:rPr>
-      </w:pPr>
-      <w:r>
-        <w:rPr>
-          <w:rFonts w:ascii="Arial" w:hAnsi="Arial" w:cs="Arial"/>
-        </w:rPr>
-        <w:t xml:space="preserve">And loop back to </w:t>
-      </w:r>
-      <w:r>
-        <w:rPr>
-          <w:rFonts w:ascii="Arial" w:hAnsi="Arial" w:cs="Arial"/>
-        </w:rPr>
-        <w:t>Analyzing</w:t>
+        <w:ind w:leftChars="100" w:left="240"/>
+        <w:rPr>
+          <w:rFonts w:ascii="Arial" w:hAnsi="Arial" w:cs="Arial"/>
+        </w:rPr>
+      </w:pPr>
+      <w:r>
+        <w:rPr>
+          <w:rFonts w:ascii="Arial" w:hAnsi="Arial" w:cs="Arial"/>
+        </w:rPr>
+        <w:t>Powered</w:t>
       </w:r>
       <w:r>
         <w:rPr>
@@ -1172,13 +1129,49 @@
         <w:rPr>
           <w:rFonts w:ascii="Arial" w:hAnsi="Arial" w:cs="Arial"/>
         </w:rPr>
-        <w:t>State</w:t>
-      </w:r>
-      <w:r>
-        <w:rPr>
-          <w:rFonts w:ascii="Arial" w:hAnsi="Arial" w:cs="Arial"/>
-        </w:rPr>
-        <w:t xml:space="preserve"> until the end program cases are active to power off the program.</w:t>
+        <w:t>Off</w:t>
+      </w:r>
+      <w:r>
+        <w:rPr>
+          <w:rFonts w:ascii="Arial" w:hAnsi="Arial" w:cs="Arial"/>
+        </w:rPr>
+        <w:t xml:space="preserve"> </w:t>
+      </w:r>
+      <w:r>
+        <w:rPr>
+          <w:rFonts w:ascii="Arial" w:hAnsi="Arial" w:cs="Arial"/>
+        </w:rPr>
+        <w:t xml:space="preserve">State: </w:t>
+      </w:r>
+      <w:r>
+        <w:rPr>
+          <w:rFonts w:ascii="Arial" w:hAnsi="Arial" w:cs="Arial"/>
+        </w:rPr>
+        <w:tab/>
+      </w:r>
+      <w:r>
+        <w:rPr>
+          <w:rFonts w:ascii="Arial" w:hAnsi="Arial" w:cs="Arial"/>
+        </w:rPr>
+        <w:tab/>
+      </w:r>
+      <w:r>
+        <w:rPr>
+          <w:rFonts w:ascii="Arial" w:hAnsi="Arial" w:cs="Arial"/>
+        </w:rPr>
+        <w:tab/>
+      </w:r>
+      <w:r>
+        <w:rPr>
+          <w:rFonts w:ascii="Arial" w:hAnsi="Arial" w:cs="Arial"/>
+        </w:rPr>
+        <w:tab/>
+      </w:r>
+      <w:r>
+        <w:rPr>
+          <w:rFonts w:ascii="Arial" w:hAnsi="Arial" w:cs="Arial"/>
+        </w:rPr>
+        <w:t>The AED is turned off.</w:t>
       </w:r>
     </w:p>
     <w:p>
@@ -1188,66 +1181,6 @@
           <w:rFonts w:ascii="Arial" w:hAnsi="Arial" w:cs="Arial"/>
         </w:rPr>
       </w:pPr>
-      <w:r>
-        <w:rPr>
-          <w:rFonts w:ascii="Arial" w:hAnsi="Arial" w:cs="Arial"/>
-        </w:rPr>
-        <w:t>Powered</w:t>
-      </w:r>
-      <w:r>
-        <w:rPr>
-          <w:rFonts w:ascii="Arial" w:hAnsi="Arial" w:cs="Arial"/>
-        </w:rPr>
-        <w:t xml:space="preserve"> </w:t>
-      </w:r>
-      <w:r>
-        <w:rPr>
-          <w:rFonts w:ascii="Arial" w:hAnsi="Arial" w:cs="Arial"/>
-        </w:rPr>
-        <w:t>Off</w:t>
-      </w:r>
-      <w:r>
-        <w:rPr>
-          <w:rFonts w:ascii="Arial" w:hAnsi="Arial" w:cs="Arial"/>
-        </w:rPr>
-        <w:t xml:space="preserve"> </w:t>
-      </w:r>
-      <w:r>
-        <w:rPr>
-          <w:rFonts w:ascii="Arial" w:hAnsi="Arial" w:cs="Arial"/>
-        </w:rPr>
-        <w:t xml:space="preserve">State: </w:t>
-      </w:r>
-      <w:r>
-        <w:rPr>
-          <w:rFonts w:ascii="Arial" w:hAnsi="Arial" w:cs="Arial"/>
-        </w:rPr>
-        <w:tab/>
-      </w:r>
-      <w:r>
-        <w:rPr>
-          <w:rFonts w:ascii="Arial" w:hAnsi="Arial" w:cs="Arial"/>
-        </w:rPr>
-        <w:tab/>
-      </w:r>
-      <w:r>
-        <w:rPr>
-          <w:rFonts w:ascii="Arial" w:hAnsi="Arial" w:cs="Arial"/>
-        </w:rPr>
-        <w:tab/>
-      </w:r>
-      <w:r>
-        <w:rPr>
-          <w:rFonts w:ascii="Arial" w:hAnsi="Arial" w:cs="Arial"/>
-        </w:rPr>
-        <w:tab/>
-      </w:r>
-      <w:r>
-        <w:rPr>
-          <w:rFonts w:ascii="Arial" w:hAnsi="Arial" w:cs="Arial"/>
-        </w:rPr>
-        <w:t>The AED is turned off.</w:t>
-      </w:r>
     </w:p>
     <w:p>
       <w:pPr>
@@ -1259,44 +1192,326 @@
     </w:p>
     <w:p>
       <w:pPr>
-        <w:ind w:leftChars="100" w:left="240"/>
-        <w:rPr>
-          <w:rFonts w:ascii="Arial" w:hAnsi="Arial" w:cs="Arial"/>
-        </w:rPr>
-      </w:pPr>
+        <w:jc w:val="center"/>
+        <w:rPr>
+          <w:rFonts w:ascii="Arial" w:hAnsi="Arial" w:cs="Arial"/>
+        </w:rPr>
+      </w:pPr>
+      <w:r>
+        <w:rPr>
+          <w:rFonts w:ascii="Arial" w:hAnsi="Arial" w:cs="Arial"/>
+          <w:highlight w:val="yellow"/>
+        </w:rPr>
+        <w:t xml:space="preserve">The demo video can be found </w:t>
+      </w:r>
+      <w:r>
+        <w:rPr>
+          <w:rFonts w:ascii="Arial" w:hAnsi="Arial" w:cs="Arial"/>
+          <w:highlight w:val="yellow"/>
+          <w:u w:val="single"/>
+        </w:rPr>
+        <w:t xml:space="preserve">here. </w:t>
+      </w:r>
+      <w:r>
+        <w:rPr>
+          <w:rFonts w:ascii="Arial" w:hAnsi="Arial" w:cs="Arial"/>
+        </w:rPr>
+        <w:br w:type="page"/>
+      </w:r>
     </w:p>
     <w:p>
       <w:pPr>
-        <w:jc w:val="center"/>
-        <w:rPr>
-          <w:rFonts w:ascii="Arial" w:hAnsi="Arial" w:cs="Arial"/>
-        </w:rPr>
-      </w:pPr>
-      <w:r>
-        <w:rPr>
-          <w:rFonts w:ascii="Arial" w:hAnsi="Arial" w:cs="Arial"/>
-          <w:highlight w:val="yellow"/>
-        </w:rPr>
-        <w:t xml:space="preserve">The demo video can be found </w:t>
-      </w:r>
-      <w:r>
-        <w:rPr>
-          <w:rFonts w:ascii="Arial" w:hAnsi="Arial" w:cs="Arial"/>
-          <w:highlight w:val="yellow"/>
-          <w:u w:val="single"/>
-        </w:rPr>
-        <w:t xml:space="preserve">here. </w:t>
-      </w:r>
-      <w:r>
-        <w:rPr>
-          <w:rFonts w:ascii="Arial" w:hAnsi="Arial" w:cs="Arial"/>
-        </w:rPr>
-        <w:br w:type="page"/>
+        <w:rPr>
+          <w:rFonts w:ascii="Arial" w:hAnsi="Arial" w:cs="Arial"/>
+          <w:b/>
+          <w:bCs/>
+        </w:rPr>
+      </w:pPr>
+      <w:r>
+        <w:rPr>
+          <w:rFonts w:ascii="Arial" w:hAnsi="Arial" w:cs="Arial"/>
+          <w:b/>
+          <w:bCs/>
+        </w:rPr>
+        <w:lastRenderedPageBreak/>
+        <w:t>State Pattern</w:t>
       </w:r>
     </w:p>
     <w:p>
       <w:pPr>
-        <w:pStyle w:val="a6"/>
+        <w:rPr>
+          <w:rFonts w:ascii="Arial" w:hAnsi="Arial" w:cs="Arial"/>
+        </w:rPr>
+      </w:pPr>
+      <w:r>
+        <w:rPr>
+          <w:rFonts w:ascii="Arial" w:hAnsi="Arial" w:cs="Arial"/>
+        </w:rPr>
+        <w:t xml:space="preserve">The state pattern was used because the program’s </w:t>
+      </w:r>
+      <w:proofErr w:type="spellStart"/>
+      <w:r>
+        <w:rPr>
+          <w:rFonts w:ascii="Arial" w:hAnsi="Arial" w:cs="Arial"/>
+        </w:rPr>
+        <w:t>behaviour</w:t>
+      </w:r>
+      <w:proofErr w:type="spellEnd"/>
+      <w:r>
+        <w:rPr>
+          <w:rFonts w:ascii="Arial" w:hAnsi="Arial" w:cs="Arial"/>
+        </w:rPr>
+        <w:t xml:space="preserve"> changed depending on which step of the process the AED was in. We used the approach of creating separate classes for each of the states and having them inherit a single abstract state class. State-specific logic is moved into their corresponding classes to keep the code organized. The current state is kept track of in the </w:t>
+      </w:r>
+      <w:proofErr w:type="spellStart"/>
+      <w:r>
+        <w:rPr>
+          <w:rFonts w:ascii="Arial" w:hAnsi="Arial" w:cs="Arial"/>
+        </w:rPr>
+        <w:t>MainWindow</w:t>
+      </w:r>
+      <w:proofErr w:type="spellEnd"/>
+      <w:r>
+        <w:rPr>
+          <w:rFonts w:ascii="Arial" w:hAnsi="Arial" w:cs="Arial"/>
+        </w:rPr>
+        <w:t xml:space="preserve"> class and the state is changed by calling </w:t>
+      </w:r>
+      <w:proofErr w:type="spellStart"/>
+      <w:proofErr w:type="gramStart"/>
+      <w:r>
+        <w:rPr>
+          <w:rFonts w:ascii="Arial" w:hAnsi="Arial" w:cs="Arial"/>
+        </w:rPr>
+        <w:t>changeState</w:t>
+      </w:r>
+      <w:proofErr w:type="spellEnd"/>
+      <w:r>
+        <w:rPr>
+          <w:rFonts w:ascii="Arial" w:hAnsi="Arial" w:cs="Arial"/>
+        </w:rPr>
+        <w:t>(</w:t>
+      </w:r>
+      <w:proofErr w:type="gramEnd"/>
+      <w:r>
+        <w:rPr>
+          <w:rFonts w:ascii="Arial" w:hAnsi="Arial" w:cs="Arial"/>
+        </w:rPr>
+        <w:t xml:space="preserve">) on an instance of </w:t>
+      </w:r>
+      <w:proofErr w:type="spellStart"/>
+      <w:r>
+        <w:rPr>
+          <w:rFonts w:ascii="Arial" w:hAnsi="Arial" w:cs="Arial"/>
+        </w:rPr>
+        <w:t>MainWindow</w:t>
+      </w:r>
+      <w:proofErr w:type="spellEnd"/>
+      <w:r>
+        <w:rPr>
+          <w:rFonts w:ascii="Arial" w:hAnsi="Arial" w:cs="Arial"/>
+        </w:rPr>
+        <w:t xml:space="preserve"> and passing a new instance of a state.</w:t>
+      </w:r>
+    </w:p>
+    <w:p>
+      <w:pPr>
+        <w:rPr>
+          <w:rFonts w:ascii="Arial" w:hAnsi="Arial" w:cs="Arial"/>
+        </w:rPr>
+      </w:pPr>
+    </w:p>
+    <w:p>
+      <w:pPr>
+        <w:rPr>
+          <w:rFonts w:ascii="Arial" w:hAnsi="Arial" w:cs="Arial"/>
+        </w:rPr>
+      </w:pPr>
+      <w:r>
+        <w:rPr>
+          <w:rFonts w:ascii="Arial" w:hAnsi="Arial" w:cs="Arial"/>
+        </w:rPr>
+        <w:t xml:space="preserve">The state classes have two special methods called </w:t>
+      </w:r>
+      <w:proofErr w:type="gramStart"/>
+      <w:r>
+        <w:rPr>
+          <w:rFonts w:ascii="Arial" w:hAnsi="Arial" w:cs="Arial"/>
+        </w:rPr>
+        <w:t>execute(</w:t>
+      </w:r>
+      <w:proofErr w:type="gramEnd"/>
+      <w:r>
+        <w:rPr>
+          <w:rFonts w:ascii="Arial" w:hAnsi="Arial" w:cs="Arial"/>
+        </w:rPr>
+        <w:t xml:space="preserve">) and initialize(). </w:t>
+      </w:r>
+      <w:proofErr w:type="gramStart"/>
+      <w:r>
+        <w:rPr>
+          <w:rFonts w:ascii="Arial" w:hAnsi="Arial" w:cs="Arial"/>
+        </w:rPr>
+        <w:t>execute(</w:t>
+      </w:r>
+      <w:proofErr w:type="gramEnd"/>
+      <w:r>
+        <w:rPr>
+          <w:rFonts w:ascii="Arial" w:hAnsi="Arial" w:cs="Arial"/>
+        </w:rPr>
+        <w:t xml:space="preserve">) is the main method that’s called by the </w:t>
+      </w:r>
+      <w:proofErr w:type="spellStart"/>
+      <w:r>
+        <w:rPr>
+          <w:rFonts w:ascii="Arial" w:hAnsi="Arial" w:cs="Arial"/>
+        </w:rPr>
+        <w:t>mainWindow</w:t>
+      </w:r>
+      <w:proofErr w:type="spellEnd"/>
+      <w:r>
+        <w:rPr>
+          <w:rFonts w:ascii="Arial" w:hAnsi="Arial" w:cs="Arial"/>
+        </w:rPr>
+        <w:t xml:space="preserve"> when the state changes. When used with the </w:t>
+      </w:r>
+      <w:proofErr w:type="spellStart"/>
+      <w:r>
+        <w:rPr>
+          <w:rFonts w:ascii="Arial" w:hAnsi="Arial" w:cs="Arial"/>
+        </w:rPr>
+        <w:t>IntermediateState</w:t>
+      </w:r>
+      <w:proofErr w:type="spellEnd"/>
+      <w:r>
+        <w:rPr>
+          <w:rFonts w:ascii="Arial" w:hAnsi="Arial" w:cs="Arial"/>
+        </w:rPr>
+        <w:t xml:space="preserve"> class, the method can change </w:t>
+      </w:r>
+      <w:proofErr w:type="spellStart"/>
+      <w:r>
+        <w:rPr>
+          <w:rFonts w:ascii="Arial" w:hAnsi="Arial" w:cs="Arial"/>
+        </w:rPr>
+        <w:t>behaviour</w:t>
+      </w:r>
+      <w:proofErr w:type="spellEnd"/>
+      <w:r>
+        <w:rPr>
+          <w:rFonts w:ascii="Arial" w:hAnsi="Arial" w:cs="Arial"/>
+        </w:rPr>
+        <w:t xml:space="preserve"> depending on its current step. </w:t>
+      </w:r>
+      <w:proofErr w:type="gramStart"/>
+      <w:r>
+        <w:rPr>
+          <w:rFonts w:ascii="Arial" w:hAnsi="Arial" w:cs="Arial"/>
+        </w:rPr>
+        <w:t>initialize(</w:t>
+      </w:r>
+      <w:proofErr w:type="gramEnd"/>
+      <w:r>
+        <w:rPr>
+          <w:rFonts w:ascii="Arial" w:hAnsi="Arial" w:cs="Arial"/>
+        </w:rPr>
+        <w:t xml:space="preserve">) is similar to a constructor method and is called right after the state instance is initialized. The main purpose for the initialize method is to call the </w:t>
+      </w:r>
+      <w:proofErr w:type="gramStart"/>
+      <w:r>
+        <w:rPr>
+          <w:rFonts w:ascii="Arial" w:hAnsi="Arial" w:cs="Arial"/>
+        </w:rPr>
+        <w:t>execute(</w:t>
+      </w:r>
+      <w:proofErr w:type="gramEnd"/>
+      <w:r>
+        <w:rPr>
+          <w:rFonts w:ascii="Arial" w:hAnsi="Arial" w:cs="Arial"/>
+        </w:rPr>
+        <w:t xml:space="preserve">) method (if used). The reason as to why the method exists is because problems arise when calling </w:t>
+      </w:r>
+      <w:proofErr w:type="gramStart"/>
+      <w:r>
+        <w:rPr>
+          <w:rFonts w:ascii="Arial" w:hAnsi="Arial" w:cs="Arial"/>
+        </w:rPr>
+        <w:t>execute(</w:t>
+      </w:r>
+      <w:proofErr w:type="gramEnd"/>
+      <w:r>
+        <w:rPr>
+          <w:rFonts w:ascii="Arial" w:hAnsi="Arial" w:cs="Arial"/>
+        </w:rPr>
+        <w:t>) on one state while in another state.</w:t>
+      </w:r>
+    </w:p>
+    <w:p>
+      <w:pPr>
+        <w:rPr>
+          <w:rFonts w:ascii="Arial" w:hAnsi="Arial" w:cs="Arial"/>
+        </w:rPr>
+      </w:pPr>
+    </w:p>
+    <w:p>
+      <w:pPr>
+        <w:rPr>
+          <w:rFonts w:ascii="Arial" w:hAnsi="Arial" w:cs="Arial"/>
+          <w:b/>
+          <w:bCs/>
+        </w:rPr>
+      </w:pPr>
+      <w:r>
+        <w:rPr>
+          <w:rFonts w:ascii="Arial" w:hAnsi="Arial" w:cs="Arial"/>
+          <w:b/>
+          <w:bCs/>
+        </w:rPr>
+        <w:t>Observer Pattern</w:t>
+      </w:r>
+    </w:p>
+    <w:p>
+      <w:pPr>
+        <w:rPr>
+          <w:rFonts w:ascii="Arial" w:eastAsiaTheme="minorEastAsia" w:hAnsi="Arial" w:cs="Arial"/>
+          <w:b/>
+          <w:bCs/>
+          <w:kern w:val="28"/>
+          <w:sz w:val="32"/>
+          <w:szCs w:val="32"/>
+          <w:lang w:val="en-CA"/>
+        </w:rPr>
+      </w:pPr>
+      <w:r>
+        <w:rPr>
+          <w:rFonts w:ascii="Arial" w:hAnsi="Arial" w:cs="Arial"/>
+        </w:rPr>
+        <w:t xml:space="preserve">The observer pattern is incorporated using Qt’s signals and slots. We used it to subscribe events emitted by buttons, combo boxes, spin boxes, etc. We’ve also defined new signals inside of the </w:t>
+      </w:r>
+      <w:proofErr w:type="spellStart"/>
+      <w:r>
+        <w:rPr>
+          <w:rFonts w:ascii="Arial" w:hAnsi="Arial" w:cs="Arial"/>
+        </w:rPr>
+        <w:t>MainWindow</w:t>
+      </w:r>
+      <w:proofErr w:type="spellEnd"/>
+      <w:r>
+        <w:rPr>
+          <w:rFonts w:ascii="Arial" w:hAnsi="Arial" w:cs="Arial"/>
+        </w:rPr>
+        <w:t xml:space="preserve"> to notify subscribers of changes to its state.</w:t>
+      </w:r>
+      <w:r>
+        <w:rPr>
+          <w:rFonts w:ascii="Arial" w:hAnsi="Arial" w:cs="Arial"/>
+        </w:rPr>
+        <w:br w:type="page"/>
+      </w:r>
+    </w:p>
+    <w:p>
+      <w:pPr>
+        <w:pStyle w:val="Subtitle"/>
         <w:rPr>
           <w:rFonts w:ascii="Arial" w:hAnsi="Arial" w:cs="Arial"/>
         </w:rPr>
@@ -1324,7 +1539,7 @@
     </w:p>
     <w:tbl>
       <w:tblPr>
-        <w:tblStyle w:val="a8"/>
+        <w:tblStyle w:val="TableGrid"/>
         <w:tblW w:w="0" w:type="auto"/>
         <w:tblLook w:val="04A0" w:firstRow="1" w:lastRow="0" w:firstColumn="1" w:lastColumn="0" w:noHBand="0" w:noVBand="1"/>
       </w:tblPr>
@@ -1340,7 +1555,7 @@
           <w:p>
             <w:pPr>
               <w:rPr>
-                <w:rStyle w:val="aa"/>
+                <w:rStyle w:val="Emphasis"/>
                 <w:rFonts w:ascii="Arial" w:hAnsi="Arial" w:cs="Arial"/>
                 <w:i w:val="0"/>
                 <w:iCs w:val="0"/>
@@ -1361,7 +1576,7 @@
           <w:p>
             <w:pPr>
               <w:rPr>
-                <w:rStyle w:val="aa"/>
+                <w:rStyle w:val="Emphasis"/>
                 <w:rFonts w:ascii="Arial" w:hAnsi="Arial" w:cs="Arial"/>
                 <w:i w:val="0"/>
                 <w:iCs w:val="0"/>
@@ -1369,7 +1584,7 @@
             </w:pPr>
             <w:r>
               <w:rPr>
-                <w:rStyle w:val="aa"/>
+                <w:rStyle w:val="Emphasis"/>
                 <w:rFonts w:ascii="Arial" w:hAnsi="Arial" w:cs="Arial"/>
                 <w:i w:val="0"/>
                 <w:iCs w:val="0"/>
@@ -1480,7 +1695,7 @@
           </w:tcPr>
           <w:p>
             <w:pPr>
-              <w:pStyle w:val="ab"/>
+              <w:pStyle w:val="ListParagraph"/>
               <w:numPr>
                 <w:ilvl w:val="0"/>
                 <w:numId w:val="5"/>
@@ -1562,7 +1777,7 @@
           </w:tcPr>
           <w:p>
             <w:pPr>
-              <w:pStyle w:val="ab"/>
+              <w:pStyle w:val="ListParagraph"/>
               <w:numPr>
                 <w:ilvl w:val="0"/>
                 <w:numId w:val="4"/>
@@ -1593,7 +1808,7 @@
           </w:p>
           <w:p>
             <w:pPr>
-              <w:pStyle w:val="ab"/>
+              <w:pStyle w:val="ListParagraph"/>
               <w:numPr>
                 <w:ilvl w:val="0"/>
                 <w:numId w:val="4"/>
@@ -1624,7 +1839,7 @@
           </w:p>
           <w:p>
             <w:pPr>
-              <w:pStyle w:val="ab"/>
+              <w:pStyle w:val="ListParagraph"/>
               <w:numPr>
                 <w:ilvl w:val="0"/>
                 <w:numId w:val="4"/>
@@ -1643,7 +1858,7 @@
           </w:p>
           <w:p>
             <w:pPr>
-              <w:pStyle w:val="ab"/>
+              <w:pStyle w:val="ListParagraph"/>
               <w:numPr>
                 <w:ilvl w:val="0"/>
                 <w:numId w:val="4"/>
@@ -1662,7 +1877,7 @@
           </w:p>
           <w:p>
             <w:pPr>
-              <w:pStyle w:val="ab"/>
+              <w:pStyle w:val="ListParagraph"/>
               <w:numPr>
                 <w:ilvl w:val="0"/>
                 <w:numId w:val="4"/>
@@ -1681,7 +1896,7 @@
           </w:p>
           <w:p>
             <w:pPr>
-              <w:pStyle w:val="ab"/>
+              <w:pStyle w:val="ListParagraph"/>
               <w:numPr>
                 <w:ilvl w:val="0"/>
                 <w:numId w:val="4"/>
@@ -1700,7 +1915,7 @@
           </w:p>
           <w:p>
             <w:pPr>
-              <w:pStyle w:val="ab"/>
+              <w:pStyle w:val="ListParagraph"/>
               <w:numPr>
                 <w:ilvl w:val="0"/>
                 <w:numId w:val="4"/>
@@ -1719,7 +1934,7 @@
           </w:p>
           <w:p>
             <w:pPr>
-              <w:pStyle w:val="ab"/>
+              <w:pStyle w:val="ListParagraph"/>
               <w:numPr>
                 <w:ilvl w:val="0"/>
                 <w:numId w:val="4"/>
@@ -1738,7 +1953,7 @@
           </w:p>
           <w:p>
             <w:pPr>
-              <w:pStyle w:val="ab"/>
+              <w:pStyle w:val="ListParagraph"/>
               <w:numPr>
                 <w:ilvl w:val="0"/>
                 <w:numId w:val="4"/>
@@ -1757,7 +1972,7 @@
           </w:p>
           <w:p>
             <w:pPr>
-              <w:pStyle w:val="ab"/>
+              <w:pStyle w:val="ListParagraph"/>
               <w:numPr>
                 <w:ilvl w:val="0"/>
                 <w:numId w:val="4"/>
@@ -1776,7 +1991,7 @@
           </w:p>
           <w:p>
             <w:pPr>
-              <w:pStyle w:val="ab"/>
+              <w:pStyle w:val="ListParagraph"/>
               <w:numPr>
                 <w:ilvl w:val="0"/>
                 <w:numId w:val="4"/>
@@ -1795,7 +2010,7 @@
           </w:p>
           <w:p>
             <w:pPr>
-              <w:pStyle w:val="ab"/>
+              <w:pStyle w:val="ListParagraph"/>
               <w:numPr>
                 <w:ilvl w:val="0"/>
                 <w:numId w:val="4"/>
@@ -1827,7 +2042,7 @@
           </w:p>
           <w:p>
             <w:pPr>
-              <w:pStyle w:val="ab"/>
+              <w:pStyle w:val="ListParagraph"/>
               <w:numPr>
                 <w:ilvl w:val="0"/>
                 <w:numId w:val="4"/>
@@ -1846,7 +2061,7 @@
           </w:p>
           <w:p>
             <w:pPr>
-              <w:pStyle w:val="ab"/>
+              <w:pStyle w:val="ListParagraph"/>
               <w:numPr>
                 <w:ilvl w:val="0"/>
                 <w:numId w:val="4"/>
@@ -1877,7 +2092,7 @@
           </w:p>
           <w:p>
             <w:pPr>
-              <w:pStyle w:val="ab"/>
+              <w:pStyle w:val="ListParagraph"/>
               <w:numPr>
                 <w:ilvl w:val="0"/>
                 <w:numId w:val="4"/>
@@ -1896,7 +2111,7 @@
           </w:p>
           <w:p>
             <w:pPr>
-              <w:pStyle w:val="ab"/>
+              <w:pStyle w:val="ListParagraph"/>
               <w:numPr>
                 <w:ilvl w:val="0"/>
                 <w:numId w:val="4"/>
@@ -1915,7 +2130,7 @@
           </w:p>
           <w:p>
             <w:pPr>
-              <w:pStyle w:val="ab"/>
+              <w:pStyle w:val="ListParagraph"/>
               <w:numPr>
                 <w:ilvl w:val="0"/>
                 <w:numId w:val="4"/>
@@ -1934,7 +2149,7 @@
           </w:p>
           <w:p>
             <w:pPr>
-              <w:pStyle w:val="ab"/>
+              <w:pStyle w:val="ListParagraph"/>
               <w:numPr>
                 <w:ilvl w:val="0"/>
                 <w:numId w:val="3"/>
@@ -1948,19 +2163,7 @@
               <w:rPr>
                 <w:rFonts w:ascii="Arial" w:hAnsi="Arial" w:cs="Arial"/>
               </w:rPr>
-              <w:t>18.</w:t>
-            </w:r>
-            <w:r>
-              <w:rPr>
-                <w:rFonts w:ascii="Arial" w:hAnsi="Arial" w:cs="Arial"/>
-              </w:rPr>
-              <w:t xml:space="preserve"> </w:t>
-            </w:r>
-            <w:r>
-              <w:rPr>
-                <w:rFonts w:ascii="Arial" w:hAnsi="Arial" w:cs="Arial"/>
-              </w:rPr>
-              <w:t>Keep repeating steps 15-16 until emergency services arrive.[3]</w:t>
+              <w:t>18. Keep repeating steps 15-16 until emergency services arrive.[3]</w:t>
             </w:r>
           </w:p>
         </w:tc>
@@ -1980,6 +2183,7 @@
               <w:rPr>
                 <w:rFonts w:ascii="Arial" w:hAnsi="Arial" w:cs="Arial"/>
               </w:rPr>
+              <w:lastRenderedPageBreak/>
               <w:t>Extensions</w:t>
             </w:r>
           </w:p>
@@ -2153,24 +2357,12 @@
               <w:rPr>
                 <w:rFonts w:ascii="Arial" w:hAnsi="Arial" w:cs="Arial"/>
               </w:rPr>
-              <w:t>1</w:t>
-            </w:r>
-            <w:r>
-              <w:rPr>
-                <w:rFonts w:ascii="Arial" w:hAnsi="Arial" w:cs="Arial"/>
-              </w:rPr>
-              <w:t xml:space="preserve">6. </w:t>
-            </w:r>
-            <w:r>
-              <w:rPr>
-                <w:rFonts w:ascii="Arial" w:hAnsi="Arial" w:cs="Arial"/>
-              </w:rPr>
-              <w:t>When giving compressions the AED will output either one of these 3 messages:</w:t>
-            </w:r>
-          </w:p>
-          <w:p>
-            <w:pPr>
-              <w:pStyle w:val="ab"/>
+              <w:t>16. When giving compressions the AED will output either one of these 3 messages:</w:t>
+            </w:r>
+          </w:p>
+          <w:p>
+            <w:pPr>
+              <w:pStyle w:val="ListParagraph"/>
               <w:numPr>
                 <w:ilvl w:val="0"/>
                 <w:numId w:val="2"/>
@@ -2207,7 +2399,7 @@
           </w:p>
           <w:p>
             <w:pPr>
-              <w:pStyle w:val="ab"/>
+              <w:pStyle w:val="ListParagraph"/>
               <w:numPr>
                 <w:ilvl w:val="0"/>
                 <w:numId w:val="2"/>
@@ -2238,7 +2430,7 @@
           </w:p>
           <w:p>
             <w:pPr>
-              <w:pStyle w:val="ab"/>
+              <w:pStyle w:val="ListParagraph"/>
               <w:numPr>
                 <w:ilvl w:val="0"/>
                 <w:numId w:val="2"/>
@@ -2280,7 +2472,7 @@
     </w:p>
     <w:tbl>
       <w:tblPr>
-        <w:tblStyle w:val="a8"/>
+        <w:tblStyle w:val="TableGrid"/>
         <w:tblW w:w="0" w:type="auto"/>
         <w:tblLook w:val="04A0" w:firstRow="1" w:lastRow="0" w:firstColumn="1" w:lastColumn="0" w:noHBand="0" w:noVBand="1"/>
       </w:tblPr>
@@ -2296,7 +2488,7 @@
           <w:p>
             <w:pPr>
               <w:rPr>
-                <w:rStyle w:val="aa"/>
+                <w:rStyle w:val="Emphasis"/>
                 <w:rFonts w:ascii="Arial" w:hAnsi="Arial" w:cs="Arial"/>
                 <w:i w:val="0"/>
                 <w:iCs w:val="0"/>
@@ -2307,13 +2499,7 @@
                 <w:rFonts w:ascii="Arial" w:hAnsi="Arial" w:cs="Arial"/>
               </w:rPr>
               <w:lastRenderedPageBreak/>
-              <w:t>UC-0</w:t>
-            </w:r>
-            <w:r>
-              <w:rPr>
-                <w:rFonts w:ascii="Arial" w:hAnsi="Arial" w:cs="Arial"/>
-              </w:rPr>
-              <w:t>2</w:t>
+              <w:t>UC-02</w:t>
             </w:r>
           </w:p>
         </w:tc>
@@ -2324,7 +2510,7 @@
           <w:p>
             <w:pPr>
               <w:rPr>
-                <w:rStyle w:val="aa"/>
+                <w:rStyle w:val="Emphasis"/>
                 <w:rFonts w:ascii="Arial" w:hAnsi="Arial" w:cs="Arial"/>
                 <w:i w:val="0"/>
                 <w:iCs w:val="0"/>
@@ -2332,7 +2518,7 @@
             </w:pPr>
             <w:r>
               <w:rPr>
-                <w:rStyle w:val="aa"/>
+                <w:rStyle w:val="Emphasis"/>
                 <w:rFonts w:ascii="Arial" w:hAnsi="Arial" w:cs="Arial"/>
                 <w:i w:val="0"/>
                 <w:iCs w:val="0"/>
@@ -2531,7 +2717,7 @@
           </w:tcPr>
           <w:p>
             <w:pPr>
-              <w:pStyle w:val="ab"/>
+              <w:pStyle w:val="ListParagraph"/>
               <w:numPr>
                 <w:ilvl w:val="0"/>
                 <w:numId w:val="7"/>
@@ -2550,7 +2736,7 @@
           </w:p>
           <w:p>
             <w:pPr>
-              <w:pStyle w:val="ab"/>
+              <w:pStyle w:val="ListParagraph"/>
               <w:numPr>
                 <w:ilvl w:val="0"/>
                 <w:numId w:val="7"/>
@@ -2569,7 +2755,7 @@
           </w:p>
           <w:p>
             <w:pPr>
-              <w:pStyle w:val="ab"/>
+              <w:pStyle w:val="ListParagraph"/>
               <w:numPr>
                 <w:ilvl w:val="0"/>
                 <w:numId w:val="7"/>
@@ -2588,7 +2774,7 @@
           </w:p>
           <w:p>
             <w:pPr>
-              <w:pStyle w:val="ab"/>
+              <w:pStyle w:val="ListParagraph"/>
               <w:numPr>
                 <w:ilvl w:val="1"/>
                 <w:numId w:val="6"/>
@@ -2607,7 +2793,7 @@
           </w:p>
           <w:p>
             <w:pPr>
-              <w:pStyle w:val="ab"/>
+              <w:pStyle w:val="ListParagraph"/>
               <w:numPr>
                 <w:ilvl w:val="0"/>
                 <w:numId w:val="7"/>
@@ -2626,7 +2812,7 @@
           </w:p>
           <w:p>
             <w:pPr>
-              <w:pStyle w:val="ab"/>
+              <w:pStyle w:val="ListParagraph"/>
               <w:numPr>
                 <w:ilvl w:val="0"/>
                 <w:numId w:val="7"/>
@@ -2645,7 +2831,7 @@
           </w:p>
           <w:p>
             <w:pPr>
-              <w:pStyle w:val="ab"/>
+              <w:pStyle w:val="ListParagraph"/>
               <w:numPr>
                 <w:ilvl w:val="0"/>
                 <w:numId w:val="7"/>
@@ -2676,7 +2862,7 @@
           </w:p>
           <w:p>
             <w:pPr>
-              <w:pStyle w:val="ab"/>
+              <w:pStyle w:val="ListParagraph"/>
               <w:numPr>
                 <w:ilvl w:val="0"/>
                 <w:numId w:val="7"/>
@@ -2781,7 +2967,7 @@
     </w:p>
     <w:tbl>
       <w:tblPr>
-        <w:tblStyle w:val="a8"/>
+        <w:tblStyle w:val="TableGrid"/>
         <w:tblW w:w="0" w:type="auto"/>
         <w:tblLook w:val="04A0" w:firstRow="1" w:lastRow="0" w:firstColumn="1" w:lastColumn="0" w:noHBand="0" w:noVBand="1"/>
       </w:tblPr>
@@ -2797,7 +2983,7 @@
           <w:p>
             <w:pPr>
               <w:rPr>
-                <w:rStyle w:val="aa"/>
+                <w:rStyle w:val="Emphasis"/>
                 <w:rFonts w:ascii="Arial" w:hAnsi="Arial" w:cs="Arial"/>
                 <w:i w:val="0"/>
                 <w:iCs w:val="0"/>
@@ -2807,13 +2993,7 @@
               <w:rPr>
                 <w:rFonts w:ascii="Arial" w:hAnsi="Arial" w:cs="Arial"/>
               </w:rPr>
-              <w:t>UC-0</w:t>
-            </w:r>
-            <w:r>
-              <w:rPr>
-                <w:rFonts w:ascii="Arial" w:hAnsi="Arial" w:cs="Arial"/>
-              </w:rPr>
-              <w:t>3</w:t>
+              <w:t>UC-03</w:t>
             </w:r>
           </w:p>
         </w:tc>
@@ -2824,7 +3004,7 @@
           <w:p>
             <w:pPr>
               <w:rPr>
-                <w:rStyle w:val="aa"/>
+                <w:rStyle w:val="Emphasis"/>
                 <w:rFonts w:ascii="Arial" w:hAnsi="Arial" w:cs="Arial"/>
                 <w:i w:val="0"/>
                 <w:iCs w:val="0"/>
@@ -2832,7 +3012,7 @@
             </w:pPr>
             <w:r>
               <w:rPr>
-                <w:rStyle w:val="aa"/>
+                <w:rStyle w:val="Emphasis"/>
                 <w:rFonts w:ascii="Arial" w:hAnsi="Arial" w:cs="Arial"/>
                 <w:i w:val="0"/>
                 <w:iCs w:val="0"/>
@@ -3013,7 +3193,7 @@
           </w:tcPr>
           <w:p>
             <w:pPr>
-              <w:pStyle w:val="ab"/>
+              <w:pStyle w:val="ListParagraph"/>
               <w:numPr>
                 <w:ilvl w:val="0"/>
                 <w:numId w:val="9"/>
@@ -3032,7 +3212,7 @@
           </w:p>
           <w:p>
             <w:pPr>
-              <w:pStyle w:val="ab"/>
+              <w:pStyle w:val="ListParagraph"/>
               <w:numPr>
                 <w:ilvl w:val="0"/>
                 <w:numId w:val="9"/>
@@ -3051,7 +3231,7 @@
           </w:p>
           <w:p>
             <w:pPr>
-              <w:pStyle w:val="ab"/>
+              <w:pStyle w:val="ListParagraph"/>
               <w:numPr>
                 <w:ilvl w:val="0"/>
                 <w:numId w:val="9"/>
@@ -3082,7 +3262,7 @@
           </w:p>
           <w:p>
             <w:pPr>
-              <w:pStyle w:val="ab"/>
+              <w:pStyle w:val="ListParagraph"/>
               <w:numPr>
                 <w:ilvl w:val="0"/>
                 <w:numId w:val="9"/>
@@ -3101,7 +3281,7 @@
           </w:p>
           <w:p>
             <w:pPr>
-              <w:pStyle w:val="ab"/>
+              <w:pStyle w:val="ListParagraph"/>
               <w:numPr>
                 <w:ilvl w:val="0"/>
                 <w:numId w:val="9"/>
@@ -3209,7 +3389,7 @@
     </w:p>
     <w:tbl>
       <w:tblPr>
-        <w:tblStyle w:val="a8"/>
+        <w:tblStyle w:val="TableGrid"/>
         <w:tblW w:w="0" w:type="auto"/>
         <w:tblLook w:val="04A0" w:firstRow="1" w:lastRow="0" w:firstColumn="1" w:lastColumn="0" w:noHBand="0" w:noVBand="1"/>
       </w:tblPr>
@@ -3225,7 +3405,7 @@
           <w:p>
             <w:pPr>
               <w:rPr>
-                <w:rStyle w:val="aa"/>
+                <w:rStyle w:val="Emphasis"/>
                 <w:rFonts w:ascii="Arial" w:hAnsi="Arial" w:cs="Arial"/>
                 <w:i w:val="0"/>
                 <w:iCs w:val="0"/>
@@ -3235,13 +3415,7 @@
               <w:rPr>
                 <w:rFonts w:ascii="Arial" w:hAnsi="Arial" w:cs="Arial"/>
               </w:rPr>
-              <w:t>UC-0</w:t>
-            </w:r>
-            <w:r>
-              <w:rPr>
-                <w:rFonts w:ascii="Arial" w:hAnsi="Arial" w:cs="Arial"/>
-              </w:rPr>
-              <w:t>4</w:t>
+              <w:t>UC-04</w:t>
             </w:r>
           </w:p>
         </w:tc>
@@ -3252,7 +3426,7 @@
           <w:p>
             <w:pPr>
               <w:rPr>
-                <w:rStyle w:val="aa"/>
+                <w:rStyle w:val="Emphasis"/>
                 <w:rFonts w:ascii="Arial" w:hAnsi="Arial" w:cs="Arial"/>
                 <w:i w:val="0"/>
                 <w:iCs w:val="0"/>
@@ -3260,7 +3434,7 @@
             </w:pPr>
             <w:r>
               <w:rPr>
-                <w:rStyle w:val="aa"/>
+                <w:rStyle w:val="Emphasis"/>
                 <w:rFonts w:ascii="Arial" w:hAnsi="Arial" w:cs="Arial"/>
                 <w:i w:val="0"/>
                 <w:iCs w:val="0"/>
@@ -3449,19 +3623,7 @@
               <w:rPr>
                 <w:rFonts w:ascii="Arial" w:hAnsi="Arial" w:cs="Arial"/>
               </w:rPr>
-              <w:t>AED has been powered o</w:t>
-            </w:r>
-            <w:r>
-              <w:rPr>
-                <w:rFonts w:ascii="Arial" w:hAnsi="Arial" w:cs="Arial"/>
-              </w:rPr>
-              <w:t>ff</w:t>
-            </w:r>
-            <w:r>
-              <w:rPr>
-                <w:rFonts w:ascii="Arial" w:hAnsi="Arial" w:cs="Arial"/>
-              </w:rPr>
-              <w:t>.</w:t>
+              <w:t>AED has been powered off.</w:t>
             </w:r>
           </w:p>
         </w:tc>
@@ -3491,7 +3653,7 @@
           </w:tcPr>
           <w:p>
             <w:pPr>
-              <w:pStyle w:val="ab"/>
+              <w:pStyle w:val="ListParagraph"/>
               <w:numPr>
                 <w:ilvl w:val="0"/>
                 <w:numId w:val="10"/>
@@ -3516,7 +3678,7 @@
           </w:p>
           <w:p>
             <w:pPr>
-              <w:pStyle w:val="ab"/>
+              <w:pStyle w:val="ListParagraph"/>
               <w:numPr>
                 <w:ilvl w:val="0"/>
                 <w:numId w:val="10"/>
@@ -3657,7 +3819,7 @@
     </w:p>
     <w:p>
       <w:pPr>
-        <w:pStyle w:val="a6"/>
+        <w:pStyle w:val="Subtitle"/>
         <w:rPr>
           <w:rFonts w:ascii="Arial" w:hAnsi="Arial" w:cs="Arial"/>
         </w:rPr>
@@ -3758,7 +3920,7 @@
     </w:p>
     <w:p>
       <w:pPr>
-        <w:pStyle w:val="a6"/>
+        <w:pStyle w:val="Subtitle"/>
         <w:rPr>
           <w:rFonts w:ascii="Arial" w:hAnsi="Arial" w:cs="Arial"/>
         </w:rPr>
@@ -3768,37 +3930,7 @@
           <w:rFonts w:ascii="Arial" w:hAnsi="Arial" w:cs="Arial"/>
         </w:rPr>
         <w:lastRenderedPageBreak/>
-        <w:t xml:space="preserve"> </w:t>
-      </w:r>
-      <w:r>
-        <w:rPr>
-          <w:rFonts w:ascii="Arial" w:hAnsi="Arial" w:cs="Arial"/>
-        </w:rPr>
-        <w:t>Normal</w:t>
-      </w:r>
-      <w:r>
-        <w:rPr>
-          <w:rFonts w:ascii="Arial" w:hAnsi="Arial" w:cs="Arial"/>
-        </w:rPr>
-        <w:t xml:space="preserve"> </w:t>
-      </w:r>
-      <w:r>
-        <w:rPr>
-          <w:rFonts w:ascii="Arial" w:hAnsi="Arial" w:cs="Arial"/>
-        </w:rPr>
-        <w:t>Sequence</w:t>
-      </w:r>
-      <w:r>
-        <w:rPr>
-          <w:rFonts w:ascii="Arial" w:hAnsi="Arial" w:cs="Arial"/>
-        </w:rPr>
-        <w:t xml:space="preserve"> </w:t>
-      </w:r>
-      <w:r>
-        <w:rPr>
-          <w:rFonts w:ascii="Arial" w:hAnsi="Arial" w:cs="Arial"/>
-        </w:rPr>
-        <w:t>Diagram</w:t>
+        <w:t xml:space="preserve"> Normal Sequence Diagram</w:t>
       </w:r>
       <w:r>
         <w:rPr>
@@ -3811,7 +3943,7 @@
       <w:pPr>
         <w:jc w:val="center"/>
         <w:rPr>
-          <w:rFonts w:ascii="Arial" w:hAnsi="Arial" w:cs="Arial" w:hint="eastAsia"/>
+          <w:rFonts w:ascii="Arial" w:hAnsi="Arial" w:cs="Arial"/>
         </w:rPr>
       </w:pPr>
       <w:r>
@@ -3836,7 +3968,7 @@
     <w:p>
       <w:pPr>
         <w:rPr>
-          <w:rFonts w:ascii="Arial" w:hAnsi="Arial" w:cs="Arial" w:hint="eastAsia"/>
+          <w:rFonts w:ascii="Arial" w:hAnsi="Arial" w:cs="Arial"/>
         </w:rPr>
       </w:pPr>
     </w:p>
@@ -3855,7 +3987,7 @@
     </w:p>
     <w:p>
       <w:pPr>
-        <w:pStyle w:val="a6"/>
+        <w:pStyle w:val="Subtitle"/>
         <w:rPr>
           <w:rFonts w:ascii="Arial" w:hAnsi="Arial" w:cs="Arial"/>
         </w:rPr>
@@ -3865,19 +3997,7 @@
           <w:rFonts w:ascii="Arial" w:hAnsi="Arial" w:cs="Arial"/>
         </w:rPr>
         <w:lastRenderedPageBreak/>
-        <w:t>Safety feature sequence diagrams</w:t>
-      </w:r>
-      <w:r>
-        <w:rPr>
-          <w:rFonts w:ascii="Arial" w:hAnsi="Arial" w:cs="Arial"/>
-        </w:rPr>
-        <w:t xml:space="preserve"> - </w:t>
-      </w:r>
-      <w:r>
-        <w:rPr>
-          <w:rFonts w:ascii="Arial" w:hAnsi="Arial" w:cs="Arial"/>
-        </w:rPr>
-        <w:t>Install Electrodes</w:t>
+        <w:t>Safety feature sequence diagrams - Install Electrodes</w:t>
       </w:r>
       <w:r>
         <w:rPr>
@@ -3886,13 +4006,7 @@
         <w:t>:</w:t>
       </w:r>
     </w:p>
-    <w:p>
-      <w:pPr>
-        <w:rPr>
-          <w:rFonts w:hint="eastAsia"/>
-        </w:rPr>
-      </w:pPr>
-    </w:p>
+    <w:p/>
     <w:p>
       <w:pPr>
         <w:jc w:val="center"/>
@@ -4033,7 +4147,7 @@
           <w:noProof/>
         </w:rPr>
         <w:drawing>
-          <wp:inline distT="0" distB="0" distL="0" distR="0" wp14:anchorId="72466A4B" wp14:editId="42157284">
+          <wp:inline distT="0" distB="0" distL="0" distR="0" wp14:anchorId="72466A4B" wp14:editId="3B2E2193">
             <wp:extent cx="8863330" cy="3471545"/>
             <wp:effectExtent l="0" t="0" r="1270" b="0"/>
             <wp:docPr id="1080304999" name="图片 4" descr="图形用户界面, 应用程序&#10;&#10;描述已自动生成"/>
@@ -4090,7 +4204,7 @@
     </w:p>
     <w:p>
       <w:pPr>
-        <w:pStyle w:val="a6"/>
+        <w:pStyle w:val="Subtitle"/>
         <w:rPr>
           <w:rFonts w:ascii="Arial" w:hAnsi="Arial" w:cs="Arial"/>
         </w:rPr>
@@ -4100,28 +4214,10 @@
           <w:rFonts w:ascii="Arial" w:hAnsi="Arial" w:cs="Arial"/>
         </w:rPr>
         <w:lastRenderedPageBreak/>
-        <w:t>Safety feature sequence diagrams - Low Batter</w:t>
-      </w:r>
-      <w:r>
-        <w:rPr>
-          <w:rFonts w:ascii="Arial" w:hAnsi="Arial" w:cs="Arial"/>
-        </w:rPr>
-        <w:t>y</w:t>
-      </w:r>
-      <w:r>
-        <w:rPr>
-          <w:rFonts w:ascii="Arial" w:hAnsi="Arial" w:cs="Arial"/>
-        </w:rPr>
-        <w:t>:</w:t>
+        <w:t>Safety feature sequence diagrams - Low Battery:</w:t>
       </w:r>
     </w:p>
-    <w:p>
-      <w:pPr>
-        <w:rPr>
-          <w:rFonts w:hint="eastAsia"/>
-        </w:rPr>
-      </w:pPr>
-    </w:p>
+    <w:p/>
     <w:p>
       <w:pPr>
         <w:jc w:val="center"/>
@@ -4216,7 +4312,7 @@
       <w:pPr>
         <w:jc w:val="center"/>
         <w:rPr>
-          <w:rFonts w:ascii="Arial" w:hAnsi="Arial" w:cs="Arial" w:hint="eastAsia"/>
+          <w:rFonts w:ascii="Arial" w:hAnsi="Arial" w:cs="Arial"/>
         </w:rPr>
       </w:pPr>
     </w:p>
@@ -4232,7 +4328,7 @@
           <w:noProof/>
         </w:rPr>
         <w:drawing>
-          <wp:inline distT="0" distB="0" distL="0" distR="0" wp14:anchorId="7795926A" wp14:editId="73529470">
+          <wp:inline distT="0" distB="0" distL="0" distR="0" wp14:anchorId="7795926A" wp14:editId="15C4D50D">
             <wp:extent cx="8863330" cy="2289810"/>
             <wp:effectExtent l="0" t="0" r="1270" b="0"/>
             <wp:docPr id="462651100" name="图片 5" descr="图形用户界面, 应用程序, Teams&#10;&#10;描述已自动生成"/>
@@ -4289,7 +4385,7 @@
     </w:p>
     <w:p>
       <w:pPr>
-        <w:pStyle w:val="a6"/>
+        <w:pStyle w:val="Subtitle"/>
         <w:rPr>
           <w:rFonts w:ascii="Arial" w:hAnsi="Arial" w:cs="Arial"/>
         </w:rPr>
@@ -4299,19 +4395,7 @@
           <w:rFonts w:ascii="Arial" w:hAnsi="Arial" w:cs="Arial"/>
         </w:rPr>
         <w:lastRenderedPageBreak/>
-        <w:t>State</w:t>
-      </w:r>
-      <w:r>
-        <w:rPr>
-          <w:rFonts w:ascii="Arial" w:hAnsi="Arial" w:cs="Arial"/>
-        </w:rPr>
-        <w:t xml:space="preserve"> </w:t>
-      </w:r>
-      <w:r>
-        <w:rPr>
-          <w:rFonts w:ascii="Arial" w:hAnsi="Arial" w:cs="Arial"/>
-        </w:rPr>
-        <w:t>Diagram</w:t>
+        <w:t>State Diagram</w:t>
       </w:r>
       <w:r>
         <w:rPr>
@@ -4390,7 +4474,7 @@
     </w:p>
     <w:p>
       <w:pPr>
-        <w:pStyle w:val="a6"/>
+        <w:pStyle w:val="Subtitle"/>
         <w:rPr>
           <w:rFonts w:ascii="Arial" w:hAnsi="Arial" w:cs="Arial"/>
         </w:rPr>
@@ -4448,7 +4532,7 @@
           </w:tcPr>
           <w:p>
             <w:pPr>
-              <w:pStyle w:val="a3"/>
+              <w:pStyle w:val="NormalWeb"/>
               <w:spacing w:before="0" w:beforeAutospacing="0" w:after="0" w:afterAutospacing="0"/>
               <w:rPr>
                 <w:rFonts w:ascii="Arial" w:hAnsi="Arial" w:cs="Arial"/>
@@ -4484,7 +4568,7 @@
           </w:tcPr>
           <w:p>
             <w:pPr>
-              <w:pStyle w:val="a3"/>
+              <w:pStyle w:val="NormalWeb"/>
               <w:spacing w:before="0" w:beforeAutospacing="0" w:after="0" w:afterAutospacing="0"/>
               <w:rPr>
                 <w:rFonts w:ascii="Arial" w:hAnsi="Arial" w:cs="Arial"/>
@@ -4520,7 +4604,7 @@
           </w:tcPr>
           <w:p>
             <w:pPr>
-              <w:pStyle w:val="a3"/>
+              <w:pStyle w:val="NormalWeb"/>
               <w:spacing w:before="0" w:beforeAutospacing="0" w:after="0" w:afterAutospacing="0"/>
               <w:rPr>
                 <w:rFonts w:ascii="Arial" w:hAnsi="Arial" w:cs="Arial"/>
@@ -4556,7 +4640,7 @@
           </w:tcPr>
           <w:p>
             <w:pPr>
-              <w:pStyle w:val="a3"/>
+              <w:pStyle w:val="NormalWeb"/>
               <w:spacing w:before="0" w:beforeAutospacing="0" w:after="0" w:afterAutospacing="0"/>
               <w:rPr>
                 <w:rFonts w:ascii="Arial" w:hAnsi="Arial" w:cs="Arial"/>
@@ -4592,7 +4676,7 @@
           </w:tcPr>
           <w:p>
             <w:pPr>
-              <w:pStyle w:val="a3"/>
+              <w:pStyle w:val="NormalWeb"/>
               <w:spacing w:before="0" w:beforeAutospacing="0" w:after="0" w:afterAutospacing="0"/>
               <w:rPr>
                 <w:rFonts w:ascii="Arial" w:hAnsi="Arial" w:cs="Arial"/>
@@ -4628,7 +4712,7 @@
           </w:tcPr>
           <w:p>
             <w:pPr>
-              <w:pStyle w:val="a3"/>
+              <w:pStyle w:val="NormalWeb"/>
               <w:spacing w:before="0" w:beforeAutospacing="0" w:after="0" w:afterAutospacing="0"/>
               <w:rPr>
                 <w:rFonts w:ascii="Arial" w:hAnsi="Arial" w:cs="Arial"/>
@@ -4667,7 +4751,7 @@
           </w:tcPr>
           <w:p>
             <w:pPr>
-              <w:pStyle w:val="a3"/>
+              <w:pStyle w:val="NormalWeb"/>
               <w:spacing w:before="0" w:beforeAutospacing="0" w:after="0" w:afterAutospacing="0"/>
               <w:jc w:val="both"/>
               <w:rPr>
@@ -4705,7 +4789,7 @@
           </w:tcPr>
           <w:p>
             <w:pPr>
-              <w:pStyle w:val="a3"/>
+              <w:pStyle w:val="NormalWeb"/>
               <w:spacing w:before="0" w:beforeAutospacing="0" w:after="0" w:afterAutospacing="0"/>
               <w:rPr>
                 <w:rFonts w:ascii="Arial" w:hAnsi="Arial" w:cs="Arial"/>
@@ -4762,7 +4846,7 @@
           </w:tcPr>
           <w:p>
             <w:pPr>
-              <w:pStyle w:val="a3"/>
+              <w:pStyle w:val="NormalWeb"/>
               <w:spacing w:before="0" w:beforeAutospacing="0" w:after="0" w:afterAutospacing="0"/>
               <w:rPr>
                 <w:rFonts w:ascii="Arial" w:hAnsi="Arial" w:cs="Arial"/>
@@ -4799,7 +4883,7 @@
           </w:tcPr>
           <w:p>
             <w:pPr>
-              <w:pStyle w:val="a3"/>
+              <w:pStyle w:val="NormalWeb"/>
               <w:spacing w:before="0" w:beforeAutospacing="0" w:after="0" w:afterAutospacing="0"/>
               <w:rPr>
                 <w:rFonts w:ascii="Arial" w:hAnsi="Arial" w:cs="Arial"/>
@@ -4831,65 +4915,20 @@
           </w:p>
           <w:p>
             <w:pPr>
-              <w:pStyle w:val="a3"/>
-              <w:spacing w:before="0" w:beforeAutospacing="0" w:after="0" w:afterAutospacing="0"/>
-              <w:rPr>
-                <w:rFonts w:ascii="Arial" w:hAnsi="Arial" w:cs="Arial"/>
-              </w:rPr>
-            </w:pPr>
-            <w:r>
-              <w:rPr>
-                <w:rFonts w:ascii="Arial" w:hAnsi="Arial" w:cs="Arial"/>
-                <w:color w:val="000000"/>
-                <w:sz w:val="22"/>
-                <w:szCs w:val="22"/>
-              </w:rPr>
-              <w:t>P</w:t>
-            </w:r>
-            <w:r>
-              <w:rPr>
-                <w:rFonts w:ascii="Arial" w:hAnsi="Arial" w:cs="Arial"/>
-                <w:color w:val="000000"/>
-                <w:sz w:val="22"/>
-                <w:szCs w:val="22"/>
-              </w:rPr>
-              <w:t>atient</w:t>
-            </w:r>
-            <w:r>
-              <w:rPr>
-                <w:rFonts w:ascii="Arial" w:hAnsi="Arial" w:cs="Arial"/>
-                <w:color w:val="000000"/>
-                <w:sz w:val="22"/>
-                <w:szCs w:val="22"/>
-              </w:rPr>
-              <w:t xml:space="preserve"> </w:t>
-            </w:r>
-            <w:r>
-              <w:rPr>
-                <w:rFonts w:ascii="Arial" w:hAnsi="Arial" w:cs="Arial"/>
-                <w:color w:val="000000"/>
-                <w:sz w:val="22"/>
-                <w:szCs w:val="22"/>
-              </w:rPr>
-              <w:t>status</w:t>
-            </w:r>
-            <w:r>
-              <w:rPr>
-                <w:rFonts w:ascii="Arial" w:hAnsi="Arial" w:cs="Arial"/>
-                <w:color w:val="000000"/>
-                <w:sz w:val="22"/>
-                <w:szCs w:val="22"/>
-              </w:rPr>
-              <w:t xml:space="preserve"> </w:t>
-            </w:r>
-            <w:r>
-              <w:rPr>
-                <w:rFonts w:ascii="Arial" w:hAnsi="Arial" w:cs="Arial"/>
-                <w:color w:val="000000"/>
-                <w:sz w:val="22"/>
-                <w:szCs w:val="22"/>
-              </w:rPr>
-              <w:t>widget</w:t>
+              <w:pStyle w:val="NormalWeb"/>
+              <w:spacing w:before="0" w:beforeAutospacing="0" w:after="0" w:afterAutospacing="0"/>
+              <w:rPr>
+                <w:rFonts w:ascii="Arial" w:hAnsi="Arial" w:cs="Arial"/>
+              </w:rPr>
+            </w:pPr>
+            <w:r>
+              <w:rPr>
+                <w:rFonts w:ascii="Arial" w:hAnsi="Arial" w:cs="Arial"/>
+                <w:color w:val="000000"/>
+                <w:sz w:val="22"/>
+                <w:szCs w:val="22"/>
+              </w:rPr>
+              <w:t>Patient status widget</w:t>
             </w:r>
           </w:p>
         </w:tc>
@@ -4912,7 +4951,7 @@
           </w:tcPr>
           <w:p>
             <w:pPr>
-              <w:pStyle w:val="a3"/>
+              <w:pStyle w:val="NormalWeb"/>
               <w:spacing w:before="0" w:beforeAutospacing="0" w:after="0" w:afterAutospacing="0"/>
               <w:rPr>
                 <w:rFonts w:ascii="Arial" w:hAnsi="Arial" w:cs="Arial"/>
@@ -4949,40 +4988,20 @@
           </w:tcPr>
           <w:p>
             <w:pPr>
-              <w:pStyle w:val="a3"/>
-              <w:spacing w:before="0" w:beforeAutospacing="0" w:after="0" w:afterAutospacing="0"/>
-              <w:rPr>
-                <w:rFonts w:ascii="Arial" w:hAnsi="Arial" w:cs="Arial"/>
-              </w:rPr>
-            </w:pPr>
-            <w:r>
-              <w:rPr>
-                <w:rFonts w:ascii="Arial" w:hAnsi="Arial" w:cs="Arial"/>
-                <w:color w:val="000000"/>
-                <w:sz w:val="22"/>
-                <w:szCs w:val="22"/>
-              </w:rPr>
-              <w:t xml:space="preserve">Develop a module to simulate the AED's capability to diagnose cardiac arrhythmias, specifically ventricular </w:t>
-            </w:r>
-            <w:proofErr w:type="gramStart"/>
-            <w:r>
-              <w:rPr>
-                <w:rFonts w:ascii="Arial" w:hAnsi="Arial" w:cs="Arial"/>
-                <w:color w:val="000000"/>
-                <w:sz w:val="22"/>
-                <w:szCs w:val="22"/>
-              </w:rPr>
-              <w:t>fibrillation</w:t>
-            </w:r>
-            <w:proofErr w:type="gramEnd"/>
-            <w:r>
-              <w:rPr>
-                <w:rFonts w:ascii="Arial" w:hAnsi="Arial" w:cs="Arial"/>
-                <w:color w:val="000000"/>
-                <w:sz w:val="22"/>
-                <w:szCs w:val="22"/>
-              </w:rPr>
-              <w:t xml:space="preserve"> and ventricular tachycardia.</w:t>
+              <w:pStyle w:val="NormalWeb"/>
+              <w:spacing w:before="0" w:beforeAutospacing="0" w:after="0" w:afterAutospacing="0"/>
+              <w:rPr>
+                <w:rFonts w:ascii="Arial" w:hAnsi="Arial" w:cs="Arial"/>
+              </w:rPr>
+            </w:pPr>
+            <w:r>
+              <w:rPr>
+                <w:rFonts w:ascii="Arial" w:hAnsi="Arial" w:cs="Arial"/>
+                <w:color w:val="000000"/>
+                <w:sz w:val="22"/>
+                <w:szCs w:val="22"/>
+              </w:rPr>
+              <w:t>Develop a module to simulate the AED's capability to diagnose cardiac arrhythmias, specifically ventricular fibrillation and ventricular tachycardia.</w:t>
             </w:r>
           </w:p>
         </w:tc>
@@ -5008,7 +5027,7 @@
           </w:tcPr>
           <w:p>
             <w:pPr>
-              <w:pStyle w:val="a3"/>
+              <w:pStyle w:val="NormalWeb"/>
               <w:spacing w:before="0" w:beforeAutospacing="0" w:after="0" w:afterAutospacing="0"/>
               <w:jc w:val="both"/>
               <w:rPr>
@@ -5046,7 +5065,7 @@
           </w:tcPr>
           <w:p>
             <w:pPr>
-              <w:pStyle w:val="a3"/>
+              <w:pStyle w:val="NormalWeb"/>
               <w:spacing w:before="0" w:beforeAutospacing="0" w:after="0" w:afterAutospacing="0"/>
               <w:rPr>
                 <w:rFonts w:ascii="Arial" w:hAnsi="Arial" w:cs="Arial"/>
@@ -5103,7 +5122,7 @@
           </w:tcPr>
           <w:p>
             <w:pPr>
-              <w:pStyle w:val="a3"/>
+              <w:pStyle w:val="NormalWeb"/>
               <w:spacing w:before="0" w:beforeAutospacing="0" w:after="0" w:afterAutospacing="0"/>
               <w:rPr>
                 <w:rFonts w:ascii="Arial" w:hAnsi="Arial" w:cs="Arial"/>
@@ -5140,7 +5159,7 @@
           </w:tcPr>
           <w:p>
             <w:pPr>
-              <w:pStyle w:val="a3"/>
+              <w:pStyle w:val="NormalWeb"/>
               <w:spacing w:before="0" w:beforeAutospacing="0" w:after="0" w:afterAutospacing="0"/>
               <w:rPr>
                 <w:rFonts w:ascii="Arial" w:hAnsi="Arial" w:cs="Arial"/>
@@ -5169,7 +5188,7 @@
           </w:p>
           <w:p>
             <w:pPr>
-              <w:pStyle w:val="a3"/>
+              <w:pStyle w:val="NormalWeb"/>
               <w:spacing w:before="0" w:beforeAutospacing="0" w:after="0" w:afterAutospacing="0"/>
               <w:rPr>
                 <w:rFonts w:ascii="Arial" w:hAnsi="Arial" w:cs="Arial"/>
@@ -5207,7 +5226,7 @@
           </w:tcPr>
           <w:p>
             <w:pPr>
-              <w:pStyle w:val="a3"/>
+              <w:pStyle w:val="NormalWeb"/>
               <w:spacing w:before="0" w:beforeAutospacing="0" w:after="0" w:afterAutospacing="0"/>
               <w:rPr>
                 <w:rFonts w:ascii="Arial" w:hAnsi="Arial" w:cs="Arial"/>
@@ -5244,7 +5263,7 @@
           </w:tcPr>
           <w:p>
             <w:pPr>
-              <w:pStyle w:val="a3"/>
+              <w:pStyle w:val="NormalWeb"/>
               <w:spacing w:before="0" w:beforeAutospacing="0" w:after="0" w:afterAutospacing="0"/>
               <w:rPr>
                 <w:rFonts w:ascii="Arial" w:hAnsi="Arial" w:cs="Arial"/>
@@ -5283,7 +5302,7 @@
           </w:tcPr>
           <w:p>
             <w:pPr>
-              <w:pStyle w:val="a3"/>
+              <w:pStyle w:val="NormalWeb"/>
               <w:spacing w:before="0" w:beforeAutospacing="0" w:after="0" w:afterAutospacing="0"/>
               <w:jc w:val="both"/>
               <w:rPr>
@@ -5321,7 +5340,7 @@
           </w:tcPr>
           <w:p>
             <w:pPr>
-              <w:pStyle w:val="a3"/>
+              <w:pStyle w:val="NormalWeb"/>
               <w:spacing w:before="0" w:beforeAutospacing="0" w:after="0" w:afterAutospacing="0"/>
               <w:rPr>
                 <w:rFonts w:ascii="Arial" w:hAnsi="Arial" w:cs="Arial"/>
@@ -5378,7 +5397,7 @@
           </w:tcPr>
           <w:p>
             <w:pPr>
-              <w:pStyle w:val="a3"/>
+              <w:pStyle w:val="NormalWeb"/>
               <w:spacing w:before="0" w:beforeAutospacing="0" w:after="0" w:afterAutospacing="0"/>
               <w:rPr>
                 <w:rFonts w:ascii="Arial" w:hAnsi="Arial" w:cs="Arial"/>
@@ -5415,7 +5434,7 @@
           </w:tcPr>
           <w:p>
             <w:pPr>
-              <w:pStyle w:val="a3"/>
+              <w:pStyle w:val="NormalWeb"/>
               <w:spacing w:before="0" w:beforeAutospacing="0" w:after="0" w:afterAutospacing="0"/>
               <w:rPr>
                 <w:rFonts w:ascii="Arial" w:hAnsi="Arial" w:cs="Arial"/>
@@ -5444,7 +5463,7 @@
           </w:p>
           <w:p>
             <w:pPr>
-              <w:pStyle w:val="a3"/>
+              <w:pStyle w:val="NormalWeb"/>
               <w:spacing w:before="0" w:beforeAutospacing="0" w:after="0" w:afterAutospacing="0"/>
               <w:rPr>
                 <w:rFonts w:ascii="Arial" w:hAnsi="Arial" w:cs="Arial"/>
@@ -5480,7 +5499,7 @@
           </w:tcPr>
           <w:p>
             <w:pPr>
-              <w:pStyle w:val="a3"/>
+              <w:pStyle w:val="NormalWeb"/>
               <w:spacing w:before="0" w:beforeAutospacing="0" w:after="0" w:afterAutospacing="0"/>
               <w:rPr>
                 <w:rFonts w:ascii="Arial" w:hAnsi="Arial" w:cs="Arial"/>
@@ -5517,7 +5536,7 @@
           </w:tcPr>
           <w:p>
             <w:pPr>
-              <w:pStyle w:val="a3"/>
+              <w:pStyle w:val="NormalWeb"/>
               <w:spacing w:before="0" w:beforeAutospacing="0" w:after="0" w:afterAutospacing="0"/>
               <w:rPr>
                 <w:rFonts w:ascii="Arial" w:hAnsi="Arial" w:cs="Arial"/>
@@ -5556,7 +5575,7 @@
           </w:tcPr>
           <w:p>
             <w:pPr>
-              <w:pStyle w:val="a3"/>
+              <w:pStyle w:val="NormalWeb"/>
               <w:spacing w:before="0" w:beforeAutospacing="0" w:after="0" w:afterAutospacing="0"/>
               <w:jc w:val="both"/>
               <w:rPr>
@@ -5594,7 +5613,7 @@
           </w:tcPr>
           <w:p>
             <w:pPr>
-              <w:pStyle w:val="a3"/>
+              <w:pStyle w:val="NormalWeb"/>
               <w:spacing w:before="0" w:beforeAutospacing="0" w:after="0" w:afterAutospacing="0"/>
               <w:rPr>
                 <w:rFonts w:ascii="Arial" w:hAnsi="Arial" w:cs="Arial"/>
@@ -5651,7 +5670,7 @@
           </w:tcPr>
           <w:p>
             <w:pPr>
-              <w:pStyle w:val="a3"/>
+              <w:pStyle w:val="NormalWeb"/>
               <w:spacing w:before="0" w:beforeAutospacing="0" w:after="0" w:afterAutospacing="0"/>
               <w:rPr>
                 <w:rFonts w:ascii="Arial" w:hAnsi="Arial" w:cs="Arial"/>
@@ -5688,7 +5707,7 @@
           </w:tcPr>
           <w:p>
             <w:pPr>
-              <w:pStyle w:val="a3"/>
+              <w:pStyle w:val="NormalWeb"/>
               <w:spacing w:before="0" w:beforeAutospacing="0" w:after="0" w:afterAutospacing="0"/>
               <w:rPr>
                 <w:rFonts w:ascii="Arial" w:hAnsi="Arial" w:cs="Arial"/>
@@ -5717,7 +5736,7 @@
           </w:p>
           <w:p>
             <w:pPr>
-              <w:pStyle w:val="a3"/>
+              <w:pStyle w:val="NormalWeb"/>
               <w:spacing w:before="0" w:beforeAutospacing="0" w:after="0" w:afterAutospacing="0"/>
               <w:rPr>
                 <w:rFonts w:ascii="Arial" w:hAnsi="Arial" w:cs="Arial"/>
@@ -5763,7 +5782,7 @@
           </w:p>
           <w:p>
             <w:pPr>
-              <w:pStyle w:val="a3"/>
+              <w:pStyle w:val="NormalWeb"/>
               <w:spacing w:before="0" w:beforeAutospacing="0" w:after="0" w:afterAutospacing="0"/>
               <w:rPr>
                 <w:rFonts w:ascii="Arial" w:hAnsi="Arial" w:cs="Arial"/>
@@ -5800,7 +5819,7 @@
           </w:tcPr>
           <w:p>
             <w:pPr>
-              <w:pStyle w:val="a3"/>
+              <w:pStyle w:val="NormalWeb"/>
               <w:spacing w:before="0" w:beforeAutospacing="0" w:after="0" w:afterAutospacing="0"/>
               <w:rPr>
                 <w:rFonts w:ascii="Arial" w:hAnsi="Arial" w:cs="Arial"/>
@@ -5898,7 +5917,7 @@
           </w:tcPr>
           <w:p>
             <w:pPr>
-              <w:pStyle w:val="a3"/>
+              <w:pStyle w:val="NormalWeb"/>
               <w:spacing w:before="0" w:beforeAutospacing="0" w:after="0" w:afterAutospacing="0"/>
               <w:jc w:val="both"/>
               <w:rPr>
@@ -5912,6 +5931,7 @@
                 <w:sz w:val="22"/>
                 <w:szCs w:val="22"/>
               </w:rPr>
+              <w:lastRenderedPageBreak/>
               <w:t xml:space="preserve"> 5</w:t>
             </w:r>
           </w:p>
@@ -5936,7 +5956,7 @@
           </w:tcPr>
           <w:p>
             <w:pPr>
-              <w:pStyle w:val="a3"/>
+              <w:pStyle w:val="NormalWeb"/>
               <w:spacing w:before="0" w:beforeAutospacing="0" w:after="0" w:afterAutospacing="0"/>
               <w:rPr>
                 <w:rFonts w:ascii="Arial" w:hAnsi="Arial" w:cs="Arial"/>
@@ -5993,7 +6013,7 @@
           </w:tcPr>
           <w:p>
             <w:pPr>
-              <w:pStyle w:val="a3"/>
+              <w:pStyle w:val="NormalWeb"/>
               <w:spacing w:before="0" w:beforeAutospacing="0" w:after="0" w:afterAutospacing="0"/>
               <w:rPr>
                 <w:rFonts w:ascii="Arial" w:hAnsi="Arial" w:cs="Arial"/>
@@ -6030,7 +6050,7 @@
           </w:tcPr>
           <w:p>
             <w:pPr>
-              <w:pStyle w:val="a3"/>
+              <w:pStyle w:val="NormalWeb"/>
               <w:spacing w:before="0" w:beforeAutospacing="0" w:after="0" w:afterAutospacing="0"/>
               <w:rPr>
                 <w:rFonts w:ascii="Arial" w:hAnsi="Arial" w:cs="Arial"/>
@@ -6077,7 +6097,7 @@
           </w:tcPr>
           <w:p>
             <w:pPr>
-              <w:pStyle w:val="a3"/>
+              <w:pStyle w:val="NormalWeb"/>
               <w:spacing w:before="0" w:beforeAutospacing="0" w:after="0" w:afterAutospacing="0"/>
               <w:rPr>
                 <w:rFonts w:ascii="Arial" w:hAnsi="Arial" w:cs="Arial"/>
@@ -6114,7 +6134,7 @@
           </w:tcPr>
           <w:p>
             <w:pPr>
-              <w:pStyle w:val="a3"/>
+              <w:pStyle w:val="NormalWeb"/>
               <w:spacing w:before="0" w:beforeAutospacing="0" w:after="0" w:afterAutospacing="0"/>
               <w:rPr>
                 <w:rFonts w:ascii="Arial" w:hAnsi="Arial" w:cs="Arial"/>
@@ -6238,7 +6258,7 @@
           </w:tcPr>
           <w:p>
             <w:pPr>
-              <w:pStyle w:val="a3"/>
+              <w:pStyle w:val="NormalWeb"/>
               <w:spacing w:before="0" w:beforeAutospacing="0" w:after="0" w:afterAutospacing="0"/>
               <w:jc w:val="both"/>
               <w:rPr>
@@ -6276,7 +6296,7 @@
           </w:tcPr>
           <w:p>
             <w:pPr>
-              <w:pStyle w:val="a3"/>
+              <w:pStyle w:val="NormalWeb"/>
               <w:spacing w:before="0" w:beforeAutospacing="0" w:after="0" w:afterAutospacing="0"/>
               <w:rPr>
                 <w:rFonts w:ascii="Arial" w:hAnsi="Arial" w:cs="Arial"/>
@@ -6333,7 +6353,7 @@
           </w:tcPr>
           <w:p>
             <w:pPr>
-              <w:pStyle w:val="a3"/>
+              <w:pStyle w:val="NormalWeb"/>
               <w:spacing w:before="0" w:beforeAutospacing="0" w:after="0" w:afterAutospacing="0"/>
               <w:rPr>
                 <w:rFonts w:ascii="Arial" w:hAnsi="Arial" w:cs="Arial"/>
@@ -6370,7 +6390,7 @@
           </w:tcPr>
           <w:p>
             <w:pPr>
-              <w:pStyle w:val="a3"/>
+              <w:pStyle w:val="NormalWeb"/>
               <w:spacing w:before="0" w:beforeAutospacing="0" w:after="0" w:afterAutospacing="0"/>
               <w:rPr>
                 <w:rFonts w:ascii="Arial" w:hAnsi="Arial" w:cs="Arial"/>
@@ -6408,7 +6428,7 @@
           </w:tcPr>
           <w:p>
             <w:pPr>
-              <w:pStyle w:val="a3"/>
+              <w:pStyle w:val="NormalWeb"/>
               <w:shd w:val="clear" w:color="auto" w:fill="FFFFFF"/>
               <w:spacing w:before="240" w:beforeAutospacing="0" w:after="240" w:afterAutospacing="0"/>
               <w:rPr>
@@ -6446,7 +6466,7 @@
           </w:tcPr>
           <w:p>
             <w:pPr>
-              <w:pStyle w:val="a3"/>
+              <w:pStyle w:val="NormalWeb"/>
               <w:spacing w:before="0" w:beforeAutospacing="0" w:after="0" w:afterAutospacing="0"/>
               <w:rPr>
                 <w:rFonts w:ascii="Arial" w:hAnsi="Arial" w:cs="Arial"/>
@@ -6485,7 +6505,7 @@
           </w:tcPr>
           <w:p>
             <w:pPr>
-              <w:pStyle w:val="a3"/>
+              <w:pStyle w:val="NormalWeb"/>
               <w:spacing w:before="0" w:beforeAutospacing="0" w:after="0" w:afterAutospacing="0"/>
               <w:jc w:val="both"/>
               <w:rPr>
@@ -6523,7 +6543,7 @@
           </w:tcPr>
           <w:p>
             <w:pPr>
-              <w:pStyle w:val="a3"/>
+              <w:pStyle w:val="NormalWeb"/>
               <w:spacing w:before="0" w:beforeAutospacing="0" w:after="0" w:afterAutospacing="0"/>
               <w:rPr>
                 <w:rFonts w:ascii="Arial" w:hAnsi="Arial" w:cs="Arial"/>
@@ -6580,7 +6600,7 @@
           </w:tcPr>
           <w:p>
             <w:pPr>
-              <w:pStyle w:val="a3"/>
+              <w:pStyle w:val="NormalWeb"/>
               <w:spacing w:before="0" w:beforeAutospacing="0" w:after="0" w:afterAutospacing="0"/>
               <w:rPr>
                 <w:rFonts w:ascii="Arial" w:hAnsi="Arial" w:cs="Arial"/>
@@ -6617,7 +6637,7 @@
           </w:tcPr>
           <w:p>
             <w:pPr>
-              <w:pStyle w:val="a3"/>
+              <w:pStyle w:val="NormalWeb"/>
               <w:spacing w:before="0" w:beforeAutospacing="0" w:after="0" w:afterAutospacing="0"/>
               <w:rPr>
                 <w:rFonts w:ascii="Arial" w:hAnsi="Arial" w:cs="Arial"/>
@@ -6664,7 +6684,7 @@
           </w:tcPr>
           <w:p>
             <w:pPr>
-              <w:pStyle w:val="a3"/>
+              <w:pStyle w:val="NormalWeb"/>
               <w:spacing w:before="0" w:beforeAutospacing="0" w:after="0" w:afterAutospacing="0"/>
               <w:rPr>
                 <w:rFonts w:ascii="Arial" w:hAnsi="Arial" w:cs="Arial"/>
@@ -6721,7 +6741,7 @@
           </w:tcPr>
           <w:p>
             <w:pPr>
-              <w:pStyle w:val="a3"/>
+              <w:pStyle w:val="NormalWeb"/>
               <w:spacing w:before="0" w:beforeAutospacing="0" w:after="0" w:afterAutospacing="0"/>
               <w:rPr>
                 <w:rFonts w:ascii="Arial" w:hAnsi="Arial" w:cs="Arial"/>
@@ -6760,7 +6780,7 @@
           </w:tcPr>
           <w:p>
             <w:pPr>
-              <w:pStyle w:val="a3"/>
+              <w:pStyle w:val="NormalWeb"/>
               <w:spacing w:before="0" w:beforeAutospacing="0" w:after="0" w:afterAutospacing="0"/>
               <w:jc w:val="both"/>
               <w:rPr>
@@ -6798,7 +6818,7 @@
           </w:tcPr>
           <w:p>
             <w:pPr>
-              <w:pStyle w:val="a3"/>
+              <w:pStyle w:val="NormalWeb"/>
               <w:spacing w:before="0" w:beforeAutospacing="0" w:after="0" w:afterAutospacing="0"/>
               <w:rPr>
                 <w:rFonts w:ascii="Arial" w:hAnsi="Arial" w:cs="Arial"/>
@@ -6855,7 +6875,7 @@
           </w:tcPr>
           <w:p>
             <w:pPr>
-              <w:pStyle w:val="a3"/>
+              <w:pStyle w:val="NormalWeb"/>
               <w:spacing w:before="0" w:beforeAutospacing="0" w:after="0" w:afterAutospacing="0"/>
               <w:rPr>
                 <w:rFonts w:ascii="Arial" w:hAnsi="Arial" w:cs="Arial"/>
@@ -6892,7 +6912,7 @@
           </w:tcPr>
           <w:p>
             <w:pPr>
-              <w:pStyle w:val="a3"/>
+              <w:pStyle w:val="NormalWeb"/>
               <w:spacing w:before="0" w:beforeAutospacing="0" w:after="0" w:afterAutospacing="0"/>
               <w:rPr>
                 <w:rFonts w:ascii="Arial" w:hAnsi="Arial" w:cs="Arial"/>
@@ -6921,7 +6941,7 @@
           </w:p>
           <w:p>
             <w:pPr>
-              <w:pStyle w:val="a3"/>
+              <w:pStyle w:val="NormalWeb"/>
               <w:spacing w:before="0" w:beforeAutospacing="0" w:after="0" w:afterAutospacing="0"/>
               <w:rPr>
                 <w:rFonts w:ascii="Arial" w:hAnsi="Arial" w:cs="Arial"/>
@@ -6959,7 +6979,7 @@
           </w:tcPr>
           <w:p>
             <w:pPr>
-              <w:pStyle w:val="a3"/>
+              <w:pStyle w:val="NormalWeb"/>
               <w:spacing w:before="0" w:beforeAutospacing="0" w:after="0" w:afterAutospacing="0"/>
               <w:rPr>
                 <w:rFonts w:ascii="Arial" w:hAnsi="Arial" w:cs="Arial"/>
@@ -6996,7 +7016,7 @@
           </w:tcPr>
           <w:p>
             <w:pPr>
-              <w:pStyle w:val="a3"/>
+              <w:pStyle w:val="NormalWeb"/>
               <w:spacing w:before="0" w:beforeAutospacing="0" w:after="0" w:afterAutospacing="0"/>
               <w:rPr>
                 <w:rFonts w:ascii="Arial" w:hAnsi="Arial" w:cs="Arial"/>
@@ -7035,7 +7055,7 @@
           </w:tcPr>
           <w:p>
             <w:pPr>
-              <w:pStyle w:val="a3"/>
+              <w:pStyle w:val="NormalWeb"/>
               <w:spacing w:before="0" w:beforeAutospacing="0" w:after="0" w:afterAutospacing="0"/>
               <w:jc w:val="both"/>
               <w:rPr>
@@ -7073,7 +7093,7 @@
           </w:tcPr>
           <w:p>
             <w:pPr>
-              <w:pStyle w:val="a3"/>
+              <w:pStyle w:val="NormalWeb"/>
               <w:spacing w:before="0" w:beforeAutospacing="0" w:after="0" w:afterAutospacing="0"/>
               <w:rPr>
                 <w:rFonts w:ascii="Arial" w:hAnsi="Arial" w:cs="Arial"/>
@@ -7130,7 +7150,7 @@
           </w:tcPr>
           <w:p>
             <w:pPr>
-              <w:pStyle w:val="a3"/>
+              <w:pStyle w:val="NormalWeb"/>
               <w:spacing w:before="0" w:beforeAutospacing="0" w:after="0" w:afterAutospacing="0"/>
               <w:rPr>
                 <w:rFonts w:ascii="Arial" w:hAnsi="Arial" w:cs="Arial"/>
@@ -7167,7 +7187,7 @@
           </w:tcPr>
           <w:p>
             <w:pPr>
-              <w:pStyle w:val="a3"/>
+              <w:pStyle w:val="NormalWeb"/>
               <w:spacing w:before="0" w:beforeAutospacing="0" w:after="0" w:afterAutospacing="0"/>
               <w:rPr>
                 <w:rFonts w:ascii="Arial" w:hAnsi="Arial" w:cs="Arial"/>
@@ -7196,7 +7216,7 @@
           </w:p>
           <w:p>
             <w:pPr>
-              <w:pStyle w:val="a3"/>
+              <w:pStyle w:val="NormalWeb"/>
               <w:spacing w:before="0" w:beforeAutospacing="0" w:after="0" w:afterAutospacing="0"/>
               <w:rPr>
                 <w:rFonts w:ascii="Arial" w:hAnsi="Arial" w:cs="Arial"/>
@@ -7234,7 +7254,7 @@
           </w:tcPr>
           <w:p>
             <w:pPr>
-              <w:pStyle w:val="a3"/>
+              <w:pStyle w:val="NormalWeb"/>
               <w:spacing w:before="0" w:beforeAutospacing="0" w:after="0" w:afterAutospacing="0"/>
               <w:rPr>
                 <w:rFonts w:ascii="Arial" w:hAnsi="Arial" w:cs="Arial"/>
@@ -7271,7 +7291,7 @@
           </w:tcPr>
           <w:p>
             <w:pPr>
-              <w:pStyle w:val="a3"/>
+              <w:pStyle w:val="NormalWeb"/>
               <w:spacing w:before="0" w:beforeAutospacing="0" w:after="0" w:afterAutospacing="0"/>
               <w:rPr>
                 <w:rFonts w:ascii="Arial" w:hAnsi="Arial" w:cs="Arial"/>
@@ -7310,7 +7330,7 @@
           </w:tcPr>
           <w:p>
             <w:pPr>
-              <w:pStyle w:val="a3"/>
+              <w:pStyle w:val="NormalWeb"/>
               <w:spacing w:before="0" w:beforeAutospacing="0" w:after="0" w:afterAutospacing="0"/>
               <w:jc w:val="both"/>
               <w:rPr>
@@ -7349,7 +7369,7 @@
           </w:tcPr>
           <w:p>
             <w:pPr>
-              <w:pStyle w:val="a3"/>
+              <w:pStyle w:val="NormalWeb"/>
               <w:spacing w:before="0" w:beforeAutospacing="0" w:after="0" w:afterAutospacing="0"/>
               <w:rPr>
                 <w:rFonts w:ascii="Arial" w:hAnsi="Arial" w:cs="Arial"/>
@@ -7406,7 +7426,7 @@
           </w:tcPr>
           <w:p>
             <w:pPr>
-              <w:pStyle w:val="a3"/>
+              <w:pStyle w:val="NormalWeb"/>
               <w:spacing w:before="0" w:beforeAutospacing="0" w:after="0" w:afterAutospacing="0"/>
               <w:rPr>
                 <w:rFonts w:ascii="Arial" w:hAnsi="Arial" w:cs="Arial"/>
@@ -7443,7 +7463,7 @@
           </w:tcPr>
           <w:p>
             <w:pPr>
-              <w:pStyle w:val="a3"/>
+              <w:pStyle w:val="NormalWeb"/>
               <w:spacing w:before="0" w:beforeAutospacing="0" w:after="0" w:afterAutospacing="0"/>
               <w:rPr>
                 <w:rFonts w:ascii="Arial" w:hAnsi="Arial" w:cs="Arial"/>
@@ -7472,65 +7492,20 @@
           </w:p>
           <w:p>
             <w:pPr>
-              <w:pStyle w:val="a3"/>
-              <w:spacing w:before="0" w:beforeAutospacing="0" w:after="0" w:afterAutospacing="0"/>
-              <w:rPr>
-                <w:rFonts w:ascii="Arial" w:hAnsi="Arial" w:cs="Arial"/>
-              </w:rPr>
-            </w:pPr>
-            <w:r>
-              <w:rPr>
-                <w:rFonts w:ascii="Arial" w:hAnsi="Arial" w:cs="Arial"/>
-                <w:color w:val="000000"/>
-                <w:sz w:val="22"/>
-                <w:szCs w:val="22"/>
-              </w:rPr>
-              <w:t>I</w:t>
-            </w:r>
-            <w:r>
-              <w:rPr>
-                <w:rFonts w:ascii="Arial" w:hAnsi="Arial" w:cs="Arial"/>
-                <w:color w:val="000000"/>
-                <w:sz w:val="22"/>
-                <w:szCs w:val="22"/>
-              </w:rPr>
-              <w:t>nstall</w:t>
-            </w:r>
-            <w:r>
-              <w:rPr>
-                <w:rFonts w:ascii="Arial" w:hAnsi="Arial" w:cs="Arial"/>
-                <w:color w:val="000000"/>
-                <w:sz w:val="22"/>
-                <w:szCs w:val="22"/>
-              </w:rPr>
-              <w:t xml:space="preserve"> </w:t>
-            </w:r>
-            <w:r>
-              <w:rPr>
-                <w:rFonts w:ascii="Arial" w:hAnsi="Arial" w:cs="Arial"/>
-                <w:color w:val="000000"/>
-                <w:sz w:val="22"/>
-                <w:szCs w:val="22"/>
-              </w:rPr>
-              <w:t>electrodes</w:t>
-            </w:r>
-            <w:r>
-              <w:rPr>
-                <w:rFonts w:ascii="Arial" w:hAnsi="Arial" w:cs="Arial"/>
-                <w:color w:val="000000"/>
-                <w:sz w:val="22"/>
-                <w:szCs w:val="22"/>
-              </w:rPr>
-              <w:t xml:space="preserve"> </w:t>
-            </w:r>
-            <w:r>
-              <w:rPr>
-                <w:rFonts w:ascii="Arial" w:hAnsi="Arial" w:cs="Arial"/>
-                <w:color w:val="000000"/>
-                <w:sz w:val="22"/>
-                <w:szCs w:val="22"/>
-              </w:rPr>
-              <w:t>widget</w:t>
+              <w:pStyle w:val="NormalWeb"/>
+              <w:spacing w:before="0" w:beforeAutospacing="0" w:after="0" w:afterAutospacing="0"/>
+              <w:rPr>
+                <w:rFonts w:ascii="Arial" w:hAnsi="Arial" w:cs="Arial"/>
+              </w:rPr>
+            </w:pPr>
+            <w:r>
+              <w:rPr>
+                <w:rFonts w:ascii="Arial" w:hAnsi="Arial" w:cs="Arial"/>
+                <w:color w:val="000000"/>
+                <w:sz w:val="22"/>
+                <w:szCs w:val="22"/>
+              </w:rPr>
+              <w:t>Install electrodes widget</w:t>
             </w:r>
           </w:p>
           <w:p>
@@ -7560,7 +7535,7 @@
           </w:tcPr>
           <w:p>
             <w:pPr>
-              <w:pStyle w:val="a3"/>
+              <w:pStyle w:val="NormalWeb"/>
               <w:spacing w:before="0" w:beforeAutospacing="0" w:after="0" w:afterAutospacing="0"/>
               <w:rPr>
                 <w:rFonts w:ascii="Arial" w:hAnsi="Arial" w:cs="Arial"/>
@@ -7597,7 +7572,7 @@
           </w:tcPr>
           <w:p>
             <w:pPr>
-              <w:pStyle w:val="a3"/>
+              <w:pStyle w:val="NormalWeb"/>
               <w:spacing w:before="0" w:beforeAutospacing="0" w:after="0" w:afterAutospacing="0"/>
               <w:rPr>
                 <w:rFonts w:ascii="Arial" w:hAnsi="Arial" w:cs="Arial"/>
@@ -7636,7 +7611,7 @@
           </w:tcPr>
           <w:p>
             <w:pPr>
-              <w:pStyle w:val="a3"/>
+              <w:pStyle w:val="NormalWeb"/>
               <w:spacing w:before="0" w:beforeAutospacing="0" w:after="0" w:afterAutospacing="0"/>
               <w:jc w:val="both"/>
               <w:rPr>
@@ -7674,7 +7649,7 @@
           </w:tcPr>
           <w:p>
             <w:pPr>
-              <w:pStyle w:val="a3"/>
+              <w:pStyle w:val="NormalWeb"/>
               <w:spacing w:before="0" w:beforeAutospacing="0" w:after="0" w:afterAutospacing="0"/>
               <w:rPr>
                 <w:rFonts w:ascii="Arial" w:hAnsi="Arial" w:cs="Arial"/>
@@ -7731,7 +7706,7 @@
           </w:tcPr>
           <w:p>
             <w:pPr>
-              <w:pStyle w:val="a3"/>
+              <w:pStyle w:val="NormalWeb"/>
               <w:spacing w:before="0" w:beforeAutospacing="0" w:after="0" w:afterAutospacing="0"/>
               <w:rPr>
                 <w:rFonts w:ascii="Arial" w:hAnsi="Arial" w:cs="Arial"/>
@@ -7768,7 +7743,7 @@
           </w:tcPr>
           <w:p>
             <w:pPr>
-              <w:pStyle w:val="a3"/>
+              <w:pStyle w:val="NormalWeb"/>
               <w:spacing w:before="0" w:beforeAutospacing="0" w:after="0" w:afterAutospacing="0"/>
               <w:rPr>
                 <w:rFonts w:ascii="Arial" w:hAnsi="Arial" w:cs="Arial"/>
@@ -7797,7 +7772,7 @@
           </w:p>
           <w:p>
             <w:pPr>
-              <w:pStyle w:val="a3"/>
+              <w:pStyle w:val="NormalWeb"/>
               <w:spacing w:before="0" w:beforeAutospacing="0" w:after="0" w:afterAutospacing="0"/>
               <w:rPr>
                 <w:rFonts w:ascii="Arial" w:hAnsi="Arial" w:cs="Arial"/>
@@ -7835,7 +7810,7 @@
           </w:tcPr>
           <w:p>
             <w:pPr>
-              <w:pStyle w:val="a3"/>
+              <w:pStyle w:val="NormalWeb"/>
               <w:spacing w:before="0" w:beforeAutospacing="0" w:after="0" w:afterAutospacing="0"/>
               <w:rPr>
                 <w:rFonts w:ascii="Arial" w:hAnsi="Arial" w:cs="Arial"/>
@@ -7872,7 +7847,7 @@
           </w:tcPr>
           <w:p>
             <w:pPr>
-              <w:pStyle w:val="a3"/>
+              <w:pStyle w:val="NormalWeb"/>
               <w:spacing w:before="0" w:beforeAutospacing="0" w:after="0" w:afterAutospacing="0"/>
               <w:rPr>
                 <w:rFonts w:ascii="Arial" w:hAnsi="Arial" w:cs="Arial"/>
@@ -7911,7 +7886,7 @@
           </w:tcPr>
           <w:p>
             <w:pPr>
-              <w:pStyle w:val="a3"/>
+              <w:pStyle w:val="NormalWeb"/>
               <w:spacing w:before="0" w:beforeAutospacing="0" w:after="0" w:afterAutospacing="0"/>
               <w:jc w:val="both"/>
               <w:rPr>
@@ -7949,7 +7924,7 @@
           </w:tcPr>
           <w:p>
             <w:pPr>
-              <w:pStyle w:val="a3"/>
+              <w:pStyle w:val="NormalWeb"/>
               <w:spacing w:before="0" w:beforeAutospacing="0" w:after="0" w:afterAutospacing="0"/>
               <w:rPr>
                 <w:rFonts w:ascii="Arial" w:hAnsi="Arial" w:cs="Arial"/>
@@ -8006,7 +7981,7 @@
           </w:tcPr>
           <w:p>
             <w:pPr>
-              <w:pStyle w:val="a3"/>
+              <w:pStyle w:val="NormalWeb"/>
               <w:spacing w:before="0" w:beforeAutospacing="0" w:after="0" w:afterAutospacing="0"/>
               <w:rPr>
                 <w:rFonts w:ascii="Arial" w:hAnsi="Arial" w:cs="Arial"/>
@@ -8043,7 +8018,7 @@
           </w:tcPr>
           <w:p>
             <w:pPr>
-              <w:pStyle w:val="a3"/>
+              <w:pStyle w:val="NormalWeb"/>
               <w:spacing w:before="0" w:beforeAutospacing="0" w:after="0" w:afterAutospacing="0"/>
               <w:rPr>
                 <w:rFonts w:ascii="Arial" w:hAnsi="Arial" w:cs="Arial"/>
@@ -8072,47 +8047,20 @@
           </w:p>
           <w:p>
             <w:pPr>
-              <w:pStyle w:val="a3"/>
-              <w:spacing w:before="0" w:beforeAutospacing="0" w:after="0" w:afterAutospacing="0"/>
-              <w:rPr>
-                <w:rFonts w:ascii="Arial" w:hAnsi="Arial" w:cs="Arial"/>
-              </w:rPr>
-            </w:pPr>
-            <w:r>
-              <w:rPr>
-                <w:rFonts w:ascii="Arial" w:hAnsi="Arial" w:cs="Arial"/>
-                <w:color w:val="000000"/>
-                <w:sz w:val="22"/>
-                <w:szCs w:val="22"/>
-              </w:rPr>
-              <w:t xml:space="preserve">Attached fibrillatory </w:t>
-            </w:r>
-            <w:r>
-              <w:rPr>
-                <w:rFonts w:ascii="Arial" w:hAnsi="Arial" w:cs="Arial"/>
-                <w:color w:val="000000"/>
-                <w:sz w:val="22"/>
-                <w:szCs w:val="22"/>
-              </w:rPr>
-              <w:t>pads</w:t>
-            </w:r>
-            <w:r>
-              <w:rPr>
-                <w:rFonts w:ascii="Arial" w:hAnsi="Arial" w:cs="Arial"/>
-                <w:color w:val="000000"/>
-                <w:sz w:val="22"/>
-                <w:szCs w:val="22"/>
-              </w:rPr>
-              <w:t xml:space="preserve"> </w:t>
-            </w:r>
-            <w:r>
-              <w:rPr>
-                <w:rFonts w:ascii="Arial" w:hAnsi="Arial" w:cs="Arial"/>
-                <w:color w:val="000000"/>
-                <w:sz w:val="22"/>
-                <w:szCs w:val="22"/>
-              </w:rPr>
-              <w:t>state</w:t>
+              <w:pStyle w:val="NormalWeb"/>
+              <w:spacing w:before="0" w:beforeAutospacing="0" w:after="0" w:afterAutospacing="0"/>
+              <w:rPr>
+                <w:rFonts w:ascii="Arial" w:hAnsi="Arial" w:cs="Arial"/>
+              </w:rPr>
+            </w:pPr>
+            <w:r>
+              <w:rPr>
+                <w:rFonts w:ascii="Arial" w:hAnsi="Arial" w:cs="Arial"/>
+                <w:color w:val="000000"/>
+                <w:sz w:val="22"/>
+                <w:szCs w:val="22"/>
+              </w:rPr>
+              <w:t>Attached fibrillatory pads state</w:t>
             </w:r>
           </w:p>
         </w:tc>
@@ -8135,7 +8083,7 @@
           </w:tcPr>
           <w:p>
             <w:pPr>
-              <w:pStyle w:val="a3"/>
+              <w:pStyle w:val="NormalWeb"/>
               <w:spacing w:before="0" w:beforeAutospacing="0" w:after="0" w:afterAutospacing="0"/>
               <w:rPr>
                 <w:rFonts w:ascii="Arial" w:hAnsi="Arial" w:cs="Arial"/>
@@ -8172,7 +8120,7 @@
           </w:tcPr>
           <w:p>
             <w:pPr>
-              <w:pStyle w:val="a3"/>
+              <w:pStyle w:val="NormalWeb"/>
               <w:spacing w:before="0" w:beforeAutospacing="0" w:after="0" w:afterAutospacing="0"/>
               <w:rPr>
                 <w:rFonts w:ascii="Arial" w:hAnsi="Arial" w:cs="Arial"/>
@@ -8211,7 +8159,7 @@
           </w:tcPr>
           <w:p>
             <w:pPr>
-              <w:pStyle w:val="a3"/>
+              <w:pStyle w:val="NormalWeb"/>
               <w:spacing w:before="0" w:beforeAutospacing="0" w:after="0" w:afterAutospacing="0"/>
               <w:jc w:val="both"/>
               <w:rPr>
@@ -8249,7 +8197,7 @@
           </w:tcPr>
           <w:p>
             <w:pPr>
-              <w:pStyle w:val="a3"/>
+              <w:pStyle w:val="NormalWeb"/>
               <w:spacing w:before="0" w:beforeAutospacing="0" w:after="0" w:afterAutospacing="0"/>
               <w:rPr>
                 <w:rFonts w:ascii="Arial" w:hAnsi="Arial" w:cs="Arial"/>
@@ -8306,7 +8254,7 @@
           </w:tcPr>
           <w:p>
             <w:pPr>
-              <w:pStyle w:val="a3"/>
+              <w:pStyle w:val="NormalWeb"/>
               <w:spacing w:before="0" w:beforeAutospacing="0" w:after="0" w:afterAutospacing="0"/>
               <w:rPr>
                 <w:rFonts w:ascii="Arial" w:hAnsi="Arial" w:cs="Arial"/>
@@ -8343,7 +8291,7 @@
           </w:tcPr>
           <w:p>
             <w:pPr>
-              <w:pStyle w:val="a3"/>
+              <w:pStyle w:val="NormalWeb"/>
               <w:spacing w:before="0" w:beforeAutospacing="0" w:after="0" w:afterAutospacing="0"/>
               <w:rPr>
                 <w:rFonts w:ascii="Arial" w:hAnsi="Arial" w:cs="Arial"/>
@@ -8372,7 +8320,7 @@
           </w:p>
           <w:p>
             <w:pPr>
-              <w:pStyle w:val="a3"/>
+              <w:pStyle w:val="NormalWeb"/>
               <w:spacing w:before="0" w:beforeAutospacing="0" w:after="0" w:afterAutospacing="0"/>
               <w:rPr>
                 <w:rFonts w:ascii="Arial" w:hAnsi="Arial" w:cs="Arial"/>
@@ -8410,7 +8358,7 @@
           </w:tcPr>
           <w:p>
             <w:pPr>
-              <w:pStyle w:val="a3"/>
+              <w:pStyle w:val="NormalWeb"/>
               <w:spacing w:before="0" w:beforeAutospacing="0" w:after="0" w:afterAutospacing="0"/>
               <w:rPr>
                 <w:rFonts w:ascii="Arial" w:hAnsi="Arial" w:cs="Arial"/>
@@ -8447,7 +8395,7 @@
           </w:tcPr>
           <w:p>
             <w:pPr>
-              <w:pStyle w:val="a3"/>
+              <w:pStyle w:val="NormalWeb"/>
               <w:spacing w:before="0" w:beforeAutospacing="0" w:after="0" w:afterAutospacing="0"/>
               <w:rPr>
                 <w:rFonts w:ascii="Arial" w:hAnsi="Arial" w:cs="Arial"/>
@@ -8486,7 +8434,7 @@
           </w:tcPr>
           <w:p>
             <w:pPr>
-              <w:pStyle w:val="a3"/>
+              <w:pStyle w:val="NormalWeb"/>
               <w:spacing w:before="0" w:beforeAutospacing="0" w:after="0" w:afterAutospacing="0"/>
               <w:jc w:val="both"/>
               <w:rPr>
@@ -8524,7 +8472,7 @@
           </w:tcPr>
           <w:p>
             <w:pPr>
-              <w:pStyle w:val="a3"/>
+              <w:pStyle w:val="NormalWeb"/>
               <w:spacing w:before="0" w:beforeAutospacing="0" w:after="0" w:afterAutospacing="0"/>
               <w:rPr>
                 <w:rFonts w:ascii="Arial" w:hAnsi="Arial" w:cs="Arial"/>
@@ -8581,7 +8529,7 @@
           </w:tcPr>
           <w:p>
             <w:pPr>
-              <w:pStyle w:val="a3"/>
+              <w:pStyle w:val="NormalWeb"/>
               <w:spacing w:before="0" w:beforeAutospacing="0" w:after="0" w:afterAutospacing="0"/>
               <w:rPr>
                 <w:rFonts w:ascii="Arial" w:hAnsi="Arial" w:cs="Arial"/>
@@ -8618,7 +8566,7 @@
           </w:tcPr>
           <w:p>
             <w:pPr>
-              <w:pStyle w:val="a3"/>
+              <w:pStyle w:val="NormalWeb"/>
               <w:spacing w:before="0" w:beforeAutospacing="0" w:after="0" w:afterAutospacing="0"/>
               <w:rPr>
                 <w:rFonts w:ascii="Arial" w:hAnsi="Arial" w:cs="Arial"/>
@@ -8647,55 +8595,28 @@
           </w:p>
           <w:p>
             <w:pPr>
-              <w:pStyle w:val="a3"/>
-              <w:spacing w:before="0" w:beforeAutospacing="0" w:after="0" w:afterAutospacing="0"/>
-              <w:rPr>
-                <w:rFonts w:ascii="Arial" w:hAnsi="Arial" w:cs="Arial"/>
-                <w:color w:val="000000"/>
-                <w:sz w:val="22"/>
-                <w:szCs w:val="22"/>
-              </w:rPr>
-            </w:pPr>
-            <w:r>
-              <w:rPr>
-                <w:rFonts w:ascii="Arial" w:hAnsi="Arial" w:cs="Arial"/>
-                <w:color w:val="000000"/>
-                <w:sz w:val="22"/>
-                <w:szCs w:val="22"/>
-              </w:rPr>
-              <w:t xml:space="preserve">Attached fibrillatory </w:t>
-            </w:r>
-            <w:r>
-              <w:rPr>
-                <w:rFonts w:ascii="Arial" w:hAnsi="Arial" w:cs="Arial"/>
-                <w:color w:val="000000"/>
-                <w:sz w:val="22"/>
-                <w:szCs w:val="22"/>
-              </w:rPr>
-              <w:t>pads</w:t>
-            </w:r>
-            <w:r>
-              <w:rPr>
-                <w:rFonts w:ascii="Arial" w:hAnsi="Arial" w:cs="Arial"/>
-                <w:color w:val="000000"/>
-                <w:sz w:val="22"/>
-                <w:szCs w:val="22"/>
-              </w:rPr>
-              <w:t xml:space="preserve"> </w:t>
-            </w:r>
-            <w:r>
-              <w:rPr>
-                <w:rFonts w:ascii="Arial" w:hAnsi="Arial" w:cs="Arial"/>
-                <w:color w:val="000000"/>
-                <w:sz w:val="22"/>
-                <w:szCs w:val="22"/>
-              </w:rPr>
-              <w:t>state, </w:t>
-            </w:r>
-          </w:p>
-          <w:p>
-            <w:pPr>
-              <w:pStyle w:val="a3"/>
+              <w:pStyle w:val="NormalWeb"/>
+              <w:spacing w:before="0" w:beforeAutospacing="0" w:after="0" w:afterAutospacing="0"/>
+              <w:rPr>
+                <w:rFonts w:ascii="Arial" w:hAnsi="Arial" w:cs="Arial"/>
+                <w:color w:val="000000"/>
+                <w:sz w:val="22"/>
+                <w:szCs w:val="22"/>
+              </w:rPr>
+            </w:pPr>
+            <w:r>
+              <w:rPr>
+                <w:rFonts w:ascii="Arial" w:hAnsi="Arial" w:cs="Arial"/>
+                <w:color w:val="000000"/>
+                <w:sz w:val="22"/>
+                <w:szCs w:val="22"/>
+              </w:rPr>
+              <w:t>Attached fibrillatory pads state, </w:t>
+            </w:r>
+          </w:p>
+          <w:p>
+            <w:pPr>
+              <w:pStyle w:val="NormalWeb"/>
               <w:spacing w:before="0" w:beforeAutospacing="0" w:after="0" w:afterAutospacing="0"/>
               <w:rPr>
                 <w:rFonts w:ascii="Arial" w:hAnsi="Arial" w:cs="Arial"/>
@@ -8733,7 +8654,7 @@
           </w:tcPr>
           <w:p>
             <w:pPr>
-              <w:pStyle w:val="a3"/>
+              <w:pStyle w:val="NormalWeb"/>
               <w:spacing w:before="0" w:beforeAutospacing="0" w:after="0" w:afterAutospacing="0"/>
               <w:rPr>
                 <w:rFonts w:ascii="Arial" w:hAnsi="Arial" w:cs="Arial"/>
@@ -8770,7 +8691,7 @@
           </w:tcPr>
           <w:p>
             <w:pPr>
-              <w:pStyle w:val="a3"/>
+              <w:pStyle w:val="NormalWeb"/>
               <w:spacing w:before="0" w:beforeAutospacing="0" w:after="0" w:afterAutospacing="0"/>
               <w:rPr>
                 <w:rFonts w:ascii="Arial" w:hAnsi="Arial" w:cs="Arial"/>
@@ -8809,7 +8730,7 @@
           </w:tcPr>
           <w:p>
             <w:pPr>
-              <w:pStyle w:val="a3"/>
+              <w:pStyle w:val="NormalWeb"/>
               <w:spacing w:before="0" w:beforeAutospacing="0" w:after="0" w:afterAutospacing="0"/>
               <w:jc w:val="both"/>
               <w:rPr>
@@ -8847,7 +8768,7 @@
           </w:tcPr>
           <w:p>
             <w:pPr>
-              <w:pStyle w:val="a3"/>
+              <w:pStyle w:val="NormalWeb"/>
               <w:spacing w:before="0" w:beforeAutospacing="0" w:after="0" w:afterAutospacing="0"/>
               <w:rPr>
                 <w:rFonts w:ascii="Arial" w:hAnsi="Arial" w:cs="Arial"/>
@@ -8904,7 +8825,7 @@
           </w:tcPr>
           <w:p>
             <w:pPr>
-              <w:pStyle w:val="a3"/>
+              <w:pStyle w:val="NormalWeb"/>
               <w:spacing w:before="0" w:beforeAutospacing="0" w:after="0" w:afterAutospacing="0"/>
               <w:rPr>
                 <w:rFonts w:ascii="Arial" w:hAnsi="Arial" w:cs="Arial"/>
@@ -8941,7 +8862,7 @@
           </w:tcPr>
           <w:p>
             <w:pPr>
-              <w:pStyle w:val="a3"/>
+              <w:pStyle w:val="NormalWeb"/>
               <w:spacing w:before="0" w:beforeAutospacing="0" w:after="0" w:afterAutospacing="0"/>
               <w:rPr>
                 <w:rFonts w:ascii="Arial" w:hAnsi="Arial" w:cs="Arial"/>
@@ -8970,7 +8891,7 @@
           </w:p>
           <w:p>
             <w:pPr>
-              <w:pStyle w:val="a3"/>
+              <w:pStyle w:val="NormalWeb"/>
               <w:spacing w:before="0" w:beforeAutospacing="0" w:after="0" w:afterAutospacing="0"/>
               <w:rPr>
                 <w:rFonts w:ascii="Arial" w:hAnsi="Arial" w:cs="Arial"/>
@@ -9008,7 +8929,7 @@
           </w:tcPr>
           <w:p>
             <w:pPr>
-              <w:pStyle w:val="a3"/>
+              <w:pStyle w:val="NormalWeb"/>
               <w:spacing w:before="0" w:beforeAutospacing="0" w:after="0" w:afterAutospacing="0"/>
               <w:rPr>
                 <w:rFonts w:ascii="Arial" w:hAnsi="Arial" w:cs="Arial"/>
@@ -9045,7 +8966,7 @@
           </w:tcPr>
           <w:p>
             <w:pPr>
-              <w:pStyle w:val="a3"/>
+              <w:pStyle w:val="NormalWeb"/>
               <w:spacing w:before="0" w:beforeAutospacing="0" w:after="0" w:afterAutospacing="0"/>
               <w:rPr>
                 <w:rFonts w:ascii="Arial" w:hAnsi="Arial" w:cs="Arial"/>
@@ -9084,7 +9005,7 @@
           </w:tcPr>
           <w:p>
             <w:pPr>
-              <w:pStyle w:val="a3"/>
+              <w:pStyle w:val="NormalWeb"/>
               <w:spacing w:before="0" w:beforeAutospacing="0" w:after="0" w:afterAutospacing="0"/>
               <w:jc w:val="both"/>
               <w:rPr>
@@ -9123,7 +9044,7 @@
           </w:tcPr>
           <w:p>
             <w:pPr>
-              <w:pStyle w:val="a3"/>
+              <w:pStyle w:val="NormalWeb"/>
               <w:spacing w:before="0" w:beforeAutospacing="0" w:after="0" w:afterAutospacing="0"/>
               <w:rPr>
                 <w:rFonts w:ascii="Arial" w:hAnsi="Arial" w:cs="Arial"/>
@@ -9180,7 +9101,7 @@
           </w:tcPr>
           <w:p>
             <w:pPr>
-              <w:pStyle w:val="a3"/>
+              <w:pStyle w:val="NormalWeb"/>
               <w:spacing w:before="0" w:beforeAutospacing="0" w:after="0" w:afterAutospacing="0"/>
               <w:rPr>
                 <w:rFonts w:ascii="Arial" w:hAnsi="Arial" w:cs="Arial"/>
@@ -9217,7 +9138,7 @@
           </w:tcPr>
           <w:p>
             <w:pPr>
-              <w:pStyle w:val="a3"/>
+              <w:pStyle w:val="NormalWeb"/>
               <w:spacing w:before="0" w:beforeAutospacing="0" w:after="0" w:afterAutospacing="0"/>
               <w:rPr>
                 <w:rFonts w:ascii="Arial" w:hAnsi="Arial" w:cs="Arial"/>
@@ -9246,7 +9167,7 @@
           </w:p>
           <w:p>
             <w:pPr>
-              <w:pStyle w:val="a3"/>
+              <w:pStyle w:val="NormalWeb"/>
               <w:spacing w:before="0" w:beforeAutospacing="0" w:after="0" w:afterAutospacing="0"/>
               <w:rPr>
                 <w:rFonts w:ascii="Arial" w:hAnsi="Arial" w:cs="Arial"/>
@@ -9284,7 +9205,7 @@
           </w:tcPr>
           <w:p>
             <w:pPr>
-              <w:pStyle w:val="a3"/>
+              <w:pStyle w:val="NormalWeb"/>
               <w:spacing w:before="0" w:beforeAutospacing="0" w:after="0" w:afterAutospacing="0"/>
               <w:rPr>
                 <w:rFonts w:ascii="Arial" w:hAnsi="Arial" w:cs="Arial"/>
@@ -9321,7 +9242,7 @@
           </w:tcPr>
           <w:p>
             <w:pPr>
-              <w:pStyle w:val="a3"/>
+              <w:pStyle w:val="NormalWeb"/>
               <w:spacing w:before="0" w:beforeAutospacing="0" w:after="0" w:afterAutospacing="0"/>
               <w:rPr>
                 <w:rFonts w:ascii="Arial" w:hAnsi="Arial" w:cs="Arial"/>
@@ -9360,7 +9281,7 @@
           </w:tcPr>
           <w:p>
             <w:pPr>
-              <w:pStyle w:val="a3"/>
+              <w:pStyle w:val="NormalWeb"/>
               <w:spacing w:before="0" w:beforeAutospacing="0" w:after="0" w:afterAutospacing="0"/>
               <w:jc w:val="both"/>
               <w:rPr>
@@ -9398,7 +9319,7 @@
           </w:tcPr>
           <w:p>
             <w:pPr>
-              <w:pStyle w:val="a3"/>
+              <w:pStyle w:val="NormalWeb"/>
               <w:spacing w:before="0" w:beforeAutospacing="0" w:after="0" w:afterAutospacing="0"/>
               <w:rPr>
                 <w:rFonts w:ascii="Arial" w:hAnsi="Arial" w:cs="Arial"/>
@@ -9455,7 +9376,7 @@
           </w:tcPr>
           <w:p>
             <w:pPr>
-              <w:pStyle w:val="a3"/>
+              <w:pStyle w:val="NormalWeb"/>
               <w:spacing w:before="0" w:beforeAutospacing="0" w:after="0" w:afterAutospacing="0"/>
               <w:rPr>
                 <w:rFonts w:ascii="Arial" w:hAnsi="Arial" w:cs="Arial"/>
@@ -9492,7 +9413,7 @@
           </w:tcPr>
           <w:p>
             <w:pPr>
-              <w:pStyle w:val="a3"/>
+              <w:pStyle w:val="NormalWeb"/>
               <w:spacing w:before="0" w:beforeAutospacing="0" w:after="0" w:afterAutospacing="0"/>
               <w:rPr>
                 <w:rFonts w:ascii="Arial" w:hAnsi="Arial" w:cs="Arial"/>
@@ -9521,7 +9442,7 @@
           </w:p>
           <w:p>
             <w:pPr>
-              <w:pStyle w:val="a3"/>
+              <w:pStyle w:val="NormalWeb"/>
               <w:spacing w:before="0" w:beforeAutospacing="0" w:after="0" w:afterAutospacing="0"/>
               <w:rPr>
                 <w:rFonts w:ascii="Arial" w:hAnsi="Arial" w:cs="Arial"/>
@@ -9559,7 +9480,7 @@
           </w:tcPr>
           <w:p>
             <w:pPr>
-              <w:pStyle w:val="a3"/>
+              <w:pStyle w:val="NormalWeb"/>
               <w:spacing w:before="0" w:beforeAutospacing="0" w:after="0" w:afterAutospacing="0"/>
               <w:rPr>
                 <w:rFonts w:ascii="Arial" w:hAnsi="Arial" w:cs="Arial"/>
@@ -9605,7 +9526,7 @@
           </w:tcPr>
           <w:p>
             <w:pPr>
-              <w:pStyle w:val="a3"/>
+              <w:pStyle w:val="NormalWeb"/>
               <w:spacing w:before="0" w:beforeAutospacing="0" w:after="0" w:afterAutospacing="0"/>
               <w:rPr>
                 <w:rFonts w:ascii="Arial" w:hAnsi="Arial" w:cs="Arial"/>
@@ -9644,7 +9565,7 @@
           </w:tcPr>
           <w:p>
             <w:pPr>
-              <w:pStyle w:val="a3"/>
+              <w:pStyle w:val="NormalWeb"/>
               <w:spacing w:before="0" w:beforeAutospacing="0" w:after="0" w:afterAutospacing="0"/>
               <w:jc w:val="both"/>
               <w:rPr>
@@ -9682,7 +9603,7 @@
           </w:tcPr>
           <w:p>
             <w:pPr>
-              <w:pStyle w:val="a3"/>
+              <w:pStyle w:val="NormalWeb"/>
               <w:spacing w:before="0" w:beforeAutospacing="0" w:after="0" w:afterAutospacing="0"/>
               <w:rPr>
                 <w:rFonts w:ascii="Arial" w:hAnsi="Arial" w:cs="Arial"/>
@@ -9739,7 +9660,7 @@
           </w:tcPr>
           <w:p>
             <w:pPr>
-              <w:pStyle w:val="a3"/>
+              <w:pStyle w:val="NormalWeb"/>
               <w:spacing w:before="0" w:beforeAutospacing="0" w:after="0" w:afterAutospacing="0"/>
               <w:rPr>
                 <w:rFonts w:ascii="Arial" w:hAnsi="Arial" w:cs="Arial"/>
@@ -9776,7 +9697,7 @@
           </w:tcPr>
           <w:p>
             <w:pPr>
-              <w:pStyle w:val="a3"/>
+              <w:pStyle w:val="NormalWeb"/>
               <w:spacing w:before="0" w:beforeAutospacing="0" w:after="0" w:afterAutospacing="0"/>
               <w:rPr>
                 <w:rFonts w:ascii="Arial" w:hAnsi="Arial" w:cs="Arial"/>
@@ -9805,7 +9726,7 @@
           </w:p>
           <w:p>
             <w:pPr>
-              <w:pStyle w:val="a3"/>
+              <w:pStyle w:val="NormalWeb"/>
               <w:spacing w:before="0" w:beforeAutospacing="0" w:after="0" w:afterAutospacing="0"/>
               <w:rPr>
                 <w:rFonts w:ascii="Arial" w:hAnsi="Arial" w:cs="Arial"/>
@@ -9843,7 +9764,7 @@
           </w:tcPr>
           <w:p>
             <w:pPr>
-              <w:pStyle w:val="a3"/>
+              <w:pStyle w:val="NormalWeb"/>
               <w:spacing w:before="0" w:beforeAutospacing="0" w:after="0" w:afterAutospacing="0"/>
               <w:rPr>
                 <w:rFonts w:ascii="Arial" w:hAnsi="Arial" w:cs="Arial"/>
@@ -9880,7 +9801,7 @@
           </w:tcPr>
           <w:p>
             <w:pPr>
-              <w:pStyle w:val="a3"/>
+              <w:pStyle w:val="NormalWeb"/>
               <w:spacing w:before="0" w:beforeAutospacing="0" w:after="0" w:afterAutospacing="0"/>
               <w:rPr>
                 <w:rFonts w:ascii="Arial" w:hAnsi="Arial" w:cs="Arial"/>
@@ -9919,7 +9840,7 @@
           </w:tcPr>
           <w:p>
             <w:pPr>
-              <w:pStyle w:val="a3"/>
+              <w:pStyle w:val="NormalWeb"/>
               <w:spacing w:before="0" w:beforeAutospacing="0" w:after="0" w:afterAutospacing="0"/>
               <w:jc w:val="both"/>
               <w:rPr>
@@ -9957,7 +9878,7 @@
           </w:tcPr>
           <w:p>
             <w:pPr>
-              <w:pStyle w:val="a3"/>
+              <w:pStyle w:val="NormalWeb"/>
               <w:spacing w:before="0" w:beforeAutospacing="0" w:after="0" w:afterAutospacing="0"/>
               <w:rPr>
                 <w:rFonts w:ascii="Arial" w:hAnsi="Arial" w:cs="Arial"/>
@@ -10014,7 +9935,7 @@
           </w:tcPr>
           <w:p>
             <w:pPr>
-              <w:pStyle w:val="a3"/>
+              <w:pStyle w:val="NormalWeb"/>
               <w:spacing w:before="0" w:beforeAutospacing="0" w:after="0" w:afterAutospacing="0"/>
               <w:rPr>
                 <w:rFonts w:ascii="Arial" w:hAnsi="Arial" w:cs="Arial"/>
@@ -10051,7 +9972,7 @@
           </w:tcPr>
           <w:p>
             <w:pPr>
-              <w:pStyle w:val="a3"/>
+              <w:pStyle w:val="NormalWeb"/>
               <w:spacing w:before="0" w:beforeAutospacing="0" w:after="0" w:afterAutospacing="0"/>
               <w:rPr>
                 <w:rFonts w:ascii="Arial" w:hAnsi="Arial" w:cs="Arial"/>
@@ -10080,7 +10001,7 @@
           </w:p>
           <w:p>
             <w:pPr>
-              <w:pStyle w:val="a3"/>
+              <w:pStyle w:val="NormalWeb"/>
               <w:spacing w:before="0" w:beforeAutospacing="0" w:after="0" w:afterAutospacing="0"/>
               <w:rPr>
                 <w:rFonts w:ascii="Arial" w:hAnsi="Arial" w:cs="Arial"/>
@@ -10118,7 +10039,7 @@
           </w:tcPr>
           <w:p>
             <w:pPr>
-              <w:pStyle w:val="a3"/>
+              <w:pStyle w:val="NormalWeb"/>
               <w:spacing w:before="0" w:beforeAutospacing="0" w:after="0" w:afterAutospacing="0"/>
               <w:rPr>
                 <w:rFonts w:ascii="Arial" w:hAnsi="Arial" w:cs="Arial"/>
@@ -10155,7 +10076,7 @@
           </w:tcPr>
           <w:p>
             <w:pPr>
-              <w:pStyle w:val="a3"/>
+              <w:pStyle w:val="NormalWeb"/>
               <w:spacing w:before="0" w:beforeAutospacing="0" w:after="0" w:afterAutospacing="0"/>
               <w:rPr>
                 <w:rFonts w:ascii="Arial" w:hAnsi="Arial" w:cs="Arial"/>
@@ -10194,7 +10115,7 @@
           </w:tcPr>
           <w:p>
             <w:pPr>
-              <w:pStyle w:val="a3"/>
+              <w:pStyle w:val="NormalWeb"/>
               <w:spacing w:before="0" w:beforeAutospacing="0" w:after="0" w:afterAutospacing="0"/>
               <w:jc w:val="both"/>
               <w:rPr>
@@ -10232,7 +10153,7 @@
           </w:tcPr>
           <w:p>
             <w:pPr>
-              <w:pStyle w:val="a3"/>
+              <w:pStyle w:val="NormalWeb"/>
               <w:spacing w:before="0" w:beforeAutospacing="0" w:after="0" w:afterAutospacing="0"/>
               <w:rPr>
                 <w:rFonts w:ascii="Arial" w:hAnsi="Arial" w:cs="Arial"/>
@@ -10289,7 +10210,7 @@
           </w:tcPr>
           <w:p>
             <w:pPr>
-              <w:pStyle w:val="a3"/>
+              <w:pStyle w:val="NormalWeb"/>
               <w:spacing w:before="0" w:beforeAutospacing="0" w:after="0" w:afterAutospacing="0"/>
               <w:rPr>
                 <w:rFonts w:ascii="Arial" w:hAnsi="Arial" w:cs="Arial"/>
@@ -10326,7 +10247,7 @@
           </w:tcPr>
           <w:p>
             <w:pPr>
-              <w:pStyle w:val="a3"/>
+              <w:pStyle w:val="NormalWeb"/>
               <w:spacing w:before="0" w:beforeAutospacing="0" w:after="0" w:afterAutospacing="0"/>
               <w:rPr>
                 <w:rFonts w:ascii="Arial" w:hAnsi="Arial" w:cs="Arial"/>
@@ -10355,7 +10276,7 @@
           </w:p>
           <w:p>
             <w:pPr>
-              <w:pStyle w:val="a3"/>
+              <w:pStyle w:val="NormalWeb"/>
               <w:spacing w:before="0" w:beforeAutospacing="0" w:after="0" w:afterAutospacing="0"/>
               <w:rPr>
                 <w:rFonts w:ascii="Arial" w:hAnsi="Arial" w:cs="Arial"/>
@@ -10393,7 +10314,7 @@
           </w:tcPr>
           <w:p>
             <w:pPr>
-              <w:pStyle w:val="a3"/>
+              <w:pStyle w:val="NormalWeb"/>
               <w:spacing w:before="0" w:beforeAutospacing="0" w:after="0" w:afterAutospacing="0"/>
               <w:rPr>
                 <w:rFonts w:ascii="Arial" w:hAnsi="Arial" w:cs="Arial"/>
@@ -10430,7 +10351,7 @@
           </w:tcPr>
           <w:p>
             <w:pPr>
-              <w:pStyle w:val="a3"/>
+              <w:pStyle w:val="NormalWeb"/>
               <w:spacing w:before="0" w:beforeAutospacing="0" w:after="0" w:afterAutospacing="0"/>
               <w:rPr>
                 <w:rFonts w:ascii="Arial" w:hAnsi="Arial" w:cs="Arial"/>
@@ -10469,7 +10390,7 @@
           </w:tcPr>
           <w:p>
             <w:pPr>
-              <w:pStyle w:val="a3"/>
+              <w:pStyle w:val="NormalWeb"/>
               <w:spacing w:before="0" w:beforeAutospacing="0" w:after="0" w:afterAutospacing="0"/>
               <w:jc w:val="both"/>
               <w:rPr>
@@ -10507,7 +10428,7 @@
           </w:tcPr>
           <w:p>
             <w:pPr>
-              <w:pStyle w:val="a3"/>
+              <w:pStyle w:val="NormalWeb"/>
               <w:spacing w:before="0" w:beforeAutospacing="0" w:after="0" w:afterAutospacing="0"/>
               <w:rPr>
                 <w:rFonts w:ascii="Arial" w:hAnsi="Arial" w:cs="Arial"/>
@@ -10564,7 +10485,7 @@
           </w:tcPr>
           <w:p>
             <w:pPr>
-              <w:pStyle w:val="a3"/>
+              <w:pStyle w:val="NormalWeb"/>
               <w:spacing w:before="0" w:beforeAutospacing="0" w:after="0" w:afterAutospacing="0"/>
               <w:rPr>
                 <w:rFonts w:ascii="Arial" w:hAnsi="Arial" w:cs="Arial"/>
@@ -10601,7 +10522,7 @@
           </w:tcPr>
           <w:p>
             <w:pPr>
-              <w:pStyle w:val="a3"/>
+              <w:pStyle w:val="NormalWeb"/>
               <w:spacing w:before="0" w:beforeAutospacing="0" w:after="0" w:afterAutospacing="0"/>
               <w:rPr>
                 <w:rFonts w:ascii="Arial" w:hAnsi="Arial" w:cs="Arial"/>
@@ -10630,7 +10551,7 @@
           </w:p>
           <w:p>
             <w:pPr>
-              <w:pStyle w:val="a3"/>
+              <w:pStyle w:val="NormalWeb"/>
               <w:spacing w:before="0" w:beforeAutospacing="0" w:after="0" w:afterAutospacing="0"/>
               <w:rPr>
                 <w:rFonts w:ascii="Arial" w:hAnsi="Arial" w:cs="Arial"/>
@@ -10668,7 +10589,7 @@
           </w:tcPr>
           <w:p>
             <w:pPr>
-              <w:pStyle w:val="a3"/>
+              <w:pStyle w:val="NormalWeb"/>
               <w:spacing w:before="0" w:beforeAutospacing="0" w:after="0" w:afterAutospacing="0"/>
               <w:rPr>
                 <w:rFonts w:ascii="Arial" w:hAnsi="Arial" w:cs="Arial"/>
@@ -10705,7 +10626,7 @@
           </w:tcPr>
           <w:p>
             <w:pPr>
-              <w:pStyle w:val="a3"/>
+              <w:pStyle w:val="NormalWeb"/>
               <w:spacing w:before="0" w:beforeAutospacing="0" w:after="0" w:afterAutospacing="0"/>
               <w:rPr>
                 <w:rFonts w:ascii="Arial" w:hAnsi="Arial" w:cs="Arial"/>
@@ -10744,7 +10665,7 @@
           </w:tcPr>
           <w:p>
             <w:pPr>
-              <w:pStyle w:val="a3"/>
+              <w:pStyle w:val="NormalWeb"/>
               <w:spacing w:before="0" w:beforeAutospacing="0" w:after="0" w:afterAutospacing="0"/>
               <w:jc w:val="both"/>
               <w:rPr>
@@ -10783,7 +10704,7 @@
           </w:tcPr>
           <w:p>
             <w:pPr>
-              <w:pStyle w:val="a3"/>
+              <w:pStyle w:val="NormalWeb"/>
               <w:spacing w:before="0" w:beforeAutospacing="0" w:after="0" w:afterAutospacing="0"/>
               <w:rPr>
                 <w:rFonts w:ascii="Arial" w:hAnsi="Arial" w:cs="Arial"/>
@@ -10840,7 +10761,7 @@
           </w:tcPr>
           <w:p>
             <w:pPr>
-              <w:pStyle w:val="a3"/>
+              <w:pStyle w:val="NormalWeb"/>
               <w:spacing w:before="0" w:beforeAutospacing="0" w:after="0" w:afterAutospacing="0"/>
               <w:rPr>
                 <w:rFonts w:ascii="Arial" w:hAnsi="Arial" w:cs="Arial"/>
@@ -10877,7 +10798,7 @@
           </w:tcPr>
           <w:p>
             <w:pPr>
-              <w:pStyle w:val="a3"/>
+              <w:pStyle w:val="NormalWeb"/>
               <w:spacing w:before="0" w:beforeAutospacing="0" w:after="0" w:afterAutospacing="0"/>
               <w:rPr>
                 <w:rFonts w:ascii="Arial" w:hAnsi="Arial" w:cs="Arial"/>
@@ -10906,7 +10827,7 @@
           </w:p>
           <w:p>
             <w:pPr>
-              <w:pStyle w:val="a3"/>
+              <w:pStyle w:val="NormalWeb"/>
               <w:spacing w:before="0" w:beforeAutospacing="0" w:after="0" w:afterAutospacing="0"/>
               <w:rPr>
                 <w:rFonts w:ascii="Arial" w:hAnsi="Arial" w:cs="Arial"/>
@@ -10944,7 +10865,7 @@
           </w:tcPr>
           <w:p>
             <w:pPr>
-              <w:pStyle w:val="a3"/>
+              <w:pStyle w:val="NormalWeb"/>
               <w:spacing w:before="0" w:beforeAutospacing="0" w:after="0" w:afterAutospacing="0"/>
               <w:rPr>
                 <w:rFonts w:ascii="Arial" w:hAnsi="Arial" w:cs="Arial"/>
@@ -10981,7 +10902,7 @@
           </w:tcPr>
           <w:p>
             <w:pPr>
-              <w:pStyle w:val="a3"/>
+              <w:pStyle w:val="NormalWeb"/>
               <w:spacing w:before="0" w:beforeAutospacing="0" w:after="0" w:afterAutospacing="0"/>
               <w:rPr>
                 <w:rFonts w:ascii="Arial" w:hAnsi="Arial" w:cs="Arial"/>
@@ -11020,7 +10941,7 @@
           </w:tcPr>
           <w:p>
             <w:pPr>
-              <w:pStyle w:val="a3"/>
+              <w:pStyle w:val="NormalWeb"/>
               <w:spacing w:before="0" w:beforeAutospacing="0" w:after="0" w:afterAutospacing="0"/>
               <w:jc w:val="both"/>
               <w:rPr>
@@ -11058,7 +10979,7 @@
           </w:tcPr>
           <w:p>
             <w:pPr>
-              <w:pStyle w:val="a3"/>
+              <w:pStyle w:val="NormalWeb"/>
               <w:spacing w:before="0" w:beforeAutospacing="0" w:after="0" w:afterAutospacing="0"/>
               <w:rPr>
                 <w:rFonts w:ascii="Arial" w:hAnsi="Arial" w:cs="Arial"/>
@@ -11115,7 +11036,7 @@
           </w:tcPr>
           <w:p>
             <w:pPr>
-              <w:pStyle w:val="a3"/>
+              <w:pStyle w:val="NormalWeb"/>
               <w:spacing w:before="0" w:beforeAutospacing="0" w:after="0" w:afterAutospacing="0"/>
               <w:rPr>
                 <w:rFonts w:ascii="Arial" w:hAnsi="Arial" w:cs="Arial"/>
@@ -11152,7 +11073,7 @@
           </w:tcPr>
           <w:p>
             <w:pPr>
-              <w:pStyle w:val="a3"/>
+              <w:pStyle w:val="NormalWeb"/>
               <w:spacing w:before="0" w:beforeAutospacing="0" w:after="0" w:afterAutospacing="0"/>
               <w:rPr>
                 <w:rFonts w:ascii="Arial" w:hAnsi="Arial" w:cs="Arial"/>
@@ -11181,7 +11102,7 @@
           </w:p>
           <w:p>
             <w:pPr>
-              <w:pStyle w:val="a3"/>
+              <w:pStyle w:val="NormalWeb"/>
               <w:spacing w:before="0" w:beforeAutospacing="0" w:after="0" w:afterAutospacing="0"/>
               <w:rPr>
                 <w:rFonts w:ascii="Arial" w:hAnsi="Arial" w:cs="Arial"/>
@@ -11219,7 +11140,7 @@
           </w:tcPr>
           <w:p>
             <w:pPr>
-              <w:pStyle w:val="a3"/>
+              <w:pStyle w:val="NormalWeb"/>
               <w:spacing w:before="0" w:beforeAutospacing="0" w:after="0" w:afterAutospacing="0"/>
               <w:rPr>
                 <w:rFonts w:ascii="Arial" w:hAnsi="Arial" w:cs="Arial"/>
@@ -11276,7 +11197,7 @@
           </w:tcPr>
           <w:p>
             <w:pPr>
-              <w:pStyle w:val="a3"/>
+              <w:pStyle w:val="NormalWeb"/>
               <w:spacing w:before="0" w:beforeAutospacing="0" w:after="0" w:afterAutospacing="0"/>
               <w:rPr>
                 <w:rFonts w:ascii="Arial" w:hAnsi="Arial" w:cs="Arial"/>
@@ -11324,7 +11245,7 @@
     </w:p>
     <w:p>
       <w:pPr>
-        <w:pStyle w:val="a6"/>
+        <w:pStyle w:val="Subtitle"/>
         <w:rPr>
           <w:rFonts w:ascii="Arial" w:hAnsi="Arial" w:cs="Arial"/>
         </w:rPr>
@@ -11347,7 +11268,7 @@
     <w:p>
       <w:pPr>
         <w:rPr>
-          <w:rFonts w:ascii="Arial" w:hAnsi="Arial" w:cs="Arial" w:hint="eastAsia"/>
+          <w:rFonts w:ascii="Arial" w:hAnsi="Arial" w:cs="Arial"/>
         </w:rPr>
       </w:pPr>
     </w:p>
@@ -12315,7 +12236,7 @@
   <w:docDefaults>
     <w:rPrDefault>
       <w:rPr>
-        <w:rFonts w:ascii="Arial" w:eastAsia="宋体" w:hAnsi="Arial" w:cs="Times New Roman (正文 CS 字体)"/>
+        <w:rFonts w:ascii="Arial" w:eastAsia="SimSun" w:hAnsi="Arial" w:cs="Times New Roman (正文 CS 字体)"/>
         <w:color w:val="000000" w:themeColor="text1"/>
         <w:kern w:val="2"/>
         <w:sz w:val="22"/>
@@ -12703,22 +12624,22 @@
     <w:lsdException w:name="Unresolved Mention" w:semiHidden="1" w:unhideWhenUsed="1"/>
     <w:lsdException w:name="Smart Link" w:semiHidden="1" w:unhideWhenUsed="1"/>
   </w:latentStyles>
-  <w:style w:type="paragraph" w:default="1" w:styleId="a">
+  <w:style w:type="paragraph" w:default="1" w:styleId="Normal">
     <w:name w:val="Normal"/>
     <w:qFormat/>
     <w:rsid w:val="00034AC7"/>
     <w:rPr>
-      <w:rFonts w:ascii="宋体" w:hAnsi="宋体" w:cs="宋体"/>
+      <w:rFonts w:ascii="SimSun" w:hAnsi="SimSun" w:cs="SimSun"/>
       <w:color w:val="auto"/>
       <w:kern w:val="0"/>
       <w:sz w:val="24"/>
     </w:rPr>
   </w:style>
-  <w:style w:type="paragraph" w:styleId="1">
+  <w:style w:type="paragraph" w:styleId="Heading1">
     <w:name w:val="heading 1"/>
-    <w:basedOn w:val="a"/>
-    <w:next w:val="a"/>
-    <w:link w:val="10"/>
+    <w:basedOn w:val="Normal"/>
+    <w:next w:val="Normal"/>
+    <w:link w:val="Heading1Char"/>
     <w:uiPriority w:val="9"/>
     <w:qFormat/>
     <w:rsid w:val="00EA2C08"/>
@@ -12736,11 +12657,11 @@
       <w:szCs w:val="44"/>
     </w:rPr>
   </w:style>
-  <w:style w:type="paragraph" w:styleId="2">
+  <w:style w:type="paragraph" w:styleId="Heading2">
     <w:name w:val="heading 2"/>
-    <w:basedOn w:val="a"/>
-    <w:next w:val="a"/>
-    <w:link w:val="20"/>
+    <w:basedOn w:val="Normal"/>
+    <w:next w:val="Normal"/>
+    <w:link w:val="Heading2Char"/>
     <w:uiPriority w:val="9"/>
     <w:unhideWhenUsed/>
     <w:qFormat/>
@@ -12759,11 +12680,11 @@
       <w:szCs w:val="32"/>
     </w:rPr>
   </w:style>
-  <w:style w:type="paragraph" w:styleId="3">
+  <w:style w:type="paragraph" w:styleId="Heading3">
     <w:name w:val="heading 3"/>
-    <w:basedOn w:val="a"/>
-    <w:next w:val="a"/>
-    <w:link w:val="30"/>
+    <w:basedOn w:val="Normal"/>
+    <w:next w:val="Normal"/>
+    <w:link w:val="Heading3Char"/>
     <w:uiPriority w:val="9"/>
     <w:unhideWhenUsed/>
     <w:qFormat/>
@@ -12781,13 +12702,13 @@
       <w:szCs w:val="32"/>
     </w:rPr>
   </w:style>
-  <w:style w:type="character" w:default="1" w:styleId="a0">
+  <w:style w:type="character" w:default="1" w:styleId="DefaultParagraphFont">
     <w:name w:val="Default Paragraph Font"/>
     <w:uiPriority w:val="1"/>
     <w:semiHidden/>
     <w:unhideWhenUsed/>
   </w:style>
-  <w:style w:type="table" w:default="1" w:styleId="a1">
+  <w:style w:type="table" w:default="1" w:styleId="TableNormal">
     <w:name w:val="Normal Table"/>
     <w:uiPriority w:val="99"/>
     <w:semiHidden/>
@@ -12802,16 +12723,16 @@
       </w:tblCellMar>
     </w:tblPr>
   </w:style>
-  <w:style w:type="numbering" w:default="1" w:styleId="a2">
+  <w:style w:type="numbering" w:default="1" w:styleId="NoList">
     <w:name w:val="No List"/>
     <w:uiPriority w:val="99"/>
     <w:semiHidden/>
     <w:unhideWhenUsed/>
   </w:style>
-  <w:style w:type="character" w:customStyle="1" w:styleId="10">
-    <w:name w:val="标题 1 字符"/>
-    <w:basedOn w:val="a0"/>
-    <w:link w:val="1"/>
+  <w:style w:type="character" w:customStyle="1" w:styleId="Heading1Char">
+    <w:name w:val="Heading 1 Char"/>
+    <w:basedOn w:val="DefaultParagraphFont"/>
+    <w:link w:val="Heading1"/>
     <w:uiPriority w:val="9"/>
     <w:rsid w:val="00EA2C08"/>
     <w:rPr>
@@ -12822,9 +12743,9 @@
       <w:szCs w:val="44"/>
     </w:rPr>
   </w:style>
-  <w:style w:type="paragraph" w:styleId="a3">
+  <w:style w:type="paragraph" w:styleId="NormalWeb">
     <w:name w:val="Normal (Web)"/>
-    <w:basedOn w:val="a"/>
+    <w:basedOn w:val="Normal"/>
     <w:uiPriority w:val="99"/>
     <w:semiHidden/>
     <w:unhideWhenUsed/>
@@ -12833,11 +12754,11 @@
       <w:spacing w:before="100" w:beforeAutospacing="1" w:after="100" w:afterAutospacing="1"/>
     </w:pPr>
   </w:style>
-  <w:style w:type="paragraph" w:styleId="a4">
+  <w:style w:type="paragraph" w:styleId="Title">
     <w:name w:val="Title"/>
-    <w:basedOn w:val="a"/>
-    <w:next w:val="a"/>
-    <w:link w:val="a5"/>
+    <w:basedOn w:val="Normal"/>
+    <w:next w:val="Normal"/>
+    <w:link w:val="TitleChar"/>
     <w:uiPriority w:val="10"/>
     <w:qFormat/>
     <w:rsid w:val="00EA2C08"/>
@@ -12854,10 +12775,10 @@
       <w:szCs w:val="32"/>
     </w:rPr>
   </w:style>
-  <w:style w:type="character" w:customStyle="1" w:styleId="a5">
-    <w:name w:val="标题 字符"/>
-    <w:basedOn w:val="a0"/>
-    <w:link w:val="a4"/>
+  <w:style w:type="character" w:customStyle="1" w:styleId="TitleChar">
+    <w:name w:val="Title Char"/>
+    <w:basedOn w:val="DefaultParagraphFont"/>
+    <w:link w:val="Title"/>
     <w:uiPriority w:val="10"/>
     <w:rsid w:val="00EA2C08"/>
     <w:rPr>
@@ -12868,10 +12789,10 @@
       <w:szCs w:val="32"/>
     </w:rPr>
   </w:style>
-  <w:style w:type="character" w:customStyle="1" w:styleId="20">
-    <w:name w:val="标题 2 字符"/>
-    <w:basedOn w:val="a0"/>
-    <w:link w:val="2"/>
+  <w:style w:type="character" w:customStyle="1" w:styleId="Heading2Char">
+    <w:name w:val="Heading 2 Char"/>
+    <w:basedOn w:val="DefaultParagraphFont"/>
+    <w:link w:val="Heading2"/>
     <w:uiPriority w:val="9"/>
     <w:rsid w:val="00EA2C08"/>
     <w:rPr>
@@ -12882,11 +12803,11 @@
       <w:szCs w:val="32"/>
     </w:rPr>
   </w:style>
-  <w:style w:type="paragraph" w:styleId="a6">
+  <w:style w:type="paragraph" w:styleId="Subtitle">
     <w:name w:val="Subtitle"/>
-    <w:basedOn w:val="a"/>
-    <w:next w:val="a"/>
-    <w:link w:val="a7"/>
+    <w:basedOn w:val="Normal"/>
+    <w:next w:val="Normal"/>
+    <w:link w:val="SubtitleChar"/>
     <w:uiPriority w:val="11"/>
     <w:qFormat/>
     <w:rsid w:val="00EA2C08"/>
@@ -12904,10 +12825,10 @@
       <w:szCs w:val="32"/>
     </w:rPr>
   </w:style>
-  <w:style w:type="character" w:customStyle="1" w:styleId="a7">
-    <w:name w:val="副标题 字符"/>
-    <w:basedOn w:val="a0"/>
-    <w:link w:val="a6"/>
+  <w:style w:type="character" w:customStyle="1" w:styleId="SubtitleChar">
+    <w:name w:val="Subtitle Char"/>
+    <w:basedOn w:val="DefaultParagraphFont"/>
+    <w:link w:val="Subtitle"/>
     <w:uiPriority w:val="11"/>
     <w:rsid w:val="00EA2C08"/>
     <w:rPr>
@@ -12919,9 +12840,9 @@
       <w:szCs w:val="32"/>
     </w:rPr>
   </w:style>
-  <w:style w:type="table" w:styleId="a8">
+  <w:style w:type="table" w:styleId="TableGrid">
     <w:name w:val="Table Grid"/>
-    <w:basedOn w:val="a1"/>
+    <w:basedOn w:val="TableNormal"/>
     <w:uiPriority w:val="39"/>
     <w:rsid w:val="00EA2C08"/>
     <w:tblPr>
@@ -12935,10 +12856,10 @@
       </w:tblBorders>
     </w:tblPr>
   </w:style>
-  <w:style w:type="character" w:customStyle="1" w:styleId="30">
-    <w:name w:val="标题 3 字符"/>
-    <w:basedOn w:val="a0"/>
-    <w:link w:val="3"/>
+  <w:style w:type="character" w:customStyle="1" w:styleId="Heading3Char">
+    <w:name w:val="Heading 3 Char"/>
+    <w:basedOn w:val="DefaultParagraphFont"/>
+    <w:link w:val="Heading3"/>
     <w:uiPriority w:val="9"/>
     <w:rsid w:val="0014755A"/>
     <w:rPr>
@@ -12948,9 +12869,9 @@
       <w:szCs w:val="32"/>
     </w:rPr>
   </w:style>
-  <w:style w:type="character" w:styleId="a9">
+  <w:style w:type="character" w:styleId="SubtleEmphasis">
     <w:name w:val="Subtle Emphasis"/>
-    <w:basedOn w:val="a0"/>
+    <w:basedOn w:val="DefaultParagraphFont"/>
     <w:uiPriority w:val="19"/>
     <w:qFormat/>
     <w:rsid w:val="0014755A"/>
@@ -12960,9 +12881,9 @@
       <w:color w:val="404040" w:themeColor="text1" w:themeTint="BF"/>
     </w:rPr>
   </w:style>
-  <w:style w:type="character" w:styleId="aa">
+  <w:style w:type="character" w:styleId="Emphasis">
     <w:name w:val="Emphasis"/>
-    <w:basedOn w:val="a0"/>
+    <w:basedOn w:val="DefaultParagraphFont"/>
     <w:uiPriority w:val="20"/>
     <w:qFormat/>
     <w:rsid w:val="0014755A"/>
@@ -12971,9 +12892,9 @@
       <w:iCs/>
     </w:rPr>
   </w:style>
-  <w:style w:type="paragraph" w:styleId="ab">
+  <w:style w:type="paragraph" w:styleId="ListParagraph">
     <w:name w:val="List Paragraph"/>
-    <w:basedOn w:val="a"/>
+    <w:basedOn w:val="Normal"/>
     <w:uiPriority w:val="34"/>
     <w:qFormat/>
     <w:rsid w:val="0014755A"/>

</xml_diff>

<commit_message>
Add the demo video link
</commit_message>
<xml_diff>
--- a/Textual explanation.docx
+++ b/Textual explanation.docx
@@ -1330,7 +1330,7 @@
       <w:pPr>
         <w:ind w:leftChars="100" w:left="240"/>
         <w:rPr>
-          <w:rFonts w:ascii="Arial" w:hAnsi="Arial" w:cs="Arial"/>
+          <w:rFonts w:ascii="Arial" w:hAnsi="Arial" w:cs="Arial" w:hint="eastAsia"/>
         </w:rPr>
       </w:pPr>
       <w:r>
@@ -1404,14 +1404,6 @@
     </w:p>
     <w:p>
       <w:pPr>
-        <w:ind w:leftChars="100" w:left="240"/>
-        <w:rPr>
-          <w:rFonts w:ascii="Arial" w:hAnsi="Arial" w:cs="Arial"/>
-        </w:rPr>
-      </w:pPr>
-    </w:p>
-    <w:p>
-      <w:pPr>
         <w:rPr>
           <w:rFonts w:ascii="Arial" w:hAnsi="Arial" w:cs="Arial"/>
         </w:rPr>
@@ -1502,14 +1494,12 @@
         </w:rPr>
         <w:t xml:space="preserve"> </w:t>
       </w:r>
-      <w:proofErr w:type="gramStart"/>
-      <w:r>
-        <w:rPr>
-          <w:rFonts w:ascii="Arial" w:hAnsi="Arial" w:cs="Arial"/>
-        </w:rPr>
-        <w:t>state</w:t>
-      </w:r>
-      <w:proofErr w:type="gramEnd"/>
+      <w:r>
+        <w:rPr>
+          <w:rFonts w:ascii="Arial" w:hAnsi="Arial" w:cs="Arial"/>
+        </w:rPr>
+        <w:t>state,</w:t>
+      </w:r>
       <w:r>
         <w:rPr>
           <w:rFonts w:ascii="Arial" w:hAnsi="Arial" w:cs="Arial"/>
@@ -1565,14 +1555,12 @@
         </w:rPr>
         <w:t xml:space="preserve">Patient: At the end of analyzing </w:t>
       </w:r>
-      <w:proofErr w:type="gramStart"/>
-      <w:r>
-        <w:rPr>
-          <w:rFonts w:ascii="Arial" w:hAnsi="Arial" w:cs="Arial"/>
-        </w:rPr>
-        <w:t>state</w:t>
-      </w:r>
-      <w:proofErr w:type="gramEnd"/>
+      <w:r>
+        <w:rPr>
+          <w:rFonts w:ascii="Arial" w:hAnsi="Arial" w:cs="Arial"/>
+        </w:rPr>
+        <w:t>state,</w:t>
+      </w:r>
       <w:r>
         <w:rPr>
           <w:rFonts w:ascii="Arial" w:hAnsi="Arial" w:cs="Arial"/>
@@ -1620,7 +1608,7 @@
     <w:p>
       <w:pPr>
         <w:rPr>
-          <w:rFonts w:ascii="Arial" w:hAnsi="Arial" w:cs="Arial"/>
+          <w:rFonts w:ascii="Arial" w:hAnsi="Arial" w:cs="Arial" w:hint="eastAsia"/>
         </w:rPr>
       </w:pPr>
       <w:r>
@@ -1651,16 +1639,10 @@
     </w:p>
     <w:p>
       <w:pPr>
-        <w:rPr>
-          <w:rFonts w:ascii="Arial" w:hAnsi="Arial" w:cs="Arial"/>
-        </w:rPr>
-      </w:pPr>
-    </w:p>
-    <w:p>
-      <w:pPr>
         <w:jc w:val="center"/>
         <w:rPr>
-          <w:rFonts w:ascii="Arial" w:hAnsi="Arial" w:cs="Arial"/>
+          <w:rFonts w:ascii="Arial" w:hAnsi="Arial" w:cs="Arial" w:hint="eastAsia"/>
+          <w:u w:val="single"/>
         </w:rPr>
       </w:pPr>
       <w:r>
@@ -1670,49 +1652,66 @@
         </w:rPr>
         <w:t xml:space="preserve">The demo video can be found </w:t>
       </w:r>
+      <w:hyperlink r:id="rId5" w:history="1">
+        <w:r>
+          <w:rPr>
+            <w:rStyle w:val="ac"/>
+            <w:rFonts w:ascii="Arial" w:hAnsi="Arial" w:cs="Arial"/>
+            <w:highlight w:val="yellow"/>
+          </w:rPr>
+          <w:t>here</w:t>
+        </w:r>
+      </w:hyperlink>
       <w:r>
         <w:rPr>
           <w:rFonts w:ascii="Arial" w:hAnsi="Arial" w:cs="Arial"/>
           <w:highlight w:val="yellow"/>
           <w:u w:val="single"/>
         </w:rPr>
-        <w:t xml:space="preserve">here. </w:t>
-      </w:r>
-      <w:r>
-        <w:rPr>
-          <w:rFonts w:ascii="Arial" w:hAnsi="Arial" w:cs="Arial"/>
-        </w:rPr>
-        <w:br w:type="page"/>
-      </w:r>
-    </w:p>
-    <w:p>
-      <w:pPr>
-        <w:pStyle w:val="a6"/>
-        <w:rPr>
-          <w:rFonts w:ascii="Arial" w:hAnsi="Arial" w:cs="Arial"/>
-        </w:rPr>
-      </w:pPr>
-    </w:p>
-    <w:p>
-      <w:pPr>
-        <w:rPr>
-          <w:rFonts w:ascii="Arial" w:hAnsi="Arial" w:cs="Arial"/>
-        </w:rPr>
-      </w:pPr>
-    </w:p>
-    <w:p>
-      <w:pPr>
-        <w:rPr>
-          <w:rFonts w:ascii="Arial" w:hAnsi="Arial" w:cs="Arial"/>
-        </w:rPr>
-      </w:pPr>
-    </w:p>
-    <w:p>
-      <w:pPr>
-        <w:rPr>
-          <w:rFonts w:ascii="Arial" w:hAnsi="Arial" w:cs="Arial"/>
-        </w:rPr>
-      </w:pPr>
+        <w:t xml:space="preserve">. </w:t>
+      </w:r>
+      <w:r>
+        <w:rPr>
+          <w:rFonts w:ascii="Arial" w:hAnsi="Arial" w:cs="Arial"/>
+          <w:highlight w:val="yellow"/>
+          <w:u w:val="single"/>
+        </w:rPr>
+        <w:t>(</w:t>
+      </w:r>
+      <w:hyperlink r:id="rId6" w:history="1">
+        <w:r>
+          <w:rPr>
+            <w:rStyle w:val="ac"/>
+            <w:rFonts w:ascii="Arial" w:hAnsi="Arial" w:cs="Arial"/>
+            <w:highlight w:val="yellow"/>
+          </w:rPr>
+          <w:t>https://youtu.be/zc1W</w:t>
+        </w:r>
+        <w:r>
+          <w:rPr>
+            <w:rStyle w:val="ac"/>
+            <w:rFonts w:ascii="Arial" w:hAnsi="Arial" w:cs="Arial"/>
+            <w:highlight w:val="yellow"/>
+          </w:rPr>
+          <w:t>P</w:t>
+        </w:r>
+        <w:r>
+          <w:rPr>
+            <w:rStyle w:val="ac"/>
+            <w:rFonts w:ascii="Arial" w:hAnsi="Arial" w:cs="Arial"/>
+            <w:highlight w:val="yellow"/>
+          </w:rPr>
+          <w:t>2dcdPA</w:t>
+        </w:r>
+      </w:hyperlink>
+      <w:r>
+        <w:rPr>
+          <w:rFonts w:ascii="Arial" w:hAnsi="Arial" w:cs="Arial"/>
+          <w:highlight w:val="yellow"/>
+          <w:u w:val="single"/>
+        </w:rPr>
+        <w:t xml:space="preserve"> )</w:t>
+      </w:r>
     </w:p>
     <w:sectPr>
       <w:pgSz w:w="16838" w:h="11906" w:orient="landscape"/>
@@ -3344,6 +3343,41 @@
       <w:ind w:firstLineChars="200" w:firstLine="420"/>
     </w:pPr>
   </w:style>
+  <w:style w:type="character" w:styleId="ac">
+    <w:name w:val="Hyperlink"/>
+    <w:basedOn w:val="a0"/>
+    <w:uiPriority w:val="99"/>
+    <w:unhideWhenUsed/>
+    <w:rsid w:val="00E1559C"/>
+    <w:rPr>
+      <w:color w:val="0563C1" w:themeColor="hyperlink"/>
+      <w:u w:val="single"/>
+    </w:rPr>
+  </w:style>
+  <w:style w:type="character" w:styleId="ad">
+    <w:name w:val="Unresolved Mention"/>
+    <w:basedOn w:val="a0"/>
+    <w:uiPriority w:val="99"/>
+    <w:semiHidden/>
+    <w:unhideWhenUsed/>
+    <w:rsid w:val="00E1559C"/>
+    <w:rPr>
+      <w:color w:val="605E5C"/>
+      <w:shd w:val="clear" w:color="auto" w:fill="E1DFDD"/>
+    </w:rPr>
+  </w:style>
+  <w:style w:type="character" w:styleId="ae">
+    <w:name w:val="FollowedHyperlink"/>
+    <w:basedOn w:val="a0"/>
+    <w:uiPriority w:val="99"/>
+    <w:semiHidden/>
+    <w:unhideWhenUsed/>
+    <w:rsid w:val="00E1559C"/>
+    <w:rPr>
+      <w:color w:val="954F72" w:themeColor="followedHyperlink"/>
+      <w:u w:val="single"/>
+    </w:rPr>
+  </w:style>
 </w:styles>
 </file>
 

</xml_diff>

<commit_message>
Update text explanation (#59)
</commit_message>
<xml_diff>
--- a/Textual explanation.docx
+++ b/Textual explanation.docx
@@ -179,7 +179,7 @@
     </w:p>
     <w:p>
       <w:pPr>
-        <w:pStyle w:val="a6"/>
+        <w:pStyle w:val="Subtitle"/>
         <w:rPr>
           <w:rFonts w:ascii="Arial" w:hAnsi="Arial" w:cs="Arial"/>
         </w:rPr>
@@ -357,21 +357,7 @@
         <w:rPr>
           <w:rFonts w:ascii="Arial" w:hAnsi="Arial" w:cs="Arial"/>
         </w:rPr>
-        <w:t xml:space="preserve"> depending on its current step. initialize() is </w:t>
-      </w:r>
-      <w:proofErr w:type="gramStart"/>
-      <w:r>
-        <w:rPr>
-          <w:rFonts w:ascii="Arial" w:hAnsi="Arial" w:cs="Arial"/>
-        </w:rPr>
-        <w:t>similar to</w:t>
-      </w:r>
-      <w:proofErr w:type="gramEnd"/>
-      <w:r>
-        <w:rPr>
-          <w:rFonts w:ascii="Arial" w:hAnsi="Arial" w:cs="Arial"/>
-        </w:rPr>
-        <w:t xml:space="preserve"> a constructor method and is called right after the state instance is initialized. The main purpose </w:t>
+        <w:t xml:space="preserve"> depending on its current step. initialize() is similar to a constructor method and is called right after the state instance is initialized. The main purpose </w:t>
       </w:r>
       <w:r>
         <w:rPr>
@@ -813,6 +799,100 @@
         <w:rPr>
           <w:rFonts w:ascii="Arial" w:hAnsi="Arial" w:cs="Arial"/>
         </w:rPr>
+        <w:t>Low Battery State:</w:t>
+      </w:r>
+      <w:r>
+        <w:rPr>
+          <w:rFonts w:ascii="Arial" w:hAnsi="Arial" w:cs="Arial"/>
+        </w:rPr>
+        <w:tab/>
+      </w:r>
+      <w:r>
+        <w:rPr>
+          <w:rFonts w:ascii="Arial" w:hAnsi="Arial" w:cs="Arial"/>
+        </w:rPr>
+        <w:tab/>
+      </w:r>
+      <w:r>
+        <w:rPr>
+          <w:rFonts w:ascii="Arial" w:hAnsi="Arial" w:cs="Arial"/>
+        </w:rPr>
+        <w:tab/>
+      </w:r>
+      <w:r>
+        <w:rPr>
+          <w:rFonts w:ascii="Arial" w:hAnsi="Arial" w:cs="Arial"/>
+        </w:rPr>
+        <w:tab/>
+        <w:t>When the AED’s battery level falls below operational level of 40%</w:t>
+      </w:r>
+      <w:r>
+        <w:rPr>
+          <w:rFonts w:ascii="Arial" w:hAnsi="Arial" w:cs="Arial"/>
+        </w:rPr>
+        <w:t>. Batteries must be recharged</w:t>
+      </w:r>
+    </w:p>
+    <w:p>
+      <w:pPr>
+        <w:ind w:leftChars="1575" w:left="3780"/>
+        <w:rPr>
+          <w:rFonts w:ascii="Arial" w:hAnsi="Arial" w:cs="Arial"/>
+        </w:rPr>
+      </w:pPr>
+      <w:r>
+        <w:rPr>
+          <w:rFonts w:ascii="Arial" w:hAnsi="Arial" w:cs="Arial"/>
+        </w:rPr>
+        <w:t>or updated to an adequate level to continue.</w:t>
+      </w:r>
+    </w:p>
+    <w:p>
+      <w:pPr>
+        <w:ind w:leftChars="100" w:left="240"/>
+        <w:rPr>
+          <w:rFonts w:ascii="Arial" w:hAnsi="Arial" w:cs="Arial"/>
+        </w:rPr>
+      </w:pPr>
+      <w:r>
+        <w:rPr>
+          <w:rFonts w:ascii="Arial" w:hAnsi="Arial" w:cs="Arial"/>
+        </w:rPr>
+        <w:t>Electrodes Not Installed State:</w:t>
+      </w:r>
+      <w:r>
+        <w:rPr>
+          <w:rFonts w:ascii="Arial" w:hAnsi="Arial" w:cs="Arial"/>
+        </w:rPr>
+        <w:tab/>
+        <w:t>While the device is powered on and the electrodes are not installed. Electrodes need to be</w:t>
+      </w:r>
+    </w:p>
+    <w:p>
+      <w:pPr>
+        <w:ind w:leftChars="1575" w:left="3780"/>
+        <w:rPr>
+          <w:rFonts w:ascii="Arial" w:hAnsi="Arial" w:cs="Arial"/>
+        </w:rPr>
+      </w:pPr>
+      <w:r>
+        <w:rPr>
+          <w:rFonts w:ascii="Arial" w:hAnsi="Arial" w:cs="Arial"/>
+        </w:rPr>
+        <w:t>installed to continue.</w:t>
+      </w:r>
+    </w:p>
+    <w:p>
+      <w:pPr>
+        <w:ind w:leftChars="100" w:left="240"/>
+        <w:rPr>
+          <w:rFonts w:ascii="Arial" w:hAnsi="Arial" w:cs="Arial"/>
+        </w:rPr>
+      </w:pPr>
+      <w:r>
+        <w:rPr>
+          <w:rFonts w:ascii="Arial" w:hAnsi="Arial" w:cs="Arial"/>
+        </w:rPr>
         <w:t>Check</w:t>
       </w:r>
       <w:r>
@@ -1330,14 +1410,145 @@
       <w:pPr>
         <w:ind w:leftChars="100" w:left="240"/>
         <w:rPr>
+          <w:rFonts w:ascii="Arial" w:hAnsi="Arial" w:cs="Arial"/>
+        </w:rPr>
+      </w:pPr>
+      <w:r>
+        <w:rPr>
+          <w:rFonts w:ascii="Arial" w:hAnsi="Arial" w:cs="Arial"/>
+        </w:rPr>
+        <w:t>Powered</w:t>
+      </w:r>
+      <w:r>
+        <w:rPr>
+          <w:rFonts w:ascii="Arial" w:hAnsi="Arial" w:cs="Arial"/>
+        </w:rPr>
+        <w:t xml:space="preserve"> </w:t>
+      </w:r>
+      <w:r>
+        <w:rPr>
+          <w:rFonts w:ascii="Arial" w:hAnsi="Arial" w:cs="Arial"/>
+        </w:rPr>
+        <w:t>Off</w:t>
+      </w:r>
+      <w:r>
+        <w:rPr>
+          <w:rFonts w:ascii="Arial" w:hAnsi="Arial" w:cs="Arial"/>
+        </w:rPr>
+        <w:t xml:space="preserve"> </w:t>
+      </w:r>
+      <w:r>
+        <w:rPr>
+          <w:rFonts w:ascii="Arial" w:hAnsi="Arial" w:cs="Arial"/>
+        </w:rPr>
+        <w:t xml:space="preserve">State: </w:t>
+      </w:r>
+      <w:r>
+        <w:rPr>
+          <w:rFonts w:ascii="Arial" w:hAnsi="Arial" w:cs="Arial"/>
+        </w:rPr>
+        <w:tab/>
+      </w:r>
+      <w:r>
+        <w:rPr>
+          <w:rFonts w:ascii="Arial" w:hAnsi="Arial" w:cs="Arial"/>
+        </w:rPr>
+        <w:tab/>
+      </w:r>
+      <w:r>
+        <w:rPr>
+          <w:rFonts w:ascii="Arial" w:hAnsi="Arial" w:cs="Arial"/>
+        </w:rPr>
+        <w:tab/>
+      </w:r>
+      <w:r>
+        <w:rPr>
+          <w:rFonts w:ascii="Arial" w:hAnsi="Arial" w:cs="Arial"/>
+        </w:rPr>
+        <w:tab/>
+      </w:r>
+      <w:r>
+        <w:rPr>
+          <w:rFonts w:ascii="Arial" w:hAnsi="Arial" w:cs="Arial"/>
+        </w:rPr>
+        <w:t>The AED is turned off.</w:t>
+      </w:r>
+    </w:p>
+    <w:p>
+      <w:pPr>
+        <w:ind w:leftChars="100" w:left="240"/>
+        <w:rPr>
+          <w:rFonts w:ascii="Arial" w:hAnsi="Arial" w:cs="Arial"/>
+        </w:rPr>
+      </w:pPr>
+    </w:p>
+    <w:p>
+      <w:pPr>
+        <w:rPr>
+          <w:rFonts w:ascii="Arial" w:hAnsi="Arial" w:cs="Arial"/>
+        </w:rPr>
+      </w:pPr>
+      <w:r>
+        <w:rPr>
           <w:rFonts w:ascii="Arial" w:hAnsi="Arial" w:cs="Arial" w:hint="eastAsia"/>
         </w:rPr>
-      </w:pPr>
-      <w:r>
-        <w:rPr>
-          <w:rFonts w:ascii="Arial" w:hAnsi="Arial" w:cs="Arial"/>
-        </w:rPr>
-        <w:t>Powered</w:t>
+        <w:t>E</w:t>
+      </w:r>
+      <w:r>
+        <w:rPr>
+          <w:rFonts w:ascii="Arial" w:hAnsi="Arial" w:cs="Arial"/>
+        </w:rPr>
+        <w:t>nd Program Spec.</w:t>
+      </w:r>
+    </w:p>
+    <w:p>
+      <w:pPr>
+        <w:rPr>
+          <w:rFonts w:ascii="Arial" w:hAnsi="Arial" w:cs="Arial"/>
+        </w:rPr>
+      </w:pPr>
+      <w:r>
+        <w:rPr>
+          <w:rFonts w:ascii="Arial" w:hAnsi="Arial" w:cs="Arial"/>
+        </w:rPr>
+        <w:t xml:space="preserve">1) Default: </w:t>
+      </w:r>
+      <w:r>
+        <w:rPr>
+          <w:rFonts w:ascii="Arial" w:hAnsi="Arial" w:cs="Arial"/>
+        </w:rPr>
+        <w:t>The program</w:t>
+      </w:r>
+      <w:r>
+        <w:rPr>
+          <w:rFonts w:ascii="Arial" w:hAnsi="Arial" w:cs="Arial"/>
+        </w:rPr>
+        <w:t xml:space="preserve"> keeps looping between analyzing state and CPR state</w:t>
+      </w:r>
+    </w:p>
+    <w:p>
+      <w:pPr>
+        <w:rPr>
+          <w:rFonts w:ascii="Arial" w:hAnsi="Arial" w:cs="Arial"/>
+        </w:rPr>
+      </w:pPr>
+      <w:r>
+        <w:rPr>
+          <w:rFonts w:ascii="Arial" w:hAnsi="Arial" w:cs="Arial"/>
+        </w:rPr>
+        <w:t xml:space="preserve">2) </w:t>
+      </w:r>
+      <w:r>
+        <w:rPr>
+          <w:rFonts w:ascii="Arial" w:hAnsi="Arial" w:cs="Arial"/>
+        </w:rPr>
+        <w:t xml:space="preserve">CPR </w:t>
+      </w:r>
+      <w:r>
+        <w:rPr>
+          <w:rFonts w:ascii="Arial" w:hAnsi="Arial" w:cs="Arial"/>
+        </w:rPr>
+        <w:t>Revives</w:t>
       </w:r>
       <w:r>
         <w:rPr>
@@ -1349,7 +1560,13 @@
         <w:rPr>
           <w:rFonts w:ascii="Arial" w:hAnsi="Arial" w:cs="Arial"/>
         </w:rPr>
-        <w:t>Off</w:t>
+        <w:t xml:space="preserve">Patient: At the end of </w:t>
+      </w:r>
+      <w:r>
+        <w:rPr>
+          <w:rFonts w:ascii="Arial" w:hAnsi="Arial" w:cs="Arial"/>
+        </w:rPr>
+        <w:t>the CPR</w:t>
       </w:r>
       <w:r>
         <w:rPr>
@@ -1361,77 +1578,124 @@
         <w:rPr>
           <w:rFonts w:ascii="Arial" w:hAnsi="Arial" w:cs="Arial"/>
         </w:rPr>
-        <w:t xml:space="preserve">State: </w:t>
-      </w:r>
-      <w:r>
-        <w:rPr>
-          <w:rFonts w:ascii="Arial" w:hAnsi="Arial" w:cs="Arial"/>
-        </w:rPr>
-        <w:tab/>
-      </w:r>
-      <w:r>
-        <w:rPr>
-          <w:rFonts w:ascii="Arial" w:hAnsi="Arial" w:cs="Arial"/>
-        </w:rPr>
-        <w:tab/>
-      </w:r>
-      <w:r>
-        <w:rPr>
-          <w:rFonts w:ascii="Arial" w:hAnsi="Arial" w:cs="Arial"/>
-        </w:rPr>
-        <w:tab/>
-      </w:r>
-      <w:r>
-        <w:rPr>
-          <w:rFonts w:ascii="Arial" w:hAnsi="Arial" w:cs="Arial"/>
-        </w:rPr>
-        <w:tab/>
-      </w:r>
-      <w:r>
-        <w:rPr>
-          <w:rFonts w:ascii="Arial" w:hAnsi="Arial" w:cs="Arial"/>
-        </w:rPr>
-        <w:t>The AED is turned off.</w:t>
-      </w:r>
-    </w:p>
-    <w:p>
-      <w:pPr>
-        <w:ind w:leftChars="100" w:left="240"/>
-        <w:rPr>
-          <w:rFonts w:ascii="Arial" w:hAnsi="Arial" w:cs="Arial"/>
-        </w:rPr>
-      </w:pPr>
-    </w:p>
-    <w:p>
-      <w:pPr>
-        <w:rPr>
-          <w:rFonts w:ascii="Arial" w:hAnsi="Arial" w:cs="Arial"/>
-        </w:rPr>
-      </w:pPr>
-      <w:r>
-        <w:rPr>
-          <w:rFonts w:ascii="Arial" w:hAnsi="Arial" w:cs="Arial" w:hint="eastAsia"/>
-        </w:rPr>
-        <w:t>E</w:t>
-      </w:r>
-      <w:r>
-        <w:rPr>
-          <w:rFonts w:ascii="Arial" w:hAnsi="Arial" w:cs="Arial"/>
-        </w:rPr>
-        <w:t>nd Program Spec.</w:t>
-      </w:r>
-    </w:p>
-    <w:p>
-      <w:pPr>
-        <w:rPr>
-          <w:rFonts w:ascii="Arial" w:hAnsi="Arial" w:cs="Arial"/>
-        </w:rPr>
-      </w:pPr>
-      <w:r>
-        <w:rPr>
-          <w:rFonts w:ascii="Arial" w:hAnsi="Arial" w:cs="Arial"/>
-        </w:rPr>
-        <w:t xml:space="preserve">1) Default: </w:t>
+        <w:t>state,</w:t>
+      </w:r>
+      <w:r>
+        <w:rPr>
+          <w:rFonts w:ascii="Arial" w:hAnsi="Arial" w:cs="Arial"/>
+        </w:rPr>
+        <w:t xml:space="preserve"> it will print a message saying "CPR revived patient"</w:t>
+      </w:r>
+    </w:p>
+    <w:p>
+      <w:pPr>
+        <w:rPr>
+          <w:rFonts w:ascii="Arial" w:hAnsi="Arial" w:cs="Arial"/>
+        </w:rPr>
+      </w:pPr>
+      <w:r>
+        <w:rPr>
+          <w:rFonts w:ascii="Arial" w:hAnsi="Arial" w:cs="Arial"/>
+        </w:rPr>
+        <w:t xml:space="preserve">3) </w:t>
+      </w:r>
+      <w:r>
+        <w:rPr>
+          <w:rFonts w:ascii="Arial" w:hAnsi="Arial" w:cs="Arial"/>
+        </w:rPr>
+        <w:t>S</w:t>
+      </w:r>
+      <w:r>
+        <w:rPr>
+          <w:rFonts w:ascii="Arial" w:hAnsi="Arial" w:cs="Arial"/>
+        </w:rPr>
+        <w:t>hock</w:t>
+      </w:r>
+      <w:r>
+        <w:rPr>
+          <w:rFonts w:ascii="Arial" w:hAnsi="Arial" w:cs="Arial"/>
+        </w:rPr>
+        <w:t xml:space="preserve"> </w:t>
+      </w:r>
+      <w:r>
+        <w:rPr>
+          <w:rFonts w:ascii="Arial" w:hAnsi="Arial" w:cs="Arial"/>
+        </w:rPr>
+        <w:t>Revives</w:t>
+      </w:r>
+      <w:r>
+        <w:rPr>
+          <w:rFonts w:ascii="Arial" w:hAnsi="Arial" w:cs="Arial"/>
+        </w:rPr>
+        <w:t xml:space="preserve"> </w:t>
+      </w:r>
+      <w:r>
+        <w:rPr>
+          <w:rFonts w:ascii="Arial" w:hAnsi="Arial" w:cs="Arial"/>
+        </w:rPr>
+        <w:t xml:space="preserve">Patient: At the end of analyzing </w:t>
+      </w:r>
+      <w:r>
+        <w:rPr>
+          <w:rFonts w:ascii="Arial" w:hAnsi="Arial" w:cs="Arial"/>
+        </w:rPr>
+        <w:t>state,</w:t>
+      </w:r>
+      <w:r>
+        <w:rPr>
+          <w:rFonts w:ascii="Arial" w:hAnsi="Arial" w:cs="Arial"/>
+        </w:rPr>
+        <w:t xml:space="preserve"> it will print a message saying "Shock revived patient"</w:t>
+      </w:r>
+    </w:p>
+    <w:p>
+      <w:pPr>
+        <w:rPr>
+          <w:rFonts w:ascii="Arial" w:hAnsi="Arial" w:cs="Arial"/>
+        </w:rPr>
+      </w:pPr>
+      <w:r>
+        <w:rPr>
+          <w:rFonts w:ascii="Arial" w:hAnsi="Arial" w:cs="Arial"/>
+        </w:rPr>
+        <w:t xml:space="preserve">4) </w:t>
+      </w:r>
+      <w:r>
+        <w:rPr>
+          <w:rFonts w:ascii="Arial" w:hAnsi="Arial" w:cs="Arial"/>
+        </w:rPr>
+        <w:t>P</w:t>
+      </w:r>
+      <w:r>
+        <w:rPr>
+          <w:rFonts w:ascii="Arial" w:hAnsi="Arial" w:cs="Arial"/>
+        </w:rPr>
+        <w:t xml:space="preserve">atient dies: </w:t>
+      </w:r>
+      <w:r>
+        <w:rPr>
+          <w:rFonts w:ascii="Arial" w:hAnsi="Arial" w:cs="Arial"/>
+        </w:rPr>
+        <w:t>K</w:t>
+      </w:r>
+      <w:r>
+        <w:rPr>
+          <w:rFonts w:ascii="Arial" w:hAnsi="Arial" w:cs="Arial"/>
+        </w:rPr>
+        <w:t>eeps looping between analyzing state and CPR state</w:t>
+      </w:r>
+    </w:p>
+    <w:p>
+      <w:pPr>
+        <w:rPr>
+          <w:rFonts w:ascii="Arial" w:hAnsi="Arial" w:cs="Arial"/>
+        </w:rPr>
+      </w:pPr>
+      <w:r>
+        <w:rPr>
+          <w:rFonts w:ascii="Arial" w:hAnsi="Arial" w:cs="Arial"/>
+        </w:rPr>
+        <w:t xml:space="preserve">5) EMS arrives: </w:t>
       </w:r>
       <w:r>
         <w:rPr>
@@ -1443,190 +1707,6 @@
         <w:rPr>
           <w:rFonts w:ascii="Arial" w:hAnsi="Arial" w:cs="Arial"/>
         </w:rPr>
-        <w:t xml:space="preserve"> keeps looping between analyzing state and CPR state</w:t>
-      </w:r>
-    </w:p>
-    <w:p>
-      <w:pPr>
-        <w:rPr>
-          <w:rFonts w:ascii="Arial" w:hAnsi="Arial" w:cs="Arial"/>
-        </w:rPr>
-      </w:pPr>
-      <w:r>
-        <w:rPr>
-          <w:rFonts w:ascii="Arial" w:hAnsi="Arial" w:cs="Arial"/>
-        </w:rPr>
-        <w:t xml:space="preserve">2) </w:t>
-      </w:r>
-      <w:r>
-        <w:rPr>
-          <w:rFonts w:ascii="Arial" w:hAnsi="Arial" w:cs="Arial"/>
-        </w:rPr>
-        <w:t xml:space="preserve">CPR </w:t>
-      </w:r>
-      <w:r>
-        <w:rPr>
-          <w:rFonts w:ascii="Arial" w:hAnsi="Arial" w:cs="Arial"/>
-        </w:rPr>
-        <w:t>Revives</w:t>
-      </w:r>
-      <w:r>
-        <w:rPr>
-          <w:rFonts w:ascii="Arial" w:hAnsi="Arial" w:cs="Arial"/>
-        </w:rPr>
-        <w:t xml:space="preserve"> </w:t>
-      </w:r>
-      <w:r>
-        <w:rPr>
-          <w:rFonts w:ascii="Arial" w:hAnsi="Arial" w:cs="Arial"/>
-        </w:rPr>
-        <w:t xml:space="preserve">Patient: At the end of </w:t>
-      </w:r>
-      <w:r>
-        <w:rPr>
-          <w:rFonts w:ascii="Arial" w:hAnsi="Arial" w:cs="Arial"/>
-        </w:rPr>
-        <w:t>the CPR</w:t>
-      </w:r>
-      <w:r>
-        <w:rPr>
-          <w:rFonts w:ascii="Arial" w:hAnsi="Arial" w:cs="Arial"/>
-        </w:rPr>
-        <w:t xml:space="preserve"> </w:t>
-      </w:r>
-      <w:r>
-        <w:rPr>
-          <w:rFonts w:ascii="Arial" w:hAnsi="Arial" w:cs="Arial"/>
-        </w:rPr>
-        <w:t>state,</w:t>
-      </w:r>
-      <w:r>
-        <w:rPr>
-          <w:rFonts w:ascii="Arial" w:hAnsi="Arial" w:cs="Arial"/>
-        </w:rPr>
-        <w:t xml:space="preserve"> it will print a message saying "CPR revived patient"</w:t>
-      </w:r>
-    </w:p>
-    <w:p>
-      <w:pPr>
-        <w:rPr>
-          <w:rFonts w:ascii="Arial" w:hAnsi="Arial" w:cs="Arial"/>
-        </w:rPr>
-      </w:pPr>
-      <w:r>
-        <w:rPr>
-          <w:rFonts w:ascii="Arial" w:hAnsi="Arial" w:cs="Arial"/>
-        </w:rPr>
-        <w:t xml:space="preserve">3) </w:t>
-      </w:r>
-      <w:r>
-        <w:rPr>
-          <w:rFonts w:ascii="Arial" w:hAnsi="Arial" w:cs="Arial"/>
-        </w:rPr>
-        <w:t>S</w:t>
-      </w:r>
-      <w:r>
-        <w:rPr>
-          <w:rFonts w:ascii="Arial" w:hAnsi="Arial" w:cs="Arial"/>
-        </w:rPr>
-        <w:t>hock</w:t>
-      </w:r>
-      <w:r>
-        <w:rPr>
-          <w:rFonts w:ascii="Arial" w:hAnsi="Arial" w:cs="Arial"/>
-        </w:rPr>
-        <w:t xml:space="preserve"> </w:t>
-      </w:r>
-      <w:r>
-        <w:rPr>
-          <w:rFonts w:ascii="Arial" w:hAnsi="Arial" w:cs="Arial"/>
-        </w:rPr>
-        <w:t>Revives</w:t>
-      </w:r>
-      <w:r>
-        <w:rPr>
-          <w:rFonts w:ascii="Arial" w:hAnsi="Arial" w:cs="Arial"/>
-        </w:rPr>
-        <w:t xml:space="preserve"> </w:t>
-      </w:r>
-      <w:r>
-        <w:rPr>
-          <w:rFonts w:ascii="Arial" w:hAnsi="Arial" w:cs="Arial"/>
-        </w:rPr>
-        <w:t xml:space="preserve">Patient: At the end of analyzing </w:t>
-      </w:r>
-      <w:r>
-        <w:rPr>
-          <w:rFonts w:ascii="Arial" w:hAnsi="Arial" w:cs="Arial"/>
-        </w:rPr>
-        <w:t>state,</w:t>
-      </w:r>
-      <w:r>
-        <w:rPr>
-          <w:rFonts w:ascii="Arial" w:hAnsi="Arial" w:cs="Arial"/>
-        </w:rPr>
-        <w:t xml:space="preserve"> it will print a message saying "Shock revived patient"</w:t>
-      </w:r>
-    </w:p>
-    <w:p>
-      <w:pPr>
-        <w:rPr>
-          <w:rFonts w:ascii="Arial" w:hAnsi="Arial" w:cs="Arial"/>
-        </w:rPr>
-      </w:pPr>
-      <w:r>
-        <w:rPr>
-          <w:rFonts w:ascii="Arial" w:hAnsi="Arial" w:cs="Arial"/>
-        </w:rPr>
-        <w:t xml:space="preserve">4) </w:t>
-      </w:r>
-      <w:r>
-        <w:rPr>
-          <w:rFonts w:ascii="Arial" w:hAnsi="Arial" w:cs="Arial"/>
-        </w:rPr>
-        <w:t>P</w:t>
-      </w:r>
-      <w:r>
-        <w:rPr>
-          <w:rFonts w:ascii="Arial" w:hAnsi="Arial" w:cs="Arial"/>
-        </w:rPr>
-        <w:t xml:space="preserve">atient dies: </w:t>
-      </w:r>
-      <w:r>
-        <w:rPr>
-          <w:rFonts w:ascii="Arial" w:hAnsi="Arial" w:cs="Arial"/>
-        </w:rPr>
-        <w:t>K</w:t>
-      </w:r>
-      <w:r>
-        <w:rPr>
-          <w:rFonts w:ascii="Arial" w:hAnsi="Arial" w:cs="Arial"/>
-        </w:rPr>
-        <w:t>eeps looping between analyzing state and CPR state</w:t>
-      </w:r>
-    </w:p>
-    <w:p>
-      <w:pPr>
-        <w:rPr>
-          <w:rFonts w:ascii="Arial" w:hAnsi="Arial" w:cs="Arial" w:hint="eastAsia"/>
-        </w:rPr>
-      </w:pPr>
-      <w:r>
-        <w:rPr>
-          <w:rFonts w:ascii="Arial" w:hAnsi="Arial" w:cs="Arial"/>
-        </w:rPr>
-        <w:t xml:space="preserve">5) EMS arrives: </w:t>
-      </w:r>
-      <w:r>
-        <w:rPr>
-          <w:rFonts w:ascii="Arial" w:hAnsi="Arial" w:cs="Arial"/>
-        </w:rPr>
-        <w:t>The program</w:t>
-      </w:r>
-      <w:r>
-        <w:rPr>
-          <w:rFonts w:ascii="Arial" w:hAnsi="Arial" w:cs="Arial"/>
-        </w:rPr>
         <w:t xml:space="preserve"> prints out a message saying "EMS arrives" AED powers off</w:t>
       </w:r>
     </w:p>
@@ -1641,7 +1721,7 @@
       <w:pPr>
         <w:jc w:val="center"/>
         <w:rPr>
-          <w:rFonts w:ascii="Arial" w:hAnsi="Arial" w:cs="Arial" w:hint="eastAsia"/>
+          <w:rFonts w:ascii="Arial" w:hAnsi="Arial" w:cs="Arial"/>
           <w:u w:val="single"/>
         </w:rPr>
       </w:pPr>
@@ -1650,12 +1730,13 @@
           <w:rFonts w:ascii="Arial" w:hAnsi="Arial" w:cs="Arial"/>
           <w:highlight w:val="yellow"/>
         </w:rPr>
+        <w:lastRenderedPageBreak/>
         <w:t xml:space="preserve">The demo video can be found </w:t>
       </w:r>
-      <w:hyperlink r:id="rId5" w:history="1">
+      <w:hyperlink r:id="rId6" w:history="1">
         <w:r>
           <w:rPr>
-            <w:rStyle w:val="ac"/>
+            <w:rStyle w:val="Hyperlink"/>
             <w:rFonts w:ascii="Arial" w:hAnsi="Arial" w:cs="Arial"/>
             <w:highlight w:val="yellow"/>
           </w:rPr>
@@ -1678,30 +1759,14 @@
         </w:rPr>
         <w:t>(</w:t>
       </w:r>
-      <w:hyperlink r:id="rId6" w:history="1">
+      <w:hyperlink r:id="rId7" w:history="1">
         <w:r>
           <w:rPr>
-            <w:rStyle w:val="ac"/>
+            <w:rStyle w:val="Hyperlink"/>
             <w:rFonts w:ascii="Arial" w:hAnsi="Arial" w:cs="Arial"/>
             <w:highlight w:val="yellow"/>
           </w:rPr>
-          <w:t>https://youtu.be/zc1W</w:t>
-        </w:r>
-        <w:r>
-          <w:rPr>
-            <w:rStyle w:val="ac"/>
-            <w:rFonts w:ascii="Arial" w:hAnsi="Arial" w:cs="Arial"/>
-            <w:highlight w:val="yellow"/>
-          </w:rPr>
-          <w:t>P</w:t>
-        </w:r>
-        <w:r>
-          <w:rPr>
-            <w:rStyle w:val="ac"/>
-            <w:rFonts w:ascii="Arial" w:hAnsi="Arial" w:cs="Arial"/>
-            <w:highlight w:val="yellow"/>
-          </w:rPr>
-          <w:t>2dcdPA</w:t>
+          <w:t>https://youtu.be/zc1WP2dcdPA</w:t>
         </w:r>
       </w:hyperlink>
       <w:r>
@@ -2677,7 +2742,7 @@
   <w:docDefaults>
     <w:rPrDefault>
       <w:rPr>
-        <w:rFonts w:ascii="Arial" w:eastAsia="宋体" w:hAnsi="Arial" w:cs="Times New Roman (正文 CS 字体)"/>
+        <w:rFonts w:ascii="Arial" w:eastAsia="SimSun" w:hAnsi="Arial" w:cs="Times New Roman (正文 CS 字体)"/>
         <w:color w:val="000000" w:themeColor="text1"/>
         <w:kern w:val="2"/>
         <w:sz w:val="22"/>
@@ -3065,22 +3130,22 @@
     <w:lsdException w:name="Unresolved Mention" w:semiHidden="1" w:unhideWhenUsed="1"/>
     <w:lsdException w:name="Smart Link" w:semiHidden="1" w:unhideWhenUsed="1"/>
   </w:latentStyles>
-  <w:style w:type="paragraph" w:default="1" w:styleId="a">
+  <w:style w:type="paragraph" w:default="1" w:styleId="Normal">
     <w:name w:val="Normal"/>
     <w:qFormat/>
     <w:rsid w:val="00034AC7"/>
     <w:rPr>
-      <w:rFonts w:ascii="宋体" w:hAnsi="宋体" w:cs="宋体"/>
+      <w:rFonts w:ascii="SimSun" w:hAnsi="SimSun" w:cs="SimSun"/>
       <w:color w:val="auto"/>
       <w:kern w:val="0"/>
       <w:sz w:val="24"/>
     </w:rPr>
   </w:style>
-  <w:style w:type="paragraph" w:styleId="1">
+  <w:style w:type="paragraph" w:styleId="Heading1">
     <w:name w:val="heading 1"/>
-    <w:basedOn w:val="a"/>
-    <w:next w:val="a"/>
-    <w:link w:val="10"/>
+    <w:basedOn w:val="Normal"/>
+    <w:next w:val="Normal"/>
+    <w:link w:val="Heading1Char"/>
     <w:uiPriority w:val="9"/>
     <w:qFormat/>
     <w:rsid w:val="00EA2C08"/>
@@ -3098,11 +3163,11 @@
       <w:szCs w:val="44"/>
     </w:rPr>
   </w:style>
-  <w:style w:type="paragraph" w:styleId="2">
+  <w:style w:type="paragraph" w:styleId="Heading2">
     <w:name w:val="heading 2"/>
-    <w:basedOn w:val="a"/>
-    <w:next w:val="a"/>
-    <w:link w:val="20"/>
+    <w:basedOn w:val="Normal"/>
+    <w:next w:val="Normal"/>
+    <w:link w:val="Heading2Char"/>
     <w:uiPriority w:val="9"/>
     <w:unhideWhenUsed/>
     <w:qFormat/>
@@ -3121,11 +3186,11 @@
       <w:szCs w:val="32"/>
     </w:rPr>
   </w:style>
-  <w:style w:type="paragraph" w:styleId="3">
+  <w:style w:type="paragraph" w:styleId="Heading3">
     <w:name w:val="heading 3"/>
-    <w:basedOn w:val="a"/>
-    <w:next w:val="a"/>
-    <w:link w:val="30"/>
+    <w:basedOn w:val="Normal"/>
+    <w:next w:val="Normal"/>
+    <w:link w:val="Heading3Char"/>
     <w:uiPriority w:val="9"/>
     <w:unhideWhenUsed/>
     <w:qFormat/>
@@ -3143,13 +3208,13 @@
       <w:szCs w:val="32"/>
     </w:rPr>
   </w:style>
-  <w:style w:type="character" w:default="1" w:styleId="a0">
+  <w:style w:type="character" w:default="1" w:styleId="DefaultParagraphFont">
     <w:name w:val="Default Paragraph Font"/>
     <w:uiPriority w:val="1"/>
     <w:semiHidden/>
     <w:unhideWhenUsed/>
   </w:style>
-  <w:style w:type="table" w:default="1" w:styleId="a1">
+  <w:style w:type="table" w:default="1" w:styleId="TableNormal">
     <w:name w:val="Normal Table"/>
     <w:uiPriority w:val="99"/>
     <w:semiHidden/>
@@ -3164,16 +3229,16 @@
       </w:tblCellMar>
     </w:tblPr>
   </w:style>
-  <w:style w:type="numbering" w:default="1" w:styleId="a2">
+  <w:style w:type="numbering" w:default="1" w:styleId="NoList">
     <w:name w:val="No List"/>
     <w:uiPriority w:val="99"/>
     <w:semiHidden/>
     <w:unhideWhenUsed/>
   </w:style>
-  <w:style w:type="character" w:customStyle="1" w:styleId="10">
-    <w:name w:val="标题 1 字符"/>
-    <w:basedOn w:val="a0"/>
-    <w:link w:val="1"/>
+  <w:style w:type="character" w:customStyle="1" w:styleId="Heading1Char">
+    <w:name w:val="Heading 1 Char"/>
+    <w:basedOn w:val="DefaultParagraphFont"/>
+    <w:link w:val="Heading1"/>
     <w:uiPriority w:val="9"/>
     <w:rsid w:val="00EA2C08"/>
     <w:rPr>
@@ -3184,9 +3249,9 @@
       <w:szCs w:val="44"/>
     </w:rPr>
   </w:style>
-  <w:style w:type="paragraph" w:styleId="a3">
+  <w:style w:type="paragraph" w:styleId="NormalWeb">
     <w:name w:val="Normal (Web)"/>
-    <w:basedOn w:val="a"/>
+    <w:basedOn w:val="Normal"/>
     <w:uiPriority w:val="99"/>
     <w:semiHidden/>
     <w:unhideWhenUsed/>
@@ -3195,11 +3260,11 @@
       <w:spacing w:before="100" w:beforeAutospacing="1" w:after="100" w:afterAutospacing="1"/>
     </w:pPr>
   </w:style>
-  <w:style w:type="paragraph" w:styleId="a4">
+  <w:style w:type="paragraph" w:styleId="Title">
     <w:name w:val="Title"/>
-    <w:basedOn w:val="a"/>
-    <w:next w:val="a"/>
-    <w:link w:val="a5"/>
+    <w:basedOn w:val="Normal"/>
+    <w:next w:val="Normal"/>
+    <w:link w:val="TitleChar"/>
     <w:uiPriority w:val="10"/>
     <w:qFormat/>
     <w:rsid w:val="00EA2C08"/>
@@ -3216,10 +3281,10 @@
       <w:szCs w:val="32"/>
     </w:rPr>
   </w:style>
-  <w:style w:type="character" w:customStyle="1" w:styleId="a5">
-    <w:name w:val="标题 字符"/>
-    <w:basedOn w:val="a0"/>
-    <w:link w:val="a4"/>
+  <w:style w:type="character" w:customStyle="1" w:styleId="TitleChar">
+    <w:name w:val="Title Char"/>
+    <w:basedOn w:val="DefaultParagraphFont"/>
+    <w:link w:val="Title"/>
     <w:uiPriority w:val="10"/>
     <w:rsid w:val="00EA2C08"/>
     <w:rPr>
@@ -3230,10 +3295,10 @@
       <w:szCs w:val="32"/>
     </w:rPr>
   </w:style>
-  <w:style w:type="character" w:customStyle="1" w:styleId="20">
-    <w:name w:val="标题 2 字符"/>
-    <w:basedOn w:val="a0"/>
-    <w:link w:val="2"/>
+  <w:style w:type="character" w:customStyle="1" w:styleId="Heading2Char">
+    <w:name w:val="Heading 2 Char"/>
+    <w:basedOn w:val="DefaultParagraphFont"/>
+    <w:link w:val="Heading2"/>
     <w:uiPriority w:val="9"/>
     <w:rsid w:val="00EA2C08"/>
     <w:rPr>
@@ -3244,11 +3309,11 @@
       <w:szCs w:val="32"/>
     </w:rPr>
   </w:style>
-  <w:style w:type="paragraph" w:styleId="a6">
+  <w:style w:type="paragraph" w:styleId="Subtitle">
     <w:name w:val="Subtitle"/>
-    <w:basedOn w:val="a"/>
-    <w:next w:val="a"/>
-    <w:link w:val="a7"/>
+    <w:basedOn w:val="Normal"/>
+    <w:next w:val="Normal"/>
+    <w:link w:val="SubtitleChar"/>
     <w:uiPriority w:val="11"/>
     <w:qFormat/>
     <w:rsid w:val="00EA2C08"/>
@@ -3266,10 +3331,10 @@
       <w:szCs w:val="32"/>
     </w:rPr>
   </w:style>
-  <w:style w:type="character" w:customStyle="1" w:styleId="a7">
-    <w:name w:val="副标题 字符"/>
-    <w:basedOn w:val="a0"/>
-    <w:link w:val="a6"/>
+  <w:style w:type="character" w:customStyle="1" w:styleId="SubtitleChar">
+    <w:name w:val="Subtitle Char"/>
+    <w:basedOn w:val="DefaultParagraphFont"/>
+    <w:link w:val="Subtitle"/>
     <w:uiPriority w:val="11"/>
     <w:rsid w:val="00EA2C08"/>
     <w:rPr>
@@ -3281,9 +3346,9 @@
       <w:szCs w:val="32"/>
     </w:rPr>
   </w:style>
-  <w:style w:type="table" w:styleId="a8">
+  <w:style w:type="table" w:styleId="TableGrid">
     <w:name w:val="Table Grid"/>
-    <w:basedOn w:val="a1"/>
+    <w:basedOn w:val="TableNormal"/>
     <w:uiPriority w:val="39"/>
     <w:rsid w:val="00EA2C08"/>
     <w:tblPr>
@@ -3297,10 +3362,10 @@
       </w:tblBorders>
     </w:tblPr>
   </w:style>
-  <w:style w:type="character" w:customStyle="1" w:styleId="30">
-    <w:name w:val="标题 3 字符"/>
-    <w:basedOn w:val="a0"/>
-    <w:link w:val="3"/>
+  <w:style w:type="character" w:customStyle="1" w:styleId="Heading3Char">
+    <w:name w:val="Heading 3 Char"/>
+    <w:basedOn w:val="DefaultParagraphFont"/>
+    <w:link w:val="Heading3"/>
     <w:uiPriority w:val="9"/>
     <w:rsid w:val="0014755A"/>
     <w:rPr>
@@ -3310,9 +3375,9 @@
       <w:szCs w:val="32"/>
     </w:rPr>
   </w:style>
-  <w:style w:type="character" w:styleId="a9">
+  <w:style w:type="character" w:styleId="SubtleEmphasis">
     <w:name w:val="Subtle Emphasis"/>
-    <w:basedOn w:val="a0"/>
+    <w:basedOn w:val="DefaultParagraphFont"/>
     <w:uiPriority w:val="19"/>
     <w:qFormat/>
     <w:rsid w:val="0014755A"/>
@@ -3322,9 +3387,9 @@
       <w:color w:val="404040" w:themeColor="text1" w:themeTint="BF"/>
     </w:rPr>
   </w:style>
-  <w:style w:type="character" w:styleId="aa">
+  <w:style w:type="character" w:styleId="Emphasis">
     <w:name w:val="Emphasis"/>
-    <w:basedOn w:val="a0"/>
+    <w:basedOn w:val="DefaultParagraphFont"/>
     <w:uiPriority w:val="20"/>
     <w:qFormat/>
     <w:rsid w:val="0014755A"/>
@@ -3333,9 +3398,9 @@
       <w:iCs/>
     </w:rPr>
   </w:style>
-  <w:style w:type="paragraph" w:styleId="ab">
+  <w:style w:type="paragraph" w:styleId="ListParagraph">
     <w:name w:val="List Paragraph"/>
-    <w:basedOn w:val="a"/>
+    <w:basedOn w:val="Normal"/>
     <w:uiPriority w:val="34"/>
     <w:qFormat/>
     <w:rsid w:val="0014755A"/>
@@ -3343,9 +3408,9 @@
       <w:ind w:firstLineChars="200" w:firstLine="420"/>
     </w:pPr>
   </w:style>
-  <w:style w:type="character" w:styleId="ac">
+  <w:style w:type="character" w:styleId="Hyperlink">
     <w:name w:val="Hyperlink"/>
-    <w:basedOn w:val="a0"/>
+    <w:basedOn w:val="DefaultParagraphFont"/>
     <w:uiPriority w:val="99"/>
     <w:unhideWhenUsed/>
     <w:rsid w:val="00E1559C"/>
@@ -3354,9 +3419,9 @@
       <w:u w:val="single"/>
     </w:rPr>
   </w:style>
-  <w:style w:type="character" w:styleId="ad">
+  <w:style w:type="character" w:styleId="UnresolvedMention">
     <w:name w:val="Unresolved Mention"/>
-    <w:basedOn w:val="a0"/>
+    <w:basedOn w:val="DefaultParagraphFont"/>
     <w:uiPriority w:val="99"/>
     <w:semiHidden/>
     <w:unhideWhenUsed/>
@@ -3366,9 +3431,9 @@
       <w:shd w:val="clear" w:color="auto" w:fill="E1DFDD"/>
     </w:rPr>
   </w:style>
-  <w:style w:type="character" w:styleId="ae">
+  <w:style w:type="character" w:styleId="FollowedHyperlink">
     <w:name w:val="FollowedHyperlink"/>
-    <w:basedOn w:val="a0"/>
+    <w:basedOn w:val="DefaultParagraphFont"/>
     <w:uiPriority w:val="99"/>
     <w:semiHidden/>
     <w:unhideWhenUsed/>
@@ -3694,4 +3759,16 @@
   <we:bindings/>
   <we:snapshot xmlns:r="http://schemas.openxmlformats.org/officeDocument/2006/relationships"/>
 </we:webextension>
+</file>
+
+<file path=customXml/item1.xml><?xml version="1.0" encoding="utf-8"?>
+<b:Sources xmlns:b="http://schemas.openxmlformats.org/officeDocument/2006/bibliography" xmlns="http://schemas.openxmlformats.org/officeDocument/2006/bibliography" SelectedStyle="/APASixthEditionOfficeOnline.xsl" StyleName="APA" Version="6"/>
+</file>
+
+<file path=customXml/itemProps1.xml><?xml version="1.0" encoding="utf-8"?>
+<ds:datastoreItem xmlns:ds="http://schemas.openxmlformats.org/officeDocument/2006/customXml" ds:itemID="{2A1D5A18-A054-F74A-A5CC-277A06C64C99}">
+  <ds:schemaRefs>
+    <ds:schemaRef ds:uri="http://schemas.openxmlformats.org/officeDocument/2006/bibliography"/>
+  </ds:schemaRefs>
+</ds:datastoreItem>
 </file>
</xml_diff>